<commit_message>
Diagramme de classe, planification et JT
</commit_message>
<xml_diff>
--- a/Documentation/Journal de travail/JT-TPI.docx
+++ b/Documentation/Journal de travail/JT-TPI.docx
@@ -380,12 +380,137 @@
         <w:t>leur faisabilité</w:t>
       </w:r>
       <w:r>
-        <w:t>, les contraintes, le t</w:t>
+        <w:t>, les contraintes, le temps à disposition, les capacités réels.</w:t>
+      </w:r>
+    </w:p>
+    <w:p>
+      <w:pPr>
+        <w:pStyle w:val="Titre2"/>
+      </w:pPr>
+      <w:r>
+        <w:t>Problèmes rencontrés</w:t>
+      </w:r>
+    </w:p>
+    <w:p>
+      <w:r>
+        <w:t>Aucun problème rencontré</w:t>
+      </w:r>
+      <w:r>
+        <w:t>.</w:t>
+      </w:r>
+    </w:p>
+    <w:p>
+      <w:pPr>
+        <w:pStyle w:val="Titre2"/>
+      </w:pPr>
+      <w:r>
+        <w:t>Étapes suivantes</w:t>
+      </w:r>
+    </w:p>
+    <w:p>
+      <w:r>
+        <w:t xml:space="preserve">Faire des recherches sur le sujet. (Randomisation de portrait, éviter les sosies, </w:t>
+      </w:r>
+      <w:r>
+        <w:t>algorithme, etc…)</w:t>
+      </w:r>
+    </w:p>
+    <w:p>
+      <w:r>
+        <w:br w:type="page"/>
+      </w:r>
+    </w:p>
+    <w:p/>
+    <w:p>
+      <w:pPr>
+        <w:pStyle w:val="Titre1"/>
+        <w:numPr>
+          <w:ilvl w:val="0"/>
+          <w:numId w:val="28"/>
+        </w:numPr>
+      </w:pPr>
+      <w:r>
+        <w:t>09.04.2025</w:t>
+      </w:r>
+    </w:p>
+    <w:p>
+      <w:pPr>
+        <w:pStyle w:val="Titre2"/>
+      </w:pPr>
+      <w:r>
+        <w:t>Étapes réalisées</w:t>
+      </w:r>
+    </w:p>
+    <w:p>
+      <w:r>
+        <w:t xml:space="preserve">Ayant dû réaliser ma soutenance TIP (Travail de maturité interdisciplinaire) je n’ai pas avancé sur le projet entre 8h10-9h00. </w:t>
+      </w:r>
+    </w:p>
+    <w:p>
+      <w:r>
+        <w:t>Mon planning étant encore incomplet, j’ai pris le temps de le terminer.</w:t>
+      </w:r>
+    </w:p>
+    <w:p>
+      <w:r>
+        <w:t>En faisant des recherches plus approfondies, j’ai trouvé</w:t>
+      </w:r>
+      <w:r>
+        <w:t xml:space="preserve"> un projet</w:t>
+      </w:r>
+      <w:r>
+        <w:t xml:space="preserve"> GitHub</w:t>
+      </w:r>
+      <w:r>
+        <w:t xml:space="preserve"> open-source appelé « </w:t>
+      </w:r>
+      <w:proofErr w:type="spellStart"/>
+      <w:r>
+        <w:t>Avataaaar</w:t>
+      </w:r>
+      <w:proofErr w:type="spellEnd"/>
+      <w:r>
+        <w:t xml:space="preserve"> » qui crée des portraits aléatoirement grâce à des images </w:t>
+      </w:r>
+      <w:proofErr w:type="spellStart"/>
+      <w:r>
+        <w:t>svg</w:t>
+      </w:r>
+      <w:proofErr w:type="spellEnd"/>
+      <w:r>
+        <w:t xml:space="preserve"> superposées.</w:t>
+      </w:r>
+    </w:p>
+    <w:p>
+      <w:r>
+        <w:t xml:space="preserve">Voici le site </w:t>
+      </w:r>
+      <w:hyperlink r:id="rId9" w:history="1">
+        <w:r>
+          <w:rPr>
+            <w:rStyle w:val="Lienhypertexte"/>
+          </w:rPr>
+          <w:t>getavataaars.com</w:t>
+        </w:r>
+      </w:hyperlink>
+      <w:r>
+        <w:t xml:space="preserve"> qui présente le fonctionnement. </w:t>
+      </w:r>
+    </w:p>
+    <w:p>
+      <w:r>
+        <w:t>Ce repos GitHub sera d’une grande aide</w:t>
+      </w:r>
+      <w:r>
+        <w:t xml:space="preserve"> puisqu’il contient déjà une bonne partie du fonctionnement que je recherche, je pourrai comprendre le fonctionnement et réaliser mon application de l’algorithme</w:t>
+      </w:r>
+      <w:r>
+        <w:t xml:space="preserve"> de création de portrait</w:t>
       </w:r>
       <w:bookmarkStart w:id="0" w:name="_GoBack"/>
       <w:bookmarkEnd w:id="0"/>
       <w:r>
-        <w:t>emps à disposition, les capacités réels.</w:t>
+        <w:t xml:space="preserve"> en C#.</w:t>
       </w:r>
     </w:p>
     <w:p>
@@ -398,10 +523,7 @@
     </w:p>
     <w:p>
       <w:r>
-        <w:t>Aucun problème rencontré</w:t>
-      </w:r>
-      <w:r>
-        <w:t>.</w:t>
+        <w:t>Aucun problème rencontré.</w:t>
       </w:r>
     </w:p>
     <w:p>
@@ -413,16 +535,31 @@
       </w:r>
     </w:p>
     <w:p>
-      <w:r>
-        <w:t xml:space="preserve">Faire des recherches sur le sujet. (Randomisation de portrait, éviter les sosies, </w:t>
-      </w:r>
-      <w:r>
-        <w:t>algorithme, etc…)</w:t>
+      <w:pPr>
+        <w:pStyle w:val="Paragraphedeliste"/>
+        <w:numPr>
+          <w:ilvl w:val="0"/>
+          <w:numId w:val="30"/>
+        </w:numPr>
+      </w:pPr>
+      <w:r>
+        <w:t>Réflexions sur les ajouts faisables</w:t>
       </w:r>
     </w:p>
-    <w:p/>
+    <w:p>
+      <w:pPr>
+        <w:pStyle w:val="Paragraphedeliste"/>
+        <w:numPr>
+          <w:ilvl w:val="0"/>
+          <w:numId w:val="30"/>
+        </w:numPr>
+      </w:pPr>
+      <w:r>
+        <w:t>Choix de l'environnement de développement C#</w:t>
+      </w:r>
+    </w:p>
     <w:sectPr>
-      <w:footerReference w:type="default" r:id="rId9"/>
+      <w:footerReference w:type="default" r:id="rId10"/>
       <w:pgSz w:w="11906" w:h="16838"/>
       <w:pgMar w:top="1417" w:right="1417" w:bottom="1417" w:left="1417" w:header="708" w:footer="708" w:gutter="0"/>
       <w:pgBorders w:offsetFrom="page">
@@ -1450,6 +1587,119 @@
     </w:lvl>
   </w:abstractNum>
   <w:abstractNum w:abstractNumId="9" w15:restartNumberingAfterBreak="0">
+    <w:nsid w:val="1B26358B"/>
+    <w:multiLevelType w:val="hybridMultilevel"/>
+    <w:tmpl w:val="A8B81C3C"/>
+    <w:lvl w:ilvl="0" w:tplc="100C0001">
+      <w:start w:val="1"/>
+      <w:numFmt w:val="bullet"/>
+      <w:lvlText w:val=""/>
+      <w:lvlJc w:val="left"/>
+      <w:pPr>
+        <w:ind w:left="720" w:hanging="360"/>
+      </w:pPr>
+      <w:rPr>
+        <w:rFonts w:ascii="Symbol" w:hAnsi="Symbol" w:hint="default"/>
+      </w:rPr>
+    </w:lvl>
+    <w:lvl w:ilvl="1" w:tplc="100C0003" w:tentative="1">
+      <w:start w:val="1"/>
+      <w:numFmt w:val="bullet"/>
+      <w:lvlText w:val="o"/>
+      <w:lvlJc w:val="left"/>
+      <w:pPr>
+        <w:ind w:left="1440" w:hanging="360"/>
+      </w:pPr>
+      <w:rPr>
+        <w:rFonts w:ascii="Courier New" w:hAnsi="Courier New" w:cs="Courier New" w:hint="default"/>
+      </w:rPr>
+    </w:lvl>
+    <w:lvl w:ilvl="2" w:tplc="100C0005" w:tentative="1">
+      <w:start w:val="1"/>
+      <w:numFmt w:val="bullet"/>
+      <w:lvlText w:val=""/>
+      <w:lvlJc w:val="left"/>
+      <w:pPr>
+        <w:ind w:left="2160" w:hanging="360"/>
+      </w:pPr>
+      <w:rPr>
+        <w:rFonts w:ascii="Wingdings" w:hAnsi="Wingdings" w:hint="default"/>
+      </w:rPr>
+    </w:lvl>
+    <w:lvl w:ilvl="3" w:tplc="100C0001" w:tentative="1">
+      <w:start w:val="1"/>
+      <w:numFmt w:val="bullet"/>
+      <w:lvlText w:val=""/>
+      <w:lvlJc w:val="left"/>
+      <w:pPr>
+        <w:ind w:left="2880" w:hanging="360"/>
+      </w:pPr>
+      <w:rPr>
+        <w:rFonts w:ascii="Symbol" w:hAnsi="Symbol" w:hint="default"/>
+      </w:rPr>
+    </w:lvl>
+    <w:lvl w:ilvl="4" w:tplc="100C0003" w:tentative="1">
+      <w:start w:val="1"/>
+      <w:numFmt w:val="bullet"/>
+      <w:lvlText w:val="o"/>
+      <w:lvlJc w:val="left"/>
+      <w:pPr>
+        <w:ind w:left="3600" w:hanging="360"/>
+      </w:pPr>
+      <w:rPr>
+        <w:rFonts w:ascii="Courier New" w:hAnsi="Courier New" w:cs="Courier New" w:hint="default"/>
+      </w:rPr>
+    </w:lvl>
+    <w:lvl w:ilvl="5" w:tplc="100C0005" w:tentative="1">
+      <w:start w:val="1"/>
+      <w:numFmt w:val="bullet"/>
+      <w:lvlText w:val=""/>
+      <w:lvlJc w:val="left"/>
+      <w:pPr>
+        <w:ind w:left="4320" w:hanging="360"/>
+      </w:pPr>
+      <w:rPr>
+        <w:rFonts w:ascii="Wingdings" w:hAnsi="Wingdings" w:hint="default"/>
+      </w:rPr>
+    </w:lvl>
+    <w:lvl w:ilvl="6" w:tplc="100C0001" w:tentative="1">
+      <w:start w:val="1"/>
+      <w:numFmt w:val="bullet"/>
+      <w:lvlText w:val=""/>
+      <w:lvlJc w:val="left"/>
+      <w:pPr>
+        <w:ind w:left="5040" w:hanging="360"/>
+      </w:pPr>
+      <w:rPr>
+        <w:rFonts w:ascii="Symbol" w:hAnsi="Symbol" w:hint="default"/>
+      </w:rPr>
+    </w:lvl>
+    <w:lvl w:ilvl="7" w:tplc="100C0003" w:tentative="1">
+      <w:start w:val="1"/>
+      <w:numFmt w:val="bullet"/>
+      <w:lvlText w:val="o"/>
+      <w:lvlJc w:val="left"/>
+      <w:pPr>
+        <w:ind w:left="5760" w:hanging="360"/>
+      </w:pPr>
+      <w:rPr>
+        <w:rFonts w:ascii="Courier New" w:hAnsi="Courier New" w:cs="Courier New" w:hint="default"/>
+      </w:rPr>
+    </w:lvl>
+    <w:lvl w:ilvl="8" w:tplc="100C0005" w:tentative="1">
+      <w:start w:val="1"/>
+      <w:numFmt w:val="bullet"/>
+      <w:lvlText w:val=""/>
+      <w:lvlJc w:val="left"/>
+      <w:pPr>
+        <w:ind w:left="6480" w:hanging="360"/>
+      </w:pPr>
+      <w:rPr>
+        <w:rFonts w:ascii="Wingdings" w:hAnsi="Wingdings" w:hint="default"/>
+      </w:rPr>
+    </w:lvl>
+  </w:abstractNum>
+  <w:abstractNum w:abstractNumId="10" w15:restartNumberingAfterBreak="0">
     <w:nsid w:val="1C75795F"/>
     <w:multiLevelType w:val="hybridMultilevel"/>
     <w:tmpl w:val="2BF60B10"/>
@@ -1562,7 +1812,7 @@
       </w:rPr>
     </w:lvl>
   </w:abstractNum>
-  <w:abstractNum w:abstractNumId="10" w15:restartNumberingAfterBreak="0">
+  <w:abstractNum w:abstractNumId="11" w15:restartNumberingAfterBreak="0">
     <w:nsid w:val="1E1A001D"/>
     <w:multiLevelType w:val="hybridMultilevel"/>
     <w:tmpl w:val="1782384C"/>
@@ -1675,7 +1925,7 @@
       </w:rPr>
     </w:lvl>
   </w:abstractNum>
-  <w:abstractNum w:abstractNumId="11" w15:restartNumberingAfterBreak="0">
+  <w:abstractNum w:abstractNumId="12" w15:restartNumberingAfterBreak="0">
     <w:nsid w:val="2041226D"/>
     <w:multiLevelType w:val="hybridMultilevel"/>
     <w:tmpl w:val="C360E000"/>
@@ -1788,7 +2038,7 @@
       </w:rPr>
     </w:lvl>
   </w:abstractNum>
-  <w:abstractNum w:abstractNumId="12" w15:restartNumberingAfterBreak="0">
+  <w:abstractNum w:abstractNumId="13" w15:restartNumberingAfterBreak="0">
     <w:nsid w:val="220E18DF"/>
     <w:multiLevelType w:val="hybridMultilevel"/>
     <w:tmpl w:val="C73CC306"/>
@@ -1901,7 +2151,7 @@
       </w:rPr>
     </w:lvl>
   </w:abstractNum>
-  <w:abstractNum w:abstractNumId="13" w15:restartNumberingAfterBreak="0">
+  <w:abstractNum w:abstractNumId="14" w15:restartNumberingAfterBreak="0">
     <w:nsid w:val="23F22866"/>
     <w:multiLevelType w:val="hybridMultilevel"/>
     <w:tmpl w:val="333C0EC6"/>
@@ -2014,7 +2264,7 @@
       </w:rPr>
     </w:lvl>
   </w:abstractNum>
-  <w:abstractNum w:abstractNumId="14" w15:restartNumberingAfterBreak="0">
+  <w:abstractNum w:abstractNumId="15" w15:restartNumberingAfterBreak="0">
     <w:nsid w:val="2B7311B0"/>
     <w:multiLevelType w:val="hybridMultilevel"/>
     <w:tmpl w:val="6A86F2D2"/>
@@ -2100,7 +2350,7 @@
       </w:pPr>
     </w:lvl>
   </w:abstractNum>
-  <w:abstractNum w:abstractNumId="15" w15:restartNumberingAfterBreak="0">
+  <w:abstractNum w:abstractNumId="16" w15:restartNumberingAfterBreak="0">
     <w:nsid w:val="2C916BBB"/>
     <w:multiLevelType w:val="hybridMultilevel"/>
     <w:tmpl w:val="470022CA"/>
@@ -2213,7 +2463,7 @@
       </w:rPr>
     </w:lvl>
   </w:abstractNum>
-  <w:abstractNum w:abstractNumId="16" w15:restartNumberingAfterBreak="0">
+  <w:abstractNum w:abstractNumId="17" w15:restartNumberingAfterBreak="0">
     <w:nsid w:val="350C570A"/>
     <w:multiLevelType w:val="hybridMultilevel"/>
     <w:tmpl w:val="C3CC1F20"/>
@@ -2326,7 +2576,7 @@
       </w:rPr>
     </w:lvl>
   </w:abstractNum>
-  <w:abstractNum w:abstractNumId="17" w15:restartNumberingAfterBreak="0">
+  <w:abstractNum w:abstractNumId="18" w15:restartNumberingAfterBreak="0">
     <w:nsid w:val="3BE62C46"/>
     <w:multiLevelType w:val="hybridMultilevel"/>
     <w:tmpl w:val="7E68C346"/>
@@ -2439,7 +2689,7 @@
       </w:rPr>
     </w:lvl>
   </w:abstractNum>
-  <w:abstractNum w:abstractNumId="18" w15:restartNumberingAfterBreak="0">
+  <w:abstractNum w:abstractNumId="19" w15:restartNumberingAfterBreak="0">
     <w:nsid w:val="49AE59B2"/>
     <w:multiLevelType w:val="hybridMultilevel"/>
     <w:tmpl w:val="8BFCC104"/>
@@ -2525,7 +2775,7 @@
       </w:pPr>
     </w:lvl>
   </w:abstractNum>
-  <w:abstractNum w:abstractNumId="19" w15:restartNumberingAfterBreak="0">
+  <w:abstractNum w:abstractNumId="20" w15:restartNumberingAfterBreak="0">
     <w:nsid w:val="4D834F8C"/>
     <w:multiLevelType w:val="hybridMultilevel"/>
     <w:tmpl w:val="FBF8ECB0"/>
@@ -2638,7 +2888,7 @@
       </w:rPr>
     </w:lvl>
   </w:abstractNum>
-  <w:abstractNum w:abstractNumId="20" w15:restartNumberingAfterBreak="0">
+  <w:abstractNum w:abstractNumId="21" w15:restartNumberingAfterBreak="0">
     <w:nsid w:val="4EB24BBC"/>
     <w:multiLevelType w:val="hybridMultilevel"/>
     <w:tmpl w:val="8338616C"/>
@@ -2724,7 +2974,7 @@
       </w:pPr>
     </w:lvl>
   </w:abstractNum>
-  <w:abstractNum w:abstractNumId="21" w15:restartNumberingAfterBreak="0">
+  <w:abstractNum w:abstractNumId="22" w15:restartNumberingAfterBreak="0">
     <w:nsid w:val="5B5226FC"/>
     <w:multiLevelType w:val="hybridMultilevel"/>
     <w:tmpl w:val="B5AC101E"/>
@@ -2837,7 +3087,7 @@
       </w:rPr>
     </w:lvl>
   </w:abstractNum>
-  <w:abstractNum w:abstractNumId="22" w15:restartNumberingAfterBreak="0">
+  <w:abstractNum w:abstractNumId="23" w15:restartNumberingAfterBreak="0">
     <w:nsid w:val="5FC01693"/>
     <w:multiLevelType w:val="hybridMultilevel"/>
     <w:tmpl w:val="622A71DC"/>
@@ -2950,7 +3200,7 @@
       </w:rPr>
     </w:lvl>
   </w:abstractNum>
-  <w:abstractNum w:abstractNumId="23" w15:restartNumberingAfterBreak="0">
+  <w:abstractNum w:abstractNumId="24" w15:restartNumberingAfterBreak="0">
     <w:nsid w:val="61F1310A"/>
     <w:multiLevelType w:val="hybridMultilevel"/>
     <w:tmpl w:val="133EB1BE"/>
@@ -3063,7 +3313,7 @@
       </w:rPr>
     </w:lvl>
   </w:abstractNum>
-  <w:abstractNum w:abstractNumId="24" w15:restartNumberingAfterBreak="0">
+  <w:abstractNum w:abstractNumId="25" w15:restartNumberingAfterBreak="0">
     <w:nsid w:val="6FBF3430"/>
     <w:multiLevelType w:val="hybridMultilevel"/>
     <w:tmpl w:val="B900E876"/>
@@ -3176,7 +3426,7 @@
       </w:rPr>
     </w:lvl>
   </w:abstractNum>
-  <w:abstractNum w:abstractNumId="25" w15:restartNumberingAfterBreak="0">
+  <w:abstractNum w:abstractNumId="26" w15:restartNumberingAfterBreak="0">
     <w:nsid w:val="71226459"/>
     <w:multiLevelType w:val="hybridMultilevel"/>
     <w:tmpl w:val="CD90C7B6"/>
@@ -3262,7 +3512,7 @@
       </w:pPr>
     </w:lvl>
   </w:abstractNum>
-  <w:abstractNum w:abstractNumId="26" w15:restartNumberingAfterBreak="0">
+  <w:abstractNum w:abstractNumId="27" w15:restartNumberingAfterBreak="0">
     <w:nsid w:val="775C5557"/>
     <w:multiLevelType w:val="hybridMultilevel"/>
     <w:tmpl w:val="EC3C6480"/>
@@ -3348,7 +3598,7 @@
       </w:pPr>
     </w:lvl>
   </w:abstractNum>
-  <w:abstractNum w:abstractNumId="27" w15:restartNumberingAfterBreak="0">
+  <w:abstractNum w:abstractNumId="28" w15:restartNumberingAfterBreak="0">
     <w:nsid w:val="78F05935"/>
     <w:multiLevelType w:val="hybridMultilevel"/>
     <w:tmpl w:val="41EA1E22"/>
@@ -3461,7 +3711,7 @@
       </w:rPr>
     </w:lvl>
   </w:abstractNum>
-  <w:abstractNum w:abstractNumId="28" w15:restartNumberingAfterBreak="0">
+  <w:abstractNum w:abstractNumId="29" w15:restartNumberingAfterBreak="0">
     <w:nsid w:val="797C5C23"/>
     <w:multiLevelType w:val="hybridMultilevel"/>
     <w:tmpl w:val="0868D2EC"/>
@@ -3578,25 +3828,25 @@
     <w:abstractNumId w:val="7"/>
   </w:num>
   <w:num w:numId="2">
+    <w:abstractNumId w:val="24"/>
+  </w:num>
+  <w:num w:numId="3">
     <w:abstractNumId w:val="23"/>
   </w:num>
-  <w:num w:numId="3">
-    <w:abstractNumId w:val="22"/>
-  </w:num>
   <w:num w:numId="4">
-    <w:abstractNumId w:val="12"/>
+    <w:abstractNumId w:val="13"/>
   </w:num>
   <w:num w:numId="5">
-    <w:abstractNumId w:val="9"/>
+    <w:abstractNumId w:val="10"/>
   </w:num>
   <w:num w:numId="6">
-    <w:abstractNumId w:val="24"/>
+    <w:abstractNumId w:val="25"/>
   </w:num>
   <w:num w:numId="7">
-    <w:abstractNumId w:val="17"/>
+    <w:abstractNumId w:val="18"/>
   </w:num>
   <w:num w:numId="8">
-    <w:abstractNumId w:val="13"/>
+    <w:abstractNumId w:val="14"/>
   </w:num>
   <w:num w:numId="9">
     <w:abstractNumId w:val="4"/>
@@ -3605,61 +3855,64 @@
     <w:abstractNumId w:val="5"/>
   </w:num>
   <w:num w:numId="11">
-    <w:abstractNumId w:val="25"/>
+    <w:abstractNumId w:val="26"/>
   </w:num>
   <w:num w:numId="12">
-    <w:abstractNumId w:val="15"/>
+    <w:abstractNumId w:val="16"/>
   </w:num>
   <w:num w:numId="13">
-    <w:abstractNumId w:val="20"/>
+    <w:abstractNumId w:val="21"/>
   </w:num>
   <w:num w:numId="14">
-    <w:abstractNumId w:val="18"/>
+    <w:abstractNumId w:val="19"/>
   </w:num>
   <w:num w:numId="15">
     <w:abstractNumId w:val="8"/>
   </w:num>
   <w:num w:numId="16">
-    <w:abstractNumId w:val="16"/>
+    <w:abstractNumId w:val="17"/>
   </w:num>
   <w:num w:numId="17">
     <w:abstractNumId w:val="3"/>
   </w:num>
   <w:num w:numId="18">
-    <w:abstractNumId w:val="28"/>
+    <w:abstractNumId w:val="29"/>
   </w:num>
   <w:num w:numId="19">
-    <w:abstractNumId w:val="11"/>
+    <w:abstractNumId w:val="12"/>
   </w:num>
   <w:num w:numId="20">
-    <w:abstractNumId w:val="21"/>
+    <w:abstractNumId w:val="22"/>
   </w:num>
   <w:num w:numId="21">
-    <w:abstractNumId w:val="10"/>
+    <w:abstractNumId w:val="11"/>
   </w:num>
   <w:num w:numId="22">
     <w:abstractNumId w:val="6"/>
   </w:num>
   <w:num w:numId="23">
-    <w:abstractNumId w:val="14"/>
+    <w:abstractNumId w:val="15"/>
   </w:num>
   <w:num w:numId="24">
     <w:abstractNumId w:val="1"/>
   </w:num>
   <w:num w:numId="25">
-    <w:abstractNumId w:val="19"/>
+    <w:abstractNumId w:val="20"/>
   </w:num>
   <w:num w:numId="26">
     <w:abstractNumId w:val="2"/>
   </w:num>
   <w:num w:numId="27">
-    <w:abstractNumId w:val="26"/>
+    <w:abstractNumId w:val="27"/>
   </w:num>
   <w:num w:numId="28">
     <w:abstractNumId w:val="0"/>
   </w:num>
   <w:num w:numId="29">
-    <w:abstractNumId w:val="27"/>
+    <w:abstractNumId w:val="28"/>
+  </w:num>
+  <w:num w:numId="30">
+    <w:abstractNumId w:val="9"/>
   </w:num>
 </w:numbering>
 </file>
@@ -4109,7 +4362,6 @@
   <w:style w:type="character" w:default="1" w:styleId="Policepardfaut">
     <w:name w:val="Default Paragraph Font"/>
     <w:uiPriority w:val="1"/>
-    <w:semiHidden/>
     <w:unhideWhenUsed/>
   </w:style>
   <w:style w:type="table" w:default="1" w:styleId="TableauNormal">
@@ -4366,6 +4618,18 @@
     <w:link w:val="Pieddepage"/>
     <w:uiPriority w:val="99"/>
     <w:rsid w:val="00FF7943"/>
+  </w:style>
+  <w:style w:type="character" w:styleId="Lienhypertextesuivivisit">
+    <w:name w:val="FollowedHyperlink"/>
+    <w:basedOn w:val="Policepardfaut"/>
+    <w:uiPriority w:val="99"/>
+    <w:semiHidden/>
+    <w:unhideWhenUsed/>
+    <w:rsid w:val="00D70D04"/>
+    <w:rPr>
+      <w:color w:val="954F72" w:themeColor="followedHyperlink"/>
+      <w:u w:val="single"/>
+    </w:rPr>
   </w:style>
 </w:styles>
 </file>
@@ -4670,7 +4934,7 @@
 </file>
 
 <file path=customXml/itemProps1.xml><?xml version="1.0" encoding="utf-8"?>
-<ds:datastoreItem xmlns:ds="http://schemas.openxmlformats.org/officeDocument/2006/customXml" ds:itemID="{08CCA533-2CDB-4839-9411-C4123BD39291}">
+<ds:datastoreItem xmlns:ds="http://schemas.openxmlformats.org/officeDocument/2006/customXml" ds:itemID="{CC5E865D-23F2-4660-9AB1-1A237FF4B03D}">
   <ds:schemaRefs>
     <ds:schemaRef ds:uri="http://schemas.openxmlformats.org/officeDocument/2006/bibliography"/>
   </ds:schemaRefs>

</xml_diff>

<commit_message>
Added svg files, added classes and packages
</commit_message>
<xml_diff>
--- a/Documentation/Journal de travail/JT-TPI.docx
+++ b/Documentation/Journal de travail/JT-TPI.docx
@@ -196,18 +196,16 @@
         </w:p>
         <w:p>
           <w:pPr>
-            <w:sectPr>
-              <w:pgSz w:w="11906" w:h="16838"/>
-              <w:pgMar w:top="1417" w:right="1417" w:bottom="1417" w:left="1417" w:header="708" w:footer="708" w:gutter="0"/>
-              <w:pgBorders w:offsetFrom="page">
-                <w:top w:val="thinThickLargeGap" w:sz="24" w:space="24" w:color="auto"/>
-                <w:left w:val="thinThickLargeGap" w:sz="24" w:space="24" w:color="auto"/>
-                <w:bottom w:val="thickThinLargeGap" w:sz="24" w:space="24" w:color="auto"/>
-                <w:right w:val="thickThinLargeGap" w:sz="24" w:space="24" w:color="auto"/>
-              </w:pgBorders>
-              <w:cols w:space="708"/>
-              <w:docGrid w:linePitch="360"/>
-            </w:sectPr>
+            <w:pStyle w:val="TM1"/>
+            <w:tabs>
+              <w:tab w:val="left" w:pos="440"/>
+              <w:tab w:val="right" w:leader="dot" w:pos="9062"/>
+            </w:tabs>
+            <w:rPr>
+              <w:rFonts w:eastAsiaTheme="minorEastAsia"/>
+              <w:noProof/>
+              <w:lang w:eastAsia="fr-CH"/>
+            </w:rPr>
           </w:pPr>
           <w:r>
             <w:rPr>
@@ -227,16 +225,588 @@
             </w:rPr>
             <w:fldChar w:fldCharType="separate"/>
           </w:r>
-          <w:r>
+          <w:hyperlink w:anchor="_Toc195279536" w:history="1">
+            <w:r>
+              <w:rPr>
+                <w:rStyle w:val="Lienhypertexte"/>
+                <w:noProof/>
+              </w:rPr>
+              <w:t>1.</w:t>
+            </w:r>
+            <w:r>
+              <w:rPr>
+                <w:rFonts w:eastAsiaTheme="minorEastAsia"/>
+                <w:noProof/>
+                <w:lang w:eastAsia="fr-CH"/>
+              </w:rPr>
+              <w:tab/>
+            </w:r>
+            <w:r>
+              <w:rPr>
+                <w:rStyle w:val="Lienhypertexte"/>
+                <w:noProof/>
+              </w:rPr>
+              <w:t>08.04.2025</w:t>
+            </w:r>
+            <w:r>
+              <w:rPr>
+                <w:noProof/>
+                <w:webHidden/>
+              </w:rPr>
+              <w:tab/>
+            </w:r>
+            <w:r>
+              <w:rPr>
+                <w:noProof/>
+                <w:webHidden/>
+              </w:rPr>
+              <w:fldChar w:fldCharType="begin"/>
+            </w:r>
+            <w:r>
+              <w:rPr>
+                <w:noProof/>
+                <w:webHidden/>
+              </w:rPr>
+              <w:instrText xml:space="preserve"> PAGEREF _Toc195279536 \h </w:instrText>
+            </w:r>
+            <w:r>
+              <w:rPr>
+                <w:noProof/>
+                <w:webHidden/>
+              </w:rPr>
+            </w:r>
+            <w:r>
+              <w:rPr>
+                <w:noProof/>
+                <w:webHidden/>
+              </w:rPr>
+              <w:fldChar w:fldCharType="separate"/>
+            </w:r>
+            <w:r>
+              <w:rPr>
+                <w:noProof/>
+                <w:webHidden/>
+              </w:rPr>
+              <w:t>3</w:t>
+            </w:r>
+            <w:r>
+              <w:rPr>
+                <w:noProof/>
+                <w:webHidden/>
+              </w:rPr>
+              <w:fldChar w:fldCharType="end"/>
+            </w:r>
+          </w:hyperlink>
+        </w:p>
+        <w:p>
+          <w:pPr>
+            <w:pStyle w:val="TM2"/>
+            <w:tabs>
+              <w:tab w:val="right" w:leader="dot" w:pos="9062"/>
+            </w:tabs>
             <w:rPr>
-              <w:b/>
-              <w:bCs/>
               <w:noProof/>
-              <w:sz w:val="28"/>
-              <w:lang w:val="fr-FR"/>
             </w:rPr>
-            <w:t>Aucune entrée de table des matières n'a été trouvée.</w:t>
-          </w:r>
+          </w:pPr>
+          <w:hyperlink w:anchor="_Toc195279537" w:history="1">
+            <w:r>
+              <w:rPr>
+                <w:rStyle w:val="Lienhypertexte"/>
+                <w:noProof/>
+              </w:rPr>
+              <w:t>Étapes réalisées</w:t>
+            </w:r>
+            <w:r>
+              <w:rPr>
+                <w:noProof/>
+                <w:webHidden/>
+              </w:rPr>
+              <w:tab/>
+            </w:r>
+            <w:r>
+              <w:rPr>
+                <w:noProof/>
+                <w:webHidden/>
+              </w:rPr>
+              <w:fldChar w:fldCharType="begin"/>
+            </w:r>
+            <w:r>
+              <w:rPr>
+                <w:noProof/>
+                <w:webHidden/>
+              </w:rPr>
+              <w:instrText xml:space="preserve"> PAGEREF _Toc195279537 \h </w:instrText>
+            </w:r>
+            <w:r>
+              <w:rPr>
+                <w:noProof/>
+                <w:webHidden/>
+              </w:rPr>
+            </w:r>
+            <w:r>
+              <w:rPr>
+                <w:noProof/>
+                <w:webHidden/>
+              </w:rPr>
+              <w:fldChar w:fldCharType="separate"/>
+            </w:r>
+            <w:r>
+              <w:rPr>
+                <w:noProof/>
+                <w:webHidden/>
+              </w:rPr>
+              <w:t>3</w:t>
+            </w:r>
+            <w:r>
+              <w:rPr>
+                <w:noProof/>
+                <w:webHidden/>
+              </w:rPr>
+              <w:fldChar w:fldCharType="end"/>
+            </w:r>
+          </w:hyperlink>
+        </w:p>
+        <w:p>
+          <w:pPr>
+            <w:pStyle w:val="TM2"/>
+            <w:tabs>
+              <w:tab w:val="right" w:leader="dot" w:pos="9062"/>
+            </w:tabs>
+            <w:rPr>
+              <w:noProof/>
+            </w:rPr>
+          </w:pPr>
+          <w:hyperlink w:anchor="_Toc195279538" w:history="1">
+            <w:r>
+              <w:rPr>
+                <w:rStyle w:val="Lienhypertexte"/>
+                <w:noProof/>
+              </w:rPr>
+              <w:t>Problèmes rencontrés</w:t>
+            </w:r>
+            <w:r>
+              <w:rPr>
+                <w:noProof/>
+                <w:webHidden/>
+              </w:rPr>
+              <w:tab/>
+            </w:r>
+            <w:r>
+              <w:rPr>
+                <w:noProof/>
+                <w:webHidden/>
+              </w:rPr>
+              <w:fldChar w:fldCharType="begin"/>
+            </w:r>
+            <w:r>
+              <w:rPr>
+                <w:noProof/>
+                <w:webHidden/>
+              </w:rPr>
+              <w:instrText xml:space="preserve"> PAGEREF _Toc195279538 \h </w:instrText>
+            </w:r>
+            <w:r>
+              <w:rPr>
+                <w:noProof/>
+                <w:webHidden/>
+              </w:rPr>
+            </w:r>
+            <w:r>
+              <w:rPr>
+                <w:noProof/>
+                <w:webHidden/>
+              </w:rPr>
+              <w:fldChar w:fldCharType="separate"/>
+            </w:r>
+            <w:r>
+              <w:rPr>
+                <w:noProof/>
+                <w:webHidden/>
+              </w:rPr>
+              <w:t>3</w:t>
+            </w:r>
+            <w:r>
+              <w:rPr>
+                <w:noProof/>
+                <w:webHidden/>
+              </w:rPr>
+              <w:fldChar w:fldCharType="end"/>
+            </w:r>
+          </w:hyperlink>
+        </w:p>
+        <w:p>
+          <w:pPr>
+            <w:pStyle w:val="TM2"/>
+            <w:tabs>
+              <w:tab w:val="right" w:leader="dot" w:pos="9062"/>
+            </w:tabs>
+            <w:rPr>
+              <w:noProof/>
+            </w:rPr>
+          </w:pPr>
+          <w:hyperlink w:anchor="_Toc195279539" w:history="1">
+            <w:r>
+              <w:rPr>
+                <w:rStyle w:val="Lienhypertexte"/>
+                <w:noProof/>
+              </w:rPr>
+              <w:t>Étapes suivantes</w:t>
+            </w:r>
+            <w:r>
+              <w:rPr>
+                <w:noProof/>
+                <w:webHidden/>
+              </w:rPr>
+              <w:tab/>
+            </w:r>
+            <w:r>
+              <w:rPr>
+                <w:noProof/>
+                <w:webHidden/>
+              </w:rPr>
+              <w:fldChar w:fldCharType="begin"/>
+            </w:r>
+            <w:r>
+              <w:rPr>
+                <w:noProof/>
+                <w:webHidden/>
+              </w:rPr>
+              <w:instrText xml:space="preserve"> PAGEREF _Toc195279539 \h </w:instrText>
+            </w:r>
+            <w:r>
+              <w:rPr>
+                <w:noProof/>
+                <w:webHidden/>
+              </w:rPr>
+            </w:r>
+            <w:r>
+              <w:rPr>
+                <w:noProof/>
+                <w:webHidden/>
+              </w:rPr>
+              <w:fldChar w:fldCharType="separate"/>
+            </w:r>
+            <w:r>
+              <w:rPr>
+                <w:noProof/>
+                <w:webHidden/>
+              </w:rPr>
+              <w:t>3</w:t>
+            </w:r>
+            <w:r>
+              <w:rPr>
+                <w:noProof/>
+                <w:webHidden/>
+              </w:rPr>
+              <w:fldChar w:fldCharType="end"/>
+            </w:r>
+          </w:hyperlink>
+        </w:p>
+        <w:p>
+          <w:pPr>
+            <w:pStyle w:val="TM1"/>
+            <w:tabs>
+              <w:tab w:val="left" w:pos="440"/>
+              <w:tab w:val="right" w:leader="dot" w:pos="9062"/>
+            </w:tabs>
+            <w:rPr>
+              <w:rFonts w:eastAsiaTheme="minorEastAsia"/>
+              <w:noProof/>
+              <w:lang w:eastAsia="fr-CH"/>
+            </w:rPr>
+          </w:pPr>
+          <w:hyperlink w:anchor="_Toc195279540" w:history="1">
+            <w:r>
+              <w:rPr>
+                <w:rStyle w:val="Lienhypertexte"/>
+                <w:noProof/>
+              </w:rPr>
+              <w:t>2.</w:t>
+            </w:r>
+            <w:r>
+              <w:rPr>
+                <w:rFonts w:eastAsiaTheme="minorEastAsia"/>
+                <w:noProof/>
+                <w:lang w:eastAsia="fr-CH"/>
+              </w:rPr>
+              <w:tab/>
+            </w:r>
+            <w:r>
+              <w:rPr>
+                <w:rStyle w:val="Lienhypertexte"/>
+                <w:noProof/>
+              </w:rPr>
+              <w:t>09.04.2025</w:t>
+            </w:r>
+            <w:r>
+              <w:rPr>
+                <w:noProof/>
+                <w:webHidden/>
+              </w:rPr>
+              <w:tab/>
+            </w:r>
+            <w:r>
+              <w:rPr>
+                <w:noProof/>
+                <w:webHidden/>
+              </w:rPr>
+              <w:fldChar w:fldCharType="begin"/>
+            </w:r>
+            <w:r>
+              <w:rPr>
+                <w:noProof/>
+                <w:webHidden/>
+              </w:rPr>
+              <w:instrText xml:space="preserve"> PAGEREF _Toc195279540 \h </w:instrText>
+            </w:r>
+            <w:r>
+              <w:rPr>
+                <w:noProof/>
+                <w:webHidden/>
+              </w:rPr>
+            </w:r>
+            <w:r>
+              <w:rPr>
+                <w:noProof/>
+                <w:webHidden/>
+              </w:rPr>
+              <w:fldChar w:fldCharType="separate"/>
+            </w:r>
+            <w:r>
+              <w:rPr>
+                <w:noProof/>
+                <w:webHidden/>
+              </w:rPr>
+              <w:t>4</w:t>
+            </w:r>
+            <w:r>
+              <w:rPr>
+                <w:noProof/>
+                <w:webHidden/>
+              </w:rPr>
+              <w:fldChar w:fldCharType="end"/>
+            </w:r>
+          </w:hyperlink>
+        </w:p>
+        <w:p>
+          <w:pPr>
+            <w:pStyle w:val="TM2"/>
+            <w:tabs>
+              <w:tab w:val="right" w:leader="dot" w:pos="9062"/>
+            </w:tabs>
+            <w:rPr>
+              <w:noProof/>
+            </w:rPr>
+          </w:pPr>
+          <w:hyperlink w:anchor="_Toc195279541" w:history="1">
+            <w:r>
+              <w:rPr>
+                <w:rStyle w:val="Lienhypertexte"/>
+                <w:noProof/>
+              </w:rPr>
+              <w:t>Étapes réalisées</w:t>
+            </w:r>
+            <w:r>
+              <w:rPr>
+                <w:noProof/>
+                <w:webHidden/>
+              </w:rPr>
+              <w:tab/>
+            </w:r>
+            <w:r>
+              <w:rPr>
+                <w:noProof/>
+                <w:webHidden/>
+              </w:rPr>
+              <w:fldChar w:fldCharType="begin"/>
+            </w:r>
+            <w:r>
+              <w:rPr>
+                <w:noProof/>
+                <w:webHidden/>
+              </w:rPr>
+              <w:instrText xml:space="preserve"> PAGEREF _Toc195279541 \h </w:instrText>
+            </w:r>
+            <w:r>
+              <w:rPr>
+                <w:noProof/>
+                <w:webHidden/>
+              </w:rPr>
+            </w:r>
+            <w:r>
+              <w:rPr>
+                <w:noProof/>
+                <w:webHidden/>
+              </w:rPr>
+              <w:fldChar w:fldCharType="separate"/>
+            </w:r>
+            <w:r>
+              <w:rPr>
+                <w:noProof/>
+                <w:webHidden/>
+              </w:rPr>
+              <w:t>4</w:t>
+            </w:r>
+            <w:r>
+              <w:rPr>
+                <w:noProof/>
+                <w:webHidden/>
+              </w:rPr>
+              <w:fldChar w:fldCharType="end"/>
+            </w:r>
+          </w:hyperlink>
+        </w:p>
+        <w:p>
+          <w:pPr>
+            <w:pStyle w:val="TM2"/>
+            <w:tabs>
+              <w:tab w:val="right" w:leader="dot" w:pos="9062"/>
+            </w:tabs>
+            <w:rPr>
+              <w:noProof/>
+            </w:rPr>
+          </w:pPr>
+          <w:hyperlink w:anchor="_Toc195279542" w:history="1">
+            <w:r>
+              <w:rPr>
+                <w:rStyle w:val="Lienhypertexte"/>
+                <w:noProof/>
+              </w:rPr>
+              <w:t>Problèmes rencontrés</w:t>
+            </w:r>
+            <w:r>
+              <w:rPr>
+                <w:noProof/>
+                <w:webHidden/>
+              </w:rPr>
+              <w:tab/>
+            </w:r>
+            <w:r>
+              <w:rPr>
+                <w:noProof/>
+                <w:webHidden/>
+              </w:rPr>
+              <w:fldChar w:fldCharType="begin"/>
+            </w:r>
+            <w:r>
+              <w:rPr>
+                <w:noProof/>
+                <w:webHidden/>
+              </w:rPr>
+              <w:instrText xml:space="preserve"> PAGEREF _Toc195279542 \h </w:instrText>
+            </w:r>
+            <w:r>
+              <w:rPr>
+                <w:noProof/>
+                <w:webHidden/>
+              </w:rPr>
+            </w:r>
+            <w:r>
+              <w:rPr>
+                <w:noProof/>
+                <w:webHidden/>
+              </w:rPr>
+              <w:fldChar w:fldCharType="separate"/>
+            </w:r>
+            <w:r>
+              <w:rPr>
+                <w:noProof/>
+                <w:webHidden/>
+              </w:rPr>
+              <w:t>4</w:t>
+            </w:r>
+            <w:r>
+              <w:rPr>
+                <w:noProof/>
+                <w:webHidden/>
+              </w:rPr>
+              <w:fldChar w:fldCharType="end"/>
+            </w:r>
+          </w:hyperlink>
+        </w:p>
+        <w:p>
+          <w:pPr>
+            <w:pStyle w:val="TM2"/>
+            <w:tabs>
+              <w:tab w:val="right" w:leader="dot" w:pos="9062"/>
+            </w:tabs>
+            <w:rPr>
+              <w:noProof/>
+            </w:rPr>
+          </w:pPr>
+          <w:hyperlink w:anchor="_Toc195279543" w:history="1">
+            <w:r>
+              <w:rPr>
+                <w:rStyle w:val="Lienhypertexte"/>
+                <w:noProof/>
+              </w:rPr>
+              <w:t>Étapes suivantes</w:t>
+            </w:r>
+            <w:r>
+              <w:rPr>
+                <w:noProof/>
+                <w:webHidden/>
+              </w:rPr>
+              <w:tab/>
+            </w:r>
+            <w:r>
+              <w:rPr>
+                <w:noProof/>
+                <w:webHidden/>
+              </w:rPr>
+              <w:fldChar w:fldCharType="begin"/>
+            </w:r>
+            <w:r>
+              <w:rPr>
+                <w:noProof/>
+                <w:webHidden/>
+              </w:rPr>
+              <w:instrText xml:space="preserve"> PAGEREF _Toc195279543 \h </w:instrText>
+            </w:r>
+            <w:r>
+              <w:rPr>
+                <w:noProof/>
+                <w:webHidden/>
+              </w:rPr>
+            </w:r>
+            <w:r>
+              <w:rPr>
+                <w:noProof/>
+                <w:webHidden/>
+              </w:rPr>
+              <w:fldChar w:fldCharType="separate"/>
+            </w:r>
+            <w:r>
+              <w:rPr>
+                <w:noProof/>
+                <w:webHidden/>
+              </w:rPr>
+              <w:t>4</w:t>
+            </w:r>
+            <w:r>
+              <w:rPr>
+                <w:noProof/>
+                <w:webHidden/>
+              </w:rPr>
+              <w:fldChar w:fldCharType="end"/>
+            </w:r>
+          </w:hyperlink>
+        </w:p>
+        <w:p>
+          <w:pPr>
+            <w:sectPr>
+              <w:pgSz w:w="11906" w:h="16838"/>
+              <w:pgMar w:top="1417" w:right="1417" w:bottom="1417" w:left="1417" w:header="708" w:footer="708" w:gutter="0"/>
+              <w:pgBorders w:offsetFrom="page">
+                <w:top w:val="thinThickLargeGap" w:sz="24" w:space="24" w:color="auto"/>
+                <w:left w:val="thinThickLargeGap" w:sz="24" w:space="24" w:color="auto"/>
+                <w:bottom w:val="thickThinLargeGap" w:sz="24" w:space="24" w:color="auto"/>
+                <w:right w:val="thickThinLargeGap" w:sz="24" w:space="24" w:color="auto"/>
+              </w:pgBorders>
+              <w:cols w:space="708"/>
+              <w:docGrid w:linePitch="360"/>
+            </w:sectPr>
+          </w:pPr>
           <w:r>
             <w:rPr>
               <w:b/>
@@ -257,18 +827,22 @@
           <w:numId w:val="28"/>
         </w:numPr>
       </w:pPr>
+      <w:bookmarkStart w:id="0" w:name="_Toc195279536"/>
       <w:r>
         <w:lastRenderedPageBreak/>
         <w:t>08.04.2025</w:t>
       </w:r>
+      <w:bookmarkEnd w:id="0"/>
     </w:p>
     <w:p>
       <w:pPr>
         <w:pStyle w:val="Titre2"/>
       </w:pPr>
+      <w:bookmarkStart w:id="1" w:name="_Toc195279537"/>
       <w:r>
         <w:t>Étapes réalisées</w:t>
       </w:r>
+      <w:bookmarkEnd w:id="1"/>
     </w:p>
     <w:p>
       <w:r>
@@ -380,16 +954,23 @@
         <w:t>leur faisabilité</w:t>
       </w:r>
       <w:r>
-        <w:t>, les contraintes, le temps à disposition, les capacités réels.</w:t>
+        <w:t xml:space="preserve">, les contraintes, le temps </w:t>
+      </w:r>
+      <w:bookmarkStart w:id="2" w:name="_GoBack"/>
+      <w:bookmarkEnd w:id="2"/>
+      <w:r>
+        <w:t>à disposition, les capacités réels.</w:t>
       </w:r>
     </w:p>
     <w:p>
       <w:pPr>
         <w:pStyle w:val="Titre2"/>
       </w:pPr>
+      <w:bookmarkStart w:id="3" w:name="_Toc195279538"/>
       <w:r>
         <w:t>Problèmes rencontrés</w:t>
       </w:r>
+      <w:bookmarkEnd w:id="3"/>
     </w:p>
     <w:p>
       <w:r>
@@ -403,9 +984,11 @@
       <w:pPr>
         <w:pStyle w:val="Titre2"/>
       </w:pPr>
+      <w:bookmarkStart w:id="4" w:name="_Toc195279539"/>
       <w:r>
         <w:t>Étapes suivantes</w:t>
       </w:r>
+      <w:bookmarkEnd w:id="4"/>
     </w:p>
     <w:p>
       <w:r>
@@ -429,17 +1012,21 @@
           <w:numId w:val="28"/>
         </w:numPr>
       </w:pPr>
+      <w:bookmarkStart w:id="5" w:name="_Toc195279540"/>
       <w:r>
         <w:t>09.04.2025</w:t>
       </w:r>
+      <w:bookmarkEnd w:id="5"/>
     </w:p>
     <w:p>
       <w:pPr>
         <w:pStyle w:val="Titre2"/>
       </w:pPr>
+      <w:bookmarkStart w:id="6" w:name="_Toc195279541"/>
       <w:r>
         <w:t>Étapes réalisées</w:t>
       </w:r>
+      <w:bookmarkEnd w:id="6"/>
     </w:p>
     <w:p>
       <w:r>
@@ -507,8 +1094,6 @@
       <w:r>
         <w:t xml:space="preserve"> de création de portrait</w:t>
       </w:r>
-      <w:bookmarkStart w:id="0" w:name="_GoBack"/>
-      <w:bookmarkEnd w:id="0"/>
       <w:r>
         <w:t xml:space="preserve"> en C#.</w:t>
       </w:r>
@@ -517,9 +1102,11 @@
       <w:pPr>
         <w:pStyle w:val="Titre2"/>
       </w:pPr>
+      <w:bookmarkStart w:id="7" w:name="_Toc195279542"/>
       <w:r>
         <w:t>Problèmes rencontrés</w:t>
       </w:r>
+      <w:bookmarkEnd w:id="7"/>
     </w:p>
     <w:p>
       <w:r>
@@ -530,9 +1117,11 @@
       <w:pPr>
         <w:pStyle w:val="Titre2"/>
       </w:pPr>
+      <w:bookmarkStart w:id="8" w:name="_Toc195279543"/>
       <w:r>
         <w:t>Étapes suivantes</w:t>
       </w:r>
+      <w:bookmarkEnd w:id="8"/>
     </w:p>
     <w:p>
       <w:pPr>
@@ -558,8 +1147,379 @@
         <w:t>Choix de l'environnement de développement C#</w:t>
       </w:r>
     </w:p>
+    <w:p>
+      <w:r>
+        <w:br w:type="page"/>
+      </w:r>
+    </w:p>
+    <w:p>
+      <w:pPr>
+        <w:pStyle w:val="Titre1"/>
+        <w:numPr>
+          <w:ilvl w:val="0"/>
+          <w:numId w:val="28"/>
+        </w:numPr>
+      </w:pPr>
+      <w:r>
+        <w:lastRenderedPageBreak/>
+        <w:t>11</w:t>
+      </w:r>
+      <w:r>
+        <w:t>.04.2025</w:t>
+      </w:r>
+    </w:p>
+    <w:p>
+      <w:pPr>
+        <w:pStyle w:val="Titre2"/>
+      </w:pPr>
+      <w:r>
+        <w:t>Étapes réalisées</w:t>
+      </w:r>
+    </w:p>
+    <w:p>
+      <w:r>
+        <w:t>J’ai choisi de réaliser un projet avec Raylib en C# :</w:t>
+      </w:r>
+    </w:p>
+    <w:p>
+      <w:r>
+        <w:t>Raylib en C# (via Raylib-</w:t>
+      </w:r>
+      <w:proofErr w:type="spellStart"/>
+      <w:r>
+        <w:t>cs</w:t>
+      </w:r>
+      <w:proofErr w:type="spellEnd"/>
+      <w:r>
+        <w:t>) permet de créer des jeux/applications 2D/3D simples avec gestion graphique, audio et entrées (clavier/souris/manette).</w:t>
+      </w:r>
+    </w:p>
+    <w:p>
+      <w:r>
+        <w:rPr>
+          <w:noProof/>
+        </w:rPr>
+        <mc:AlternateContent>
+          <mc:Choice Requires="wps">
+            <w:drawing>
+              <wp:anchor distT="0" distB="0" distL="114300" distR="114300" simplePos="0" relativeHeight="251661312" behindDoc="0" locked="0" layoutInCell="1" allowOverlap="1" wp14:anchorId="6DFBFCC2" wp14:editId="5D118360">
+                <wp:simplePos x="0" y="0"/>
+                <wp:positionH relativeFrom="column">
+                  <wp:posOffset>52705</wp:posOffset>
+                </wp:positionH>
+                <wp:positionV relativeFrom="paragraph">
+                  <wp:posOffset>2946400</wp:posOffset>
+                </wp:positionV>
+                <wp:extent cx="4267200" cy="0"/>
+                <wp:effectExtent l="0" t="19050" r="19050" b="19050"/>
+                <wp:wrapNone/>
+                <wp:docPr id="3" name="Connecteur droit 3"/>
+                <wp:cNvGraphicFramePr/>
+                <a:graphic xmlns:a="http://schemas.openxmlformats.org/drawingml/2006/main">
+                  <a:graphicData uri="http://schemas.microsoft.com/office/word/2010/wordprocessingShape">
+                    <wps:wsp>
+                      <wps:cNvCnPr/>
+                      <wps:spPr>
+                        <a:xfrm>
+                          <a:off x="0" y="0"/>
+                          <a:ext cx="4267200" cy="0"/>
+                        </a:xfrm>
+                        <a:prstGeom prst="line">
+                          <a:avLst/>
+                        </a:prstGeom>
+                        <a:ln w="28575"/>
+                      </wps:spPr>
+                      <wps:style>
+                        <a:lnRef idx="1">
+                          <a:schemeClr val="dk1"/>
+                        </a:lnRef>
+                        <a:fillRef idx="0">
+                          <a:schemeClr val="dk1"/>
+                        </a:fillRef>
+                        <a:effectRef idx="0">
+                          <a:schemeClr val="dk1"/>
+                        </a:effectRef>
+                        <a:fontRef idx="minor">
+                          <a:schemeClr val="tx1"/>
+                        </a:fontRef>
+                      </wps:style>
+                      <wps:bodyPr/>
+                    </wps:wsp>
+                  </a:graphicData>
+                </a:graphic>
+              </wp:anchor>
+            </w:drawing>
+          </mc:Choice>
+          <mc:Fallback>
+            <w:pict>
+              <v:line w14:anchorId="14CBCACD" id="Connecteur droit 3" o:spid="_x0000_s1026" style="position:absolute;z-index:251661312;visibility:visible;mso-wrap-style:square;mso-wrap-distance-left:9pt;mso-wrap-distance-top:0;mso-wrap-distance-right:9pt;mso-wrap-distance-bottom:0;mso-position-horizontal:absolute;mso-position-horizontal-relative:text;mso-position-vertical:absolute;mso-position-vertical-relative:text" from="4.15pt,232pt" to="340.15pt,232pt" o:gfxdata="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" strokecolor="black [3200]" strokeweight="2.25pt">
+                <v:stroke joinstyle="miter"/>
+              </v:line>
+            </w:pict>
+          </mc:Fallback>
+        </mc:AlternateContent>
+      </w:r>
+      <w:r>
+        <w:rPr>
+          <w:noProof/>
+        </w:rPr>
+        <w:drawing>
+          <wp:anchor distT="0" distB="0" distL="114300" distR="114300" simplePos="0" relativeHeight="251660288" behindDoc="0" locked="0" layoutInCell="1" allowOverlap="1" wp14:anchorId="406809E9" wp14:editId="2EF7C8D3">
+            <wp:simplePos x="0" y="0"/>
+            <wp:positionH relativeFrom="margin">
+              <wp:posOffset>100330</wp:posOffset>
+            </wp:positionH>
+            <wp:positionV relativeFrom="paragraph">
+              <wp:posOffset>2997835</wp:posOffset>
+            </wp:positionV>
+            <wp:extent cx="4219575" cy="2593975"/>
+            <wp:effectExtent l="0" t="0" r="9525" b="0"/>
+            <wp:wrapTopAndBottom/>
+            <wp:docPr id="1" name="Image 1"/>
+            <wp:cNvGraphicFramePr>
+              <a:graphicFrameLocks xmlns:a="http://schemas.openxmlformats.org/drawingml/2006/main" noChangeAspect="1"/>
+            </wp:cNvGraphicFramePr>
+            <a:graphic xmlns:a="http://schemas.openxmlformats.org/drawingml/2006/main">
+              <a:graphicData uri="http://schemas.openxmlformats.org/drawingml/2006/picture">
+                <pic:pic xmlns:pic="http://schemas.openxmlformats.org/drawingml/2006/picture">
+                  <pic:nvPicPr>
+                    <pic:cNvPr id="1" name=""/>
+                    <pic:cNvPicPr/>
+                  </pic:nvPicPr>
+                  <pic:blipFill>
+                    <a:blip r:embed="rId10" cstate="print">
+                      <a:extLst>
+                        <a:ext uri="{28A0092B-C50C-407E-A947-70E740481C1C}">
+                          <a14:useLocalDpi xmlns:a14="http://schemas.microsoft.com/office/drawing/2010/main" val="0"/>
+                        </a:ext>
+                      </a:extLst>
+                    </a:blip>
+                    <a:stretch>
+                      <a:fillRect/>
+                    </a:stretch>
+                  </pic:blipFill>
+                  <pic:spPr>
+                    <a:xfrm>
+                      <a:off x="0" y="0"/>
+                      <a:ext cx="4219575" cy="2593975"/>
+                    </a:xfrm>
+                    <a:prstGeom prst="rect">
+                      <a:avLst/>
+                    </a:prstGeom>
+                  </pic:spPr>
+                </pic:pic>
+              </a:graphicData>
+            </a:graphic>
+            <wp14:sizeRelH relativeFrom="margin">
+              <wp14:pctWidth>0</wp14:pctWidth>
+            </wp14:sizeRelH>
+            <wp14:sizeRelV relativeFrom="margin">
+              <wp14:pctHeight>0</wp14:pctHeight>
+            </wp14:sizeRelV>
+          </wp:anchor>
+        </w:drawing>
+      </w:r>
+      <w:r>
+        <w:rPr>
+          <w:noProof/>
+        </w:rPr>
+        <w:drawing>
+          <wp:anchor distT="0" distB="0" distL="114300" distR="114300" simplePos="0" relativeHeight="251659264" behindDoc="0" locked="0" layoutInCell="1" allowOverlap="1" wp14:anchorId="40FE5213" wp14:editId="26764F5D">
+            <wp:simplePos x="0" y="0"/>
+            <wp:positionH relativeFrom="margin">
+              <wp:align>left</wp:align>
+            </wp:positionH>
+            <wp:positionV relativeFrom="paragraph">
+              <wp:posOffset>368935</wp:posOffset>
+            </wp:positionV>
+            <wp:extent cx="4351655" cy="2707640"/>
+            <wp:effectExtent l="0" t="0" r="0" b="0"/>
+            <wp:wrapTopAndBottom/>
+            <wp:docPr id="2" name="Image 2"/>
+            <wp:cNvGraphicFramePr>
+              <a:graphicFrameLocks xmlns:a="http://schemas.openxmlformats.org/drawingml/2006/main" noChangeAspect="1"/>
+            </wp:cNvGraphicFramePr>
+            <a:graphic xmlns:a="http://schemas.openxmlformats.org/drawingml/2006/main">
+              <a:graphicData uri="http://schemas.openxmlformats.org/drawingml/2006/picture">
+                <pic:pic xmlns:pic="http://schemas.openxmlformats.org/drawingml/2006/picture">
+                  <pic:nvPicPr>
+                    <pic:cNvPr id="1" name=""/>
+                    <pic:cNvPicPr/>
+                  </pic:nvPicPr>
+                  <pic:blipFill>
+                    <a:blip r:embed="rId11" cstate="print">
+                      <a:extLst>
+                        <a:ext uri="{28A0092B-C50C-407E-A947-70E740481C1C}">
+                          <a14:useLocalDpi xmlns:a14="http://schemas.microsoft.com/office/drawing/2010/main" val="0"/>
+                        </a:ext>
+                      </a:extLst>
+                    </a:blip>
+                    <a:stretch>
+                      <a:fillRect/>
+                    </a:stretch>
+                  </pic:blipFill>
+                  <pic:spPr>
+                    <a:xfrm>
+                      <a:off x="0" y="0"/>
+                      <a:ext cx="4351655" cy="2707640"/>
+                    </a:xfrm>
+                    <a:prstGeom prst="rect">
+                      <a:avLst/>
+                    </a:prstGeom>
+                  </pic:spPr>
+                </pic:pic>
+              </a:graphicData>
+            </a:graphic>
+            <wp14:sizeRelH relativeFrom="margin">
+              <wp14:pctWidth>0</wp14:pctWidth>
+            </wp14:sizeRelH>
+            <wp14:sizeRelV relativeFrom="margin">
+              <wp14:pctHeight>0</wp14:pctHeight>
+            </wp14:sizeRelV>
+          </wp:anchor>
+        </w:drawing>
+      </w:r>
+      <w:r>
+        <w:t>J’ai également créé deux diagrammes de classes pour définir les classes que je dois créer au minimum pour que mon « Qui est-ce ? » fonctionne. Les voici :</w:t>
+      </w:r>
+    </w:p>
+    <w:p>
+      <w:r>
+        <w:br w:type="page"/>
+      </w:r>
+    </w:p>
+    <w:p>
+      <w:r>
+        <w:lastRenderedPageBreak/>
+        <w:t xml:space="preserve">J’ai donc créé </w:t>
+      </w:r>
+      <w:r>
+        <w:t>les quatre classes minimums</w:t>
+      </w:r>
+      <w:r>
+        <w:t>, dans ma solution Raylib C# en application console, pour que le projet fonctionne</w:t>
+      </w:r>
+      <w:r>
+        <w:t>. J’ai également importé les paquets :</w:t>
+      </w:r>
+    </w:p>
+    <w:p>
+      <w:pPr>
+        <w:pStyle w:val="Paragraphedeliste"/>
+        <w:numPr>
+          <w:ilvl w:val="0"/>
+          <w:numId w:val="32"/>
+        </w:numPr>
+      </w:pPr>
+      <w:proofErr w:type="spellStart"/>
+      <w:r>
+        <w:t>SkiaSharp</w:t>
+      </w:r>
+      <w:proofErr w:type="spellEnd"/>
+    </w:p>
+    <w:p>
+      <w:pPr>
+        <w:pStyle w:val="Paragraphedeliste"/>
+        <w:numPr>
+          <w:ilvl w:val="0"/>
+          <w:numId w:val="32"/>
+        </w:numPr>
+      </w:pPr>
+      <w:proofErr w:type="spellStart"/>
+      <w:r>
+        <w:t>Svg.Skia</w:t>
+      </w:r>
+      <w:proofErr w:type="spellEnd"/>
+    </w:p>
+    <w:p>
+      <w:r>
+        <w:t xml:space="preserve">Ces paquets </w:t>
+      </w:r>
+      <w:r>
+        <w:t xml:space="preserve">me </w:t>
+      </w:r>
+      <w:r>
+        <w:t>servir</w:t>
+      </w:r>
+      <w:r>
+        <w:t>ont</w:t>
+      </w:r>
+      <w:r>
+        <w:t xml:space="preserve"> pour convertir les images SVG en PNG et ensuite les faire afficher en texture par Raylib.</w:t>
+      </w:r>
+    </w:p>
+    <w:p>
+      <w:r>
+        <w:t>Mise à jour du planning et du JT.</w:t>
+      </w:r>
+    </w:p>
+    <w:p>
+      <w:pPr>
+        <w:pStyle w:val="Titre2"/>
+      </w:pPr>
+      <w:r>
+        <w:t>Problèmes rencontrés</w:t>
+      </w:r>
+    </w:p>
+    <w:p>
+      <w:r>
+        <w:t>Il est très compliqué de</w:t>
+      </w:r>
+      <w:r>
+        <w:t xml:space="preserve"> trouver un moyen de récupérer</w:t>
+      </w:r>
+      <w:r>
+        <w:t xml:space="preserve"> chaque partie de l’image SVG séparément</w:t>
+      </w:r>
+      <w:r>
+        <w:t>.</w:t>
+      </w:r>
+      <w:r>
+        <w:t xml:space="preserve"> </w:t>
+      </w:r>
+      <w:r>
+        <w:t>P</w:t>
+      </w:r>
+      <w:r>
+        <w:t>ar exemple uniquement : les yeux, la bouche, les cheveux</w:t>
+      </w:r>
+      <w:r>
+        <w:t xml:space="preserve"> d</w:t>
+      </w:r>
+      <w:r>
+        <w:t xml:space="preserve">ans leurs fichiers </w:t>
+      </w:r>
+      <w:proofErr w:type="spellStart"/>
+      <w:r>
+        <w:t>svg</w:t>
+      </w:r>
+      <w:proofErr w:type="spellEnd"/>
+      <w:r>
+        <w:t xml:space="preserve"> respectifs.</w:t>
+      </w:r>
+    </w:p>
+    <w:p>
+      <w:pPr>
+        <w:pStyle w:val="Titre2"/>
+      </w:pPr>
+      <w:r>
+        <w:t>Étapes suivantes</w:t>
+      </w:r>
+    </w:p>
+    <w:p>
+      <w:pPr>
+        <w:pStyle w:val="Paragraphedeliste"/>
+        <w:numPr>
+          <w:ilvl w:val="0"/>
+          <w:numId w:val="31"/>
+        </w:numPr>
+      </w:pPr>
+      <w:r>
+        <w:t>Mise en place simple de l'algorithme de création de portraits sans sosies.</w:t>
+      </w:r>
+    </w:p>
     <w:sectPr>
-      <w:footerReference w:type="default" r:id="rId10"/>
+      <w:footerReference w:type="default" r:id="rId12"/>
       <w:pgSz w:w="11906" w:h="16838"/>
       <w:pgMar w:top="1417" w:right="1417" w:bottom="1417" w:left="1417" w:header="708" w:footer="708" w:gutter="0"/>
       <w:pgBorders w:offsetFrom="page">
@@ -2265,6 +3225,119 @@
     </w:lvl>
   </w:abstractNum>
   <w:abstractNum w:abstractNumId="15" w15:restartNumberingAfterBreak="0">
+    <w:nsid w:val="28771E18"/>
+    <w:multiLevelType w:val="hybridMultilevel"/>
+    <w:tmpl w:val="47365E94"/>
+    <w:lvl w:ilvl="0" w:tplc="100C0001">
+      <w:start w:val="1"/>
+      <w:numFmt w:val="bullet"/>
+      <w:lvlText w:val=""/>
+      <w:lvlJc w:val="left"/>
+      <w:pPr>
+        <w:ind w:left="720" w:hanging="360"/>
+      </w:pPr>
+      <w:rPr>
+        <w:rFonts w:ascii="Symbol" w:hAnsi="Symbol" w:hint="default"/>
+      </w:rPr>
+    </w:lvl>
+    <w:lvl w:ilvl="1" w:tplc="100C0003" w:tentative="1">
+      <w:start w:val="1"/>
+      <w:numFmt w:val="bullet"/>
+      <w:lvlText w:val="o"/>
+      <w:lvlJc w:val="left"/>
+      <w:pPr>
+        <w:ind w:left="1440" w:hanging="360"/>
+      </w:pPr>
+      <w:rPr>
+        <w:rFonts w:ascii="Courier New" w:hAnsi="Courier New" w:cs="Courier New" w:hint="default"/>
+      </w:rPr>
+    </w:lvl>
+    <w:lvl w:ilvl="2" w:tplc="100C0005" w:tentative="1">
+      <w:start w:val="1"/>
+      <w:numFmt w:val="bullet"/>
+      <w:lvlText w:val=""/>
+      <w:lvlJc w:val="left"/>
+      <w:pPr>
+        <w:ind w:left="2160" w:hanging="360"/>
+      </w:pPr>
+      <w:rPr>
+        <w:rFonts w:ascii="Wingdings" w:hAnsi="Wingdings" w:hint="default"/>
+      </w:rPr>
+    </w:lvl>
+    <w:lvl w:ilvl="3" w:tplc="100C0001" w:tentative="1">
+      <w:start w:val="1"/>
+      <w:numFmt w:val="bullet"/>
+      <w:lvlText w:val=""/>
+      <w:lvlJc w:val="left"/>
+      <w:pPr>
+        <w:ind w:left="2880" w:hanging="360"/>
+      </w:pPr>
+      <w:rPr>
+        <w:rFonts w:ascii="Symbol" w:hAnsi="Symbol" w:hint="default"/>
+      </w:rPr>
+    </w:lvl>
+    <w:lvl w:ilvl="4" w:tplc="100C0003" w:tentative="1">
+      <w:start w:val="1"/>
+      <w:numFmt w:val="bullet"/>
+      <w:lvlText w:val="o"/>
+      <w:lvlJc w:val="left"/>
+      <w:pPr>
+        <w:ind w:left="3600" w:hanging="360"/>
+      </w:pPr>
+      <w:rPr>
+        <w:rFonts w:ascii="Courier New" w:hAnsi="Courier New" w:cs="Courier New" w:hint="default"/>
+      </w:rPr>
+    </w:lvl>
+    <w:lvl w:ilvl="5" w:tplc="100C0005" w:tentative="1">
+      <w:start w:val="1"/>
+      <w:numFmt w:val="bullet"/>
+      <w:lvlText w:val=""/>
+      <w:lvlJc w:val="left"/>
+      <w:pPr>
+        <w:ind w:left="4320" w:hanging="360"/>
+      </w:pPr>
+      <w:rPr>
+        <w:rFonts w:ascii="Wingdings" w:hAnsi="Wingdings" w:hint="default"/>
+      </w:rPr>
+    </w:lvl>
+    <w:lvl w:ilvl="6" w:tplc="100C0001" w:tentative="1">
+      <w:start w:val="1"/>
+      <w:numFmt w:val="bullet"/>
+      <w:lvlText w:val=""/>
+      <w:lvlJc w:val="left"/>
+      <w:pPr>
+        <w:ind w:left="5040" w:hanging="360"/>
+      </w:pPr>
+      <w:rPr>
+        <w:rFonts w:ascii="Symbol" w:hAnsi="Symbol" w:hint="default"/>
+      </w:rPr>
+    </w:lvl>
+    <w:lvl w:ilvl="7" w:tplc="100C0003" w:tentative="1">
+      <w:start w:val="1"/>
+      <w:numFmt w:val="bullet"/>
+      <w:lvlText w:val="o"/>
+      <w:lvlJc w:val="left"/>
+      <w:pPr>
+        <w:ind w:left="5760" w:hanging="360"/>
+      </w:pPr>
+      <w:rPr>
+        <w:rFonts w:ascii="Courier New" w:hAnsi="Courier New" w:cs="Courier New" w:hint="default"/>
+      </w:rPr>
+    </w:lvl>
+    <w:lvl w:ilvl="8" w:tplc="100C0005" w:tentative="1">
+      <w:start w:val="1"/>
+      <w:numFmt w:val="bullet"/>
+      <w:lvlText w:val=""/>
+      <w:lvlJc w:val="left"/>
+      <w:pPr>
+        <w:ind w:left="6480" w:hanging="360"/>
+      </w:pPr>
+      <w:rPr>
+        <w:rFonts w:ascii="Wingdings" w:hAnsi="Wingdings" w:hint="default"/>
+      </w:rPr>
+    </w:lvl>
+  </w:abstractNum>
+  <w:abstractNum w:abstractNumId="16" w15:restartNumberingAfterBreak="0">
     <w:nsid w:val="2B7311B0"/>
     <w:multiLevelType w:val="hybridMultilevel"/>
     <w:tmpl w:val="6A86F2D2"/>
@@ -2350,7 +3423,7 @@
       </w:pPr>
     </w:lvl>
   </w:abstractNum>
-  <w:abstractNum w:abstractNumId="16" w15:restartNumberingAfterBreak="0">
+  <w:abstractNum w:abstractNumId="17" w15:restartNumberingAfterBreak="0">
     <w:nsid w:val="2C916BBB"/>
     <w:multiLevelType w:val="hybridMultilevel"/>
     <w:tmpl w:val="470022CA"/>
@@ -2463,7 +3536,120 @@
       </w:rPr>
     </w:lvl>
   </w:abstractNum>
-  <w:abstractNum w:abstractNumId="17" w15:restartNumberingAfterBreak="0">
+  <w:abstractNum w:abstractNumId="18" w15:restartNumberingAfterBreak="0">
+    <w:nsid w:val="2E4262EF"/>
+    <w:multiLevelType w:val="hybridMultilevel"/>
+    <w:tmpl w:val="6EECCBCE"/>
+    <w:lvl w:ilvl="0" w:tplc="100C0001">
+      <w:start w:val="1"/>
+      <w:numFmt w:val="bullet"/>
+      <w:lvlText w:val=""/>
+      <w:lvlJc w:val="left"/>
+      <w:pPr>
+        <w:ind w:left="720" w:hanging="360"/>
+      </w:pPr>
+      <w:rPr>
+        <w:rFonts w:ascii="Symbol" w:hAnsi="Symbol" w:hint="default"/>
+      </w:rPr>
+    </w:lvl>
+    <w:lvl w:ilvl="1" w:tplc="100C0003" w:tentative="1">
+      <w:start w:val="1"/>
+      <w:numFmt w:val="bullet"/>
+      <w:lvlText w:val="o"/>
+      <w:lvlJc w:val="left"/>
+      <w:pPr>
+        <w:ind w:left="1440" w:hanging="360"/>
+      </w:pPr>
+      <w:rPr>
+        <w:rFonts w:ascii="Courier New" w:hAnsi="Courier New" w:cs="Courier New" w:hint="default"/>
+      </w:rPr>
+    </w:lvl>
+    <w:lvl w:ilvl="2" w:tplc="100C0005" w:tentative="1">
+      <w:start w:val="1"/>
+      <w:numFmt w:val="bullet"/>
+      <w:lvlText w:val=""/>
+      <w:lvlJc w:val="left"/>
+      <w:pPr>
+        <w:ind w:left="2160" w:hanging="360"/>
+      </w:pPr>
+      <w:rPr>
+        <w:rFonts w:ascii="Wingdings" w:hAnsi="Wingdings" w:hint="default"/>
+      </w:rPr>
+    </w:lvl>
+    <w:lvl w:ilvl="3" w:tplc="100C0001" w:tentative="1">
+      <w:start w:val="1"/>
+      <w:numFmt w:val="bullet"/>
+      <w:lvlText w:val=""/>
+      <w:lvlJc w:val="left"/>
+      <w:pPr>
+        <w:ind w:left="2880" w:hanging="360"/>
+      </w:pPr>
+      <w:rPr>
+        <w:rFonts w:ascii="Symbol" w:hAnsi="Symbol" w:hint="default"/>
+      </w:rPr>
+    </w:lvl>
+    <w:lvl w:ilvl="4" w:tplc="100C0003" w:tentative="1">
+      <w:start w:val="1"/>
+      <w:numFmt w:val="bullet"/>
+      <w:lvlText w:val="o"/>
+      <w:lvlJc w:val="left"/>
+      <w:pPr>
+        <w:ind w:left="3600" w:hanging="360"/>
+      </w:pPr>
+      <w:rPr>
+        <w:rFonts w:ascii="Courier New" w:hAnsi="Courier New" w:cs="Courier New" w:hint="default"/>
+      </w:rPr>
+    </w:lvl>
+    <w:lvl w:ilvl="5" w:tplc="100C0005" w:tentative="1">
+      <w:start w:val="1"/>
+      <w:numFmt w:val="bullet"/>
+      <w:lvlText w:val=""/>
+      <w:lvlJc w:val="left"/>
+      <w:pPr>
+        <w:ind w:left="4320" w:hanging="360"/>
+      </w:pPr>
+      <w:rPr>
+        <w:rFonts w:ascii="Wingdings" w:hAnsi="Wingdings" w:hint="default"/>
+      </w:rPr>
+    </w:lvl>
+    <w:lvl w:ilvl="6" w:tplc="100C0001" w:tentative="1">
+      <w:start w:val="1"/>
+      <w:numFmt w:val="bullet"/>
+      <w:lvlText w:val=""/>
+      <w:lvlJc w:val="left"/>
+      <w:pPr>
+        <w:ind w:left="5040" w:hanging="360"/>
+      </w:pPr>
+      <w:rPr>
+        <w:rFonts w:ascii="Symbol" w:hAnsi="Symbol" w:hint="default"/>
+      </w:rPr>
+    </w:lvl>
+    <w:lvl w:ilvl="7" w:tplc="100C0003" w:tentative="1">
+      <w:start w:val="1"/>
+      <w:numFmt w:val="bullet"/>
+      <w:lvlText w:val="o"/>
+      <w:lvlJc w:val="left"/>
+      <w:pPr>
+        <w:ind w:left="5760" w:hanging="360"/>
+      </w:pPr>
+      <w:rPr>
+        <w:rFonts w:ascii="Courier New" w:hAnsi="Courier New" w:cs="Courier New" w:hint="default"/>
+      </w:rPr>
+    </w:lvl>
+    <w:lvl w:ilvl="8" w:tplc="100C0005" w:tentative="1">
+      <w:start w:val="1"/>
+      <w:numFmt w:val="bullet"/>
+      <w:lvlText w:val=""/>
+      <w:lvlJc w:val="left"/>
+      <w:pPr>
+        <w:ind w:left="6480" w:hanging="360"/>
+      </w:pPr>
+      <w:rPr>
+        <w:rFonts w:ascii="Wingdings" w:hAnsi="Wingdings" w:hint="default"/>
+      </w:rPr>
+    </w:lvl>
+  </w:abstractNum>
+  <w:abstractNum w:abstractNumId="19" w15:restartNumberingAfterBreak="0">
     <w:nsid w:val="350C570A"/>
     <w:multiLevelType w:val="hybridMultilevel"/>
     <w:tmpl w:val="C3CC1F20"/>
@@ -2576,7 +3762,7 @@
       </w:rPr>
     </w:lvl>
   </w:abstractNum>
-  <w:abstractNum w:abstractNumId="18" w15:restartNumberingAfterBreak="0">
+  <w:abstractNum w:abstractNumId="20" w15:restartNumberingAfterBreak="0">
     <w:nsid w:val="3BE62C46"/>
     <w:multiLevelType w:val="hybridMultilevel"/>
     <w:tmpl w:val="7E68C346"/>
@@ -2689,7 +3875,7 @@
       </w:rPr>
     </w:lvl>
   </w:abstractNum>
-  <w:abstractNum w:abstractNumId="19" w15:restartNumberingAfterBreak="0">
+  <w:abstractNum w:abstractNumId="21" w15:restartNumberingAfterBreak="0">
     <w:nsid w:val="49AE59B2"/>
     <w:multiLevelType w:val="hybridMultilevel"/>
     <w:tmpl w:val="8BFCC104"/>
@@ -2775,7 +3961,7 @@
       </w:pPr>
     </w:lvl>
   </w:abstractNum>
-  <w:abstractNum w:abstractNumId="20" w15:restartNumberingAfterBreak="0">
+  <w:abstractNum w:abstractNumId="22" w15:restartNumberingAfterBreak="0">
     <w:nsid w:val="4D834F8C"/>
     <w:multiLevelType w:val="hybridMultilevel"/>
     <w:tmpl w:val="FBF8ECB0"/>
@@ -2888,7 +4074,7 @@
       </w:rPr>
     </w:lvl>
   </w:abstractNum>
-  <w:abstractNum w:abstractNumId="21" w15:restartNumberingAfterBreak="0">
+  <w:abstractNum w:abstractNumId="23" w15:restartNumberingAfterBreak="0">
     <w:nsid w:val="4EB24BBC"/>
     <w:multiLevelType w:val="hybridMultilevel"/>
     <w:tmpl w:val="8338616C"/>
@@ -2974,7 +4160,7 @@
       </w:pPr>
     </w:lvl>
   </w:abstractNum>
-  <w:abstractNum w:abstractNumId="22" w15:restartNumberingAfterBreak="0">
+  <w:abstractNum w:abstractNumId="24" w15:restartNumberingAfterBreak="0">
     <w:nsid w:val="5B5226FC"/>
     <w:multiLevelType w:val="hybridMultilevel"/>
     <w:tmpl w:val="B5AC101E"/>
@@ -3087,7 +4273,7 @@
       </w:rPr>
     </w:lvl>
   </w:abstractNum>
-  <w:abstractNum w:abstractNumId="23" w15:restartNumberingAfterBreak="0">
+  <w:abstractNum w:abstractNumId="25" w15:restartNumberingAfterBreak="0">
     <w:nsid w:val="5FC01693"/>
     <w:multiLevelType w:val="hybridMultilevel"/>
     <w:tmpl w:val="622A71DC"/>
@@ -3200,7 +4386,7 @@
       </w:rPr>
     </w:lvl>
   </w:abstractNum>
-  <w:abstractNum w:abstractNumId="24" w15:restartNumberingAfterBreak="0">
+  <w:abstractNum w:abstractNumId="26" w15:restartNumberingAfterBreak="0">
     <w:nsid w:val="61F1310A"/>
     <w:multiLevelType w:val="hybridMultilevel"/>
     <w:tmpl w:val="133EB1BE"/>
@@ -3313,7 +4499,7 @@
       </w:rPr>
     </w:lvl>
   </w:abstractNum>
-  <w:abstractNum w:abstractNumId="25" w15:restartNumberingAfterBreak="0">
+  <w:abstractNum w:abstractNumId="27" w15:restartNumberingAfterBreak="0">
     <w:nsid w:val="6FBF3430"/>
     <w:multiLevelType w:val="hybridMultilevel"/>
     <w:tmpl w:val="B900E876"/>
@@ -3426,7 +4612,7 @@
       </w:rPr>
     </w:lvl>
   </w:abstractNum>
-  <w:abstractNum w:abstractNumId="26" w15:restartNumberingAfterBreak="0">
+  <w:abstractNum w:abstractNumId="28" w15:restartNumberingAfterBreak="0">
     <w:nsid w:val="71226459"/>
     <w:multiLevelType w:val="hybridMultilevel"/>
     <w:tmpl w:val="CD90C7B6"/>
@@ -3512,7 +4698,7 @@
       </w:pPr>
     </w:lvl>
   </w:abstractNum>
-  <w:abstractNum w:abstractNumId="27" w15:restartNumberingAfterBreak="0">
+  <w:abstractNum w:abstractNumId="29" w15:restartNumberingAfterBreak="0">
     <w:nsid w:val="775C5557"/>
     <w:multiLevelType w:val="hybridMultilevel"/>
     <w:tmpl w:val="EC3C6480"/>
@@ -3598,7 +4784,7 @@
       </w:pPr>
     </w:lvl>
   </w:abstractNum>
-  <w:abstractNum w:abstractNumId="28" w15:restartNumberingAfterBreak="0">
+  <w:abstractNum w:abstractNumId="30" w15:restartNumberingAfterBreak="0">
     <w:nsid w:val="78F05935"/>
     <w:multiLevelType w:val="hybridMultilevel"/>
     <w:tmpl w:val="41EA1E22"/>
@@ -3711,7 +4897,7 @@
       </w:rPr>
     </w:lvl>
   </w:abstractNum>
-  <w:abstractNum w:abstractNumId="29" w15:restartNumberingAfterBreak="0">
+  <w:abstractNum w:abstractNumId="31" w15:restartNumberingAfterBreak="0">
     <w:nsid w:val="797C5C23"/>
     <w:multiLevelType w:val="hybridMultilevel"/>
     <w:tmpl w:val="0868D2EC"/>
@@ -3828,10 +5014,10 @@
     <w:abstractNumId w:val="7"/>
   </w:num>
   <w:num w:numId="2">
-    <w:abstractNumId w:val="24"/>
+    <w:abstractNumId w:val="26"/>
   </w:num>
   <w:num w:numId="3">
-    <w:abstractNumId w:val="23"/>
+    <w:abstractNumId w:val="25"/>
   </w:num>
   <w:num w:numId="4">
     <w:abstractNumId w:val="13"/>
@@ -3840,10 +5026,10 @@
     <w:abstractNumId w:val="10"/>
   </w:num>
   <w:num w:numId="6">
-    <w:abstractNumId w:val="25"/>
+    <w:abstractNumId w:val="27"/>
   </w:num>
   <w:num w:numId="7">
-    <w:abstractNumId w:val="18"/>
+    <w:abstractNumId w:val="20"/>
   </w:num>
   <w:num w:numId="8">
     <w:abstractNumId w:val="14"/>
@@ -3855,34 +5041,34 @@
     <w:abstractNumId w:val="5"/>
   </w:num>
   <w:num w:numId="11">
-    <w:abstractNumId w:val="26"/>
+    <w:abstractNumId w:val="28"/>
   </w:num>
   <w:num w:numId="12">
-    <w:abstractNumId w:val="16"/>
+    <w:abstractNumId w:val="17"/>
   </w:num>
   <w:num w:numId="13">
-    <w:abstractNumId w:val="21"/>
+    <w:abstractNumId w:val="23"/>
   </w:num>
   <w:num w:numId="14">
-    <w:abstractNumId w:val="19"/>
+    <w:abstractNumId w:val="21"/>
   </w:num>
   <w:num w:numId="15">
     <w:abstractNumId w:val="8"/>
   </w:num>
   <w:num w:numId="16">
-    <w:abstractNumId w:val="17"/>
+    <w:abstractNumId w:val="19"/>
   </w:num>
   <w:num w:numId="17">
     <w:abstractNumId w:val="3"/>
   </w:num>
   <w:num w:numId="18">
-    <w:abstractNumId w:val="29"/>
+    <w:abstractNumId w:val="31"/>
   </w:num>
   <w:num w:numId="19">
     <w:abstractNumId w:val="12"/>
   </w:num>
   <w:num w:numId="20">
-    <w:abstractNumId w:val="22"/>
+    <w:abstractNumId w:val="24"/>
   </w:num>
   <w:num w:numId="21">
     <w:abstractNumId w:val="11"/>
@@ -3891,28 +5077,34 @@
     <w:abstractNumId w:val="6"/>
   </w:num>
   <w:num w:numId="23">
-    <w:abstractNumId w:val="15"/>
+    <w:abstractNumId w:val="16"/>
   </w:num>
   <w:num w:numId="24">
     <w:abstractNumId w:val="1"/>
   </w:num>
   <w:num w:numId="25">
-    <w:abstractNumId w:val="20"/>
+    <w:abstractNumId w:val="22"/>
   </w:num>
   <w:num w:numId="26">
     <w:abstractNumId w:val="2"/>
   </w:num>
   <w:num w:numId="27">
-    <w:abstractNumId w:val="27"/>
+    <w:abstractNumId w:val="29"/>
   </w:num>
   <w:num w:numId="28">
     <w:abstractNumId w:val="0"/>
   </w:num>
   <w:num w:numId="29">
-    <w:abstractNumId w:val="28"/>
+    <w:abstractNumId w:val="30"/>
   </w:num>
   <w:num w:numId="30">
     <w:abstractNumId w:val="9"/>
+  </w:num>
+  <w:num w:numId="31">
+    <w:abstractNumId w:val="15"/>
+  </w:num>
+  <w:num w:numId="32">
+    <w:abstractNumId w:val="18"/>
   </w:num>
 </w:numbering>
 </file>
@@ -4362,6 +5554,7 @@
   <w:style w:type="character" w:default="1" w:styleId="Policepardfaut">
     <w:name w:val="Default Paragraph Font"/>
     <w:uiPriority w:val="1"/>
+    <w:semiHidden/>
     <w:unhideWhenUsed/>
   </w:style>
   <w:style w:type="table" w:default="1" w:styleId="TableauNormal">
@@ -4630,6 +5823,19 @@
       <w:color w:val="954F72" w:themeColor="followedHyperlink"/>
       <w:u w:val="single"/>
     </w:rPr>
+  </w:style>
+  <w:style w:type="paragraph" w:styleId="TM2">
+    <w:name w:val="toc 2"/>
+    <w:basedOn w:val="Normal"/>
+    <w:next w:val="Normal"/>
+    <w:autoRedefine/>
+    <w:uiPriority w:val="39"/>
+    <w:unhideWhenUsed/>
+    <w:rsid w:val="00207BAC"/>
+    <w:pPr>
+      <w:spacing w:after="100"/>
+      <w:ind w:left="220"/>
+    </w:pPr>
   </w:style>
 </w:styles>
 </file>
@@ -4934,7 +6140,7 @@
 </file>
 
 <file path=customXml/itemProps1.xml><?xml version="1.0" encoding="utf-8"?>
-<ds:datastoreItem xmlns:ds="http://schemas.openxmlformats.org/officeDocument/2006/customXml" ds:itemID="{CC5E865D-23F2-4660-9AB1-1A237FF4B03D}">
+<ds:datastoreItem xmlns:ds="http://schemas.openxmlformats.org/officeDocument/2006/customXml" ds:itemID="{6F3D2B10-D907-4072-982E-AE07E74EF962}">
   <ds:schemaRefs>
     <ds:schemaRef ds:uri="http://schemas.openxmlformats.org/officeDocument/2006/bibliography"/>
   </ds:schemaRefs>

</xml_diff>

<commit_message>
Restart working, navigation from InGame to Menu
</commit_message>
<xml_diff>
--- a/Documentation/Journal de travail/JT-TPI.docx
+++ b/Documentation/Journal de travail/JT-TPI.docx
@@ -225,7 +225,7 @@
             </w:rPr>
             <w:fldChar w:fldCharType="separate"/>
           </w:r>
-          <w:hyperlink w:anchor="_Toc195279536" w:history="1">
+          <w:hyperlink w:anchor="_Toc196806991" w:history="1">
             <w:r>
               <w:rPr>
                 <w:rStyle w:val="Lienhypertexte"/>
@@ -267,7 +267,7 @@
                 <w:noProof/>
                 <w:webHidden/>
               </w:rPr>
-              <w:instrText xml:space="preserve"> PAGEREF _Toc195279536 \h </w:instrText>
+              <w:instrText xml:space="preserve"> PAGEREF _Toc196806991 \h </w:instrText>
             </w:r>
             <w:r>
               <w:rPr>
@@ -305,10 +305,12 @@
               <w:tab w:val="right" w:leader="dot" w:pos="9062"/>
             </w:tabs>
             <w:rPr>
+              <w:rFonts w:eastAsiaTheme="minorEastAsia"/>
               <w:noProof/>
+              <w:lang w:eastAsia="fr-CH"/>
             </w:rPr>
           </w:pPr>
-          <w:hyperlink w:anchor="_Toc195279537" w:history="1">
+          <w:hyperlink w:anchor="_Toc196806992" w:history="1">
             <w:r>
               <w:rPr>
                 <w:rStyle w:val="Lienhypertexte"/>
@@ -335,7 +337,7 @@
                 <w:noProof/>
                 <w:webHidden/>
               </w:rPr>
-              <w:instrText xml:space="preserve"> PAGEREF _Toc195279537 \h </w:instrText>
+              <w:instrText xml:space="preserve"> PAGEREF _Toc196806992 \h </w:instrText>
             </w:r>
             <w:r>
               <w:rPr>
@@ -373,10 +375,12 @@
               <w:tab w:val="right" w:leader="dot" w:pos="9062"/>
             </w:tabs>
             <w:rPr>
+              <w:rFonts w:eastAsiaTheme="minorEastAsia"/>
               <w:noProof/>
+              <w:lang w:eastAsia="fr-CH"/>
             </w:rPr>
           </w:pPr>
-          <w:hyperlink w:anchor="_Toc195279538" w:history="1">
+          <w:hyperlink w:anchor="_Toc196806993" w:history="1">
             <w:r>
               <w:rPr>
                 <w:rStyle w:val="Lienhypertexte"/>
@@ -403,7 +407,7 @@
                 <w:noProof/>
                 <w:webHidden/>
               </w:rPr>
-              <w:instrText xml:space="preserve"> PAGEREF _Toc195279538 \h </w:instrText>
+              <w:instrText xml:space="preserve"> PAGEREF _Toc196806993 \h </w:instrText>
             </w:r>
             <w:r>
               <w:rPr>
@@ -441,10 +445,12 @@
               <w:tab w:val="right" w:leader="dot" w:pos="9062"/>
             </w:tabs>
             <w:rPr>
+              <w:rFonts w:eastAsiaTheme="minorEastAsia"/>
               <w:noProof/>
+              <w:lang w:eastAsia="fr-CH"/>
             </w:rPr>
           </w:pPr>
-          <w:hyperlink w:anchor="_Toc195279539" w:history="1">
+          <w:hyperlink w:anchor="_Toc196806994" w:history="1">
             <w:r>
               <w:rPr>
                 <w:rStyle w:val="Lienhypertexte"/>
@@ -471,7 +477,7 @@
                 <w:noProof/>
                 <w:webHidden/>
               </w:rPr>
-              <w:instrText xml:space="preserve"> PAGEREF _Toc195279539 \h </w:instrText>
+              <w:instrText xml:space="preserve"> PAGEREF _Toc196806994 \h </w:instrText>
             </w:r>
             <w:r>
               <w:rPr>
@@ -515,7 +521,7 @@
               <w:lang w:eastAsia="fr-CH"/>
             </w:rPr>
           </w:pPr>
-          <w:hyperlink w:anchor="_Toc195279540" w:history="1">
+          <w:hyperlink w:anchor="_Toc196806995" w:history="1">
             <w:r>
               <w:rPr>
                 <w:rStyle w:val="Lienhypertexte"/>
@@ -557,7 +563,7 @@
                 <w:noProof/>
                 <w:webHidden/>
               </w:rPr>
-              <w:instrText xml:space="preserve"> PAGEREF _Toc195279540 \h </w:instrText>
+              <w:instrText xml:space="preserve"> PAGEREF _Toc196806995 \h </w:instrText>
             </w:r>
             <w:r>
               <w:rPr>
@@ -595,10 +601,12 @@
               <w:tab w:val="right" w:leader="dot" w:pos="9062"/>
             </w:tabs>
             <w:rPr>
+              <w:rFonts w:eastAsiaTheme="minorEastAsia"/>
               <w:noProof/>
+              <w:lang w:eastAsia="fr-CH"/>
             </w:rPr>
           </w:pPr>
-          <w:hyperlink w:anchor="_Toc195279541" w:history="1">
+          <w:hyperlink w:anchor="_Toc196806996" w:history="1">
             <w:r>
               <w:rPr>
                 <w:rStyle w:val="Lienhypertexte"/>
@@ -625,7 +633,7 @@
                 <w:noProof/>
                 <w:webHidden/>
               </w:rPr>
-              <w:instrText xml:space="preserve"> PAGEREF _Toc195279541 \h </w:instrText>
+              <w:instrText xml:space="preserve"> PAGEREF _Toc196806996 \h </w:instrText>
             </w:r>
             <w:r>
               <w:rPr>
@@ -663,10 +671,12 @@
               <w:tab w:val="right" w:leader="dot" w:pos="9062"/>
             </w:tabs>
             <w:rPr>
+              <w:rFonts w:eastAsiaTheme="minorEastAsia"/>
               <w:noProof/>
+              <w:lang w:eastAsia="fr-CH"/>
             </w:rPr>
           </w:pPr>
-          <w:hyperlink w:anchor="_Toc195279542" w:history="1">
+          <w:hyperlink w:anchor="_Toc196806997" w:history="1">
             <w:r>
               <w:rPr>
                 <w:rStyle w:val="Lienhypertexte"/>
@@ -693,7 +703,7 @@
                 <w:noProof/>
                 <w:webHidden/>
               </w:rPr>
-              <w:instrText xml:space="preserve"> PAGEREF _Toc195279542 \h </w:instrText>
+              <w:instrText xml:space="preserve"> PAGEREF _Toc196806997 \h </w:instrText>
             </w:r>
             <w:r>
               <w:rPr>
@@ -731,10 +741,12 @@
               <w:tab w:val="right" w:leader="dot" w:pos="9062"/>
             </w:tabs>
             <w:rPr>
+              <w:rFonts w:eastAsiaTheme="minorEastAsia"/>
               <w:noProof/>
+              <w:lang w:eastAsia="fr-CH"/>
             </w:rPr>
           </w:pPr>
-          <w:hyperlink w:anchor="_Toc195279543" w:history="1">
+          <w:hyperlink w:anchor="_Toc196806998" w:history="1">
             <w:r>
               <w:rPr>
                 <w:rStyle w:val="Lienhypertexte"/>
@@ -761,7 +773,7 @@
                 <w:noProof/>
                 <w:webHidden/>
               </w:rPr>
-              <w:instrText xml:space="preserve"> PAGEREF _Toc195279543 \h </w:instrText>
+              <w:instrText xml:space="preserve"> PAGEREF _Toc196806998 \h </w:instrText>
             </w:r>
             <w:r>
               <w:rPr>
@@ -782,6 +794,598 @@
                 <w:webHidden/>
               </w:rPr>
               <w:t>4</w:t>
+            </w:r>
+            <w:r>
+              <w:rPr>
+                <w:noProof/>
+                <w:webHidden/>
+              </w:rPr>
+              <w:fldChar w:fldCharType="end"/>
+            </w:r>
+          </w:hyperlink>
+        </w:p>
+        <w:p>
+          <w:pPr>
+            <w:pStyle w:val="TM1"/>
+            <w:tabs>
+              <w:tab w:val="left" w:pos="440"/>
+              <w:tab w:val="right" w:leader="dot" w:pos="9062"/>
+            </w:tabs>
+            <w:rPr>
+              <w:rFonts w:eastAsiaTheme="minorEastAsia"/>
+              <w:noProof/>
+              <w:lang w:eastAsia="fr-CH"/>
+            </w:rPr>
+          </w:pPr>
+          <w:hyperlink w:anchor="_Toc196806999" w:history="1">
+            <w:r>
+              <w:rPr>
+                <w:rStyle w:val="Lienhypertexte"/>
+                <w:noProof/>
+              </w:rPr>
+              <w:t>3.</w:t>
+            </w:r>
+            <w:r>
+              <w:rPr>
+                <w:rFonts w:eastAsiaTheme="minorEastAsia"/>
+                <w:noProof/>
+                <w:lang w:eastAsia="fr-CH"/>
+              </w:rPr>
+              <w:tab/>
+            </w:r>
+            <w:r>
+              <w:rPr>
+                <w:rStyle w:val="Lienhypertexte"/>
+                <w:noProof/>
+              </w:rPr>
+              <w:t>11.04.2025</w:t>
+            </w:r>
+            <w:r>
+              <w:rPr>
+                <w:noProof/>
+                <w:webHidden/>
+              </w:rPr>
+              <w:tab/>
+            </w:r>
+            <w:r>
+              <w:rPr>
+                <w:noProof/>
+                <w:webHidden/>
+              </w:rPr>
+              <w:fldChar w:fldCharType="begin"/>
+            </w:r>
+            <w:r>
+              <w:rPr>
+                <w:noProof/>
+                <w:webHidden/>
+              </w:rPr>
+              <w:instrText xml:space="preserve"> PAGEREF _Toc196806999 \h </w:instrText>
+            </w:r>
+            <w:r>
+              <w:rPr>
+                <w:noProof/>
+                <w:webHidden/>
+              </w:rPr>
+            </w:r>
+            <w:r>
+              <w:rPr>
+                <w:noProof/>
+                <w:webHidden/>
+              </w:rPr>
+              <w:fldChar w:fldCharType="separate"/>
+            </w:r>
+            <w:r>
+              <w:rPr>
+                <w:noProof/>
+                <w:webHidden/>
+              </w:rPr>
+              <w:t>5</w:t>
+            </w:r>
+            <w:r>
+              <w:rPr>
+                <w:noProof/>
+                <w:webHidden/>
+              </w:rPr>
+              <w:fldChar w:fldCharType="end"/>
+            </w:r>
+          </w:hyperlink>
+        </w:p>
+        <w:p>
+          <w:pPr>
+            <w:pStyle w:val="TM2"/>
+            <w:tabs>
+              <w:tab w:val="right" w:leader="dot" w:pos="9062"/>
+            </w:tabs>
+            <w:rPr>
+              <w:rFonts w:eastAsiaTheme="minorEastAsia"/>
+              <w:noProof/>
+              <w:lang w:eastAsia="fr-CH"/>
+            </w:rPr>
+          </w:pPr>
+          <w:hyperlink w:anchor="_Toc196807000" w:history="1">
+            <w:r>
+              <w:rPr>
+                <w:rStyle w:val="Lienhypertexte"/>
+                <w:noProof/>
+              </w:rPr>
+              <w:t>Étapes réalisées</w:t>
+            </w:r>
+            <w:r>
+              <w:rPr>
+                <w:noProof/>
+                <w:webHidden/>
+              </w:rPr>
+              <w:tab/>
+            </w:r>
+            <w:r>
+              <w:rPr>
+                <w:noProof/>
+                <w:webHidden/>
+              </w:rPr>
+              <w:fldChar w:fldCharType="begin"/>
+            </w:r>
+            <w:r>
+              <w:rPr>
+                <w:noProof/>
+                <w:webHidden/>
+              </w:rPr>
+              <w:instrText xml:space="preserve"> PAGEREF _Toc196807000 \h </w:instrText>
+            </w:r>
+            <w:r>
+              <w:rPr>
+                <w:noProof/>
+                <w:webHidden/>
+              </w:rPr>
+            </w:r>
+            <w:r>
+              <w:rPr>
+                <w:noProof/>
+                <w:webHidden/>
+              </w:rPr>
+              <w:fldChar w:fldCharType="separate"/>
+            </w:r>
+            <w:r>
+              <w:rPr>
+                <w:noProof/>
+                <w:webHidden/>
+              </w:rPr>
+              <w:t>5</w:t>
+            </w:r>
+            <w:r>
+              <w:rPr>
+                <w:noProof/>
+                <w:webHidden/>
+              </w:rPr>
+              <w:fldChar w:fldCharType="end"/>
+            </w:r>
+          </w:hyperlink>
+        </w:p>
+        <w:p>
+          <w:pPr>
+            <w:pStyle w:val="TM2"/>
+            <w:tabs>
+              <w:tab w:val="right" w:leader="dot" w:pos="9062"/>
+            </w:tabs>
+            <w:rPr>
+              <w:rFonts w:eastAsiaTheme="minorEastAsia"/>
+              <w:noProof/>
+              <w:lang w:eastAsia="fr-CH"/>
+            </w:rPr>
+          </w:pPr>
+          <w:hyperlink w:anchor="_Toc196807001" w:history="1">
+            <w:r>
+              <w:rPr>
+                <w:rStyle w:val="Lienhypertexte"/>
+                <w:noProof/>
+              </w:rPr>
+              <w:t>Problèmes rencontrés</w:t>
+            </w:r>
+            <w:r>
+              <w:rPr>
+                <w:noProof/>
+                <w:webHidden/>
+              </w:rPr>
+              <w:tab/>
+            </w:r>
+            <w:r>
+              <w:rPr>
+                <w:noProof/>
+                <w:webHidden/>
+              </w:rPr>
+              <w:fldChar w:fldCharType="begin"/>
+            </w:r>
+            <w:r>
+              <w:rPr>
+                <w:noProof/>
+                <w:webHidden/>
+              </w:rPr>
+              <w:instrText xml:space="preserve"> PAGEREF _Toc196807001 \h </w:instrText>
+            </w:r>
+            <w:r>
+              <w:rPr>
+                <w:noProof/>
+                <w:webHidden/>
+              </w:rPr>
+            </w:r>
+            <w:r>
+              <w:rPr>
+                <w:noProof/>
+                <w:webHidden/>
+              </w:rPr>
+              <w:fldChar w:fldCharType="separate"/>
+            </w:r>
+            <w:r>
+              <w:rPr>
+                <w:noProof/>
+                <w:webHidden/>
+              </w:rPr>
+              <w:t>6</w:t>
+            </w:r>
+            <w:r>
+              <w:rPr>
+                <w:noProof/>
+                <w:webHidden/>
+              </w:rPr>
+              <w:fldChar w:fldCharType="end"/>
+            </w:r>
+          </w:hyperlink>
+        </w:p>
+        <w:p>
+          <w:pPr>
+            <w:pStyle w:val="TM2"/>
+            <w:tabs>
+              <w:tab w:val="right" w:leader="dot" w:pos="9062"/>
+            </w:tabs>
+            <w:rPr>
+              <w:rFonts w:eastAsiaTheme="minorEastAsia"/>
+              <w:noProof/>
+              <w:lang w:eastAsia="fr-CH"/>
+            </w:rPr>
+          </w:pPr>
+          <w:hyperlink w:anchor="_Toc196807002" w:history="1">
+            <w:r>
+              <w:rPr>
+                <w:rStyle w:val="Lienhypertexte"/>
+                <w:noProof/>
+              </w:rPr>
+              <w:t>Étapes suivantes</w:t>
+            </w:r>
+            <w:r>
+              <w:rPr>
+                <w:noProof/>
+                <w:webHidden/>
+              </w:rPr>
+              <w:tab/>
+            </w:r>
+            <w:r>
+              <w:rPr>
+                <w:noProof/>
+                <w:webHidden/>
+              </w:rPr>
+              <w:fldChar w:fldCharType="begin"/>
+            </w:r>
+            <w:r>
+              <w:rPr>
+                <w:noProof/>
+                <w:webHidden/>
+              </w:rPr>
+              <w:instrText xml:space="preserve"> PAGEREF _Toc196807002 \h </w:instrText>
+            </w:r>
+            <w:r>
+              <w:rPr>
+                <w:noProof/>
+                <w:webHidden/>
+              </w:rPr>
+            </w:r>
+            <w:r>
+              <w:rPr>
+                <w:noProof/>
+                <w:webHidden/>
+              </w:rPr>
+              <w:fldChar w:fldCharType="separate"/>
+            </w:r>
+            <w:r>
+              <w:rPr>
+                <w:noProof/>
+                <w:webHidden/>
+              </w:rPr>
+              <w:t>6</w:t>
+            </w:r>
+            <w:r>
+              <w:rPr>
+                <w:noProof/>
+                <w:webHidden/>
+              </w:rPr>
+              <w:fldChar w:fldCharType="end"/>
+            </w:r>
+          </w:hyperlink>
+        </w:p>
+        <w:p>
+          <w:pPr>
+            <w:pStyle w:val="TM1"/>
+            <w:tabs>
+              <w:tab w:val="left" w:pos="440"/>
+              <w:tab w:val="right" w:leader="dot" w:pos="9062"/>
+            </w:tabs>
+            <w:rPr>
+              <w:rFonts w:eastAsiaTheme="minorEastAsia"/>
+              <w:noProof/>
+              <w:lang w:eastAsia="fr-CH"/>
+            </w:rPr>
+          </w:pPr>
+          <w:hyperlink w:anchor="_Toc196807003" w:history="1">
+            <w:r>
+              <w:rPr>
+                <w:rStyle w:val="Lienhypertexte"/>
+                <w:noProof/>
+              </w:rPr>
+              <w:t>4.</w:t>
+            </w:r>
+            <w:r>
+              <w:rPr>
+                <w:rFonts w:eastAsiaTheme="minorEastAsia"/>
+                <w:noProof/>
+                <w:lang w:eastAsia="fr-CH"/>
+              </w:rPr>
+              <w:tab/>
+            </w:r>
+            <w:r>
+              <w:rPr>
+                <w:rStyle w:val="Lienhypertexte"/>
+                <w:noProof/>
+              </w:rPr>
+              <w:t>28.04.2025</w:t>
+            </w:r>
+            <w:r>
+              <w:rPr>
+                <w:noProof/>
+                <w:webHidden/>
+              </w:rPr>
+              <w:tab/>
+            </w:r>
+            <w:r>
+              <w:rPr>
+                <w:noProof/>
+                <w:webHidden/>
+              </w:rPr>
+              <w:fldChar w:fldCharType="begin"/>
+            </w:r>
+            <w:r>
+              <w:rPr>
+                <w:noProof/>
+                <w:webHidden/>
+              </w:rPr>
+              <w:instrText xml:space="preserve"> PAGEREF _Toc196807003 \h </w:instrText>
+            </w:r>
+            <w:r>
+              <w:rPr>
+                <w:noProof/>
+                <w:webHidden/>
+              </w:rPr>
+            </w:r>
+            <w:r>
+              <w:rPr>
+                <w:noProof/>
+                <w:webHidden/>
+              </w:rPr>
+              <w:fldChar w:fldCharType="separate"/>
+            </w:r>
+            <w:r>
+              <w:rPr>
+                <w:noProof/>
+                <w:webHidden/>
+              </w:rPr>
+              <w:t>7</w:t>
+            </w:r>
+            <w:r>
+              <w:rPr>
+                <w:noProof/>
+                <w:webHidden/>
+              </w:rPr>
+              <w:fldChar w:fldCharType="end"/>
+            </w:r>
+          </w:hyperlink>
+        </w:p>
+        <w:p>
+          <w:pPr>
+            <w:pStyle w:val="TM2"/>
+            <w:tabs>
+              <w:tab w:val="right" w:leader="dot" w:pos="9062"/>
+            </w:tabs>
+            <w:rPr>
+              <w:rFonts w:eastAsiaTheme="minorEastAsia"/>
+              <w:noProof/>
+              <w:lang w:eastAsia="fr-CH"/>
+            </w:rPr>
+          </w:pPr>
+          <w:hyperlink w:anchor="_Toc196807004" w:history="1">
+            <w:r>
+              <w:rPr>
+                <w:rStyle w:val="Lienhypertexte"/>
+                <w:noProof/>
+              </w:rPr>
+              <w:t>Étapes réalisées</w:t>
+            </w:r>
+            <w:r>
+              <w:rPr>
+                <w:noProof/>
+                <w:webHidden/>
+              </w:rPr>
+              <w:tab/>
+            </w:r>
+            <w:r>
+              <w:rPr>
+                <w:noProof/>
+                <w:webHidden/>
+              </w:rPr>
+              <w:fldChar w:fldCharType="begin"/>
+            </w:r>
+            <w:r>
+              <w:rPr>
+                <w:noProof/>
+                <w:webHidden/>
+              </w:rPr>
+              <w:instrText xml:space="preserve"> PAGEREF _Toc196807004 \h </w:instrText>
+            </w:r>
+            <w:r>
+              <w:rPr>
+                <w:noProof/>
+                <w:webHidden/>
+              </w:rPr>
+            </w:r>
+            <w:r>
+              <w:rPr>
+                <w:noProof/>
+                <w:webHidden/>
+              </w:rPr>
+              <w:fldChar w:fldCharType="separate"/>
+            </w:r>
+            <w:r>
+              <w:rPr>
+                <w:noProof/>
+                <w:webHidden/>
+              </w:rPr>
+              <w:t>7</w:t>
+            </w:r>
+            <w:r>
+              <w:rPr>
+                <w:noProof/>
+                <w:webHidden/>
+              </w:rPr>
+              <w:fldChar w:fldCharType="end"/>
+            </w:r>
+          </w:hyperlink>
+        </w:p>
+        <w:p>
+          <w:pPr>
+            <w:pStyle w:val="TM2"/>
+            <w:tabs>
+              <w:tab w:val="right" w:leader="dot" w:pos="9062"/>
+            </w:tabs>
+            <w:rPr>
+              <w:rFonts w:eastAsiaTheme="minorEastAsia"/>
+              <w:noProof/>
+              <w:lang w:eastAsia="fr-CH"/>
+            </w:rPr>
+          </w:pPr>
+          <w:hyperlink w:anchor="_Toc196807005" w:history="1">
+            <w:r>
+              <w:rPr>
+                <w:rStyle w:val="Lienhypertexte"/>
+                <w:noProof/>
+              </w:rPr>
+              <w:t>Problèmes rencontrés</w:t>
+            </w:r>
+            <w:r>
+              <w:rPr>
+                <w:noProof/>
+                <w:webHidden/>
+              </w:rPr>
+              <w:tab/>
+            </w:r>
+            <w:r>
+              <w:rPr>
+                <w:noProof/>
+                <w:webHidden/>
+              </w:rPr>
+              <w:fldChar w:fldCharType="begin"/>
+            </w:r>
+            <w:r>
+              <w:rPr>
+                <w:noProof/>
+                <w:webHidden/>
+              </w:rPr>
+              <w:instrText xml:space="preserve"> PAGEREF _Toc196807005 \h </w:instrText>
+            </w:r>
+            <w:r>
+              <w:rPr>
+                <w:noProof/>
+                <w:webHidden/>
+              </w:rPr>
+            </w:r>
+            <w:r>
+              <w:rPr>
+                <w:noProof/>
+                <w:webHidden/>
+              </w:rPr>
+              <w:fldChar w:fldCharType="separate"/>
+            </w:r>
+            <w:r>
+              <w:rPr>
+                <w:noProof/>
+                <w:webHidden/>
+              </w:rPr>
+              <w:t>7</w:t>
+            </w:r>
+            <w:r>
+              <w:rPr>
+                <w:noProof/>
+                <w:webHidden/>
+              </w:rPr>
+              <w:fldChar w:fldCharType="end"/>
+            </w:r>
+          </w:hyperlink>
+        </w:p>
+        <w:p>
+          <w:pPr>
+            <w:pStyle w:val="TM2"/>
+            <w:tabs>
+              <w:tab w:val="right" w:leader="dot" w:pos="9062"/>
+            </w:tabs>
+            <w:rPr>
+              <w:rFonts w:eastAsiaTheme="minorEastAsia"/>
+              <w:noProof/>
+              <w:lang w:eastAsia="fr-CH"/>
+            </w:rPr>
+          </w:pPr>
+          <w:hyperlink w:anchor="_Toc196807006" w:history="1">
+            <w:r>
+              <w:rPr>
+                <w:rStyle w:val="Lienhypertexte"/>
+                <w:noProof/>
+              </w:rPr>
+              <w:t>Étapes suivantes</w:t>
+            </w:r>
+            <w:r>
+              <w:rPr>
+                <w:noProof/>
+                <w:webHidden/>
+              </w:rPr>
+              <w:tab/>
+            </w:r>
+            <w:r>
+              <w:rPr>
+                <w:noProof/>
+                <w:webHidden/>
+              </w:rPr>
+              <w:fldChar w:fldCharType="begin"/>
+            </w:r>
+            <w:r>
+              <w:rPr>
+                <w:noProof/>
+                <w:webHidden/>
+              </w:rPr>
+              <w:instrText xml:space="preserve"> PAGEREF _Toc196807006 \h </w:instrText>
+            </w:r>
+            <w:r>
+              <w:rPr>
+                <w:noProof/>
+                <w:webHidden/>
+              </w:rPr>
+            </w:r>
+            <w:r>
+              <w:rPr>
+                <w:noProof/>
+                <w:webHidden/>
+              </w:rPr>
+              <w:fldChar w:fldCharType="separate"/>
+            </w:r>
+            <w:r>
+              <w:rPr>
+                <w:noProof/>
+                <w:webHidden/>
+              </w:rPr>
+              <w:t>7</w:t>
             </w:r>
             <w:r>
               <w:rPr>
@@ -827,7 +1431,7 @@
           <w:numId w:val="28"/>
         </w:numPr>
       </w:pPr>
-      <w:bookmarkStart w:id="0" w:name="_Toc195279536"/>
+      <w:bookmarkStart w:id="0" w:name="_Toc196806991"/>
       <w:r>
         <w:lastRenderedPageBreak/>
         <w:t>08.04.2025</w:t>
@@ -838,7 +1442,7 @@
       <w:pPr>
         <w:pStyle w:val="Titre2"/>
       </w:pPr>
-      <w:bookmarkStart w:id="1" w:name="_Toc195279537"/>
+      <w:bookmarkStart w:id="1" w:name="_Toc196806992"/>
       <w:r>
         <w:t>Étapes réalisées</w:t>
       </w:r>
@@ -961,7 +1565,7 @@
       <w:pPr>
         <w:pStyle w:val="Titre2"/>
       </w:pPr>
-      <w:bookmarkStart w:id="2" w:name="_Toc195279538"/>
+      <w:bookmarkStart w:id="2" w:name="_Toc196806993"/>
       <w:r>
         <w:t>Problèmes rencontrés</w:t>
       </w:r>
@@ -979,7 +1583,7 @@
       <w:pPr>
         <w:pStyle w:val="Titre2"/>
       </w:pPr>
-      <w:bookmarkStart w:id="3" w:name="_Toc195279539"/>
+      <w:bookmarkStart w:id="3" w:name="_Toc196806994"/>
       <w:r>
         <w:t>Étapes suivantes</w:t>
       </w:r>
@@ -1007,7 +1611,7 @@
           <w:numId w:val="28"/>
         </w:numPr>
       </w:pPr>
-      <w:bookmarkStart w:id="4" w:name="_Toc195279540"/>
+      <w:bookmarkStart w:id="4" w:name="_Toc196806995"/>
       <w:r>
         <w:t>09.04.2025</w:t>
       </w:r>
@@ -1017,7 +1621,7 @@
       <w:pPr>
         <w:pStyle w:val="Titre2"/>
       </w:pPr>
-      <w:bookmarkStart w:id="5" w:name="_Toc195279541"/>
+      <w:bookmarkStart w:id="5" w:name="_Toc196806996"/>
       <w:r>
         <w:t>Étapes réalisées</w:t>
       </w:r>
@@ -1097,7 +1701,7 @@
       <w:pPr>
         <w:pStyle w:val="Titre2"/>
       </w:pPr>
-      <w:bookmarkStart w:id="6" w:name="_Toc195279542"/>
+      <w:bookmarkStart w:id="6" w:name="_Toc196806997"/>
       <w:r>
         <w:t>Problèmes rencontrés</w:t>
       </w:r>
@@ -1112,7 +1716,7 @@
       <w:pPr>
         <w:pStyle w:val="Titre2"/>
       </w:pPr>
-      <w:bookmarkStart w:id="7" w:name="_Toc195279543"/>
+      <w:bookmarkStart w:id="7" w:name="_Toc196806998"/>
       <w:r>
         <w:t>Étapes suivantes</w:t>
       </w:r>
@@ -1155,18 +1759,22 @@
           <w:numId w:val="28"/>
         </w:numPr>
       </w:pPr>
+      <w:bookmarkStart w:id="8" w:name="_Toc196806999"/>
       <w:r>
         <w:lastRenderedPageBreak/>
         <w:t>11.04.2025</w:t>
       </w:r>
+      <w:bookmarkEnd w:id="8"/>
     </w:p>
     <w:p>
       <w:pPr>
         <w:pStyle w:val="Titre2"/>
       </w:pPr>
+      <w:bookmarkStart w:id="9" w:name="_Toc196807000"/>
       <w:r>
         <w:t>Étapes réalisées</w:t>
       </w:r>
+      <w:bookmarkEnd w:id="9"/>
     </w:p>
     <w:p>
       <w:r>
@@ -1175,11 +1783,11 @@
     </w:p>
     <w:p>
       <w:r>
-        <w:t xml:space="preserve">Raylib en C# (via </w:t>
+        <w:t>Raylib en C# (via Raylib-</w:t>
       </w:r>
       <w:proofErr w:type="spellStart"/>
       <w:r>
-        <w:t>Raylib-cs</w:t>
+        <w:t>cs</w:t>
       </w:r>
       <w:proofErr w:type="spellEnd"/>
       <w:r>
@@ -1449,9 +2057,11 @@
       <w:pPr>
         <w:pStyle w:val="Titre2"/>
       </w:pPr>
+      <w:bookmarkStart w:id="10" w:name="_Toc196807001"/>
       <w:r>
         <w:t>Problèmes rencontrés</w:t>
       </w:r>
+      <w:bookmarkEnd w:id="10"/>
     </w:p>
     <w:p>
       <w:r>
@@ -1494,9 +2104,11 @@
       <w:pPr>
         <w:pStyle w:val="Titre2"/>
       </w:pPr>
+      <w:bookmarkStart w:id="11" w:name="_Toc196807002"/>
       <w:r>
         <w:t>Étapes suivantes</w:t>
       </w:r>
+      <w:bookmarkEnd w:id="11"/>
     </w:p>
     <w:p>
       <w:pPr>
@@ -1523,43 +2135,261 @@
           <w:numId w:val="28"/>
         </w:numPr>
       </w:pPr>
+      <w:bookmarkStart w:id="12" w:name="_Toc196807003"/>
       <w:r>
         <w:lastRenderedPageBreak/>
         <w:t>28.04.2025</w:t>
       </w:r>
+      <w:bookmarkEnd w:id="12"/>
     </w:p>
     <w:p>
       <w:pPr>
         <w:pStyle w:val="Titre2"/>
       </w:pPr>
+      <w:bookmarkStart w:id="13" w:name="_Toc196807004"/>
       <w:r>
         <w:t>Étapes réalisées</w:t>
       </w:r>
+      <w:bookmarkEnd w:id="13"/>
     </w:p>
     <w:p>
-      <w:bookmarkStart w:id="8" w:name="_GoBack"/>
-      <w:bookmarkEnd w:id="8"/>
+      <w:r>
+        <w:t>La mise en place de l’algorithme de randomisation de portrait a été commencée et terminée, va suivre un aperçu de son fonctionnement.</w:t>
+      </w:r>
     </w:p>
     <w:p>
-      <w:pPr>
-        <w:pStyle w:val="Titre2"/>
-      </w:pPr>
-      <w:r>
-        <w:t>Problèmes rencontrés</w:t>
+      <w:r>
+        <w:t>Un p</w:t>
+      </w:r>
+      <w:r>
+        <w:t xml:space="preserve">ortrait est défini par les propriétés suivantes : </w:t>
+      </w:r>
+      <w:r>
+        <w:br/>
+      </w:r>
+      <w:r>
+        <w:t xml:space="preserve">Id, Nom, Skin, </w:t>
+      </w:r>
+      <w:proofErr w:type="spellStart"/>
+      <w:r>
+        <w:t>Clothes</w:t>
+      </w:r>
+      <w:proofErr w:type="spellEnd"/>
+      <w:r>
+        <w:t xml:space="preserve">, Logo, </w:t>
+      </w:r>
+      <w:proofErr w:type="spellStart"/>
+      <w:r>
+        <w:t>Eyebrows</w:t>
+      </w:r>
+      <w:proofErr w:type="spellEnd"/>
+      <w:r>
+        <w:t xml:space="preserve">, </w:t>
+      </w:r>
+      <w:proofErr w:type="spellStart"/>
+      <w:r>
+        <w:t>Eyes</w:t>
+      </w:r>
+      <w:proofErr w:type="spellEnd"/>
+      <w:r>
+        <w:t xml:space="preserve">, Beard, Glasses, </w:t>
+      </w:r>
+      <w:proofErr w:type="spellStart"/>
+      <w:r>
+        <w:t>Hair</w:t>
+      </w:r>
+      <w:proofErr w:type="spellEnd"/>
+      <w:r>
+        <w:t xml:space="preserve"> et </w:t>
+      </w:r>
+      <w:proofErr w:type="spellStart"/>
+      <w:r>
+        <w:t>Mouth</w:t>
+      </w:r>
+      <w:proofErr w:type="spellEnd"/>
+      <w:r>
+        <w:t>.</w:t>
+      </w:r>
+    </w:p>
+    <w:p>
+      <w:r>
+        <w:t xml:space="preserve">Lorsque je choisi une texture aléatoirement dans un répertoire pour créer son portrait, je vérifie qu’il n’a pas plus de 3 propriétés en commun avec un autre portrait déjà créé. Pour </w:t>
+      </w:r>
+      <w:r>
+        <w:t>récupérer</w:t>
+      </w:r>
+      <w:r>
+        <w:t xml:space="preserve"> les similitudes j’ai créé une méthode </w:t>
+      </w:r>
+      <w:r>
+        <w:t>« </w:t>
+      </w:r>
+      <w:proofErr w:type="spellStart"/>
+      <w:r>
+        <w:t>GetDNA</w:t>
+      </w:r>
+      <w:proofErr w:type="spellEnd"/>
+      <w:r>
+        <w:t> »</w:t>
+      </w:r>
+      <w:r>
+        <w:t xml:space="preserve"> qui </w:t>
+      </w:r>
+      <w:r>
+        <w:t>renvoi le DNA ou la combinaison de chaque portrait. Puis je teste ses similitudes avec une méthode « </w:t>
+      </w:r>
+      <w:proofErr w:type="spellStart"/>
+      <w:r>
+        <w:t>isSimilarTo</w:t>
+      </w:r>
+      <w:proofErr w:type="spellEnd"/>
+      <w:r>
+        <w:t> ».</w:t>
+      </w:r>
+    </w:p>
+    <w:p>
+      <w:r>
+        <w:rPr>
+          <w:noProof/>
+        </w:rPr>
+        <w:drawing>
+          <wp:anchor distT="0" distB="0" distL="114300" distR="114300" simplePos="0" relativeHeight="251662336" behindDoc="0" locked="0" layoutInCell="1" allowOverlap="1" wp14:anchorId="02CE3944" wp14:editId="07BE2C1F">
+            <wp:simplePos x="0" y="0"/>
+            <wp:positionH relativeFrom="margin">
+              <wp:align>center</wp:align>
+            </wp:positionH>
+            <wp:positionV relativeFrom="paragraph">
+              <wp:posOffset>576225</wp:posOffset>
+            </wp:positionV>
+            <wp:extent cx="3923030" cy="2770505"/>
+            <wp:effectExtent l="57150" t="19050" r="58420" b="86995"/>
+            <wp:wrapTopAndBottom/>
+            <wp:docPr id="4" name="Image 4"/>
+            <wp:cNvGraphicFramePr>
+              <a:graphicFrameLocks xmlns:a="http://schemas.openxmlformats.org/drawingml/2006/main" noChangeAspect="1"/>
+            </wp:cNvGraphicFramePr>
+            <a:graphic xmlns:a="http://schemas.openxmlformats.org/drawingml/2006/main">
+              <a:graphicData uri="http://schemas.openxmlformats.org/drawingml/2006/picture">
+                <pic:pic xmlns:pic="http://schemas.openxmlformats.org/drawingml/2006/picture">
+                  <pic:nvPicPr>
+                    <pic:cNvPr id="1" name=""/>
+                    <pic:cNvPicPr/>
+                  </pic:nvPicPr>
+                  <pic:blipFill>
+                    <a:blip r:embed="rId12" cstate="print">
+                      <a:extLst>
+                        <a:ext uri="{28A0092B-C50C-407E-A947-70E740481C1C}">
+                          <a14:useLocalDpi xmlns:a14="http://schemas.microsoft.com/office/drawing/2010/main" val="0"/>
+                        </a:ext>
+                      </a:extLst>
+                    </a:blip>
+                    <a:stretch>
+                      <a:fillRect/>
+                    </a:stretch>
+                  </pic:blipFill>
+                  <pic:spPr>
+                    <a:xfrm>
+                      <a:off x="0" y="0"/>
+                      <a:ext cx="3923030" cy="2770505"/>
+                    </a:xfrm>
+                    <a:prstGeom prst="rect">
+                      <a:avLst/>
+                    </a:prstGeom>
+                    <a:effectLst>
+                      <a:outerShdw blurRad="50800" dist="38100" dir="5400000" algn="t" rotWithShape="0">
+                        <a:prstClr val="black">
+                          <a:alpha val="40000"/>
+                        </a:prstClr>
+                      </a:outerShdw>
+                    </a:effectLst>
+                  </pic:spPr>
+                </pic:pic>
+              </a:graphicData>
+            </a:graphic>
+          </wp:anchor>
+        </w:drawing>
+      </w:r>
+      <w:r>
+        <w:t xml:space="preserve">Ces deux méthodes sont utilisées lors de la génération aléatoire, si un portrait a plus de 3 </w:t>
+      </w:r>
+      <w:r>
+        <w:t>gènes</w:t>
+      </w:r>
+      <w:bookmarkStart w:id="14" w:name="_GoBack"/>
+      <w:bookmarkEnd w:id="14"/>
+      <w:r>
+        <w:t xml:space="preserve"> en commun on regénère un portrait.</w:t>
+      </w:r>
+      <w:r>
+        <w:t xml:space="preserve"> Ci-dessous</w:t>
+      </w:r>
+      <w:r>
+        <w:t>,</w:t>
+      </w:r>
+      <w:r>
+        <w:t xml:space="preserve"> un schéma qui illustre tout ce cheminement :</w:t>
       </w:r>
     </w:p>
     <w:p/>
     <w:p>
+      <w:r>
+        <w:t>J’ai commencé par afficher des textes comme sur le schéma au lieu des textures, pour obtenir d’abord le fonctionnement souhaité pour ensuite le complexifier.</w:t>
+      </w:r>
+    </w:p>
+    <w:p>
       <w:pPr>
         <w:pStyle w:val="Titre2"/>
       </w:pPr>
+      <w:bookmarkStart w:id="15" w:name="_Toc196807005"/>
+      <w:r>
+        <w:t>Problèmes rencontrés</w:t>
+      </w:r>
+      <w:bookmarkEnd w:id="15"/>
+    </w:p>
+    <w:p>
+      <w:r>
+        <w:t>Aucun problème rencontré.</w:t>
+      </w:r>
+    </w:p>
+    <w:p>
+      <w:pPr>
+        <w:pStyle w:val="Titre2"/>
+      </w:pPr>
+      <w:bookmarkStart w:id="16" w:name="_Toc196807006"/>
       <w:r>
         <w:t>Étapes suivantes</w:t>
       </w:r>
+      <w:bookmarkEnd w:id="16"/>
     </w:p>
-    <w:p/>
+    <w:p>
+      <w:pPr>
+        <w:pStyle w:val="Paragraphedeliste"/>
+        <w:numPr>
+          <w:ilvl w:val="0"/>
+          <w:numId w:val="31"/>
+        </w:numPr>
+      </w:pPr>
+      <w:r>
+        <w:t>Affichage des 48 portrait. 24 pour chaque joueur.</w:t>
+      </w:r>
+    </w:p>
+    <w:p>
+      <w:pPr>
+        <w:pStyle w:val="Paragraphedeliste"/>
+        <w:numPr>
+          <w:ilvl w:val="0"/>
+          <w:numId w:val="31"/>
+        </w:numPr>
+      </w:pPr>
+      <w:r>
+        <w:t>Choisir un portrait à faire deviner</w:t>
+      </w:r>
+      <w:r>
+        <w:t>.</w:t>
+      </w:r>
+    </w:p>
     <w:sectPr>
-      <w:footerReference w:type="default" r:id="rId12"/>
+      <w:footerReference w:type="default" r:id="rId13"/>
       <w:pgSz w:w="11906" w:h="16838"/>
       <w:pgMar w:top="1417" w:right="1417" w:bottom="1417" w:left="1417" w:header="708" w:footer="708" w:gutter="0"/>
       <w:pgBorders w:offsetFrom="page">
@@ -3353,7 +4183,7 @@
   <w:abstractNum w:abstractNumId="16" w15:restartNumberingAfterBreak="0">
     <w:nsid w:val="28771E18"/>
     <w:multiLevelType w:val="hybridMultilevel"/>
-    <w:tmpl w:val="47365E94"/>
+    <w:tmpl w:val="562C502E"/>
     <w:lvl w:ilvl="0" w:tplc="100C0001">
       <w:start w:val="1"/>
       <w:numFmt w:val="bullet"/>
@@ -6269,7 +7099,7 @@
 </file>
 
 <file path=customXml/itemProps1.xml><?xml version="1.0" encoding="utf-8"?>
-<ds:datastoreItem xmlns:ds="http://schemas.openxmlformats.org/officeDocument/2006/customXml" ds:itemID="{1548A3EE-5582-4E3E-A59B-26FC8F358371}">
+<ds:datastoreItem xmlns:ds="http://schemas.openxmlformats.org/officeDocument/2006/customXml" ds:itemID="{D29D9E63-15F9-4023-834E-F635BB337D82}">
   <ds:schemaRefs>
     <ds:schemaRef ds:uri="http://schemas.openxmlformats.org/officeDocument/2006/bibliography"/>
   </ds:schemaRefs>

</xml_diff>

<commit_message>
Updated JT and planning
</commit_message>
<xml_diff>
--- a/Documentation/Journal de travail/JT-TPI.docx
+++ b/Documentation/Journal de travail/JT-TPI.docx
@@ -2315,51 +2315,49 @@
       <w:r>
         <w:t>gènes</w:t>
       </w:r>
-      <w:bookmarkStart w:id="14" w:name="_GoBack"/>
+      <w:r>
+        <w:t xml:space="preserve"> en commun on regénère un portrait.</w:t>
+      </w:r>
+      <w:r>
+        <w:t xml:space="preserve"> Ci-dessous</w:t>
+      </w:r>
+      <w:r>
+        <w:t>,</w:t>
+      </w:r>
+      <w:r>
+        <w:t xml:space="preserve"> un schéma qui illustre tout ce cheminement :</w:t>
+      </w:r>
+    </w:p>
+    <w:p/>
+    <w:p>
+      <w:r>
+        <w:t>J’ai commencé par afficher des textes comme sur le schéma au lieu des textures, pour obtenir d’abord le fonctionnement souhaité pour ensuite le complexifier.</w:t>
+      </w:r>
+    </w:p>
+    <w:p>
+      <w:pPr>
+        <w:pStyle w:val="Titre2"/>
+      </w:pPr>
+      <w:bookmarkStart w:id="14" w:name="_Toc196807005"/>
+      <w:r>
+        <w:t>Problèmes rencontrés</w:t>
+      </w:r>
       <w:bookmarkEnd w:id="14"/>
-      <w:r>
-        <w:t xml:space="preserve"> en commun on regénère un portrait.</w:t>
-      </w:r>
-      <w:r>
-        <w:t xml:space="preserve"> Ci-dessous</w:t>
-      </w:r>
-      <w:r>
-        <w:t>,</w:t>
-      </w:r>
-      <w:r>
-        <w:t xml:space="preserve"> un schéma qui illustre tout ce cheminement :</w:t>
-      </w:r>
-    </w:p>
-    <w:p/>
-    <w:p>
-      <w:r>
-        <w:t>J’ai commencé par afficher des textes comme sur le schéma au lieu des textures, pour obtenir d’abord le fonctionnement souhaité pour ensuite le complexifier.</w:t>
+    </w:p>
+    <w:p>
+      <w:r>
+        <w:t>Aucun problème rencontré.</w:t>
       </w:r>
     </w:p>
     <w:p>
       <w:pPr>
         <w:pStyle w:val="Titre2"/>
       </w:pPr>
-      <w:bookmarkStart w:id="15" w:name="_Toc196807005"/>
-      <w:r>
-        <w:t>Problèmes rencontrés</w:t>
+      <w:bookmarkStart w:id="15" w:name="_Toc196807006"/>
+      <w:r>
+        <w:t>Étapes suivantes</w:t>
       </w:r>
       <w:bookmarkEnd w:id="15"/>
-    </w:p>
-    <w:p>
-      <w:r>
-        <w:t>Aucun problème rencontré.</w:t>
-      </w:r>
-    </w:p>
-    <w:p>
-      <w:pPr>
-        <w:pStyle w:val="Titre2"/>
-      </w:pPr>
-      <w:bookmarkStart w:id="16" w:name="_Toc196807006"/>
-      <w:r>
-        <w:t>Étapes suivantes</w:t>
-      </w:r>
-      <w:bookmarkEnd w:id="16"/>
     </w:p>
     <w:p>
       <w:pPr>
@@ -2388,6 +2386,289 @@
         <w:t>.</w:t>
       </w:r>
     </w:p>
+    <w:p>
+      <w:r>
+        <w:br w:type="page"/>
+      </w:r>
+    </w:p>
+    <w:p>
+      <w:pPr>
+        <w:pStyle w:val="Titre1"/>
+        <w:numPr>
+          <w:ilvl w:val="0"/>
+          <w:numId w:val="28"/>
+        </w:numPr>
+      </w:pPr>
+      <w:r>
+        <w:lastRenderedPageBreak/>
+        <w:t>2</w:t>
+      </w:r>
+      <w:r>
+        <w:t>9</w:t>
+      </w:r>
+      <w:r>
+        <w:t>.04.2025</w:t>
+      </w:r>
+    </w:p>
+    <w:p>
+      <w:pPr>
+        <w:pStyle w:val="Titre2"/>
+      </w:pPr>
+      <w:r>
+        <w:t>Étapes réalisées</w:t>
+      </w:r>
+    </w:p>
+    <w:p>
+      <w:r>
+        <w:t xml:space="preserve">J’ai mis à disposition l’algorithme de création de portraits aléatoires sans sosies à ma nouvelle classe </w:t>
+      </w:r>
+      <w:r>
+        <w:t>« </w:t>
+      </w:r>
+      <w:r>
+        <w:t>PortraitGenerator</w:t>
+      </w:r>
+      <w:r>
+        <w:t> »</w:t>
+      </w:r>
+      <w:r>
+        <w:t xml:space="preserve"> qui contient les méthodes :</w:t>
+      </w:r>
+    </w:p>
+    <w:p>
+      <w:pPr>
+        <w:pStyle w:val="Paragraphedeliste"/>
+        <w:numPr>
+          <w:ilvl w:val="0"/>
+          <w:numId w:val="34"/>
+        </w:numPr>
+      </w:pPr>
+      <w:r>
+        <w:t>GeneratePortraits</w:t>
+      </w:r>
+    </w:p>
+    <w:p>
+      <w:pPr>
+        <w:pStyle w:val="Paragraphedeliste"/>
+        <w:numPr>
+          <w:ilvl w:val="0"/>
+          <w:numId w:val="34"/>
+        </w:numPr>
+      </w:pPr>
+      <w:r>
+        <w:t>CreateRandomPortrait</w:t>
+      </w:r>
+    </w:p>
+    <w:p>
+      <w:pPr>
+        <w:pStyle w:val="Paragraphedeliste"/>
+        <w:numPr>
+          <w:ilvl w:val="0"/>
+          <w:numId w:val="34"/>
+        </w:numPr>
+      </w:pPr>
+      <w:r>
+        <w:t>GetRandomAsset</w:t>
+      </w:r>
+    </w:p>
+    <w:p>
+      <w:r>
+        <w:t>« </w:t>
+      </w:r>
+      <w:r>
+        <w:t>GeneratePortraits</w:t>
+      </w:r>
+      <w:r>
+        <w:t> »</w:t>
+      </w:r>
+      <w:r>
+        <w:t xml:space="preserve"> appelle </w:t>
+      </w:r>
+      <w:r>
+        <w:t>« </w:t>
+      </w:r>
+      <w:r>
+        <w:t>CreateRandomPortrait</w:t>
+      </w:r>
+      <w:r>
+        <w:t> »</w:t>
+      </w:r>
+      <w:r>
+        <w:t xml:space="preserve"> 48 fois pour les 48 portraits différents.</w:t>
+      </w:r>
+    </w:p>
+    <w:p>
+      <w:r>
+        <w:t xml:space="preserve">Si la génération respecte le maximum de gènes similaires alors on l’ajoute à la liste de portrait qui sera affichée plus tard. </w:t>
+      </w:r>
+    </w:p>
+    <w:p>
+      <w:r>
+        <w:t>« </w:t>
+      </w:r>
+      <w:r>
+        <w:t>CreateRandomPortrait</w:t>
+      </w:r>
+      <w:r>
+        <w:t> »</w:t>
+      </w:r>
+      <w:r>
+        <w:t xml:space="preserve"> lui</w:t>
+      </w:r>
+      <w:r>
+        <w:t>,</w:t>
+      </w:r>
+      <w:r>
+        <w:t xml:space="preserve"> </w:t>
+      </w:r>
+      <w:r>
+        <w:t>s’occupe de</w:t>
+      </w:r>
+      <w:r>
+        <w:t xml:space="preserve"> la</w:t>
+      </w:r>
+      <w:r>
+        <w:t xml:space="preserve"> récupér</w:t>
+      </w:r>
+      <w:r>
+        <w:t>ation</w:t>
+      </w:r>
+      <w:r>
+        <w:t xml:space="preserve"> aléatoire</w:t>
+      </w:r>
+      <w:r>
+        <w:t xml:space="preserve"> </w:t>
+      </w:r>
+      <w:r>
+        <w:rPr>
+          <w:b/>
+        </w:rPr>
+        <w:t>d’</w:t>
+      </w:r>
+      <w:r>
+        <w:rPr>
+          <w:b/>
+        </w:rPr>
+        <w:t>un fichier</w:t>
+      </w:r>
+      <w:r>
+        <w:t xml:space="preserve"> </w:t>
+      </w:r>
+      <w:r>
+        <w:rPr>
+          <w:b/>
+        </w:rPr>
+        <w:t>par</w:t>
+      </w:r>
+      <w:r>
+        <w:t xml:space="preserve"> catégorie.</w:t>
+      </w:r>
+      <w:r>
+        <w:t xml:space="preserve"> </w:t>
+      </w:r>
+      <w:r>
+        <w:t>(« </w:t>
+      </w:r>
+      <w:r>
+        <w:t>GetRandomAsset</w:t>
+      </w:r>
+      <w:r>
+        <w:t> »)</w:t>
+      </w:r>
+      <w:r>
+        <w:t xml:space="preserve"> Lorsque tout ces fichiers sont récupérés ils sont inscrits dans un nouveau portrait</w:t>
+      </w:r>
+      <w:r>
+        <w:t>, qui sera vérifié à son tour.</w:t>
+      </w:r>
+    </w:p>
+    <w:p>
+      <w:pPr>
+        <w:pStyle w:val="Titre2"/>
+      </w:pPr>
+      <w:r>
+        <w:t>Problèmes rencontrés</w:t>
+      </w:r>
+    </w:p>
+    <w:p>
+      <w:pPr>
+        <w:pStyle w:val="Paragraphedeliste"/>
+        <w:numPr>
+          <w:ilvl w:val="0"/>
+          <w:numId w:val="35"/>
+        </w:numPr>
+      </w:pPr>
+      <w:r>
+        <w:t>Oubli de passer les fichiers images en « Toujours copier »</w:t>
+      </w:r>
+      <w:r>
+        <w:t xml:space="preserve"> dans Visual Studio 2022</w:t>
+      </w:r>
+      <w:r>
+        <w:br/>
+      </w:r>
+      <w:r>
+        <w:t xml:space="preserve">pour tester en </w:t>
+      </w:r>
+      <w:proofErr w:type="spellStart"/>
+      <w:r>
+        <w:t>Debug</w:t>
+      </w:r>
+      <w:proofErr w:type="spellEnd"/>
+      <w:r>
+        <w:t>.</w:t>
+      </w:r>
+      <w:r>
+        <w:t xml:space="preserve"> </w:t>
+      </w:r>
+    </w:p>
+    <w:p>
+      <w:pPr>
+        <w:pStyle w:val="Paragraphedeliste"/>
+        <w:numPr>
+          <w:ilvl w:val="0"/>
+          <w:numId w:val="35"/>
+        </w:numPr>
+      </w:pPr>
+      <w:r>
+        <w:t xml:space="preserve">Chemin d’accès différents, « \\ » au lieu de « / » à cause des fonctions de Raylib. </w:t>
+      </w:r>
+      <w:bookmarkStart w:id="16" w:name="_GoBack"/>
+      <w:bookmarkEnd w:id="16"/>
+    </w:p>
+    <w:p>
+      <w:pPr>
+        <w:pStyle w:val="Titre2"/>
+      </w:pPr>
+      <w:r>
+        <w:t>Étapes suivantes</w:t>
+      </w:r>
+    </w:p>
+    <w:p>
+      <w:pPr>
+        <w:pStyle w:val="Paragraphedeliste"/>
+        <w:numPr>
+          <w:ilvl w:val="0"/>
+          <w:numId w:val="31"/>
+        </w:numPr>
+      </w:pPr>
+      <w:r>
+        <w:t>Choisir un portrait à faire deviner.</w:t>
+      </w:r>
+    </w:p>
+    <w:p>
+      <w:pPr>
+        <w:pStyle w:val="Paragraphedeliste"/>
+        <w:numPr>
+          <w:ilvl w:val="0"/>
+          <w:numId w:val="31"/>
+        </w:numPr>
+      </w:pPr>
+      <w:r>
+        <w:t>Travail UX/UI</w:t>
+      </w:r>
+    </w:p>
+    <w:p/>
     <w:sectPr>
       <w:footerReference w:type="default" r:id="rId13"/>
       <w:pgSz w:w="11906" w:h="16838"/>
@@ -3331,6 +3612,119 @@
     </w:lvl>
   </w:abstractNum>
   <w:abstractNum w:abstractNumId="8" w15:restartNumberingAfterBreak="0">
+    <w:nsid w:val="125877B8"/>
+    <w:multiLevelType w:val="hybridMultilevel"/>
+    <w:tmpl w:val="2D9AFBBA"/>
+    <w:lvl w:ilvl="0" w:tplc="100C0001">
+      <w:start w:val="1"/>
+      <w:numFmt w:val="bullet"/>
+      <w:lvlText w:val=""/>
+      <w:lvlJc w:val="left"/>
+      <w:pPr>
+        <w:ind w:left="720" w:hanging="360"/>
+      </w:pPr>
+      <w:rPr>
+        <w:rFonts w:ascii="Symbol" w:hAnsi="Symbol" w:hint="default"/>
+      </w:rPr>
+    </w:lvl>
+    <w:lvl w:ilvl="1" w:tplc="100C0003" w:tentative="1">
+      <w:start w:val="1"/>
+      <w:numFmt w:val="bullet"/>
+      <w:lvlText w:val="o"/>
+      <w:lvlJc w:val="left"/>
+      <w:pPr>
+        <w:ind w:left="1440" w:hanging="360"/>
+      </w:pPr>
+      <w:rPr>
+        <w:rFonts w:ascii="Courier New" w:hAnsi="Courier New" w:cs="Courier New" w:hint="default"/>
+      </w:rPr>
+    </w:lvl>
+    <w:lvl w:ilvl="2" w:tplc="100C0005" w:tentative="1">
+      <w:start w:val="1"/>
+      <w:numFmt w:val="bullet"/>
+      <w:lvlText w:val=""/>
+      <w:lvlJc w:val="left"/>
+      <w:pPr>
+        <w:ind w:left="2160" w:hanging="360"/>
+      </w:pPr>
+      <w:rPr>
+        <w:rFonts w:ascii="Wingdings" w:hAnsi="Wingdings" w:hint="default"/>
+      </w:rPr>
+    </w:lvl>
+    <w:lvl w:ilvl="3" w:tplc="100C0001" w:tentative="1">
+      <w:start w:val="1"/>
+      <w:numFmt w:val="bullet"/>
+      <w:lvlText w:val=""/>
+      <w:lvlJc w:val="left"/>
+      <w:pPr>
+        <w:ind w:left="2880" w:hanging="360"/>
+      </w:pPr>
+      <w:rPr>
+        <w:rFonts w:ascii="Symbol" w:hAnsi="Symbol" w:hint="default"/>
+      </w:rPr>
+    </w:lvl>
+    <w:lvl w:ilvl="4" w:tplc="100C0003" w:tentative="1">
+      <w:start w:val="1"/>
+      <w:numFmt w:val="bullet"/>
+      <w:lvlText w:val="o"/>
+      <w:lvlJc w:val="left"/>
+      <w:pPr>
+        <w:ind w:left="3600" w:hanging="360"/>
+      </w:pPr>
+      <w:rPr>
+        <w:rFonts w:ascii="Courier New" w:hAnsi="Courier New" w:cs="Courier New" w:hint="default"/>
+      </w:rPr>
+    </w:lvl>
+    <w:lvl w:ilvl="5" w:tplc="100C0005" w:tentative="1">
+      <w:start w:val="1"/>
+      <w:numFmt w:val="bullet"/>
+      <w:lvlText w:val=""/>
+      <w:lvlJc w:val="left"/>
+      <w:pPr>
+        <w:ind w:left="4320" w:hanging="360"/>
+      </w:pPr>
+      <w:rPr>
+        <w:rFonts w:ascii="Wingdings" w:hAnsi="Wingdings" w:hint="default"/>
+      </w:rPr>
+    </w:lvl>
+    <w:lvl w:ilvl="6" w:tplc="100C0001" w:tentative="1">
+      <w:start w:val="1"/>
+      <w:numFmt w:val="bullet"/>
+      <w:lvlText w:val=""/>
+      <w:lvlJc w:val="left"/>
+      <w:pPr>
+        <w:ind w:left="5040" w:hanging="360"/>
+      </w:pPr>
+      <w:rPr>
+        <w:rFonts w:ascii="Symbol" w:hAnsi="Symbol" w:hint="default"/>
+      </w:rPr>
+    </w:lvl>
+    <w:lvl w:ilvl="7" w:tplc="100C0003" w:tentative="1">
+      <w:start w:val="1"/>
+      <w:numFmt w:val="bullet"/>
+      <w:lvlText w:val="o"/>
+      <w:lvlJc w:val="left"/>
+      <w:pPr>
+        <w:ind w:left="5760" w:hanging="360"/>
+      </w:pPr>
+      <w:rPr>
+        <w:rFonts w:ascii="Courier New" w:hAnsi="Courier New" w:cs="Courier New" w:hint="default"/>
+      </w:rPr>
+    </w:lvl>
+    <w:lvl w:ilvl="8" w:tplc="100C0005" w:tentative="1">
+      <w:start w:val="1"/>
+      <w:numFmt w:val="bullet"/>
+      <w:lvlText w:val=""/>
+      <w:lvlJc w:val="left"/>
+      <w:pPr>
+        <w:ind w:left="6480" w:hanging="360"/>
+      </w:pPr>
+      <w:rPr>
+        <w:rFonts w:ascii="Wingdings" w:hAnsi="Wingdings" w:hint="default"/>
+      </w:rPr>
+    </w:lvl>
+  </w:abstractNum>
+  <w:abstractNum w:abstractNumId="9" w15:restartNumberingAfterBreak="0">
     <w:nsid w:val="15477B94"/>
     <w:multiLevelType w:val="hybridMultilevel"/>
     <w:tmpl w:val="11BC9D68"/>
@@ -3416,7 +3810,7 @@
       </w:pPr>
     </w:lvl>
   </w:abstractNum>
-  <w:abstractNum w:abstractNumId="9" w15:restartNumberingAfterBreak="0">
+  <w:abstractNum w:abstractNumId="10" w15:restartNumberingAfterBreak="0">
     <w:nsid w:val="19B44B3F"/>
     <w:multiLevelType w:val="hybridMultilevel"/>
     <w:tmpl w:val="164CC694"/>
@@ -3502,7 +3896,7 @@
       </w:pPr>
     </w:lvl>
   </w:abstractNum>
-  <w:abstractNum w:abstractNumId="10" w15:restartNumberingAfterBreak="0">
+  <w:abstractNum w:abstractNumId="11" w15:restartNumberingAfterBreak="0">
     <w:nsid w:val="1B26358B"/>
     <w:multiLevelType w:val="hybridMultilevel"/>
     <w:tmpl w:val="A8B81C3C"/>
@@ -3615,7 +4009,7 @@
       </w:rPr>
     </w:lvl>
   </w:abstractNum>
-  <w:abstractNum w:abstractNumId="11" w15:restartNumberingAfterBreak="0">
+  <w:abstractNum w:abstractNumId="12" w15:restartNumberingAfterBreak="0">
     <w:nsid w:val="1C75795F"/>
     <w:multiLevelType w:val="hybridMultilevel"/>
     <w:tmpl w:val="2BF60B10"/>
@@ -3728,7 +4122,7 @@
       </w:rPr>
     </w:lvl>
   </w:abstractNum>
-  <w:abstractNum w:abstractNumId="12" w15:restartNumberingAfterBreak="0">
+  <w:abstractNum w:abstractNumId="13" w15:restartNumberingAfterBreak="0">
     <w:nsid w:val="1E1A001D"/>
     <w:multiLevelType w:val="hybridMultilevel"/>
     <w:tmpl w:val="1782384C"/>
@@ -3841,7 +4235,7 @@
       </w:rPr>
     </w:lvl>
   </w:abstractNum>
-  <w:abstractNum w:abstractNumId="13" w15:restartNumberingAfterBreak="0">
+  <w:abstractNum w:abstractNumId="14" w15:restartNumberingAfterBreak="0">
     <w:nsid w:val="2041226D"/>
     <w:multiLevelType w:val="hybridMultilevel"/>
     <w:tmpl w:val="C360E000"/>
@@ -3954,7 +4348,7 @@
       </w:rPr>
     </w:lvl>
   </w:abstractNum>
-  <w:abstractNum w:abstractNumId="14" w15:restartNumberingAfterBreak="0">
+  <w:abstractNum w:abstractNumId="15" w15:restartNumberingAfterBreak="0">
     <w:nsid w:val="220E18DF"/>
     <w:multiLevelType w:val="hybridMultilevel"/>
     <w:tmpl w:val="C73CC306"/>
@@ -4067,7 +4461,7 @@
       </w:rPr>
     </w:lvl>
   </w:abstractNum>
-  <w:abstractNum w:abstractNumId="15" w15:restartNumberingAfterBreak="0">
+  <w:abstractNum w:abstractNumId="16" w15:restartNumberingAfterBreak="0">
     <w:nsid w:val="23F22866"/>
     <w:multiLevelType w:val="hybridMultilevel"/>
     <w:tmpl w:val="333C0EC6"/>
@@ -4180,7 +4574,7 @@
       </w:rPr>
     </w:lvl>
   </w:abstractNum>
-  <w:abstractNum w:abstractNumId="16" w15:restartNumberingAfterBreak="0">
+  <w:abstractNum w:abstractNumId="17" w15:restartNumberingAfterBreak="0">
     <w:nsid w:val="28771E18"/>
     <w:multiLevelType w:val="hybridMultilevel"/>
     <w:tmpl w:val="562C502E"/>
@@ -4293,7 +4687,7 @@
       </w:rPr>
     </w:lvl>
   </w:abstractNum>
-  <w:abstractNum w:abstractNumId="17" w15:restartNumberingAfterBreak="0">
+  <w:abstractNum w:abstractNumId="18" w15:restartNumberingAfterBreak="0">
     <w:nsid w:val="2B7311B0"/>
     <w:multiLevelType w:val="hybridMultilevel"/>
     <w:tmpl w:val="6A86F2D2"/>
@@ -4379,7 +4773,7 @@
       </w:pPr>
     </w:lvl>
   </w:abstractNum>
-  <w:abstractNum w:abstractNumId="18" w15:restartNumberingAfterBreak="0">
+  <w:abstractNum w:abstractNumId="19" w15:restartNumberingAfterBreak="0">
     <w:nsid w:val="2C916BBB"/>
     <w:multiLevelType w:val="hybridMultilevel"/>
     <w:tmpl w:val="470022CA"/>
@@ -4492,7 +4886,7 @@
       </w:rPr>
     </w:lvl>
   </w:abstractNum>
-  <w:abstractNum w:abstractNumId="19" w15:restartNumberingAfterBreak="0">
+  <w:abstractNum w:abstractNumId="20" w15:restartNumberingAfterBreak="0">
     <w:nsid w:val="2E4262EF"/>
     <w:multiLevelType w:val="hybridMultilevel"/>
     <w:tmpl w:val="6EECCBCE"/>
@@ -4605,7 +4999,7 @@
       </w:rPr>
     </w:lvl>
   </w:abstractNum>
-  <w:abstractNum w:abstractNumId="20" w15:restartNumberingAfterBreak="0">
+  <w:abstractNum w:abstractNumId="21" w15:restartNumberingAfterBreak="0">
     <w:nsid w:val="350C570A"/>
     <w:multiLevelType w:val="hybridMultilevel"/>
     <w:tmpl w:val="C3CC1F20"/>
@@ -4718,7 +5112,7 @@
       </w:rPr>
     </w:lvl>
   </w:abstractNum>
-  <w:abstractNum w:abstractNumId="21" w15:restartNumberingAfterBreak="0">
+  <w:abstractNum w:abstractNumId="22" w15:restartNumberingAfterBreak="0">
     <w:nsid w:val="3BE62C46"/>
     <w:multiLevelType w:val="hybridMultilevel"/>
     <w:tmpl w:val="7E68C346"/>
@@ -4831,7 +5225,7 @@
       </w:rPr>
     </w:lvl>
   </w:abstractNum>
-  <w:abstractNum w:abstractNumId="22" w15:restartNumberingAfterBreak="0">
+  <w:abstractNum w:abstractNumId="23" w15:restartNumberingAfterBreak="0">
     <w:nsid w:val="49AE59B2"/>
     <w:multiLevelType w:val="hybridMultilevel"/>
     <w:tmpl w:val="8BFCC104"/>
@@ -4917,7 +5311,7 @@
       </w:pPr>
     </w:lvl>
   </w:abstractNum>
-  <w:abstractNum w:abstractNumId="23" w15:restartNumberingAfterBreak="0">
+  <w:abstractNum w:abstractNumId="24" w15:restartNumberingAfterBreak="0">
     <w:nsid w:val="4D834F8C"/>
     <w:multiLevelType w:val="hybridMultilevel"/>
     <w:tmpl w:val="FBF8ECB0"/>
@@ -5030,7 +5424,7 @@
       </w:rPr>
     </w:lvl>
   </w:abstractNum>
-  <w:abstractNum w:abstractNumId="24" w15:restartNumberingAfterBreak="0">
+  <w:abstractNum w:abstractNumId="25" w15:restartNumberingAfterBreak="0">
     <w:nsid w:val="4EB24BBC"/>
     <w:multiLevelType w:val="hybridMultilevel"/>
     <w:tmpl w:val="8338616C"/>
@@ -5116,7 +5510,120 @@
       </w:pPr>
     </w:lvl>
   </w:abstractNum>
-  <w:abstractNum w:abstractNumId="25" w15:restartNumberingAfterBreak="0">
+  <w:abstractNum w:abstractNumId="26" w15:restartNumberingAfterBreak="0">
+    <w:nsid w:val="559B6780"/>
+    <w:multiLevelType w:val="hybridMultilevel"/>
+    <w:tmpl w:val="A7E45338"/>
+    <w:lvl w:ilvl="0" w:tplc="100C0001">
+      <w:start w:val="1"/>
+      <w:numFmt w:val="bullet"/>
+      <w:lvlText w:val=""/>
+      <w:lvlJc w:val="left"/>
+      <w:pPr>
+        <w:ind w:left="720" w:hanging="360"/>
+      </w:pPr>
+      <w:rPr>
+        <w:rFonts w:ascii="Symbol" w:hAnsi="Symbol" w:hint="default"/>
+      </w:rPr>
+    </w:lvl>
+    <w:lvl w:ilvl="1" w:tplc="100C0003" w:tentative="1">
+      <w:start w:val="1"/>
+      <w:numFmt w:val="bullet"/>
+      <w:lvlText w:val="o"/>
+      <w:lvlJc w:val="left"/>
+      <w:pPr>
+        <w:ind w:left="1440" w:hanging="360"/>
+      </w:pPr>
+      <w:rPr>
+        <w:rFonts w:ascii="Courier New" w:hAnsi="Courier New" w:cs="Courier New" w:hint="default"/>
+      </w:rPr>
+    </w:lvl>
+    <w:lvl w:ilvl="2" w:tplc="100C0005" w:tentative="1">
+      <w:start w:val="1"/>
+      <w:numFmt w:val="bullet"/>
+      <w:lvlText w:val=""/>
+      <w:lvlJc w:val="left"/>
+      <w:pPr>
+        <w:ind w:left="2160" w:hanging="360"/>
+      </w:pPr>
+      <w:rPr>
+        <w:rFonts w:ascii="Wingdings" w:hAnsi="Wingdings" w:hint="default"/>
+      </w:rPr>
+    </w:lvl>
+    <w:lvl w:ilvl="3" w:tplc="100C0001" w:tentative="1">
+      <w:start w:val="1"/>
+      <w:numFmt w:val="bullet"/>
+      <w:lvlText w:val=""/>
+      <w:lvlJc w:val="left"/>
+      <w:pPr>
+        <w:ind w:left="2880" w:hanging="360"/>
+      </w:pPr>
+      <w:rPr>
+        <w:rFonts w:ascii="Symbol" w:hAnsi="Symbol" w:hint="default"/>
+      </w:rPr>
+    </w:lvl>
+    <w:lvl w:ilvl="4" w:tplc="100C0003" w:tentative="1">
+      <w:start w:val="1"/>
+      <w:numFmt w:val="bullet"/>
+      <w:lvlText w:val="o"/>
+      <w:lvlJc w:val="left"/>
+      <w:pPr>
+        <w:ind w:left="3600" w:hanging="360"/>
+      </w:pPr>
+      <w:rPr>
+        <w:rFonts w:ascii="Courier New" w:hAnsi="Courier New" w:cs="Courier New" w:hint="default"/>
+      </w:rPr>
+    </w:lvl>
+    <w:lvl w:ilvl="5" w:tplc="100C0005" w:tentative="1">
+      <w:start w:val="1"/>
+      <w:numFmt w:val="bullet"/>
+      <w:lvlText w:val=""/>
+      <w:lvlJc w:val="left"/>
+      <w:pPr>
+        <w:ind w:left="4320" w:hanging="360"/>
+      </w:pPr>
+      <w:rPr>
+        <w:rFonts w:ascii="Wingdings" w:hAnsi="Wingdings" w:hint="default"/>
+      </w:rPr>
+    </w:lvl>
+    <w:lvl w:ilvl="6" w:tplc="100C0001" w:tentative="1">
+      <w:start w:val="1"/>
+      <w:numFmt w:val="bullet"/>
+      <w:lvlText w:val=""/>
+      <w:lvlJc w:val="left"/>
+      <w:pPr>
+        <w:ind w:left="5040" w:hanging="360"/>
+      </w:pPr>
+      <w:rPr>
+        <w:rFonts w:ascii="Symbol" w:hAnsi="Symbol" w:hint="default"/>
+      </w:rPr>
+    </w:lvl>
+    <w:lvl w:ilvl="7" w:tplc="100C0003" w:tentative="1">
+      <w:start w:val="1"/>
+      <w:numFmt w:val="bullet"/>
+      <w:lvlText w:val="o"/>
+      <w:lvlJc w:val="left"/>
+      <w:pPr>
+        <w:ind w:left="5760" w:hanging="360"/>
+      </w:pPr>
+      <w:rPr>
+        <w:rFonts w:ascii="Courier New" w:hAnsi="Courier New" w:cs="Courier New" w:hint="default"/>
+      </w:rPr>
+    </w:lvl>
+    <w:lvl w:ilvl="8" w:tplc="100C0005" w:tentative="1">
+      <w:start w:val="1"/>
+      <w:numFmt w:val="bullet"/>
+      <w:lvlText w:val=""/>
+      <w:lvlJc w:val="left"/>
+      <w:pPr>
+        <w:ind w:left="6480" w:hanging="360"/>
+      </w:pPr>
+      <w:rPr>
+        <w:rFonts w:ascii="Wingdings" w:hAnsi="Wingdings" w:hint="default"/>
+      </w:rPr>
+    </w:lvl>
+  </w:abstractNum>
+  <w:abstractNum w:abstractNumId="27" w15:restartNumberingAfterBreak="0">
     <w:nsid w:val="5B5226FC"/>
     <w:multiLevelType w:val="hybridMultilevel"/>
     <w:tmpl w:val="B5AC101E"/>
@@ -5229,7 +5736,7 @@
       </w:rPr>
     </w:lvl>
   </w:abstractNum>
-  <w:abstractNum w:abstractNumId="26" w15:restartNumberingAfterBreak="0">
+  <w:abstractNum w:abstractNumId="28" w15:restartNumberingAfterBreak="0">
     <w:nsid w:val="5FC01693"/>
     <w:multiLevelType w:val="hybridMultilevel"/>
     <w:tmpl w:val="622A71DC"/>
@@ -5342,7 +5849,7 @@
       </w:rPr>
     </w:lvl>
   </w:abstractNum>
-  <w:abstractNum w:abstractNumId="27" w15:restartNumberingAfterBreak="0">
+  <w:abstractNum w:abstractNumId="29" w15:restartNumberingAfterBreak="0">
     <w:nsid w:val="61F1310A"/>
     <w:multiLevelType w:val="hybridMultilevel"/>
     <w:tmpl w:val="133EB1BE"/>
@@ -5455,7 +5962,7 @@
       </w:rPr>
     </w:lvl>
   </w:abstractNum>
-  <w:abstractNum w:abstractNumId="28" w15:restartNumberingAfterBreak="0">
+  <w:abstractNum w:abstractNumId="30" w15:restartNumberingAfterBreak="0">
     <w:nsid w:val="6FBF3430"/>
     <w:multiLevelType w:val="hybridMultilevel"/>
     <w:tmpl w:val="B900E876"/>
@@ -5568,7 +6075,7 @@
       </w:rPr>
     </w:lvl>
   </w:abstractNum>
-  <w:abstractNum w:abstractNumId="29" w15:restartNumberingAfterBreak="0">
+  <w:abstractNum w:abstractNumId="31" w15:restartNumberingAfterBreak="0">
     <w:nsid w:val="71226459"/>
     <w:multiLevelType w:val="hybridMultilevel"/>
     <w:tmpl w:val="CD90C7B6"/>
@@ -5654,7 +6161,7 @@
       </w:pPr>
     </w:lvl>
   </w:abstractNum>
-  <w:abstractNum w:abstractNumId="30" w15:restartNumberingAfterBreak="0">
+  <w:abstractNum w:abstractNumId="32" w15:restartNumberingAfterBreak="0">
     <w:nsid w:val="775C5557"/>
     <w:multiLevelType w:val="hybridMultilevel"/>
     <w:tmpl w:val="EC3C6480"/>
@@ -5740,7 +6247,7 @@
       </w:pPr>
     </w:lvl>
   </w:abstractNum>
-  <w:abstractNum w:abstractNumId="31" w15:restartNumberingAfterBreak="0">
+  <w:abstractNum w:abstractNumId="33" w15:restartNumberingAfterBreak="0">
     <w:nsid w:val="78F05935"/>
     <w:multiLevelType w:val="hybridMultilevel"/>
     <w:tmpl w:val="41EA1E22"/>
@@ -5853,7 +6360,7 @@
       </w:rPr>
     </w:lvl>
   </w:abstractNum>
-  <w:abstractNum w:abstractNumId="32" w15:restartNumberingAfterBreak="0">
+  <w:abstractNum w:abstractNumId="34" w15:restartNumberingAfterBreak="0">
     <w:nsid w:val="797C5C23"/>
     <w:multiLevelType w:val="hybridMultilevel"/>
     <w:tmpl w:val="0868D2EC"/>
@@ -5970,25 +6477,25 @@
     <w:abstractNumId w:val="7"/>
   </w:num>
   <w:num w:numId="2">
-    <w:abstractNumId w:val="27"/>
+    <w:abstractNumId w:val="29"/>
   </w:num>
   <w:num w:numId="3">
-    <w:abstractNumId w:val="26"/>
+    <w:abstractNumId w:val="28"/>
   </w:num>
   <w:num w:numId="4">
-    <w:abstractNumId w:val="14"/>
+    <w:abstractNumId w:val="15"/>
   </w:num>
   <w:num w:numId="5">
-    <w:abstractNumId w:val="11"/>
+    <w:abstractNumId w:val="12"/>
   </w:num>
   <w:num w:numId="6">
-    <w:abstractNumId w:val="28"/>
+    <w:abstractNumId w:val="30"/>
   </w:num>
   <w:num w:numId="7">
-    <w:abstractNumId w:val="21"/>
+    <w:abstractNumId w:val="22"/>
   </w:num>
   <w:num w:numId="8">
-    <w:abstractNumId w:val="15"/>
+    <w:abstractNumId w:val="16"/>
   </w:num>
   <w:num w:numId="9">
     <w:abstractNumId w:val="4"/>
@@ -5997,73 +6504,79 @@
     <w:abstractNumId w:val="5"/>
   </w:num>
   <w:num w:numId="11">
-    <w:abstractNumId w:val="29"/>
+    <w:abstractNumId w:val="31"/>
   </w:num>
   <w:num w:numId="12">
-    <w:abstractNumId w:val="18"/>
+    <w:abstractNumId w:val="19"/>
   </w:num>
   <w:num w:numId="13">
-    <w:abstractNumId w:val="24"/>
+    <w:abstractNumId w:val="25"/>
   </w:num>
   <w:num w:numId="14">
-    <w:abstractNumId w:val="22"/>
+    <w:abstractNumId w:val="23"/>
   </w:num>
   <w:num w:numId="15">
-    <w:abstractNumId w:val="8"/>
+    <w:abstractNumId w:val="9"/>
   </w:num>
   <w:num w:numId="16">
-    <w:abstractNumId w:val="20"/>
+    <w:abstractNumId w:val="21"/>
   </w:num>
   <w:num w:numId="17">
     <w:abstractNumId w:val="3"/>
   </w:num>
   <w:num w:numId="18">
-    <w:abstractNumId w:val="32"/>
+    <w:abstractNumId w:val="34"/>
   </w:num>
   <w:num w:numId="19">
-    <w:abstractNumId w:val="13"/>
+    <w:abstractNumId w:val="14"/>
   </w:num>
   <w:num w:numId="20">
-    <w:abstractNumId w:val="25"/>
+    <w:abstractNumId w:val="27"/>
   </w:num>
   <w:num w:numId="21">
-    <w:abstractNumId w:val="12"/>
+    <w:abstractNumId w:val="13"/>
   </w:num>
   <w:num w:numId="22">
     <w:abstractNumId w:val="6"/>
   </w:num>
   <w:num w:numId="23">
-    <w:abstractNumId w:val="17"/>
+    <w:abstractNumId w:val="18"/>
   </w:num>
   <w:num w:numId="24">
     <w:abstractNumId w:val="1"/>
   </w:num>
   <w:num w:numId="25">
-    <w:abstractNumId w:val="23"/>
+    <w:abstractNumId w:val="24"/>
   </w:num>
   <w:num w:numId="26">
     <w:abstractNumId w:val="2"/>
   </w:num>
   <w:num w:numId="27">
-    <w:abstractNumId w:val="30"/>
+    <w:abstractNumId w:val="32"/>
   </w:num>
   <w:num w:numId="28">
     <w:abstractNumId w:val="0"/>
   </w:num>
   <w:num w:numId="29">
-    <w:abstractNumId w:val="31"/>
+    <w:abstractNumId w:val="33"/>
   </w:num>
   <w:num w:numId="30">
+    <w:abstractNumId w:val="11"/>
+  </w:num>
+  <w:num w:numId="31">
+    <w:abstractNumId w:val="17"/>
+  </w:num>
+  <w:num w:numId="32">
+    <w:abstractNumId w:val="20"/>
+  </w:num>
+  <w:num w:numId="33">
     <w:abstractNumId w:val="10"/>
   </w:num>
-  <w:num w:numId="31">
-    <w:abstractNumId w:val="16"/>
+  <w:num w:numId="34">
+    <w:abstractNumId w:val="26"/>
   </w:num>
-  <w:num w:numId="32">
-    <w:abstractNumId w:val="19"/>
-  </w:num>
-  <w:num w:numId="33">
-    <w:abstractNumId w:val="9"/>
+  <w:num w:numId="35">
+    <w:abstractNumId w:val="8"/>
   </w:num>
 </w:numbering>
 </file>
@@ -7099,7 +7612,7 @@
 </file>
 
 <file path=customXml/itemProps1.xml><?xml version="1.0" encoding="utf-8"?>
-<ds:datastoreItem xmlns:ds="http://schemas.openxmlformats.org/officeDocument/2006/customXml" ds:itemID="{D29D9E63-15F9-4023-834E-F635BB337D82}">
+<ds:datastoreItem xmlns:ds="http://schemas.openxmlformats.org/officeDocument/2006/customXml" ds:itemID="{0F435EE5-B4BD-4516-8773-DD756C93A33C}">
   <ds:schemaRefs>
     <ds:schemaRef ds:uri="http://schemas.openxmlformats.org/officeDocument/2006/bibliography"/>
   </ds:schemaRefs>

</xml_diff>

<commit_message>
Added generation page, issue when maximum number of similar attributes is set to one in game
</commit_message>
<xml_diff>
--- a/Documentation/Journal de travail/JT-TPI.docx
+++ b/Documentation/Journal de travail/JT-TPI.docx
@@ -1783,11 +1783,11 @@
     </w:p>
     <w:p>
       <w:r>
-        <w:t>Raylib en C# (via Raylib-</w:t>
+        <w:t xml:space="preserve">Raylib en C# (via </w:t>
       </w:r>
       <w:proofErr w:type="spellStart"/>
       <w:r>
-        <w:t>cs</w:t>
+        <w:t>Raylib-cs</w:t>
       </w:r>
       <w:proofErr w:type="spellEnd"/>
       <w:r>
@@ -2672,10 +2672,7 @@
       </w:pPr>
       <w:r>
         <w:lastRenderedPageBreak/>
-        <w:t>02.05</w:t>
-      </w:r>
-      <w:r>
-        <w:t>.2025</w:t>
+        <w:t>02.05.2025</w:t>
       </w:r>
     </w:p>
     <w:p>
@@ -2685,8 +2682,6 @@
       <w:r>
         <w:t>Étapes réalisées</w:t>
       </w:r>
-    </w:p>
-    <w:p>
       <w:bookmarkStart w:id="16" w:name="_GoBack"/>
       <w:bookmarkEnd w:id="16"/>
     </w:p>
@@ -2706,6 +2701,49 @@
         <w:t>Étapes suivantes</w:t>
       </w:r>
     </w:p>
+    <w:p>
+      <w:pPr>
+        <w:pStyle w:val="Titre1"/>
+        <w:numPr>
+          <w:ilvl w:val="0"/>
+          <w:numId w:val="28"/>
+        </w:numPr>
+      </w:pPr>
+      <w:r>
+        <w:t>0</w:t>
+      </w:r>
+      <w:r>
+        <w:t>5</w:t>
+      </w:r>
+      <w:r>
+        <w:t>.05.2025</w:t>
+      </w:r>
+    </w:p>
+    <w:p>
+      <w:pPr>
+        <w:pStyle w:val="Titre2"/>
+      </w:pPr>
+      <w:r>
+        <w:t>Étapes réalisées</w:t>
+      </w:r>
+    </w:p>
+    <w:p>
+      <w:pPr>
+        <w:pStyle w:val="Titre2"/>
+      </w:pPr>
+      <w:r>
+        <w:t>Problèmes rencontrés</w:t>
+      </w:r>
+    </w:p>
+    <w:p>
+      <w:pPr>
+        <w:pStyle w:val="Titre2"/>
+      </w:pPr>
+      <w:r>
+        <w:t>Étapes suivantes</w:t>
+      </w:r>
+    </w:p>
+    <w:p/>
     <w:sectPr>
       <w:footerReference w:type="default" r:id="rId13"/>
       <w:pgSz w:w="11906" w:h="16838"/>
@@ -2852,7 +2890,7 @@
   <w:abstractNum w:abstractNumId="0" w15:restartNumberingAfterBreak="0">
     <w:nsid w:val="0203493E"/>
     <w:multiLevelType w:val="hybridMultilevel"/>
-    <w:tmpl w:val="D276843A"/>
+    <w:tmpl w:val="71A2E9A6"/>
     <w:lvl w:ilvl="0" w:tplc="100C000F">
       <w:start w:val="1"/>
       <w:numFmt w:val="decimal"/>
@@ -3762,6 +3800,92 @@
     </w:lvl>
   </w:abstractNum>
   <w:abstractNum w:abstractNumId="9" w15:restartNumberingAfterBreak="0">
+    <w:nsid w:val="153F53A2"/>
+    <w:multiLevelType w:val="hybridMultilevel"/>
+    <w:tmpl w:val="D276843A"/>
+    <w:lvl w:ilvl="0" w:tplc="100C000F">
+      <w:start w:val="1"/>
+      <w:numFmt w:val="decimal"/>
+      <w:lvlText w:val="%1."/>
+      <w:lvlJc w:val="left"/>
+      <w:pPr>
+        <w:ind w:left="720" w:hanging="360"/>
+      </w:pPr>
+    </w:lvl>
+    <w:lvl w:ilvl="1" w:tplc="100C0019">
+      <w:start w:val="1"/>
+      <w:numFmt w:val="lowerLetter"/>
+      <w:lvlText w:val="%2."/>
+      <w:lvlJc w:val="left"/>
+      <w:pPr>
+        <w:ind w:left="1440" w:hanging="360"/>
+      </w:pPr>
+    </w:lvl>
+    <w:lvl w:ilvl="2" w:tplc="100C001B">
+      <w:start w:val="1"/>
+      <w:numFmt w:val="lowerRoman"/>
+      <w:lvlText w:val="%3."/>
+      <w:lvlJc w:val="right"/>
+      <w:pPr>
+        <w:ind w:left="2160" w:hanging="180"/>
+      </w:pPr>
+    </w:lvl>
+    <w:lvl w:ilvl="3" w:tplc="100C000F">
+      <w:start w:val="1"/>
+      <w:numFmt w:val="decimal"/>
+      <w:lvlText w:val="%4."/>
+      <w:lvlJc w:val="left"/>
+      <w:pPr>
+        <w:ind w:left="2880" w:hanging="360"/>
+      </w:pPr>
+    </w:lvl>
+    <w:lvl w:ilvl="4" w:tplc="100C0019">
+      <w:start w:val="1"/>
+      <w:numFmt w:val="lowerLetter"/>
+      <w:lvlText w:val="%5."/>
+      <w:lvlJc w:val="left"/>
+      <w:pPr>
+        <w:ind w:left="3600" w:hanging="360"/>
+      </w:pPr>
+    </w:lvl>
+    <w:lvl w:ilvl="5" w:tplc="100C001B" w:tentative="1">
+      <w:start w:val="1"/>
+      <w:numFmt w:val="lowerRoman"/>
+      <w:lvlText w:val="%6."/>
+      <w:lvlJc w:val="right"/>
+      <w:pPr>
+        <w:ind w:left="4320" w:hanging="180"/>
+      </w:pPr>
+    </w:lvl>
+    <w:lvl w:ilvl="6" w:tplc="100C000F" w:tentative="1">
+      <w:start w:val="1"/>
+      <w:numFmt w:val="decimal"/>
+      <w:lvlText w:val="%7."/>
+      <w:lvlJc w:val="left"/>
+      <w:pPr>
+        <w:ind w:left="5040" w:hanging="360"/>
+      </w:pPr>
+    </w:lvl>
+    <w:lvl w:ilvl="7" w:tplc="100C0019" w:tentative="1">
+      <w:start w:val="1"/>
+      <w:numFmt w:val="lowerLetter"/>
+      <w:lvlText w:val="%8."/>
+      <w:lvlJc w:val="left"/>
+      <w:pPr>
+        <w:ind w:left="5760" w:hanging="360"/>
+      </w:pPr>
+    </w:lvl>
+    <w:lvl w:ilvl="8" w:tplc="100C001B" w:tentative="1">
+      <w:start w:val="1"/>
+      <w:numFmt w:val="lowerRoman"/>
+      <w:lvlText w:val="%9."/>
+      <w:lvlJc w:val="right"/>
+      <w:pPr>
+        <w:ind w:left="6480" w:hanging="180"/>
+      </w:pPr>
+    </w:lvl>
+  </w:abstractNum>
+  <w:abstractNum w:abstractNumId="10" w15:restartNumberingAfterBreak="0">
     <w:nsid w:val="15477B94"/>
     <w:multiLevelType w:val="hybridMultilevel"/>
     <w:tmpl w:val="11BC9D68"/>
@@ -3847,7 +3971,7 @@
       </w:pPr>
     </w:lvl>
   </w:abstractNum>
-  <w:abstractNum w:abstractNumId="10" w15:restartNumberingAfterBreak="0">
+  <w:abstractNum w:abstractNumId="11" w15:restartNumberingAfterBreak="0">
     <w:nsid w:val="19B44B3F"/>
     <w:multiLevelType w:val="hybridMultilevel"/>
     <w:tmpl w:val="164CC694"/>
@@ -3933,7 +4057,7 @@
       </w:pPr>
     </w:lvl>
   </w:abstractNum>
-  <w:abstractNum w:abstractNumId="11" w15:restartNumberingAfterBreak="0">
+  <w:abstractNum w:abstractNumId="12" w15:restartNumberingAfterBreak="0">
     <w:nsid w:val="1B26358B"/>
     <w:multiLevelType w:val="hybridMultilevel"/>
     <w:tmpl w:val="A8B81C3C"/>
@@ -4046,7 +4170,7 @@
       </w:rPr>
     </w:lvl>
   </w:abstractNum>
-  <w:abstractNum w:abstractNumId="12" w15:restartNumberingAfterBreak="0">
+  <w:abstractNum w:abstractNumId="13" w15:restartNumberingAfterBreak="0">
     <w:nsid w:val="1C75795F"/>
     <w:multiLevelType w:val="hybridMultilevel"/>
     <w:tmpl w:val="2BF60B10"/>
@@ -4159,7 +4283,7 @@
       </w:rPr>
     </w:lvl>
   </w:abstractNum>
-  <w:abstractNum w:abstractNumId="13" w15:restartNumberingAfterBreak="0">
+  <w:abstractNum w:abstractNumId="14" w15:restartNumberingAfterBreak="0">
     <w:nsid w:val="1E1A001D"/>
     <w:multiLevelType w:val="hybridMultilevel"/>
     <w:tmpl w:val="1782384C"/>
@@ -4272,7 +4396,7 @@
       </w:rPr>
     </w:lvl>
   </w:abstractNum>
-  <w:abstractNum w:abstractNumId="14" w15:restartNumberingAfterBreak="0">
+  <w:abstractNum w:abstractNumId="15" w15:restartNumberingAfterBreak="0">
     <w:nsid w:val="2041226D"/>
     <w:multiLevelType w:val="hybridMultilevel"/>
     <w:tmpl w:val="C360E000"/>
@@ -4385,7 +4509,7 @@
       </w:rPr>
     </w:lvl>
   </w:abstractNum>
-  <w:abstractNum w:abstractNumId="15" w15:restartNumberingAfterBreak="0">
+  <w:abstractNum w:abstractNumId="16" w15:restartNumberingAfterBreak="0">
     <w:nsid w:val="220E18DF"/>
     <w:multiLevelType w:val="hybridMultilevel"/>
     <w:tmpl w:val="C73CC306"/>
@@ -4498,7 +4622,7 @@
       </w:rPr>
     </w:lvl>
   </w:abstractNum>
-  <w:abstractNum w:abstractNumId="16" w15:restartNumberingAfterBreak="0">
+  <w:abstractNum w:abstractNumId="17" w15:restartNumberingAfterBreak="0">
     <w:nsid w:val="23F22866"/>
     <w:multiLevelType w:val="hybridMultilevel"/>
     <w:tmpl w:val="333C0EC6"/>
@@ -4611,7 +4735,7 @@
       </w:rPr>
     </w:lvl>
   </w:abstractNum>
-  <w:abstractNum w:abstractNumId="17" w15:restartNumberingAfterBreak="0">
+  <w:abstractNum w:abstractNumId="18" w15:restartNumberingAfterBreak="0">
     <w:nsid w:val="28771E18"/>
     <w:multiLevelType w:val="hybridMultilevel"/>
     <w:tmpl w:val="562C502E"/>
@@ -4724,7 +4848,7 @@
       </w:rPr>
     </w:lvl>
   </w:abstractNum>
-  <w:abstractNum w:abstractNumId="18" w15:restartNumberingAfterBreak="0">
+  <w:abstractNum w:abstractNumId="19" w15:restartNumberingAfterBreak="0">
     <w:nsid w:val="2B7311B0"/>
     <w:multiLevelType w:val="hybridMultilevel"/>
     <w:tmpl w:val="6A86F2D2"/>
@@ -4810,7 +4934,7 @@
       </w:pPr>
     </w:lvl>
   </w:abstractNum>
-  <w:abstractNum w:abstractNumId="19" w15:restartNumberingAfterBreak="0">
+  <w:abstractNum w:abstractNumId="20" w15:restartNumberingAfterBreak="0">
     <w:nsid w:val="2C916BBB"/>
     <w:multiLevelType w:val="hybridMultilevel"/>
     <w:tmpl w:val="470022CA"/>
@@ -4923,7 +5047,7 @@
       </w:rPr>
     </w:lvl>
   </w:abstractNum>
-  <w:abstractNum w:abstractNumId="20" w15:restartNumberingAfterBreak="0">
+  <w:abstractNum w:abstractNumId="21" w15:restartNumberingAfterBreak="0">
     <w:nsid w:val="2E4262EF"/>
     <w:multiLevelType w:val="hybridMultilevel"/>
     <w:tmpl w:val="6EECCBCE"/>
@@ -5036,7 +5160,7 @@
       </w:rPr>
     </w:lvl>
   </w:abstractNum>
-  <w:abstractNum w:abstractNumId="21" w15:restartNumberingAfterBreak="0">
+  <w:abstractNum w:abstractNumId="22" w15:restartNumberingAfterBreak="0">
     <w:nsid w:val="350C570A"/>
     <w:multiLevelType w:val="hybridMultilevel"/>
     <w:tmpl w:val="C3CC1F20"/>
@@ -5149,7 +5273,7 @@
       </w:rPr>
     </w:lvl>
   </w:abstractNum>
-  <w:abstractNum w:abstractNumId="22" w15:restartNumberingAfterBreak="0">
+  <w:abstractNum w:abstractNumId="23" w15:restartNumberingAfterBreak="0">
     <w:nsid w:val="3BE62C46"/>
     <w:multiLevelType w:val="hybridMultilevel"/>
     <w:tmpl w:val="7E68C346"/>
@@ -5262,7 +5386,7 @@
       </w:rPr>
     </w:lvl>
   </w:abstractNum>
-  <w:abstractNum w:abstractNumId="23" w15:restartNumberingAfterBreak="0">
+  <w:abstractNum w:abstractNumId="24" w15:restartNumberingAfterBreak="0">
     <w:nsid w:val="49AE59B2"/>
     <w:multiLevelType w:val="hybridMultilevel"/>
     <w:tmpl w:val="8BFCC104"/>
@@ -5348,7 +5472,7 @@
       </w:pPr>
     </w:lvl>
   </w:abstractNum>
-  <w:abstractNum w:abstractNumId="24" w15:restartNumberingAfterBreak="0">
+  <w:abstractNum w:abstractNumId="25" w15:restartNumberingAfterBreak="0">
     <w:nsid w:val="4D834F8C"/>
     <w:multiLevelType w:val="hybridMultilevel"/>
     <w:tmpl w:val="FBF8ECB0"/>
@@ -5461,7 +5585,7 @@
       </w:rPr>
     </w:lvl>
   </w:abstractNum>
-  <w:abstractNum w:abstractNumId="25" w15:restartNumberingAfterBreak="0">
+  <w:abstractNum w:abstractNumId="26" w15:restartNumberingAfterBreak="0">
     <w:nsid w:val="4EB24BBC"/>
     <w:multiLevelType w:val="hybridMultilevel"/>
     <w:tmpl w:val="8338616C"/>
@@ -5547,7 +5671,7 @@
       </w:pPr>
     </w:lvl>
   </w:abstractNum>
-  <w:abstractNum w:abstractNumId="26" w15:restartNumberingAfterBreak="0">
+  <w:abstractNum w:abstractNumId="27" w15:restartNumberingAfterBreak="0">
     <w:nsid w:val="559B6780"/>
     <w:multiLevelType w:val="hybridMultilevel"/>
     <w:tmpl w:val="A7E45338"/>
@@ -5660,7 +5784,7 @@
       </w:rPr>
     </w:lvl>
   </w:abstractNum>
-  <w:abstractNum w:abstractNumId="27" w15:restartNumberingAfterBreak="0">
+  <w:abstractNum w:abstractNumId="28" w15:restartNumberingAfterBreak="0">
     <w:nsid w:val="5B5226FC"/>
     <w:multiLevelType w:val="hybridMultilevel"/>
     <w:tmpl w:val="B5AC101E"/>
@@ -5773,7 +5897,7 @@
       </w:rPr>
     </w:lvl>
   </w:abstractNum>
-  <w:abstractNum w:abstractNumId="28" w15:restartNumberingAfterBreak="0">
+  <w:abstractNum w:abstractNumId="29" w15:restartNumberingAfterBreak="0">
     <w:nsid w:val="5FC01693"/>
     <w:multiLevelType w:val="hybridMultilevel"/>
     <w:tmpl w:val="622A71DC"/>
@@ -5886,7 +6010,7 @@
       </w:rPr>
     </w:lvl>
   </w:abstractNum>
-  <w:abstractNum w:abstractNumId="29" w15:restartNumberingAfterBreak="0">
+  <w:abstractNum w:abstractNumId="30" w15:restartNumberingAfterBreak="0">
     <w:nsid w:val="61F1310A"/>
     <w:multiLevelType w:val="hybridMultilevel"/>
     <w:tmpl w:val="133EB1BE"/>
@@ -5999,7 +6123,7 @@
       </w:rPr>
     </w:lvl>
   </w:abstractNum>
-  <w:abstractNum w:abstractNumId="30" w15:restartNumberingAfterBreak="0">
+  <w:abstractNum w:abstractNumId="31" w15:restartNumberingAfterBreak="0">
     <w:nsid w:val="6FBF3430"/>
     <w:multiLevelType w:val="hybridMultilevel"/>
     <w:tmpl w:val="B900E876"/>
@@ -6112,7 +6236,7 @@
       </w:rPr>
     </w:lvl>
   </w:abstractNum>
-  <w:abstractNum w:abstractNumId="31" w15:restartNumberingAfterBreak="0">
+  <w:abstractNum w:abstractNumId="32" w15:restartNumberingAfterBreak="0">
     <w:nsid w:val="71226459"/>
     <w:multiLevelType w:val="hybridMultilevel"/>
     <w:tmpl w:val="CD90C7B6"/>
@@ -6198,7 +6322,7 @@
       </w:pPr>
     </w:lvl>
   </w:abstractNum>
-  <w:abstractNum w:abstractNumId="32" w15:restartNumberingAfterBreak="0">
+  <w:abstractNum w:abstractNumId="33" w15:restartNumberingAfterBreak="0">
     <w:nsid w:val="775C5557"/>
     <w:multiLevelType w:val="hybridMultilevel"/>
     <w:tmpl w:val="EC3C6480"/>
@@ -6284,7 +6408,7 @@
       </w:pPr>
     </w:lvl>
   </w:abstractNum>
-  <w:abstractNum w:abstractNumId="33" w15:restartNumberingAfterBreak="0">
+  <w:abstractNum w:abstractNumId="34" w15:restartNumberingAfterBreak="0">
     <w:nsid w:val="78F05935"/>
     <w:multiLevelType w:val="hybridMultilevel"/>
     <w:tmpl w:val="41EA1E22"/>
@@ -6397,7 +6521,7 @@
       </w:rPr>
     </w:lvl>
   </w:abstractNum>
-  <w:abstractNum w:abstractNumId="34" w15:restartNumberingAfterBreak="0">
+  <w:abstractNum w:abstractNumId="35" w15:restartNumberingAfterBreak="0">
     <w:nsid w:val="797C5C23"/>
     <w:multiLevelType w:val="hybridMultilevel"/>
     <w:tmpl w:val="0868D2EC"/>
@@ -6514,25 +6638,25 @@
     <w:abstractNumId w:val="7"/>
   </w:num>
   <w:num w:numId="2">
+    <w:abstractNumId w:val="30"/>
+  </w:num>
+  <w:num w:numId="3">
     <w:abstractNumId w:val="29"/>
   </w:num>
-  <w:num w:numId="3">
-    <w:abstractNumId w:val="28"/>
-  </w:num>
   <w:num w:numId="4">
-    <w:abstractNumId w:val="15"/>
+    <w:abstractNumId w:val="16"/>
   </w:num>
   <w:num w:numId="5">
-    <w:abstractNumId w:val="12"/>
+    <w:abstractNumId w:val="13"/>
   </w:num>
   <w:num w:numId="6">
-    <w:abstractNumId w:val="30"/>
+    <w:abstractNumId w:val="31"/>
   </w:num>
   <w:num w:numId="7">
-    <w:abstractNumId w:val="22"/>
+    <w:abstractNumId w:val="23"/>
   </w:num>
   <w:num w:numId="8">
-    <w:abstractNumId w:val="16"/>
+    <w:abstractNumId w:val="17"/>
   </w:num>
   <w:num w:numId="9">
     <w:abstractNumId w:val="4"/>
@@ -6541,79 +6665,82 @@
     <w:abstractNumId w:val="5"/>
   </w:num>
   <w:num w:numId="11">
-    <w:abstractNumId w:val="31"/>
+    <w:abstractNumId w:val="32"/>
   </w:num>
   <w:num w:numId="12">
-    <w:abstractNumId w:val="19"/>
+    <w:abstractNumId w:val="20"/>
   </w:num>
   <w:num w:numId="13">
-    <w:abstractNumId w:val="25"/>
+    <w:abstractNumId w:val="26"/>
   </w:num>
   <w:num w:numId="14">
-    <w:abstractNumId w:val="23"/>
+    <w:abstractNumId w:val="24"/>
   </w:num>
   <w:num w:numId="15">
-    <w:abstractNumId w:val="9"/>
+    <w:abstractNumId w:val="10"/>
   </w:num>
   <w:num w:numId="16">
-    <w:abstractNumId w:val="21"/>
+    <w:abstractNumId w:val="22"/>
   </w:num>
   <w:num w:numId="17">
     <w:abstractNumId w:val="3"/>
   </w:num>
   <w:num w:numId="18">
-    <w:abstractNumId w:val="34"/>
+    <w:abstractNumId w:val="35"/>
   </w:num>
   <w:num w:numId="19">
-    <w:abstractNumId w:val="14"/>
+    <w:abstractNumId w:val="15"/>
   </w:num>
   <w:num w:numId="20">
-    <w:abstractNumId w:val="27"/>
+    <w:abstractNumId w:val="28"/>
   </w:num>
   <w:num w:numId="21">
-    <w:abstractNumId w:val="13"/>
+    <w:abstractNumId w:val="14"/>
   </w:num>
   <w:num w:numId="22">
     <w:abstractNumId w:val="6"/>
   </w:num>
   <w:num w:numId="23">
-    <w:abstractNumId w:val="18"/>
+    <w:abstractNumId w:val="19"/>
   </w:num>
   <w:num w:numId="24">
     <w:abstractNumId w:val="1"/>
   </w:num>
   <w:num w:numId="25">
-    <w:abstractNumId w:val="24"/>
+    <w:abstractNumId w:val="25"/>
   </w:num>
   <w:num w:numId="26">
     <w:abstractNumId w:val="2"/>
   </w:num>
   <w:num w:numId="27">
-    <w:abstractNumId w:val="32"/>
+    <w:abstractNumId w:val="33"/>
   </w:num>
   <w:num w:numId="28">
     <w:abstractNumId w:val="0"/>
   </w:num>
   <w:num w:numId="29">
-    <w:abstractNumId w:val="33"/>
+    <w:abstractNumId w:val="34"/>
   </w:num>
   <w:num w:numId="30">
+    <w:abstractNumId w:val="12"/>
+  </w:num>
+  <w:num w:numId="31">
+    <w:abstractNumId w:val="18"/>
+  </w:num>
+  <w:num w:numId="32">
+    <w:abstractNumId w:val="21"/>
+  </w:num>
+  <w:num w:numId="33">
     <w:abstractNumId w:val="11"/>
   </w:num>
-  <w:num w:numId="31">
-    <w:abstractNumId w:val="17"/>
-  </w:num>
-  <w:num w:numId="32">
-    <w:abstractNumId w:val="20"/>
-  </w:num>
-  <w:num w:numId="33">
-    <w:abstractNumId w:val="10"/>
-  </w:num>
   <w:num w:numId="34">
-    <w:abstractNumId w:val="26"/>
+    <w:abstractNumId w:val="27"/>
   </w:num>
   <w:num w:numId="35">
     <w:abstractNumId w:val="8"/>
+  </w:num>
+  <w:num w:numId="36">
+    <w:abstractNumId w:val="9"/>
   </w:num>
 </w:numbering>
 </file>
@@ -7649,7 +7776,7 @@
 </file>
 
 <file path=customXml/itemProps1.xml><?xml version="1.0" encoding="utf-8"?>
-<ds:datastoreItem xmlns:ds="http://schemas.openxmlformats.org/officeDocument/2006/customXml" ds:itemID="{8C6817DF-2EAA-4059-96CF-0E2B519BFD10}">
+<ds:datastoreItem xmlns:ds="http://schemas.openxmlformats.org/officeDocument/2006/customXml" ds:itemID="{2AD3F976-92B2-40F8-84E6-7FA0C2099313}">
   <ds:schemaRefs>
     <ds:schemaRef ds:uri="http://schemas.openxmlformats.org/officeDocument/2006/bibliography"/>
   </ds:schemaRefs>

</xml_diff>

<commit_message>
Changed windows sizes, number of columns and size of portraits change depending on screen config (single, dual)
</commit_message>
<xml_diff>
--- a/Documentation/Journal de travail/JT-TPI.docx
+++ b/Documentation/Journal de travail/JT-TPI.docx
@@ -1456,7 +1456,15 @@
         <w:t xml:space="preserve">après </w:t>
       </w:r>
       <w:r>
-        <w:t>la prise de connaissance du cahier des charges, la première étape à été d’organiser mon projet comme suit :</w:t>
+        <w:t xml:space="preserve">la prise de connaissance du cahier des charges, la première étape </w:t>
+      </w:r>
+      <w:proofErr w:type="spellStart"/>
+      <w:r>
+        <w:t>à</w:t>
+      </w:r>
+      <w:proofErr w:type="spellEnd"/>
+      <w:r>
+        <w:t xml:space="preserve"> été d’organiser mon projet comme suit :</w:t>
       </w:r>
     </w:p>
     <w:p>
@@ -1498,7 +1506,15 @@
         </w:numPr>
       </w:pPr>
       <w:r>
-        <w:t>Préparation des différents documents (Websummary, JT, Rapport, etc…).</w:t>
+        <w:t>Préparation des différents documents (</w:t>
+      </w:r>
+      <w:proofErr w:type="spellStart"/>
+      <w:r>
+        <w:t>Websummary</w:t>
+      </w:r>
+      <w:proofErr w:type="spellEnd"/>
+      <w:r>
+        <w:t>, JT, Rapport, etc…).</w:t>
       </w:r>
     </w:p>
     <w:p>
@@ -1590,8 +1606,13 @@
       <w:bookmarkEnd w:id="3"/>
     </w:p>
     <w:p>
-      <w:r>
-        <w:t xml:space="preserve">Faire des recherches sur le sujet. (Randomisation de portrait, éviter les sosies, </w:t>
+      <w:proofErr w:type="gramStart"/>
+      <w:r>
+        <w:t>Faire</w:t>
+      </w:r>
+      <w:proofErr w:type="gramEnd"/>
+      <w:r>
+        <w:t xml:space="preserve"> des recherches sur le sujet. (Randomisation de portrait, éviter les sosies, </w:t>
       </w:r>
       <w:r>
         <w:t>algorithme, etc…)</w:t>
@@ -1648,7 +1669,23 @@
         <w:t xml:space="preserve"> GitHub</w:t>
       </w:r>
       <w:r>
-        <w:t xml:space="preserve"> open-source appelé « Avataaaar » qui crée des portraits aléatoirement grâce à des images svg superposées.</w:t>
+        <w:t xml:space="preserve"> open-source appelé « </w:t>
+      </w:r>
+      <w:proofErr w:type="spellStart"/>
+      <w:r>
+        <w:t>Avataaaar</w:t>
+      </w:r>
+      <w:proofErr w:type="spellEnd"/>
+      <w:r>
+        <w:t xml:space="preserve"> » qui crée des portraits aléatoirement grâce à des images </w:t>
+      </w:r>
+      <w:proofErr w:type="spellStart"/>
+      <w:r>
+        <w:t>svg</w:t>
+      </w:r>
+      <w:proofErr w:type="spellEnd"/>
+      <w:r>
+        <w:t xml:space="preserve"> superposées.</w:t>
       </w:r>
     </w:p>
     <w:p>
@@ -1762,12 +1799,33 @@
     </w:p>
     <w:p>
       <w:r>
-        <w:t>J’ai choisi de réaliser un projet avec Raylib en C# :</w:t>
-      </w:r>
-    </w:p>
-    <w:p>
-      <w:r>
-        <w:t>Raylib en C# (via Raylib-cs) permet de créer des jeux/applications 2D/3D simples avec gestion graphique, audio et entrées (clavier/souris/manette).</w:t>
+        <w:t xml:space="preserve">J’ai choisi de réaliser un projet avec </w:t>
+      </w:r>
+      <w:proofErr w:type="spellStart"/>
+      <w:r>
+        <w:t>Raylib</w:t>
+      </w:r>
+      <w:proofErr w:type="spellEnd"/>
+      <w:r>
+        <w:t xml:space="preserve"> en C# :</w:t>
+      </w:r>
+    </w:p>
+    <w:p>
+      <w:proofErr w:type="spellStart"/>
+      <w:r>
+        <w:t>Raylib</w:t>
+      </w:r>
+      <w:proofErr w:type="spellEnd"/>
+      <w:r>
+        <w:t xml:space="preserve"> en C# (via </w:t>
+      </w:r>
+      <w:proofErr w:type="spellStart"/>
+      <w:r>
+        <w:t>Raylib-cs</w:t>
+      </w:r>
+      <w:proofErr w:type="spellEnd"/>
+      <w:r>
+        <w:t>) permet de créer des jeux/applications 2D/3D simples avec gestion graphique, audio et entrées (clavier/souris/manette).</w:t>
       </w:r>
     </w:p>
     <w:p>
@@ -1840,7 +1898,7 @@
           <w:noProof/>
         </w:rPr>
         <w:drawing>
-          <wp:anchor distT="0" distB="0" distL="114300" distR="114300" simplePos="0" relativeHeight="251660288" behindDoc="0" locked="0" layoutInCell="1" allowOverlap="1" wp14:anchorId="406809E9" wp14:editId="0FA2D65C">
+          <wp:anchor distT="0" distB="0" distL="114300" distR="114300" simplePos="0" relativeHeight="251660288" behindDoc="0" locked="0" layoutInCell="1" allowOverlap="1" wp14:anchorId="406809E9" wp14:editId="5C94DE5C">
             <wp:simplePos x="0" y="0"/>
             <wp:positionH relativeFrom="margin">
               <wp:posOffset>100330</wp:posOffset>
@@ -1900,7 +1958,7 @@
           <w:noProof/>
         </w:rPr>
         <w:drawing>
-          <wp:anchor distT="0" distB="0" distL="114300" distR="114300" simplePos="0" relativeHeight="251659264" behindDoc="0" locked="0" layoutInCell="1" allowOverlap="1" wp14:anchorId="40FE5213" wp14:editId="02C661CE">
+          <wp:anchor distT="0" distB="0" distL="114300" distR="114300" simplePos="0" relativeHeight="251659264" behindDoc="0" locked="0" layoutInCell="1" allowOverlap="1" wp14:anchorId="40FE5213" wp14:editId="17B6D84E">
             <wp:simplePos x="0" y="0"/>
             <wp:positionH relativeFrom="margin">
               <wp:align>left</wp:align>
@@ -1973,7 +2031,15 @@
         <w:t>les quatre classes minimums</w:t>
       </w:r>
       <w:r>
-        <w:t>, dans ma solution Raylib C# en application console, pour que le projet fonctionne</w:t>
+        <w:t xml:space="preserve">, dans ma solution </w:t>
+      </w:r>
+      <w:proofErr w:type="spellStart"/>
+      <w:r>
+        <w:t>Raylib</w:t>
+      </w:r>
+      <w:proofErr w:type="spellEnd"/>
+      <w:r>
+        <w:t xml:space="preserve"> C# en application console, pour que le projet fonctionne</w:t>
       </w:r>
       <w:r>
         <w:t>. J’ai également importé les paquets :</w:t>
@@ -1987,9 +2053,11 @@
           <w:numId w:val="32"/>
         </w:numPr>
       </w:pPr>
+      <w:proofErr w:type="spellStart"/>
       <w:r>
         <w:t>SkiaSharp</w:t>
       </w:r>
+      <w:proofErr w:type="spellEnd"/>
     </w:p>
     <w:p>
       <w:pPr>
@@ -1999,9 +2067,11 @@
           <w:numId w:val="32"/>
         </w:numPr>
       </w:pPr>
+      <w:proofErr w:type="spellStart"/>
       <w:r>
         <w:t>Svg.Skia</w:t>
       </w:r>
+      <w:proofErr w:type="spellEnd"/>
     </w:p>
     <w:p>
       <w:r>
@@ -2017,7 +2087,15 @@
         <w:t>ont</w:t>
       </w:r>
       <w:r>
-        <w:t xml:space="preserve"> pour convertir les images SVG en PNG et ensuite les faire afficher en texture par Raylib.</w:t>
+        <w:t xml:space="preserve"> pour convertir les images SVG en PNG et ensuite les faire afficher en texture par </w:t>
+      </w:r>
+      <w:proofErr w:type="spellStart"/>
+      <w:r>
+        <w:t>Raylib</w:t>
+      </w:r>
+      <w:proofErr w:type="spellEnd"/>
+      <w:r>
+        <w:t>.</w:t>
       </w:r>
     </w:p>
     <w:p>
@@ -2061,7 +2139,15 @@
         <w:t xml:space="preserve"> d</w:t>
       </w:r>
       <w:r>
-        <w:t>ans leurs fichiers svg respectifs.</w:t>
+        <w:t xml:space="preserve">ans leurs fichiers </w:t>
+      </w:r>
+      <w:proofErr w:type="spellStart"/>
+      <w:r>
+        <w:t>svg</w:t>
+      </w:r>
+      <w:proofErr w:type="spellEnd"/>
+      <w:r>
+        <w:t xml:space="preserve"> respectifs.</w:t>
       </w:r>
     </w:p>
     <w:p>
@@ -2132,7 +2218,47 @@
         <w:br/>
       </w:r>
       <w:r>
-        <w:t>Id, Nom, Skin, Clothes, Logo, Eyebrows, Eyes, Beard, Glasses, Hair et Mouth.</w:t>
+        <w:t xml:space="preserve">Id, Nom, Skin, </w:t>
+      </w:r>
+      <w:proofErr w:type="spellStart"/>
+      <w:r>
+        <w:t>Clothes</w:t>
+      </w:r>
+      <w:proofErr w:type="spellEnd"/>
+      <w:r>
+        <w:t xml:space="preserve">, Logo, </w:t>
+      </w:r>
+      <w:proofErr w:type="spellStart"/>
+      <w:r>
+        <w:t>Eyebrows</w:t>
+      </w:r>
+      <w:proofErr w:type="spellEnd"/>
+      <w:r>
+        <w:t xml:space="preserve">, </w:t>
+      </w:r>
+      <w:proofErr w:type="spellStart"/>
+      <w:r>
+        <w:t>Eyes</w:t>
+      </w:r>
+      <w:proofErr w:type="spellEnd"/>
+      <w:r>
+        <w:t xml:space="preserve">, Beard, Glasses, </w:t>
+      </w:r>
+      <w:proofErr w:type="spellStart"/>
+      <w:r>
+        <w:t>Hair</w:t>
+      </w:r>
+      <w:proofErr w:type="spellEnd"/>
+      <w:r>
+        <w:t xml:space="preserve"> et </w:t>
+      </w:r>
+      <w:proofErr w:type="spellStart"/>
+      <w:r>
+        <w:t>Mouth</w:t>
+      </w:r>
+      <w:proofErr w:type="spellEnd"/>
+      <w:r>
+        <w:t>.</w:t>
       </w:r>
     </w:p>
     <w:p>
@@ -2148,9 +2274,11 @@
       <w:r>
         <w:t>« </w:t>
       </w:r>
+      <w:proofErr w:type="spellStart"/>
       <w:r>
         <w:t>GetDNA</w:t>
       </w:r>
+      <w:proofErr w:type="spellEnd"/>
       <w:r>
         <w:t> »</w:t>
       </w:r>
@@ -2158,7 +2286,15 @@
         <w:t xml:space="preserve"> qui </w:t>
       </w:r>
       <w:r>
-        <w:t>renvoi le DNA ou la combinaison de chaque portrait. Puis je teste ses similitudes avec une méthode « isSimilarTo ».</w:t>
+        <w:t>renvoi le DNA ou la combinaison de chaque portrait. Puis je teste ses similitudes avec une méthode « </w:t>
+      </w:r>
+      <w:proofErr w:type="spellStart"/>
+      <w:r>
+        <w:t>isSimilarTo</w:t>
+      </w:r>
+      <w:proofErr w:type="spellEnd"/>
+      <w:r>
+        <w:t> ».</w:t>
       </w:r>
     </w:p>
     <w:p>
@@ -2333,9 +2469,11 @@
       <w:r>
         <w:t>« </w:t>
       </w:r>
+      <w:proofErr w:type="spellStart"/>
       <w:r>
         <w:t>PortraitGenerator</w:t>
       </w:r>
+      <w:proofErr w:type="spellEnd"/>
       <w:r>
         <w:t> »</w:t>
       </w:r>
@@ -2351,9 +2489,11 @@
           <w:numId w:val="34"/>
         </w:numPr>
       </w:pPr>
+      <w:proofErr w:type="spellStart"/>
       <w:r>
         <w:t>GeneratePortraits</w:t>
       </w:r>
+      <w:proofErr w:type="spellEnd"/>
     </w:p>
     <w:p>
       <w:pPr>
@@ -2363,9 +2503,11 @@
           <w:numId w:val="34"/>
         </w:numPr>
       </w:pPr>
+      <w:proofErr w:type="spellStart"/>
       <w:r>
         <w:t>CreateRandomPortrait</w:t>
       </w:r>
+      <w:proofErr w:type="spellEnd"/>
     </w:p>
     <w:p>
       <w:pPr>
@@ -2375,17 +2517,21 @@
           <w:numId w:val="34"/>
         </w:numPr>
       </w:pPr>
+      <w:proofErr w:type="spellStart"/>
       <w:r>
         <w:t>GetRandomAsset</w:t>
       </w:r>
+      <w:proofErr w:type="spellEnd"/>
     </w:p>
     <w:p>
       <w:r>
         <w:t>« </w:t>
       </w:r>
+      <w:proofErr w:type="spellStart"/>
       <w:r>
         <w:t>GeneratePortraits</w:t>
       </w:r>
+      <w:proofErr w:type="spellEnd"/>
       <w:r>
         <w:t> »</w:t>
       </w:r>
@@ -2395,9 +2541,11 @@
       <w:r>
         <w:t>« </w:t>
       </w:r>
+      <w:proofErr w:type="spellStart"/>
       <w:r>
         <w:t>CreateRandomPortrait</w:t>
       </w:r>
+      <w:proofErr w:type="spellEnd"/>
       <w:r>
         <w:t> »</w:t>
       </w:r>
@@ -2414,9 +2562,11 @@
       <w:r>
         <w:t>« </w:t>
       </w:r>
+      <w:proofErr w:type="spellStart"/>
       <w:r>
         <w:t>CreateRandomPortrait</w:t>
       </w:r>
+      <w:proofErr w:type="spellEnd"/>
       <w:r>
         <w:t> »</w:t>
       </w:r>
@@ -2474,84 +2624,62 @@
       <w:r>
         <w:t>(« </w:t>
       </w:r>
+      <w:proofErr w:type="spellStart"/>
       <w:r>
         <w:t>GetRandomAsset</w:t>
       </w:r>
+      <w:proofErr w:type="spellEnd"/>
       <w:r>
         <w:t> »)</w:t>
       </w:r>
       <w:r>
-        <w:t xml:space="preserve"> Lorsque tout ces fichiers sont récupérés ils sont inscrits dans un nouveau portrait</w:t>
+        <w:t xml:space="preserve"> Lorsque </w:t>
+      </w:r>
+      <w:proofErr w:type="spellStart"/>
+      <w:r>
+        <w:t>tout</w:t>
+      </w:r>
+      <w:proofErr w:type="spellEnd"/>
+      <w:r>
+        <w:t xml:space="preserve"> ces fichiers sont récupérés ils sont inscrits dans un nouveau portrait</w:t>
       </w:r>
       <w:r>
         <w:t>, qui sera vérifié à son tour.</w:t>
       </w:r>
     </w:p>
     <w:p>
-      <w:pPr>
-        <w:pStyle w:val="Titre2"/>
-        <w:rPr>
-          <w:rFonts w:asciiTheme="minorHAnsi" w:eastAsiaTheme="minorHAnsi" w:hAnsiTheme="minorHAnsi" w:cstheme="minorBidi"/>
-          <w:color w:val="auto"/>
-          <w:sz w:val="22"/>
-          <w:szCs w:val="22"/>
-        </w:rPr>
-      </w:pPr>
-      <w:r>
-        <w:rPr>
-          <w:rFonts w:asciiTheme="minorHAnsi" w:eastAsiaTheme="minorHAnsi" w:hAnsiTheme="minorHAnsi" w:cstheme="minorBidi"/>
-          <w:color w:val="auto"/>
-          <w:sz w:val="22"/>
-          <w:szCs w:val="22"/>
-        </w:rPr>
-        <w:t>J’ai conçu la classe UIManager pour gérer toute l’interface utilisateur du jeu Guess Who. Elle orchestre l’affichage dynamique en fonction de l’état du jeu (menu, partie, génération, création, options, victoire).</w:t>
-      </w:r>
-    </w:p>
-    <w:p>
-      <w:pPr>
-        <w:pStyle w:val="Titre2"/>
-        <w:rPr>
-          <w:rFonts w:asciiTheme="minorHAnsi" w:eastAsiaTheme="minorHAnsi" w:hAnsiTheme="minorHAnsi" w:cstheme="minorBidi"/>
-          <w:color w:val="auto"/>
-          <w:sz w:val="22"/>
-          <w:szCs w:val="22"/>
-        </w:rPr>
-      </w:pPr>
-      <w:r>
-        <w:rPr>
-          <w:rFonts w:asciiTheme="minorHAnsi" w:eastAsiaTheme="minorHAnsi" w:hAnsiTheme="minorHAnsi" w:cstheme="minorBidi"/>
-          <w:color w:val="auto"/>
-          <w:sz w:val="22"/>
-          <w:szCs w:val="22"/>
-        </w:rPr>
+      <w:r>
+        <w:t xml:space="preserve">J’ai conçu la classe UIManager pour gérer toute l’interface utilisateur du jeu Guess </w:t>
+      </w:r>
+      <w:proofErr w:type="spellStart"/>
+      <w:r>
+        <w:t>Who</w:t>
+      </w:r>
+      <w:proofErr w:type="spellEnd"/>
+      <w:r>
+        <w:t>. Elle orchestre l’affichage dynamique en fonction de l’état du jeu (menu, partie, génération, création, options, victoire).</w:t>
+      </w:r>
+    </w:p>
+    <w:p>
+      <w:r>
         <w:t>La première interface créée était celle du</w:t>
       </w:r>
       <w:r>
-        <w:rPr>
-          <w:rFonts w:asciiTheme="minorHAnsi" w:eastAsiaTheme="minorHAnsi" w:hAnsiTheme="minorHAnsi" w:cstheme="minorBidi"/>
-          <w:color w:val="auto"/>
-          <w:sz w:val="22"/>
-          <w:szCs w:val="22"/>
-        </w:rPr>
         <w:t xml:space="preserve"> menu principal</w:t>
       </w:r>
       <w:r>
-        <w:rPr>
-          <w:rFonts w:asciiTheme="minorHAnsi" w:eastAsiaTheme="minorHAnsi" w:hAnsiTheme="minorHAnsi" w:cstheme="minorBidi"/>
-          <w:color w:val="auto"/>
-          <w:sz w:val="22"/>
-          <w:szCs w:val="22"/>
-        </w:rPr>
         <w:t xml:space="preserve"> qui</w:t>
       </w:r>
       <w:r>
-        <w:rPr>
-          <w:rFonts w:asciiTheme="minorHAnsi" w:eastAsiaTheme="minorHAnsi" w:hAnsiTheme="minorHAnsi" w:cstheme="minorBidi"/>
-          <w:color w:val="auto"/>
-          <w:sz w:val="22"/>
-          <w:szCs w:val="22"/>
-        </w:rPr>
-        <w:t xml:space="preserve"> propose des boutons qui déclenchent des transitions d’état via le GameManager.</w:t>
+        <w:t xml:space="preserve"> propose des boutons qui déclenchent des transitions d’état via le </w:t>
+      </w:r>
+      <w:proofErr w:type="spellStart"/>
+      <w:r>
+        <w:t>GameManager</w:t>
+      </w:r>
+      <w:proofErr w:type="spellEnd"/>
+      <w:r>
+        <w:t>.</w:t>
       </w:r>
     </w:p>
     <w:p>
@@ -2580,7 +2708,15 @@
         <w:br/>
       </w:r>
       <w:r>
-        <w:t>pour tester en Debug.</w:t>
+        <w:t xml:space="preserve">pour tester en </w:t>
+      </w:r>
+      <w:proofErr w:type="spellStart"/>
+      <w:r>
+        <w:t>Debug</w:t>
+      </w:r>
+      <w:proofErr w:type="spellEnd"/>
+      <w:r>
+        <w:t>.</w:t>
       </w:r>
       <w:r>
         <w:t xml:space="preserve"> </w:t>
@@ -2595,7 +2731,15 @@
         </w:numPr>
       </w:pPr>
       <w:r>
-        <w:t xml:space="preserve">Chemin d’accès différents, « \\ » au lieu de « / » à cause des fonctions de Raylib. </w:t>
+        <w:t xml:space="preserve">Chemin d’accès différents, « \\ » au lieu de « / » à cause des fonctions de </w:t>
+      </w:r>
+      <w:proofErr w:type="spellStart"/>
+      <w:r>
+        <w:t>Raylib</w:t>
+      </w:r>
+      <w:proofErr w:type="spellEnd"/>
+      <w:r>
+        <w:t xml:space="preserve">. </w:t>
       </w:r>
     </w:p>
     <w:p>
@@ -2607,7 +2751,15 @@
         </w:numPr>
       </w:pPr>
       <w:r>
-        <w:t xml:space="preserve">Changement de l’état GameState qui pose </w:t>
+        <w:t xml:space="preserve">Changement de l’état </w:t>
+      </w:r>
+      <w:proofErr w:type="spellStart"/>
+      <w:r>
+        <w:t>GameState</w:t>
+      </w:r>
+      <w:proofErr w:type="spellEnd"/>
+      <w:r>
+        <w:t xml:space="preserve"> qui pose </w:t>
       </w:r>
       <w:r>
         <w:t>un problème</w:t>

</xml_diff>

<commit_message>
Added SoundManager for background music, updated doc
</commit_message>
<xml_diff>
--- a/Documentation/Journal de travail/JT-TPI.docx
+++ b/Documentation/Journal de travail/JT-TPI.docx
@@ -1,6 +1,6 @@
 
 <file path=word/document.xml><?xml version="1.0" encoding="utf-8"?>
-<w:document xmlns:wpc="http://schemas.microsoft.com/office/word/2010/wordprocessingCanvas" xmlns:cx="http://schemas.microsoft.com/office/drawing/2014/chartex" xmlns:cx1="http://schemas.microsoft.com/office/drawing/2015/9/8/chartex" xmlns:cx2="http://schemas.microsoft.com/office/drawing/2015/10/21/chartex" xmlns:cx3="http://schemas.microsoft.com/office/drawing/2016/5/9/chartex" xmlns:cx4="http://schemas.microsoft.com/office/drawing/2016/5/10/chartex" xmlns:cx5="http://schemas.microsoft.com/office/drawing/2016/5/11/chartex" xmlns:cx6="http://schemas.microsoft.com/office/drawing/2016/5/12/chartex" xmlns:cx7="http://schemas.microsoft.com/office/drawing/2016/5/13/chartex" xmlns:cx8="http://schemas.microsoft.com/office/drawing/2016/5/14/chartex" xmlns:mc="http://schemas.openxmlformats.org/markup-compatibility/2006" xmlns:aink="http://schemas.microsoft.com/office/drawing/2016/ink" xmlns:am3d="http://schemas.microsoft.com/office/drawing/2017/model3d" xmlns:o="urn:schemas-microsoft-com:office:office" xmlns:oel="http://schemas.microsoft.com/office/2019/extlst" xmlns:r="http://schemas.openxmlformats.org/officeDocument/2006/relationships" xmlns:m="http://schemas.openxmlformats.org/officeDocument/2006/math" xmlns:v="urn:schemas-microsoft-com:vml" xmlns:wp14="http://schemas.microsoft.com/office/word/2010/wordprocessingDrawing" xmlns:wp="http://schemas.openxmlformats.org/drawingml/2006/wordprocessingDrawing" xmlns:w10="urn:schemas-microsoft-com:office:word" xmlns:w="http://schemas.openxmlformats.org/wordprocessingml/2006/main" xmlns:w14="http://schemas.microsoft.com/office/word/2010/wordml" xmlns:w15="http://schemas.microsoft.com/office/word/2012/wordml" xmlns:w16cex="http://schemas.microsoft.com/office/word/2018/wordml/cex" xmlns:w16cid="http://schemas.microsoft.com/office/word/2016/wordml/cid" xmlns:w16="http://schemas.microsoft.com/office/word/2018/wordml" xmlns:w16du="http://schemas.microsoft.com/office/word/2023/wordml/word16du" xmlns:w16sdtdh="http://schemas.microsoft.com/office/word/2020/wordml/sdtdatahash" xmlns:w16sdtfl="http://schemas.microsoft.com/office/word/2024/wordml/sdtformatlock" xmlns:w16se="http://schemas.microsoft.com/office/word/2015/wordml/symex" xmlns:wpg="http://schemas.microsoft.com/office/word/2010/wordprocessingGroup" xmlns:wpi="http://schemas.microsoft.com/office/word/2010/wordprocessingInk" xmlns:wne="http://schemas.microsoft.com/office/word/2006/wordml" xmlns:wps="http://schemas.microsoft.com/office/word/2010/wordprocessingShape" mc:Ignorable="w14 w15 w16se w16cid w16 w16cex w16sdtdh w16sdtfl w16du wp14">
+<w:document xmlns:wpc="http://schemas.microsoft.com/office/word/2010/wordprocessingCanvas" xmlns:cx="http://schemas.microsoft.com/office/drawing/2014/chartex" xmlns:cx1="http://schemas.microsoft.com/office/drawing/2015/9/8/chartex" xmlns:cx2="http://schemas.microsoft.com/office/drawing/2015/10/21/chartex" xmlns:cx3="http://schemas.microsoft.com/office/drawing/2016/5/9/chartex" xmlns:cx4="http://schemas.microsoft.com/office/drawing/2016/5/10/chartex" xmlns:cx5="http://schemas.microsoft.com/office/drawing/2016/5/11/chartex" xmlns:cx6="http://schemas.microsoft.com/office/drawing/2016/5/12/chartex" xmlns:cx7="http://schemas.microsoft.com/office/drawing/2016/5/13/chartex" xmlns:cx8="http://schemas.microsoft.com/office/drawing/2016/5/14/chartex" xmlns:mc="http://schemas.openxmlformats.org/markup-compatibility/2006" xmlns:aink="http://schemas.microsoft.com/office/drawing/2016/ink" xmlns:am3d="http://schemas.microsoft.com/office/drawing/2017/model3d" xmlns:o="urn:schemas-microsoft-com:office:office" xmlns:r="http://schemas.openxmlformats.org/officeDocument/2006/relationships" xmlns:m="http://schemas.openxmlformats.org/officeDocument/2006/math" xmlns:v="urn:schemas-microsoft-com:vml" xmlns:wp14="http://schemas.microsoft.com/office/word/2010/wordprocessingDrawing" xmlns:wp="http://schemas.openxmlformats.org/drawingml/2006/wordprocessingDrawing" xmlns:w10="urn:schemas-microsoft-com:office:word" xmlns:w="http://schemas.openxmlformats.org/wordprocessingml/2006/main" xmlns:w14="http://schemas.microsoft.com/office/word/2010/wordml" xmlns:w15="http://schemas.microsoft.com/office/word/2012/wordml" xmlns:w16cid="http://schemas.microsoft.com/office/word/2016/wordml/cid" xmlns:w16se="http://schemas.microsoft.com/office/word/2015/wordml/symex" xmlns:wpg="http://schemas.microsoft.com/office/word/2010/wordprocessingGroup" xmlns:wpi="http://schemas.microsoft.com/office/word/2010/wordprocessingInk" xmlns:wne="http://schemas.microsoft.com/office/word/2006/wordml" xmlns:wps="http://schemas.microsoft.com/office/word/2010/wordprocessingShape" mc:Ignorable="w14 w15 w16se w16cid wp14">
   <w:body>
     <w:p>
       <w:pPr>
@@ -1458,11 +1458,9 @@
       <w:r>
         <w:t xml:space="preserve">la prise de connaissance du cahier des charges, la première étape </w:t>
       </w:r>
-      <w:proofErr w:type="spellStart"/>
-      <w:r>
-        <w:t>à</w:t>
-      </w:r>
-      <w:proofErr w:type="spellEnd"/>
+      <w:r>
+        <w:t>a</w:t>
+      </w:r>
       <w:r>
         <w:t xml:space="preserve"> été d’organiser mon projet comme suit :</w:t>
       </w:r>
@@ -1534,10 +1532,7 @@
     </w:p>
     <w:p>
       <w:r>
-        <w:t>J’</w:t>
-      </w:r>
-      <w:r>
-        <w:t>étais</w:t>
+        <w:t>Étant</w:t>
       </w:r>
       <w:r>
         <w:t xml:space="preserve"> déjà</w:t>
@@ -1555,50 +1550,50 @@
         <w:t xml:space="preserve"> de documentation (Ex. : Rapport, JT, Planification) prêt à l’emploi</w:t>
       </w:r>
       <w:r>
+        <w:t xml:space="preserve"> ces étapes ont rapidement été accomplies.</w:t>
+      </w:r>
+    </w:p>
+    <w:p>
+      <w:r>
+        <w:t xml:space="preserve">Ensuite, j’ai résumé les objectifs principaux demandé, qui sont le minimum requis pour finir officiellement le produit. </w:t>
+      </w:r>
+    </w:p>
+    <w:p>
+      <w:r>
+        <w:t>Puis, j’ai listé les différents chemins que j’aurai pu emprunter pour réaliser le projet.</w:t>
+      </w:r>
+      <w:r>
+        <w:t xml:space="preserve"> Incluant donc les idées et </w:t>
+      </w:r>
+      <w:r>
+        <w:t>leur faisabilité</w:t>
+      </w:r>
+      <w:r>
+        <w:t>, les contraintes, le temps à disposition, les capacités réels.</w:t>
+      </w:r>
+    </w:p>
+    <w:p>
+      <w:pPr>
+        <w:pStyle w:val="Titre2"/>
+      </w:pPr>
+      <w:bookmarkStart w:id="2" w:name="_Toc196806993"/>
+      <w:r>
+        <w:t>Problèmes rencontrés</w:t>
+      </w:r>
+      <w:bookmarkEnd w:id="2"/>
+    </w:p>
+    <w:p>
+      <w:r>
+        <w:t>Aucun problème rencontré</w:t>
+      </w:r>
+      <w:r>
         <w:t>.</w:t>
       </w:r>
     </w:p>
     <w:p>
-      <w:r>
-        <w:t xml:space="preserve">Ensuite, j’ai résumé les objectifs principaux demandé, qui sont le minimum requis pour finir officiellement le produit. </w:t>
-      </w:r>
-    </w:p>
-    <w:p>
-      <w:r>
-        <w:t>Puis, j’ai listé les différents chemins que j’aurai pu emprunter pour réaliser le projet.</w:t>
-      </w:r>
-      <w:r>
-        <w:t xml:space="preserve"> Incluant donc les idées et </w:t>
-      </w:r>
-      <w:r>
-        <w:t>leur faisabilité</w:t>
-      </w:r>
-      <w:r>
-        <w:t>, les contraintes, le temps à disposition, les capacités réels.</w:t>
-      </w:r>
-    </w:p>
-    <w:p>
       <w:pPr>
         <w:pStyle w:val="Titre2"/>
       </w:pPr>
-      <w:bookmarkStart w:id="2" w:name="_Toc196806993"/>
-      <w:r>
-        <w:t>Problèmes rencontrés</w:t>
-      </w:r>
-      <w:bookmarkEnd w:id="2"/>
-    </w:p>
-    <w:p>
-      <w:r>
-        <w:t>Aucun problème rencontré</w:t>
-      </w:r>
-      <w:r>
-        <w:t>.</w:t>
-      </w:r>
-    </w:p>
-    <w:p>
-      <w:pPr>
-        <w:pStyle w:val="Titre2"/>
-      </w:pPr>
       <w:bookmarkStart w:id="3" w:name="_Toc196806994"/>
       <w:r>
         <w:t>Étapes suivantes</w:t>
@@ -1606,13 +1601,8 @@
       <w:bookmarkEnd w:id="3"/>
     </w:p>
     <w:p>
-      <w:proofErr w:type="gramStart"/>
-      <w:r>
-        <w:t>Faire</w:t>
-      </w:r>
-      <w:proofErr w:type="gramEnd"/>
-      <w:r>
-        <w:t xml:space="preserve"> des recherches sur le sujet. (Randomisation de portrait, éviter les sosies, </w:t>
+      <w:r>
+        <w:t xml:space="preserve">Faire des recherches sur le sujet. (Randomisation de portrait, éviter les sosies, </w:t>
       </w:r>
       <w:r>
         <w:t>algorithme, etc…)</w:t>
@@ -1655,7 +1645,37 @@
     </w:p>
     <w:p>
       <w:r>
-        <w:t>Mon planning étant encore incomplet, j’ai pris le temps de le terminer.</w:t>
+        <w:t>La planification</w:t>
+      </w:r>
+      <w:r>
+        <w:t xml:space="preserve"> étant encore incompl</w:t>
+      </w:r>
+      <w:r>
+        <w:t>è</w:t>
+      </w:r>
+      <w:r>
+        <w:t>t</w:t>
+      </w:r>
+      <w:r>
+        <w:t>e</w:t>
+      </w:r>
+      <w:r>
+        <w:t xml:space="preserve">, </w:t>
+      </w:r>
+      <w:r>
+        <w:t xml:space="preserve">le temps a été pris pour </w:t>
+      </w:r>
+      <w:r>
+        <w:t>terminer</w:t>
+      </w:r>
+      <w:r>
+        <w:t xml:space="preserve"> en ajoutant </w:t>
+      </w:r>
+      <w:r>
+        <w:t>les tâches supplémentaires</w:t>
+      </w:r>
+      <w:r>
+        <w:t>.</w:t>
       </w:r>
     </w:p>
     <w:p>
@@ -1697,7 +1717,19 @@
           <w:rPr>
             <w:rStyle w:val="Lienhypertexte"/>
           </w:rPr>
-          <w:t>getavataaars.com</w:t>
+          <w:t>getavat</w:t>
+        </w:r>
+        <w:r>
+          <w:rPr>
+            <w:rStyle w:val="Lienhypertexte"/>
+          </w:rPr>
+          <w:t>a</w:t>
+        </w:r>
+        <w:r>
+          <w:rPr>
+            <w:rStyle w:val="Lienhypertexte"/>
+          </w:rPr>
+          <w:t>aars.com</w:t>
         </w:r>
       </w:hyperlink>
       <w:r>
@@ -1706,16 +1738,58 @@
     </w:p>
     <w:p>
       <w:r>
-        <w:t>Ce repos GitHub sera d’une grande aide</w:t>
-      </w:r>
-      <w:r>
-        <w:t xml:space="preserve"> puisqu’il contient déjà une bonne partie du fonctionnement que je recherche, je pourrai comprendre le fonctionnement et réaliser mon application de l’algorithme</w:t>
+        <w:t>Ce repos GitHub sera</w:t>
+      </w:r>
+      <w:r>
+        <w:t>it peut-être d’</w:t>
+      </w:r>
+      <w:r>
+        <w:t>aide</w:t>
+      </w:r>
+      <w:r>
+        <w:t xml:space="preserve"> puisqu’il contient déjà une bonne partie du fonctionnement</w:t>
+      </w:r>
+      <w:r>
+        <w:t xml:space="preserve"> </w:t>
+      </w:r>
+      <w:r>
+        <w:t>recherch</w:t>
+      </w:r>
+      <w:r>
+        <w:t xml:space="preserve">é. Il faut tout de même </w:t>
+      </w:r>
+      <w:r>
+        <w:t xml:space="preserve">comprendre </w:t>
+      </w:r>
+      <w:r>
+        <w:t>son</w:t>
+      </w:r>
+      <w:r>
+        <w:t xml:space="preserve"> fonctionnement et </w:t>
+      </w:r>
+      <w:r>
+        <w:t>mettre en place</w:t>
+      </w:r>
+      <w:r>
+        <w:t xml:space="preserve"> l’algorithme</w:t>
       </w:r>
       <w:r>
         <w:t xml:space="preserve"> de création de portrait</w:t>
       </w:r>
       <w:r>
-        <w:t xml:space="preserve"> en C#.</w:t>
+        <w:t xml:space="preserve"> en C#, ce repos contient le code en TypeScript et HTML</w:t>
+      </w:r>
+      <w:r>
+        <w:t xml:space="preserve"> qui sont très différent</w:t>
+      </w:r>
+      <w:r>
+        <w:t>s</w:t>
+      </w:r>
+      <w:r>
+        <w:t xml:space="preserve"> </w:t>
+      </w:r>
+      <w:r>
+        <w:t>du langage choisi.</w:t>
       </w:r>
     </w:p>
     <w:p>
@@ -1799,116 +1873,86 @@
     </w:p>
     <w:p>
       <w:r>
-        <w:t xml:space="preserve">J’ai choisi de réaliser un projet avec </w:t>
+        <w:t>J’ai choisi de réaliser un projet avec Raylib en C# :</w:t>
+      </w:r>
+    </w:p>
+    <w:p>
+      <w:r>
+        <w:t>Raylib en C# (via Raylib-</w:t>
       </w:r>
       <w:proofErr w:type="spellStart"/>
       <w:r>
-        <w:t>Raylib</w:t>
+        <w:t>cs</w:t>
       </w:r>
       <w:proofErr w:type="spellEnd"/>
       <w:r>
-        <w:t xml:space="preserve"> en C# :</w:t>
-      </w:r>
-    </w:p>
-    <w:p>
-      <w:proofErr w:type="spellStart"/>
-      <w:r>
-        <w:t>Raylib</w:t>
-      </w:r>
-      <w:proofErr w:type="spellEnd"/>
-      <w:r>
-        <w:t xml:space="preserve"> en C# (via </w:t>
-      </w:r>
-      <w:proofErr w:type="spellStart"/>
-      <w:r>
-        <w:t>Raylib-cs</w:t>
-      </w:r>
-      <w:proofErr w:type="spellEnd"/>
-      <w:r>
-        <w:t>) permet de créer des jeux/applications 2D/3D simples avec gestion graphique, audio et entrées (clavier/souris/manette).</w:t>
-      </w:r>
-    </w:p>
-    <w:p>
-      <w:r>
-        <w:rPr>
-          <w:noProof/>
-        </w:rPr>
-        <mc:AlternateContent>
-          <mc:Choice Requires="wps">
-            <w:drawing>
-              <wp:anchor distT="0" distB="0" distL="114300" distR="114300" simplePos="0" relativeHeight="251661312" behindDoc="0" locked="0" layoutInCell="1" allowOverlap="1" wp14:anchorId="6DFBFCC2" wp14:editId="5D118360">
-                <wp:simplePos x="0" y="0"/>
-                <wp:positionH relativeFrom="column">
-                  <wp:posOffset>52705</wp:posOffset>
-                </wp:positionH>
-                <wp:positionV relativeFrom="paragraph">
-                  <wp:posOffset>2946400</wp:posOffset>
-                </wp:positionV>
-                <wp:extent cx="4267200" cy="0"/>
-                <wp:effectExtent l="0" t="19050" r="19050" b="19050"/>
-                <wp:wrapNone/>
-                <wp:docPr id="3" name="Connecteur droit 3"/>
-                <wp:cNvGraphicFramePr/>
-                <a:graphic xmlns:a="http://schemas.openxmlformats.org/drawingml/2006/main">
-                  <a:graphicData uri="http://schemas.microsoft.com/office/word/2010/wordprocessingShape">
-                    <wps:wsp>
-                      <wps:cNvCnPr/>
-                      <wps:spPr>
-                        <a:xfrm>
-                          <a:off x="0" y="0"/>
-                          <a:ext cx="4267200" cy="0"/>
-                        </a:xfrm>
-                        <a:prstGeom prst="line">
-                          <a:avLst/>
-                        </a:prstGeom>
-                        <a:ln w="28575"/>
-                      </wps:spPr>
-                      <wps:style>
-                        <a:lnRef idx="1">
-                          <a:schemeClr val="dk1"/>
-                        </a:lnRef>
-                        <a:fillRef idx="0">
-                          <a:schemeClr val="dk1"/>
-                        </a:fillRef>
-                        <a:effectRef idx="0">
-                          <a:schemeClr val="dk1"/>
-                        </a:effectRef>
-                        <a:fontRef idx="minor">
-                          <a:schemeClr val="tx1"/>
-                        </a:fontRef>
-                      </wps:style>
-                      <wps:bodyPr/>
-                    </wps:wsp>
-                  </a:graphicData>
-                </a:graphic>
-              </wp:anchor>
-            </w:drawing>
-          </mc:Choice>
-          <mc:Fallback>
-            <w:pict>
-              <v:line w14:anchorId="14CBCACD" id="Connecteur droit 3" o:spid="_x0000_s1026" style="position:absolute;z-index:251661312;visibility:visible;mso-wrap-style:square;mso-wrap-distance-left:9pt;mso-wrap-distance-top:0;mso-wrap-distance-right:9pt;mso-wrap-distance-bottom:0;mso-position-horizontal:absolute;mso-position-horizontal-relative:text;mso-position-vertical:absolute;mso-position-vertical-relative:text" from="4.15pt,232pt" to="340.15pt,232pt" o:gfxdata="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" strokecolor="black [3200]" strokeweight="2.25pt">
-                <v:stroke joinstyle="miter"/>
-              </v:line>
-            </w:pict>
-          </mc:Fallback>
-        </mc:AlternateContent>
-      </w:r>
+        <w:t>) permet de créer des jeux</w:t>
+      </w:r>
+      <w:r>
+        <w:t xml:space="preserve"> et </w:t>
+      </w:r>
+      <w:r>
+        <w:t>applications 2D/3D simples avec gestion graphique, audio et entrées (clavier/souris/manette).</w:t>
+      </w:r>
+    </w:p>
+    <w:p>
+      <w:r>
+        <w:t xml:space="preserve">J’ai également créé deux </w:t>
+      </w:r>
+      <w:r>
+        <w:t>documents Visio</w:t>
+      </w:r>
+      <w:r>
+        <w:t>,</w:t>
+      </w:r>
+      <w:r>
+        <w:t xml:space="preserve"> </w:t>
+      </w:r>
+      <w:r>
+        <w:t>pour définir les classes que je dois créer au minimum pour que mon « Qui est-ce ? » fonctionne</w:t>
+      </w:r>
+      <w:r>
+        <w:t>. De la même manière</w:t>
+      </w:r>
+      <w:r>
+        <w:t>,</w:t>
+      </w:r>
+      <w:r>
+        <w:t xml:space="preserve"> </w:t>
+      </w:r>
+      <w:r>
+        <w:t>il a été</w:t>
+      </w:r>
+      <w:r>
+        <w:t xml:space="preserve"> imaginé les classes qu’il aurait été possible d’ajouter si le projet se déroulait dans les temps</w:t>
+      </w:r>
+      <w:r>
+        <w:t xml:space="preserve">. </w:t>
+      </w:r>
+      <w:r>
+        <w:t>Voici les classes</w:t>
+      </w:r>
+      <w:r>
+        <w:t> :</w:t>
+      </w:r>
+    </w:p>
+    <w:p>
       <w:r>
         <w:rPr>
           <w:noProof/>
         </w:rPr>
         <w:drawing>
-          <wp:anchor distT="0" distB="0" distL="114300" distR="114300" simplePos="0" relativeHeight="251660288" behindDoc="0" locked="0" layoutInCell="1" allowOverlap="1" wp14:anchorId="406809E9" wp14:editId="5C94DE5C">
+          <wp:anchor distT="0" distB="0" distL="114300" distR="114300" simplePos="0" relativeHeight="251664384" behindDoc="0" locked="0" layoutInCell="1" allowOverlap="1" wp14:anchorId="413A6F6E" wp14:editId="564D2981">
             <wp:simplePos x="0" y="0"/>
             <wp:positionH relativeFrom="margin">
-              <wp:posOffset>100330</wp:posOffset>
+              <wp:align>center</wp:align>
             </wp:positionH>
             <wp:positionV relativeFrom="paragraph">
-              <wp:posOffset>2997835</wp:posOffset>
+              <wp:posOffset>3621597</wp:posOffset>
             </wp:positionV>
-            <wp:extent cx="4219575" cy="2593975"/>
-            <wp:effectExtent l="0" t="0" r="9525" b="0"/>
-            <wp:wrapTopAndBottom/>
+            <wp:extent cx="5040173" cy="3322745"/>
+            <wp:effectExtent l="0" t="0" r="8255" b="0"/>
+            <wp:wrapNone/>
             <wp:docPr id="1" name="Image 1"/>
             <wp:cNvGraphicFramePr>
               <a:graphicFrameLocks xmlns:a="http://schemas.openxmlformats.org/drawingml/2006/main" noChangeAspect="1"/>
@@ -1920,7 +1964,7 @@
                     <pic:cNvPr id="1" name=""/>
                     <pic:cNvPicPr/>
                   </pic:nvPicPr>
-                  <pic:blipFill>
+                  <pic:blipFill rotWithShape="1">
                     <a:blip r:embed="rId10" cstate="print">
                       <a:extLst>
                         <a:ext uri="{28A0092B-C50C-407E-A947-70E740481C1C}">
@@ -1928,18 +1972,25 @@
                         </a:ext>
                       </a:extLst>
                     </a:blip>
-                    <a:stretch>
-                      <a:fillRect/>
-                    </a:stretch>
+                    <a:srcRect l="-1" r="-171"/>
+                    <a:stretch/>
                   </pic:blipFill>
-                  <pic:spPr>
+                  <pic:spPr bwMode="auto">
                     <a:xfrm>
                       <a:off x="0" y="0"/>
-                      <a:ext cx="4219575" cy="2593975"/>
+                      <a:ext cx="5041455" cy="3323590"/>
                     </a:xfrm>
                     <a:prstGeom prst="rect">
                       <a:avLst/>
                     </a:prstGeom>
+                    <a:ln>
+                      <a:noFill/>
+                    </a:ln>
+                    <a:extLst>
+                      <a:ext uri="{53640926-AAD7-44D8-BBD7-CCE9431645EC}">
+                        <a14:shadowObscured xmlns:a14="http://schemas.microsoft.com/office/drawing/2010/main"/>
+                      </a:ext>
+                    </a:extLst>
                   </pic:spPr>
                 </pic:pic>
               </a:graphicData>
@@ -1958,18 +2009,18 @@
           <w:noProof/>
         </w:rPr>
         <w:drawing>
-          <wp:anchor distT="0" distB="0" distL="114300" distR="114300" simplePos="0" relativeHeight="251659264" behindDoc="0" locked="0" layoutInCell="1" allowOverlap="1" wp14:anchorId="40FE5213" wp14:editId="17B6D84E">
+          <wp:anchor distT="0" distB="0" distL="114300" distR="114300" simplePos="0" relativeHeight="251663360" behindDoc="0" locked="0" layoutInCell="1" allowOverlap="1" wp14:anchorId="060007CD" wp14:editId="06B5BE5C">
             <wp:simplePos x="0" y="0"/>
             <wp:positionH relativeFrom="margin">
-              <wp:align>left</wp:align>
+              <wp:align>center</wp:align>
             </wp:positionH>
             <wp:positionV relativeFrom="paragraph">
-              <wp:posOffset>368935</wp:posOffset>
+              <wp:posOffset>146050</wp:posOffset>
             </wp:positionV>
-            <wp:extent cx="4351655" cy="2707640"/>
-            <wp:effectExtent l="0" t="0" r="0" b="0"/>
-            <wp:wrapTopAndBottom/>
-            <wp:docPr id="2" name="Image 2"/>
+            <wp:extent cx="5022426" cy="3092989"/>
+            <wp:effectExtent l="0" t="0" r="6985" b="0"/>
+            <wp:wrapNone/>
+            <wp:docPr id="5" name="Image 5"/>
             <wp:cNvGraphicFramePr>
               <a:graphicFrameLocks xmlns:a="http://schemas.openxmlformats.org/drawingml/2006/main" noChangeAspect="1"/>
             </wp:cNvGraphicFramePr>
@@ -1980,26 +2031,33 @@
                     <pic:cNvPr id="1" name=""/>
                     <pic:cNvPicPr/>
                   </pic:nvPicPr>
-                  <pic:blipFill>
-                    <a:blip r:embed="rId11" cstate="print">
+                  <pic:blipFill rotWithShape="1">
+                    <a:blip r:embed="rId11">
                       <a:extLst>
                         <a:ext uri="{28A0092B-C50C-407E-A947-70E740481C1C}">
                           <a14:useLocalDpi xmlns:a14="http://schemas.microsoft.com/office/drawing/2010/main" val="0"/>
                         </a:ext>
                       </a:extLst>
                     </a:blip>
-                    <a:stretch>
-                      <a:fillRect/>
-                    </a:stretch>
+                    <a:srcRect r="319"/>
+                    <a:stretch/>
                   </pic:blipFill>
-                  <pic:spPr>
+                  <pic:spPr bwMode="auto">
                     <a:xfrm>
                       <a:off x="0" y="0"/>
-                      <a:ext cx="4351655" cy="2707640"/>
+                      <a:ext cx="5022616" cy="3093106"/>
                     </a:xfrm>
                     <a:prstGeom prst="rect">
                       <a:avLst/>
                     </a:prstGeom>
+                    <a:ln>
+                      <a:noFill/>
+                    </a:ln>
+                    <a:extLst>
+                      <a:ext uri="{53640926-AAD7-44D8-BBD7-CCE9431645EC}">
+                        <a14:shadowObscured xmlns:a14="http://schemas.microsoft.com/office/drawing/2010/main"/>
+                      </a:ext>
+                    </a:extLst>
                   </pic:spPr>
                 </pic:pic>
               </a:graphicData>
@@ -2014,35 +2072,50 @@
         </w:drawing>
       </w:r>
       <w:r>
-        <w:t>J’ai également créé deux diagrammes de classes pour définir les classes que je dois créer au minimum pour que mon « Qui est-ce ? » fonctionne. Les voici :</w:t>
-      </w:r>
-    </w:p>
-    <w:p>
-      <w:r>
         <w:br w:type="page"/>
       </w:r>
     </w:p>
     <w:p>
       <w:r>
         <w:lastRenderedPageBreak/>
-        <w:t xml:space="preserve">J’ai donc créé </w:t>
-      </w:r>
-      <w:r>
-        <w:t>les quatre classes minimums</w:t>
-      </w:r>
-      <w:r>
-        <w:t xml:space="preserve">, dans ma solution </w:t>
+        <w:t>Il faut donc développer</w:t>
+      </w:r>
+      <w:r>
+        <w:t xml:space="preserve"> </w:t>
+      </w:r>
+      <w:r>
+        <w:t>quatre classes</w:t>
+      </w:r>
+      <w:r>
+        <w:t xml:space="preserve"> </w:t>
+      </w:r>
+      <w:r>
+        <w:t>au minimum</w:t>
+      </w:r>
+      <w:r>
+        <w:t>, dans ma solution Raylib C# en application console, pour que le projet fonctionne</w:t>
+      </w:r>
+      <w:r>
+        <w:t xml:space="preserve">. </w:t>
+      </w:r>
+      <w:r>
+        <w:t xml:space="preserve">Les paquets suivants ont été importés pour une possible utilisation des </w:t>
       </w:r>
       <w:proofErr w:type="spellStart"/>
       <w:r>
-        <w:t>Raylib</w:t>
+        <w:t>svg</w:t>
       </w:r>
       <w:proofErr w:type="spellEnd"/>
       <w:r>
-        <w:t xml:space="preserve"> C# en application console, pour que le projet fonctionne</w:t>
-      </w:r>
-      <w:r>
-        <w:t>. J’ai également importé les paquets :</w:t>
+        <w:t xml:space="preserve"> fournis par le repos « </w:t>
+      </w:r>
+      <w:proofErr w:type="spellStart"/>
+      <w:r>
+        <w:t>Avataaar</w:t>
+      </w:r>
+      <w:proofErr w:type="spellEnd"/>
+      <w:r>
+        <w:t> » :</w:t>
       </w:r>
     </w:p>
     <w:p>
@@ -2078,24 +2151,13 @@
         <w:t xml:space="preserve">Ces paquets </w:t>
       </w:r>
       <w:r>
-        <w:t xml:space="preserve">me </w:t>
-      </w:r>
-      <w:r>
         <w:t>servir</w:t>
       </w:r>
       <w:r>
         <w:t>ont</w:t>
       </w:r>
       <w:r>
-        <w:t xml:space="preserve"> pour convertir les images SVG en PNG et ensuite les faire afficher en texture par </w:t>
-      </w:r>
-      <w:proofErr w:type="spellStart"/>
-      <w:r>
-        <w:t>Raylib</w:t>
-      </w:r>
-      <w:proofErr w:type="spellEnd"/>
-      <w:r>
-        <w:t>.</w:t>
+        <w:t xml:space="preserve"> pour convertir les images SVG en PNG et ensuite les faire afficher en texture par Raylib.</w:t>
       </w:r>
     </w:p>
     <w:p>
@@ -2169,8 +2231,13 @@
         </w:numPr>
       </w:pPr>
       <w:r>
-        <w:t>Mise en place simple de l'algorithme de création de portraits sans sosies.</w:t>
-      </w:r>
+        <w:t>Algorithme</w:t>
+      </w:r>
+      <w:r>
+        <w:t xml:space="preserve"> de création de portraits sans sosies.</w:t>
+      </w:r>
+      <w:bookmarkStart w:id="12" w:name="_GoBack"/>
+      <w:bookmarkEnd w:id="12"/>
     </w:p>
     <w:p>
       <w:r>
@@ -2185,22 +2252,22 @@
           <w:numId w:val="28"/>
         </w:numPr>
       </w:pPr>
-      <w:bookmarkStart w:id="12" w:name="_Toc196807003"/>
+      <w:bookmarkStart w:id="13" w:name="_Toc196807003"/>
       <w:r>
         <w:lastRenderedPageBreak/>
         <w:t>28.04.2025</w:t>
       </w:r>
-      <w:bookmarkEnd w:id="12"/>
+      <w:bookmarkEnd w:id="13"/>
     </w:p>
     <w:p>
       <w:pPr>
         <w:pStyle w:val="Titre2"/>
       </w:pPr>
-      <w:bookmarkStart w:id="13" w:name="_Toc196807004"/>
+      <w:bookmarkStart w:id="14" w:name="_Toc196807004"/>
       <w:r>
         <w:t>Étapes réalisées</w:t>
       </w:r>
-      <w:bookmarkEnd w:id="13"/>
+      <w:bookmarkEnd w:id="14"/>
     </w:p>
     <w:p>
       <w:r>
@@ -2263,38 +2330,114 @@
     </w:p>
     <w:p>
       <w:r>
-        <w:t xml:space="preserve">Lorsque je choisi une texture aléatoirement dans un répertoire pour créer son portrait, je vérifie qu’il n’a pas plus de 3 propriétés en commun avec un autre portrait déjà créé. Pour </w:t>
+        <w:t>Lorsqu</w:t>
+      </w:r>
+      <w:r>
+        <w:t>’</w:t>
+      </w:r>
+      <w:r>
+        <w:t xml:space="preserve">une texture </w:t>
+      </w:r>
+      <w:r>
+        <w:t xml:space="preserve">est </w:t>
+      </w:r>
+      <w:r>
+        <w:t>aléatoirement</w:t>
+      </w:r>
+      <w:r>
+        <w:t xml:space="preserve"> choisie</w:t>
+      </w:r>
+      <w:r>
+        <w:t>,</w:t>
+      </w:r>
+      <w:r>
+        <w:t xml:space="preserve"> dans un répertoire pour créer </w:t>
+      </w:r>
+      <w:r>
+        <w:t>un</w:t>
+      </w:r>
+      <w:r>
+        <w:t xml:space="preserve"> portrait, </w:t>
+      </w:r>
+      <w:r>
+        <w:t>il est</w:t>
+      </w:r>
+      <w:r>
+        <w:t xml:space="preserve"> </w:t>
+      </w:r>
+      <w:r>
+        <w:t>vérifié</w:t>
+      </w:r>
+      <w:r>
+        <w:t xml:space="preserve"> q</w:t>
+      </w:r>
+      <w:r>
+        <w:t xml:space="preserve">ue le portrait final </w:t>
+      </w:r>
+      <w:r>
+        <w:t xml:space="preserve">n’a pas plus de 3 propriétés en commun avec un autre portrait déjà créé. Pour </w:t>
       </w:r>
       <w:r>
         <w:t>récupérer</w:t>
       </w:r>
       <w:r>
-        <w:t xml:space="preserve"> les similitudes j’ai créé une méthode </w:t>
+        <w:t xml:space="preserve"> les similitudes une méthode </w:t>
       </w:r>
       <w:r>
         <w:t>« </w:t>
       </w:r>
+      <w:r>
+        <w:rPr>
+          <w:b/>
+        </w:rPr>
+        <w:t>GetDNA</w:t>
+      </w:r>
+      <w:r>
+        <w:t> »</w:t>
+      </w:r>
+      <w:r>
+        <w:t xml:space="preserve"> qui </w:t>
+      </w:r>
+      <w:r>
+        <w:t>renvoi l</w:t>
+      </w:r>
+      <w:r>
+        <w:t xml:space="preserve">’ADN </w:t>
+      </w:r>
+      <w:r>
+        <w:t>ou la combinaison de chaque portrait</w:t>
+      </w:r>
+      <w:r>
+        <w:t xml:space="preserve"> a dû être ajoutée</w:t>
+      </w:r>
+      <w:r>
+        <w:t xml:space="preserve">. </w:t>
+      </w:r>
+      <w:r>
+        <w:rPr>
+          <w:b/>
+        </w:rPr>
+        <w:t>GetDNA</w:t>
+      </w:r>
+      <w:r>
+        <w:t xml:space="preserve"> est appelé dans </w:t>
+      </w:r>
+      <w:r>
+        <w:t>une méthode « </w:t>
+      </w:r>
       <w:proofErr w:type="spellStart"/>
       <w:r>
-        <w:t>GetDNA</w:t>
+        <w:t>isSimilarTo</w:t>
       </w:r>
       <w:proofErr w:type="spellEnd"/>
       <w:r>
         <w:t> »</w:t>
       </w:r>
       <w:r>
-        <w:t xml:space="preserve"> qui </w:t>
-      </w:r>
-      <w:r>
-        <w:t>renvoi le DNA ou la combinaison de chaque portrait. Puis je teste ses similitudes avec une méthode « </w:t>
-      </w:r>
-      <w:proofErr w:type="spellStart"/>
-      <w:r>
-        <w:t>isSimilarTo</w:t>
-      </w:r>
-      <w:proofErr w:type="spellEnd"/>
-      <w:r>
-        <w:t> ».</w:t>
+        <w:t xml:space="preserve"> préexistante</w:t>
+      </w:r>
+      <w:r>
+        <w:t>.</w:t>
       </w:r>
     </w:p>
     <w:p>
@@ -2381,18 +2524,33 @@
     <w:p/>
     <w:p>
       <w:r>
-        <w:t>J’ai commencé par afficher des textes comme sur le schéma au lieu des textures, pour obtenir d’abord le fonctionnement souhaité pour ensuite le complexifier.</w:t>
+        <w:t>A</w:t>
+      </w:r>
+      <w:r>
+        <w:t>fficher des textes comme sur le schéma au lieu de textures,</w:t>
+      </w:r>
+      <w:r>
+        <w:t xml:space="preserve"> a été plus pertinent</w:t>
+      </w:r>
+      <w:r>
+        <w:t xml:space="preserve"> pour obtenir d’abord l</w:t>
+      </w:r>
+      <w:r>
+        <w:t xml:space="preserve">’algorithme </w:t>
+      </w:r>
+      <w:r>
+        <w:t>souhaité.</w:t>
       </w:r>
     </w:p>
     <w:p>
       <w:pPr>
         <w:pStyle w:val="Titre2"/>
       </w:pPr>
-      <w:bookmarkStart w:id="14" w:name="_Toc196807005"/>
+      <w:bookmarkStart w:id="15" w:name="_Toc196807005"/>
       <w:r>
         <w:t>Problèmes rencontrés</w:t>
       </w:r>
-      <w:bookmarkEnd w:id="14"/>
+      <w:bookmarkEnd w:id="15"/>
     </w:p>
     <w:p>
       <w:r>
@@ -2403,11 +2561,11 @@
       <w:pPr>
         <w:pStyle w:val="Titre2"/>
       </w:pPr>
-      <w:bookmarkStart w:id="15" w:name="_Toc196807006"/>
+      <w:bookmarkStart w:id="16" w:name="_Toc196807006"/>
       <w:r>
         <w:t>Étapes suivantes</w:t>
       </w:r>
-      <w:bookmarkEnd w:id="15"/>
+      <w:bookmarkEnd w:id="16"/>
     </w:p>
     <w:p>
       <w:pPr>
@@ -2464,16 +2622,32 @@
     </w:p>
     <w:p>
       <w:r>
-        <w:t xml:space="preserve">J’ai mis à disposition l’algorithme de création de portraits aléatoires sans sosies à ma nouvelle classe </w:t>
+        <w:t>Il</w:t>
+      </w:r>
+      <w:r>
+        <w:t xml:space="preserve"> </w:t>
+      </w:r>
+      <w:r>
+        <w:t>a été m</w:t>
+      </w:r>
+      <w:r>
+        <w:t xml:space="preserve">is à disposition l’algorithme de création de portraits aléatoires sans sosies à </w:t>
+      </w:r>
+      <w:r>
+        <w:t>un</w:t>
+      </w:r>
+      <w:r>
+        <w:t xml:space="preserve"> nouvelle classe </w:t>
       </w:r>
       <w:r>
         <w:t>« </w:t>
       </w:r>
-      <w:proofErr w:type="spellStart"/>
-      <w:r>
+      <w:r>
+        <w:rPr>
+          <w:b/>
+        </w:rPr>
         <w:t>PortraitGenerator</w:t>
       </w:r>
-      <w:proofErr w:type="spellEnd"/>
       <w:r>
         <w:t> »</w:t>
       </w:r>
@@ -2489,11 +2663,12 @@
           <w:numId w:val="34"/>
         </w:numPr>
       </w:pPr>
-      <w:proofErr w:type="spellStart"/>
-      <w:r>
+      <w:r>
+        <w:rPr>
+          <w:b/>
+        </w:rPr>
         <w:t>GeneratePortraits</w:t>
       </w:r>
-      <w:proofErr w:type="spellEnd"/>
     </w:p>
     <w:p>
       <w:pPr>
@@ -2502,12 +2677,16 @@
           <w:ilvl w:val="0"/>
           <w:numId w:val="34"/>
         </w:numPr>
-      </w:pPr>
-      <w:proofErr w:type="spellStart"/>
-      <w:r>
+        <w:rPr>
+          <w:b/>
+        </w:rPr>
+      </w:pPr>
+      <w:r>
+        <w:rPr>
+          <w:b/>
+        </w:rPr>
         <w:t>CreateRandomPortrait</w:t>
       </w:r>
-      <w:proofErr w:type="spellEnd"/>
     </w:p>
     <w:p>
       <w:pPr>
@@ -2516,146 +2695,194 @@
           <w:ilvl w:val="0"/>
           <w:numId w:val="34"/>
         </w:numPr>
-      </w:pPr>
-      <w:proofErr w:type="spellStart"/>
-      <w:r>
-        <w:t>GetRandomAsset</w:t>
-      </w:r>
-      <w:proofErr w:type="spellEnd"/>
-    </w:p>
-    <w:p>
-      <w:r>
-        <w:t>« </w:t>
-      </w:r>
-      <w:proofErr w:type="spellStart"/>
-      <w:r>
-        <w:t>GeneratePortraits</w:t>
-      </w:r>
-      <w:proofErr w:type="spellEnd"/>
-      <w:r>
-        <w:t> »</w:t>
-      </w:r>
-      <w:r>
-        <w:t xml:space="preserve"> appelle </w:t>
-      </w:r>
-      <w:r>
-        <w:t>« </w:t>
-      </w:r>
-      <w:proofErr w:type="spellStart"/>
-      <w:r>
-        <w:t>CreateRandomPortrait</w:t>
-      </w:r>
-      <w:proofErr w:type="spellEnd"/>
-      <w:r>
-        <w:t> »</w:t>
-      </w:r>
-      <w:r>
-        <w:t xml:space="preserve"> 48 fois pour les 48 portraits différents.</w:t>
-      </w:r>
-    </w:p>
-    <w:p>
-      <w:r>
-        <w:t xml:space="preserve">Si la génération respecte le maximum de gènes similaires alors on l’ajoute à la liste de portrait qui sera affichée plus tard. </w:t>
-      </w:r>
-    </w:p>
-    <w:p>
-      <w:r>
-        <w:t>« </w:t>
-      </w:r>
-      <w:proofErr w:type="spellStart"/>
-      <w:r>
-        <w:t>CreateRandomPortrait</w:t>
-      </w:r>
-      <w:proofErr w:type="spellEnd"/>
-      <w:r>
-        <w:t> »</w:t>
-      </w:r>
-      <w:r>
-        <w:t xml:space="preserve"> lui</w:t>
-      </w:r>
-      <w:r>
-        <w:t>,</w:t>
-      </w:r>
-      <w:r>
-        <w:t xml:space="preserve"> </w:t>
-      </w:r>
-      <w:r>
-        <w:t>s’occupe de</w:t>
-      </w:r>
-      <w:r>
-        <w:t xml:space="preserve"> la</w:t>
-      </w:r>
-      <w:r>
-        <w:t xml:space="preserve"> récupér</w:t>
-      </w:r>
-      <w:r>
-        <w:t>ation</w:t>
-      </w:r>
-      <w:r>
-        <w:t xml:space="preserve"> aléatoire</w:t>
-      </w:r>
-      <w:r>
-        <w:t xml:space="preserve"> </w:t>
-      </w:r>
-      <w:r>
         <w:rPr>
           <w:b/>
         </w:rPr>
-        <w:t>d’</w:t>
-      </w:r>
+      </w:pPr>
       <w:r>
         <w:rPr>
           <w:b/>
         </w:rPr>
-        <w:t>un fichier</w:t>
-      </w:r>
-      <w:r>
-        <w:t xml:space="preserve"> </w:t>
+        <w:t>GetRandomAsset</w:t>
+      </w:r>
+    </w:p>
+    <w:p>
+      <w:r>
+        <w:t>« </w:t>
       </w:r>
       <w:r>
         <w:rPr>
           <w:b/>
         </w:rPr>
-        <w:t>par</w:t>
-      </w:r>
-      <w:r>
-        <w:t xml:space="preserve"> catégorie. </w:t>
-      </w:r>
-      <w:r>
-        <w:t>(« </w:t>
-      </w:r>
-      <w:proofErr w:type="spellStart"/>
-      <w:r>
+        <w:t>GeneratePortraits</w:t>
+      </w:r>
+      <w:r>
+        <w:t> »</w:t>
+      </w:r>
+      <w:r>
+        <w:t xml:space="preserve"> appelle </w:t>
+      </w:r>
+      <w:r>
+        <w:t>« </w:t>
+      </w:r>
+      <w:r>
+        <w:rPr>
+          <w:b/>
+        </w:rPr>
+        <w:t>CreateRandomPortrait</w:t>
+      </w:r>
+      <w:r>
+        <w:t> »</w:t>
+      </w:r>
+      <w:r>
+        <w:t xml:space="preserve"> </w:t>
+      </w:r>
+      <w:r>
+        <w:t>24</w:t>
+      </w:r>
+      <w:r>
+        <w:t xml:space="preserve"> fois pour les </w:t>
+      </w:r>
+      <w:r>
+        <w:t>24</w:t>
+      </w:r>
+      <w:r>
+        <w:t xml:space="preserve"> portraits différents.</w:t>
+      </w:r>
+    </w:p>
+    <w:p>
+      <w:r>
+        <w:t xml:space="preserve">Si la génération respecte le maximum de gènes similaires alors on l’ajoute à la liste de portrait qui sera affichée plus tard. </w:t>
+      </w:r>
+    </w:p>
+    <w:p>
+      <w:pPr>
+        <w:spacing w:after="600"/>
+      </w:pPr>
+      <w:r>
+        <w:t>« </w:t>
+      </w:r>
+      <w:r>
+        <w:rPr>
+          <w:b/>
+        </w:rPr>
+        <w:t>CreateRandomPortrait</w:t>
+      </w:r>
+      <w:r>
+        <w:t> »</w:t>
+      </w:r>
+      <w:r>
+        <w:t xml:space="preserve"> lui</w:t>
+      </w:r>
+      <w:r>
+        <w:t>,</w:t>
+      </w:r>
+      <w:r>
+        <w:t xml:space="preserve"> </w:t>
+      </w:r>
+      <w:r>
+        <w:t>s’occupe de</w:t>
+      </w:r>
+      <w:r>
+        <w:t xml:space="preserve"> la</w:t>
+      </w:r>
+      <w:r>
+        <w:t xml:space="preserve"> récupér</w:t>
+      </w:r>
+      <w:r>
+        <w:t>ation</w:t>
+      </w:r>
+      <w:r>
+        <w:t xml:space="preserve"> aléatoire</w:t>
+      </w:r>
+      <w:r>
+        <w:t xml:space="preserve"> </w:t>
+      </w:r>
+      <w:r>
+        <w:t>d’</w:t>
+      </w:r>
+      <w:r>
+        <w:t xml:space="preserve">un fichier </w:t>
+      </w:r>
+      <w:r>
+        <w:t>par catégorie</w:t>
+      </w:r>
+      <w:r>
+        <w:t xml:space="preserve"> en appelant </w:t>
+      </w:r>
+      <w:r>
+        <w:rPr>
+          <w:b/>
+        </w:rPr>
         <w:t>GetRandomAsset</w:t>
       </w:r>
-      <w:proofErr w:type="spellEnd"/>
-      <w:r>
-        <w:t> »)</w:t>
-      </w:r>
-      <w:r>
-        <w:t xml:space="preserve"> Lorsque </w:t>
-      </w:r>
-      <w:proofErr w:type="spellStart"/>
-      <w:r>
-        <w:t>tout</w:t>
-      </w:r>
-      <w:proofErr w:type="spellEnd"/>
+      <w:r>
+        <w:rPr>
+          <w:b/>
+        </w:rPr>
+        <w:t>.</w:t>
+      </w:r>
+      <w:r>
+        <w:t> </w:t>
+      </w:r>
+      <w:r>
+        <w:br/>
+      </w:r>
+      <w:r>
+        <w:t xml:space="preserve">Lorsque </w:t>
+      </w:r>
+      <w:r>
+        <w:t>tous</w:t>
+      </w:r>
       <w:r>
         <w:t xml:space="preserve"> ces fichiers sont récupérés ils sont inscrits dans un nouveau portrait</w:t>
       </w:r>
       <w:r>
-        <w:t>, qui sera vérifié à son tour.</w:t>
-      </w:r>
-    </w:p>
-    <w:p>
-      <w:r>
-        <w:t xml:space="preserve">J’ai conçu la classe UIManager pour gérer toute l’interface utilisateur du jeu Guess </w:t>
-      </w:r>
-      <w:proofErr w:type="spellStart"/>
-      <w:r>
-        <w:t>Who</w:t>
-      </w:r>
-      <w:proofErr w:type="spellEnd"/>
+        <w:t>.</w:t>
+      </w:r>
+    </w:p>
+    <w:p>
+      <w:r>
+        <w:t>La création</w:t>
+      </w:r>
+      <w:r>
+        <w:t xml:space="preserve"> la classe </w:t>
+      </w:r>
+      <w:r>
+        <w:t>« </w:t>
+      </w:r>
+      <w:r>
+        <w:rPr>
+          <w:b/>
+        </w:rPr>
+        <w:t>UIManager</w:t>
+      </w:r>
+      <w:r>
+        <w:t> »</w:t>
+      </w:r>
+      <w:r>
+        <w:t xml:space="preserve"> </w:t>
+      </w:r>
+      <w:r>
+        <w:t>a été démarrée.</w:t>
+      </w:r>
+    </w:p>
+    <w:p>
+      <w:r>
+        <w:rPr>
+          <w:b/>
+        </w:rPr>
+        <w:t>UIManager</w:t>
+      </w:r>
+      <w:r>
+        <w:t xml:space="preserve"> s’occupera de </w:t>
+      </w:r>
+      <w:r>
+        <w:t xml:space="preserve">gérer toute l’interface utilisateur du jeu </w:t>
+      </w:r>
+      <w:r>
+        <w:t>« Qui est-ce ? »</w:t>
+      </w:r>
       <w:r>
         <w:t>. Elle orchestre l’affichage dynamique en fonction de l’état du jeu (menu, partie, génération, création, options, victoire).</w:t>
       </w:r>
@@ -2671,13 +2898,20 @@
         <w:t xml:space="preserve"> qui</w:t>
       </w:r>
       <w:r>
-        <w:t xml:space="preserve"> propose des boutons qui déclenchent des transitions d’état via le </w:t>
-      </w:r>
-      <w:proofErr w:type="spellStart"/>
-      <w:r>
+        <w:t xml:space="preserve"> propose des boutons qui déclenche</w:t>
+      </w:r>
+      <w:r>
+        <w:t>ront</w:t>
+      </w:r>
+      <w:r>
+        <w:t xml:space="preserve"> des transitions d’état via le </w:t>
+      </w:r>
+      <w:r>
+        <w:rPr>
+          <w:b/>
+        </w:rPr>
         <w:t>GameManager</w:t>
       </w:r>
-      <w:proofErr w:type="spellEnd"/>
       <w:r>
         <w:t>.</w:t>
       </w:r>
@@ -2708,15 +2942,7 @@
         <w:br/>
       </w:r>
       <w:r>
-        <w:t xml:space="preserve">pour tester en </w:t>
-      </w:r>
-      <w:proofErr w:type="spellStart"/>
-      <w:r>
-        <w:t>Debug</w:t>
-      </w:r>
-      <w:proofErr w:type="spellEnd"/>
-      <w:r>
-        <w:t>.</w:t>
+        <w:t>pour tester en Debug.</w:t>
       </w:r>
       <w:r>
         <w:t xml:space="preserve"> </w:t>
@@ -2731,15 +2957,7 @@
         </w:numPr>
       </w:pPr>
       <w:r>
-        <w:t xml:space="preserve">Chemin d’accès différents, « \\ » au lieu de « / » à cause des fonctions de </w:t>
-      </w:r>
-      <w:proofErr w:type="spellStart"/>
-      <w:r>
-        <w:t>Raylib</w:t>
-      </w:r>
-      <w:proofErr w:type="spellEnd"/>
-      <w:r>
-        <w:t xml:space="preserve">. </w:t>
+        <w:t xml:space="preserve">Chemin d’accès différents, « \\ » au lieu de « / » à cause des fonctions de Raylib. </w:t>
       </w:r>
     </w:p>
     <w:p>
@@ -2751,21 +2969,19 @@
         </w:numPr>
       </w:pPr>
       <w:r>
-        <w:t xml:space="preserve">Changement de l’état </w:t>
-      </w:r>
-      <w:proofErr w:type="spellStart"/>
-      <w:r>
-        <w:t>GameState</w:t>
-      </w:r>
-      <w:proofErr w:type="spellEnd"/>
-      <w:r>
-        <w:t xml:space="preserve"> qui pose </w:t>
+        <w:t xml:space="preserve">Changement de l’état GameState qui pose </w:t>
       </w:r>
       <w:r>
         <w:t>un problème</w:t>
       </w:r>
       <w:r>
-        <w:t>, textures clandestines qui remplacent le background.</w:t>
+        <w:t xml:space="preserve">, textures clandestines qui remplacent le </w:t>
+      </w:r>
+      <w:r>
+        <w:t>fond de la fenêtre</w:t>
+      </w:r>
+      <w:r>
+        <w:t>.</w:t>
       </w:r>
     </w:p>
     <w:p>
@@ -2890,6 +3106,130 @@
         <w:t>Étapes suivantes</w:t>
       </w:r>
     </w:p>
+    <w:p>
+      <w:pPr>
+        <w:pStyle w:val="Titre1"/>
+        <w:numPr>
+          <w:ilvl w:val="0"/>
+          <w:numId w:val="28"/>
+        </w:numPr>
+      </w:pPr>
+      <w:r>
+        <w:t>0</w:t>
+      </w:r>
+      <w:r>
+        <w:t>6</w:t>
+      </w:r>
+      <w:r>
+        <w:t>.05.2025</w:t>
+      </w:r>
+    </w:p>
+    <w:p>
+      <w:pPr>
+        <w:pStyle w:val="Titre2"/>
+      </w:pPr>
+      <w:r>
+        <w:t>Étapes réalisées</w:t>
+      </w:r>
+    </w:p>
+    <w:p>
+      <w:pPr>
+        <w:pStyle w:val="Titre2"/>
+      </w:pPr>
+      <w:r>
+        <w:t>Problèmes rencontrés</w:t>
+      </w:r>
+    </w:p>
+    <w:p>
+      <w:pPr>
+        <w:pStyle w:val="Titre2"/>
+      </w:pPr>
+      <w:r>
+        <w:t>Étapes suivantes</w:t>
+      </w:r>
+    </w:p>
+    <w:p>
+      <w:pPr>
+        <w:pStyle w:val="Titre1"/>
+        <w:numPr>
+          <w:ilvl w:val="0"/>
+          <w:numId w:val="28"/>
+        </w:numPr>
+      </w:pPr>
+      <w:r>
+        <w:t>0</w:t>
+      </w:r>
+      <w:r>
+        <w:t>9</w:t>
+      </w:r>
+      <w:r>
+        <w:t>.05.2025</w:t>
+      </w:r>
+    </w:p>
+    <w:p>
+      <w:pPr>
+        <w:pStyle w:val="Titre2"/>
+      </w:pPr>
+      <w:r>
+        <w:t>Étapes réalisées</w:t>
+      </w:r>
+    </w:p>
+    <w:p>
+      <w:pPr>
+        <w:pStyle w:val="Titre2"/>
+      </w:pPr>
+      <w:r>
+        <w:t>Problèmes rencontrés</w:t>
+      </w:r>
+    </w:p>
+    <w:p>
+      <w:pPr>
+        <w:pStyle w:val="Titre2"/>
+      </w:pPr>
+      <w:r>
+        <w:t>Étapes suivantes</w:t>
+      </w:r>
+    </w:p>
+    <w:p>
+      <w:pPr>
+        <w:pStyle w:val="Titre1"/>
+        <w:numPr>
+          <w:ilvl w:val="0"/>
+          <w:numId w:val="28"/>
+        </w:numPr>
+      </w:pPr>
+      <w:r>
+        <w:t>10</w:t>
+      </w:r>
+      <w:r>
+        <w:t>.05.2025</w:t>
+      </w:r>
+    </w:p>
+    <w:p>
+      <w:pPr>
+        <w:pStyle w:val="Titre2"/>
+      </w:pPr>
+      <w:r>
+        <w:t>Étapes réalisées</w:t>
+      </w:r>
+    </w:p>
+    <w:p>
+      <w:pPr>
+        <w:pStyle w:val="Titre2"/>
+      </w:pPr>
+      <w:r>
+        <w:t>Problèmes rencontrés</w:t>
+      </w:r>
+    </w:p>
+    <w:p>
+      <w:pPr>
+        <w:pStyle w:val="Titre2"/>
+      </w:pPr>
+      <w:r>
+        <w:t>Étapes suivantes</w:t>
+      </w:r>
+    </w:p>
+    <w:p/>
     <w:p/>
     <w:sectPr>
       <w:footerReference w:type="default" r:id="rId13"/>
@@ -2909,7 +3249,7 @@
 </file>
 
 <file path=word/endnotes.xml><?xml version="1.0" encoding="utf-8"?>
-<w:endnotes xmlns:wpc="http://schemas.microsoft.com/office/word/2010/wordprocessingCanvas" xmlns:cx="http://schemas.microsoft.com/office/drawing/2014/chartex" xmlns:cx1="http://schemas.microsoft.com/office/drawing/2015/9/8/chartex" xmlns:cx2="http://schemas.microsoft.com/office/drawing/2015/10/21/chartex" xmlns:cx3="http://schemas.microsoft.com/office/drawing/2016/5/9/chartex" xmlns:cx4="http://schemas.microsoft.com/office/drawing/2016/5/10/chartex" xmlns:cx5="http://schemas.microsoft.com/office/drawing/2016/5/11/chartex" xmlns:cx6="http://schemas.microsoft.com/office/drawing/2016/5/12/chartex" xmlns:cx7="http://schemas.microsoft.com/office/drawing/2016/5/13/chartex" xmlns:cx8="http://schemas.microsoft.com/office/drawing/2016/5/14/chartex" xmlns:mc="http://schemas.openxmlformats.org/markup-compatibility/2006" xmlns:aink="http://schemas.microsoft.com/office/drawing/2016/ink" xmlns:am3d="http://schemas.microsoft.com/office/drawing/2017/model3d" xmlns:o="urn:schemas-microsoft-com:office:office" xmlns:oel="http://schemas.microsoft.com/office/2019/extlst" xmlns:r="http://schemas.openxmlformats.org/officeDocument/2006/relationships" xmlns:m="http://schemas.openxmlformats.org/officeDocument/2006/math" xmlns:v="urn:schemas-microsoft-com:vml" xmlns:wp14="http://schemas.microsoft.com/office/word/2010/wordprocessingDrawing" xmlns:wp="http://schemas.openxmlformats.org/drawingml/2006/wordprocessingDrawing" xmlns:w10="urn:schemas-microsoft-com:office:word" xmlns:w="http://schemas.openxmlformats.org/wordprocessingml/2006/main" xmlns:w14="http://schemas.microsoft.com/office/word/2010/wordml" xmlns:w15="http://schemas.microsoft.com/office/word/2012/wordml" xmlns:w16cex="http://schemas.microsoft.com/office/word/2018/wordml/cex" xmlns:w16cid="http://schemas.microsoft.com/office/word/2016/wordml/cid" xmlns:w16="http://schemas.microsoft.com/office/word/2018/wordml" xmlns:w16du="http://schemas.microsoft.com/office/word/2023/wordml/word16du" xmlns:w16sdtdh="http://schemas.microsoft.com/office/word/2020/wordml/sdtdatahash" xmlns:w16sdtfl="http://schemas.microsoft.com/office/word/2024/wordml/sdtformatlock" xmlns:w16se="http://schemas.microsoft.com/office/word/2015/wordml/symex" xmlns:wpg="http://schemas.microsoft.com/office/word/2010/wordprocessingGroup" xmlns:wpi="http://schemas.microsoft.com/office/word/2010/wordprocessingInk" xmlns:wne="http://schemas.microsoft.com/office/word/2006/wordml" xmlns:wps="http://schemas.microsoft.com/office/word/2010/wordprocessingShape" mc:Ignorable="w14 w15 w16se w16cid w16 w16cex w16sdtdh w16sdtfl w16du wp14">
+<w:endnotes xmlns:wpc="http://schemas.microsoft.com/office/word/2010/wordprocessingCanvas" xmlns:cx="http://schemas.microsoft.com/office/drawing/2014/chartex" xmlns:cx1="http://schemas.microsoft.com/office/drawing/2015/9/8/chartex" xmlns:cx2="http://schemas.microsoft.com/office/drawing/2015/10/21/chartex" xmlns:cx3="http://schemas.microsoft.com/office/drawing/2016/5/9/chartex" xmlns:cx4="http://schemas.microsoft.com/office/drawing/2016/5/10/chartex" xmlns:cx5="http://schemas.microsoft.com/office/drawing/2016/5/11/chartex" xmlns:cx6="http://schemas.microsoft.com/office/drawing/2016/5/12/chartex" xmlns:cx7="http://schemas.microsoft.com/office/drawing/2016/5/13/chartex" xmlns:cx8="http://schemas.microsoft.com/office/drawing/2016/5/14/chartex" xmlns:mc="http://schemas.openxmlformats.org/markup-compatibility/2006" xmlns:aink="http://schemas.microsoft.com/office/drawing/2016/ink" xmlns:am3d="http://schemas.microsoft.com/office/drawing/2017/model3d" xmlns:o="urn:schemas-microsoft-com:office:office" xmlns:r="http://schemas.openxmlformats.org/officeDocument/2006/relationships" xmlns:m="http://schemas.openxmlformats.org/officeDocument/2006/math" xmlns:v="urn:schemas-microsoft-com:vml" xmlns:wp14="http://schemas.microsoft.com/office/word/2010/wordprocessingDrawing" xmlns:wp="http://schemas.openxmlformats.org/drawingml/2006/wordprocessingDrawing" xmlns:w10="urn:schemas-microsoft-com:office:word" xmlns:w="http://schemas.openxmlformats.org/wordprocessingml/2006/main" xmlns:w14="http://schemas.microsoft.com/office/word/2010/wordml" xmlns:w15="http://schemas.microsoft.com/office/word/2012/wordml" xmlns:w16cid="http://schemas.microsoft.com/office/word/2016/wordml/cid" xmlns:w16se="http://schemas.microsoft.com/office/word/2015/wordml/symex" xmlns:wpg="http://schemas.microsoft.com/office/word/2010/wordprocessingGroup" xmlns:wpi="http://schemas.microsoft.com/office/word/2010/wordprocessingInk" xmlns:wne="http://schemas.microsoft.com/office/word/2006/wordml" xmlns:wps="http://schemas.microsoft.com/office/word/2010/wordprocessingShape" mc:Ignorable="w14 w15 w16se w16cid wp14">
   <w:endnote w:type="separator" w:id="-1">
     <w:p>
       <w:pPr>
@@ -2934,7 +3274,7 @@
 </file>
 
 <file path=word/footer1.xml><?xml version="1.0" encoding="utf-8"?>
-<w:ftr xmlns:wpc="http://schemas.microsoft.com/office/word/2010/wordprocessingCanvas" xmlns:cx="http://schemas.microsoft.com/office/drawing/2014/chartex" xmlns:cx1="http://schemas.microsoft.com/office/drawing/2015/9/8/chartex" xmlns:cx2="http://schemas.microsoft.com/office/drawing/2015/10/21/chartex" xmlns:cx3="http://schemas.microsoft.com/office/drawing/2016/5/9/chartex" xmlns:cx4="http://schemas.microsoft.com/office/drawing/2016/5/10/chartex" xmlns:cx5="http://schemas.microsoft.com/office/drawing/2016/5/11/chartex" xmlns:cx6="http://schemas.microsoft.com/office/drawing/2016/5/12/chartex" xmlns:cx7="http://schemas.microsoft.com/office/drawing/2016/5/13/chartex" xmlns:cx8="http://schemas.microsoft.com/office/drawing/2016/5/14/chartex" xmlns:mc="http://schemas.openxmlformats.org/markup-compatibility/2006" xmlns:aink="http://schemas.microsoft.com/office/drawing/2016/ink" xmlns:am3d="http://schemas.microsoft.com/office/drawing/2017/model3d" xmlns:o="urn:schemas-microsoft-com:office:office" xmlns:oel="http://schemas.microsoft.com/office/2019/extlst" xmlns:r="http://schemas.openxmlformats.org/officeDocument/2006/relationships" xmlns:m="http://schemas.openxmlformats.org/officeDocument/2006/math" xmlns:v="urn:schemas-microsoft-com:vml" xmlns:wp14="http://schemas.microsoft.com/office/word/2010/wordprocessingDrawing" xmlns:wp="http://schemas.openxmlformats.org/drawingml/2006/wordprocessingDrawing" xmlns:w10="urn:schemas-microsoft-com:office:word" xmlns:w="http://schemas.openxmlformats.org/wordprocessingml/2006/main" xmlns:w14="http://schemas.microsoft.com/office/word/2010/wordml" xmlns:w15="http://schemas.microsoft.com/office/word/2012/wordml" xmlns:w16cex="http://schemas.microsoft.com/office/word/2018/wordml/cex" xmlns:w16cid="http://schemas.microsoft.com/office/word/2016/wordml/cid" xmlns:w16="http://schemas.microsoft.com/office/word/2018/wordml" xmlns:w16du="http://schemas.microsoft.com/office/word/2023/wordml/word16du" xmlns:w16sdtdh="http://schemas.microsoft.com/office/word/2020/wordml/sdtdatahash" xmlns:w16sdtfl="http://schemas.microsoft.com/office/word/2024/wordml/sdtformatlock" xmlns:w16se="http://schemas.microsoft.com/office/word/2015/wordml/symex" xmlns:wpg="http://schemas.microsoft.com/office/word/2010/wordprocessingGroup" xmlns:wpi="http://schemas.microsoft.com/office/word/2010/wordprocessingInk" xmlns:wne="http://schemas.microsoft.com/office/word/2006/wordml" xmlns:wps="http://schemas.microsoft.com/office/word/2010/wordprocessingShape" mc:Ignorable="w14 w15 w16se w16cid w16 w16cex w16sdtdh w16sdtfl w16du wp14">
+<w:ftr xmlns:wpc="http://schemas.microsoft.com/office/word/2010/wordprocessingCanvas" xmlns:cx="http://schemas.microsoft.com/office/drawing/2014/chartex" xmlns:cx1="http://schemas.microsoft.com/office/drawing/2015/9/8/chartex" xmlns:cx2="http://schemas.microsoft.com/office/drawing/2015/10/21/chartex" xmlns:cx3="http://schemas.microsoft.com/office/drawing/2016/5/9/chartex" xmlns:cx4="http://schemas.microsoft.com/office/drawing/2016/5/10/chartex" xmlns:cx5="http://schemas.microsoft.com/office/drawing/2016/5/11/chartex" xmlns:cx6="http://schemas.microsoft.com/office/drawing/2016/5/12/chartex" xmlns:cx7="http://schemas.microsoft.com/office/drawing/2016/5/13/chartex" xmlns:cx8="http://schemas.microsoft.com/office/drawing/2016/5/14/chartex" xmlns:mc="http://schemas.openxmlformats.org/markup-compatibility/2006" xmlns:aink="http://schemas.microsoft.com/office/drawing/2016/ink" xmlns:am3d="http://schemas.microsoft.com/office/drawing/2017/model3d" xmlns:o="urn:schemas-microsoft-com:office:office" xmlns:r="http://schemas.openxmlformats.org/officeDocument/2006/relationships" xmlns:m="http://schemas.openxmlformats.org/officeDocument/2006/math" xmlns:v="urn:schemas-microsoft-com:vml" xmlns:wp14="http://schemas.microsoft.com/office/word/2010/wordprocessingDrawing" xmlns:wp="http://schemas.openxmlformats.org/drawingml/2006/wordprocessingDrawing" xmlns:w10="urn:schemas-microsoft-com:office:word" xmlns:w="http://schemas.openxmlformats.org/wordprocessingml/2006/main" xmlns:w14="http://schemas.microsoft.com/office/word/2010/wordml" xmlns:w15="http://schemas.microsoft.com/office/word/2012/wordml" xmlns:w16cid="http://schemas.microsoft.com/office/word/2016/wordml/cid" xmlns:w16se="http://schemas.microsoft.com/office/word/2015/wordml/symex" xmlns:wpg="http://schemas.microsoft.com/office/word/2010/wordprocessingGroup" xmlns:wpi="http://schemas.microsoft.com/office/word/2010/wordprocessingInk" xmlns:wne="http://schemas.microsoft.com/office/word/2006/wordml" xmlns:wps="http://schemas.microsoft.com/office/word/2010/wordprocessingShape" mc:Ignorable="w14 w15 w16se w16cid wp14">
   <w:sdt>
     <w:sdtPr>
       <w:id w:val="894324788"/>
@@ -2943,6 +3283,7 @@
         <w:docPartUnique/>
       </w:docPartObj>
     </w:sdtPr>
+    <w:sdtEndPr/>
     <w:sdtContent>
       <w:p>
         <w:pPr>
@@ -2961,7 +3302,7 @@
 </file>
 
 <file path=word/footer2.xml><?xml version="1.0" encoding="utf-8"?>
-<w:ftr xmlns:wpc="http://schemas.microsoft.com/office/word/2010/wordprocessingCanvas" xmlns:cx="http://schemas.microsoft.com/office/drawing/2014/chartex" xmlns:cx1="http://schemas.microsoft.com/office/drawing/2015/9/8/chartex" xmlns:cx2="http://schemas.microsoft.com/office/drawing/2015/10/21/chartex" xmlns:cx3="http://schemas.microsoft.com/office/drawing/2016/5/9/chartex" xmlns:cx4="http://schemas.microsoft.com/office/drawing/2016/5/10/chartex" xmlns:cx5="http://schemas.microsoft.com/office/drawing/2016/5/11/chartex" xmlns:cx6="http://schemas.microsoft.com/office/drawing/2016/5/12/chartex" xmlns:cx7="http://schemas.microsoft.com/office/drawing/2016/5/13/chartex" xmlns:cx8="http://schemas.microsoft.com/office/drawing/2016/5/14/chartex" xmlns:mc="http://schemas.openxmlformats.org/markup-compatibility/2006" xmlns:aink="http://schemas.microsoft.com/office/drawing/2016/ink" xmlns:am3d="http://schemas.microsoft.com/office/drawing/2017/model3d" xmlns:o="urn:schemas-microsoft-com:office:office" xmlns:oel="http://schemas.microsoft.com/office/2019/extlst" xmlns:r="http://schemas.openxmlformats.org/officeDocument/2006/relationships" xmlns:m="http://schemas.openxmlformats.org/officeDocument/2006/math" xmlns:v="urn:schemas-microsoft-com:vml" xmlns:wp14="http://schemas.microsoft.com/office/word/2010/wordprocessingDrawing" xmlns:wp="http://schemas.openxmlformats.org/drawingml/2006/wordprocessingDrawing" xmlns:w10="urn:schemas-microsoft-com:office:word" xmlns:w="http://schemas.openxmlformats.org/wordprocessingml/2006/main" xmlns:w14="http://schemas.microsoft.com/office/word/2010/wordml" xmlns:w15="http://schemas.microsoft.com/office/word/2012/wordml" xmlns:w16cex="http://schemas.microsoft.com/office/word/2018/wordml/cex" xmlns:w16cid="http://schemas.microsoft.com/office/word/2016/wordml/cid" xmlns:w16="http://schemas.microsoft.com/office/word/2018/wordml" xmlns:w16du="http://schemas.microsoft.com/office/word/2023/wordml/word16du" xmlns:w16sdtdh="http://schemas.microsoft.com/office/word/2020/wordml/sdtdatahash" xmlns:w16sdtfl="http://schemas.microsoft.com/office/word/2024/wordml/sdtformatlock" xmlns:w16se="http://schemas.microsoft.com/office/word/2015/wordml/symex" xmlns:wpg="http://schemas.microsoft.com/office/word/2010/wordprocessingGroup" xmlns:wpi="http://schemas.microsoft.com/office/word/2010/wordprocessingInk" xmlns:wne="http://schemas.microsoft.com/office/word/2006/wordml" xmlns:wps="http://schemas.microsoft.com/office/word/2010/wordprocessingShape" mc:Ignorable="w14 w15 w16se w16cid w16 w16cex w16sdtdh w16sdtfl w16du wp14">
+<w:ftr xmlns:wpc="http://schemas.microsoft.com/office/word/2010/wordprocessingCanvas" xmlns:cx="http://schemas.microsoft.com/office/drawing/2014/chartex" xmlns:cx1="http://schemas.microsoft.com/office/drawing/2015/9/8/chartex" xmlns:cx2="http://schemas.microsoft.com/office/drawing/2015/10/21/chartex" xmlns:cx3="http://schemas.microsoft.com/office/drawing/2016/5/9/chartex" xmlns:cx4="http://schemas.microsoft.com/office/drawing/2016/5/10/chartex" xmlns:cx5="http://schemas.microsoft.com/office/drawing/2016/5/11/chartex" xmlns:cx6="http://schemas.microsoft.com/office/drawing/2016/5/12/chartex" xmlns:cx7="http://schemas.microsoft.com/office/drawing/2016/5/13/chartex" xmlns:cx8="http://schemas.microsoft.com/office/drawing/2016/5/14/chartex" xmlns:mc="http://schemas.openxmlformats.org/markup-compatibility/2006" xmlns:aink="http://schemas.microsoft.com/office/drawing/2016/ink" xmlns:am3d="http://schemas.microsoft.com/office/drawing/2017/model3d" xmlns:o="urn:schemas-microsoft-com:office:office" xmlns:r="http://schemas.openxmlformats.org/officeDocument/2006/relationships" xmlns:m="http://schemas.openxmlformats.org/officeDocument/2006/math" xmlns:v="urn:schemas-microsoft-com:vml" xmlns:wp14="http://schemas.microsoft.com/office/word/2010/wordprocessingDrawing" xmlns:wp="http://schemas.openxmlformats.org/drawingml/2006/wordprocessingDrawing" xmlns:w10="urn:schemas-microsoft-com:office:word" xmlns:w="http://schemas.openxmlformats.org/wordprocessingml/2006/main" xmlns:w14="http://schemas.microsoft.com/office/word/2010/wordml" xmlns:w15="http://schemas.microsoft.com/office/word/2012/wordml" xmlns:w16cid="http://schemas.microsoft.com/office/word/2016/wordml/cid" xmlns:w16se="http://schemas.microsoft.com/office/word/2015/wordml/symex" xmlns:wpg="http://schemas.microsoft.com/office/word/2010/wordprocessingGroup" xmlns:wpi="http://schemas.microsoft.com/office/word/2010/wordprocessingInk" xmlns:wne="http://schemas.microsoft.com/office/word/2006/wordml" xmlns:wps="http://schemas.microsoft.com/office/word/2010/wordprocessingShape" mc:Ignorable="w14 w15 w16se w16cid wp14">
   <w:sdt>
     <w:sdtPr>
       <w:id w:val="-1107803172"/>
@@ -2970,6 +3311,7 @@
         <w:docPartUnique/>
       </w:docPartObj>
     </w:sdtPr>
+    <w:sdtEndPr/>
     <w:sdtContent>
       <w:p>
         <w:pPr>
@@ -3006,7 +3348,7 @@
 </file>
 
 <file path=word/footnotes.xml><?xml version="1.0" encoding="utf-8"?>
-<w:footnotes xmlns:wpc="http://schemas.microsoft.com/office/word/2010/wordprocessingCanvas" xmlns:cx="http://schemas.microsoft.com/office/drawing/2014/chartex" xmlns:cx1="http://schemas.microsoft.com/office/drawing/2015/9/8/chartex" xmlns:cx2="http://schemas.microsoft.com/office/drawing/2015/10/21/chartex" xmlns:cx3="http://schemas.microsoft.com/office/drawing/2016/5/9/chartex" xmlns:cx4="http://schemas.microsoft.com/office/drawing/2016/5/10/chartex" xmlns:cx5="http://schemas.microsoft.com/office/drawing/2016/5/11/chartex" xmlns:cx6="http://schemas.microsoft.com/office/drawing/2016/5/12/chartex" xmlns:cx7="http://schemas.microsoft.com/office/drawing/2016/5/13/chartex" xmlns:cx8="http://schemas.microsoft.com/office/drawing/2016/5/14/chartex" xmlns:mc="http://schemas.openxmlformats.org/markup-compatibility/2006" xmlns:aink="http://schemas.microsoft.com/office/drawing/2016/ink" xmlns:am3d="http://schemas.microsoft.com/office/drawing/2017/model3d" xmlns:o="urn:schemas-microsoft-com:office:office" xmlns:oel="http://schemas.microsoft.com/office/2019/extlst" xmlns:r="http://schemas.openxmlformats.org/officeDocument/2006/relationships" xmlns:m="http://schemas.openxmlformats.org/officeDocument/2006/math" xmlns:v="urn:schemas-microsoft-com:vml" xmlns:wp14="http://schemas.microsoft.com/office/word/2010/wordprocessingDrawing" xmlns:wp="http://schemas.openxmlformats.org/drawingml/2006/wordprocessingDrawing" xmlns:w10="urn:schemas-microsoft-com:office:word" xmlns:w="http://schemas.openxmlformats.org/wordprocessingml/2006/main" xmlns:w14="http://schemas.microsoft.com/office/word/2010/wordml" xmlns:w15="http://schemas.microsoft.com/office/word/2012/wordml" xmlns:w16cex="http://schemas.microsoft.com/office/word/2018/wordml/cex" xmlns:w16cid="http://schemas.microsoft.com/office/word/2016/wordml/cid" xmlns:w16="http://schemas.microsoft.com/office/word/2018/wordml" xmlns:w16du="http://schemas.microsoft.com/office/word/2023/wordml/word16du" xmlns:w16sdtdh="http://schemas.microsoft.com/office/word/2020/wordml/sdtdatahash" xmlns:w16sdtfl="http://schemas.microsoft.com/office/word/2024/wordml/sdtformatlock" xmlns:w16se="http://schemas.microsoft.com/office/word/2015/wordml/symex" xmlns:wpg="http://schemas.microsoft.com/office/word/2010/wordprocessingGroup" xmlns:wpi="http://schemas.microsoft.com/office/word/2010/wordprocessingInk" xmlns:wne="http://schemas.microsoft.com/office/word/2006/wordml" xmlns:wps="http://schemas.microsoft.com/office/word/2010/wordprocessingShape" mc:Ignorable="w14 w15 w16se w16cid w16 w16cex w16sdtdh w16sdtfl w16du wp14">
+<w:footnotes xmlns:wpc="http://schemas.microsoft.com/office/word/2010/wordprocessingCanvas" xmlns:cx="http://schemas.microsoft.com/office/drawing/2014/chartex" xmlns:cx1="http://schemas.microsoft.com/office/drawing/2015/9/8/chartex" xmlns:cx2="http://schemas.microsoft.com/office/drawing/2015/10/21/chartex" xmlns:cx3="http://schemas.microsoft.com/office/drawing/2016/5/9/chartex" xmlns:cx4="http://schemas.microsoft.com/office/drawing/2016/5/10/chartex" xmlns:cx5="http://schemas.microsoft.com/office/drawing/2016/5/11/chartex" xmlns:cx6="http://schemas.microsoft.com/office/drawing/2016/5/12/chartex" xmlns:cx7="http://schemas.microsoft.com/office/drawing/2016/5/13/chartex" xmlns:cx8="http://schemas.microsoft.com/office/drawing/2016/5/14/chartex" xmlns:mc="http://schemas.openxmlformats.org/markup-compatibility/2006" xmlns:aink="http://schemas.microsoft.com/office/drawing/2016/ink" xmlns:am3d="http://schemas.microsoft.com/office/drawing/2017/model3d" xmlns:o="urn:schemas-microsoft-com:office:office" xmlns:r="http://schemas.openxmlformats.org/officeDocument/2006/relationships" xmlns:m="http://schemas.openxmlformats.org/officeDocument/2006/math" xmlns:v="urn:schemas-microsoft-com:vml" xmlns:wp14="http://schemas.microsoft.com/office/word/2010/wordprocessingDrawing" xmlns:wp="http://schemas.openxmlformats.org/drawingml/2006/wordprocessingDrawing" xmlns:w10="urn:schemas-microsoft-com:office:word" xmlns:w="http://schemas.openxmlformats.org/wordprocessingml/2006/main" xmlns:w14="http://schemas.microsoft.com/office/word/2010/wordml" xmlns:w15="http://schemas.microsoft.com/office/word/2012/wordml" xmlns:w16cid="http://schemas.microsoft.com/office/word/2016/wordml/cid" xmlns:w16se="http://schemas.microsoft.com/office/word/2015/wordml/symex" xmlns:wpg="http://schemas.microsoft.com/office/word/2010/wordprocessingGroup" xmlns:wpi="http://schemas.microsoft.com/office/word/2010/wordprocessingInk" xmlns:wne="http://schemas.microsoft.com/office/word/2006/wordml" xmlns:wps="http://schemas.microsoft.com/office/word/2010/wordprocessingShape" mc:Ignorable="w14 w15 w16se w16cid wp14">
   <w:footnote w:type="separator" w:id="-1">
     <w:p>
       <w:pPr>
@@ -3031,11 +3373,11 @@
 </file>
 
 <file path=word/numbering.xml><?xml version="1.0" encoding="utf-8"?>
-<w:numbering xmlns:wpc="http://schemas.microsoft.com/office/word/2010/wordprocessingCanvas" xmlns:cx="http://schemas.microsoft.com/office/drawing/2014/chartex" xmlns:cx1="http://schemas.microsoft.com/office/drawing/2015/9/8/chartex" xmlns:cx2="http://schemas.microsoft.com/office/drawing/2015/10/21/chartex" xmlns:cx3="http://schemas.microsoft.com/office/drawing/2016/5/9/chartex" xmlns:cx4="http://schemas.microsoft.com/office/drawing/2016/5/10/chartex" xmlns:cx5="http://schemas.microsoft.com/office/drawing/2016/5/11/chartex" xmlns:cx6="http://schemas.microsoft.com/office/drawing/2016/5/12/chartex" xmlns:cx7="http://schemas.microsoft.com/office/drawing/2016/5/13/chartex" xmlns:cx8="http://schemas.microsoft.com/office/drawing/2016/5/14/chartex" xmlns:mc="http://schemas.openxmlformats.org/markup-compatibility/2006" xmlns:aink="http://schemas.microsoft.com/office/drawing/2016/ink" xmlns:am3d="http://schemas.microsoft.com/office/drawing/2017/model3d" xmlns:o="urn:schemas-microsoft-com:office:office" xmlns:oel="http://schemas.microsoft.com/office/2019/extlst" xmlns:r="http://schemas.openxmlformats.org/officeDocument/2006/relationships" xmlns:m="http://schemas.openxmlformats.org/officeDocument/2006/math" xmlns:v="urn:schemas-microsoft-com:vml" xmlns:wp14="http://schemas.microsoft.com/office/word/2010/wordprocessingDrawing" xmlns:wp="http://schemas.openxmlformats.org/drawingml/2006/wordprocessingDrawing" xmlns:w10="urn:schemas-microsoft-com:office:word" xmlns:w="http://schemas.openxmlformats.org/wordprocessingml/2006/main" xmlns:w14="http://schemas.microsoft.com/office/word/2010/wordml" xmlns:w15="http://schemas.microsoft.com/office/word/2012/wordml" xmlns:w16cex="http://schemas.microsoft.com/office/word/2018/wordml/cex" xmlns:w16cid="http://schemas.microsoft.com/office/word/2016/wordml/cid" xmlns:w16="http://schemas.microsoft.com/office/word/2018/wordml" xmlns:w16du="http://schemas.microsoft.com/office/word/2023/wordml/word16du" xmlns:w16sdtdh="http://schemas.microsoft.com/office/word/2020/wordml/sdtdatahash" xmlns:w16sdtfl="http://schemas.microsoft.com/office/word/2024/wordml/sdtformatlock" xmlns:w16se="http://schemas.microsoft.com/office/word/2015/wordml/symex" xmlns:wpg="http://schemas.microsoft.com/office/word/2010/wordprocessingGroup" xmlns:wpi="http://schemas.microsoft.com/office/word/2010/wordprocessingInk" xmlns:wne="http://schemas.microsoft.com/office/word/2006/wordml" xmlns:wps="http://schemas.microsoft.com/office/word/2010/wordprocessingShape" mc:Ignorable="w14 w15 w16se w16cid w16 w16cex w16sdtdh w16sdtfl w16du wp14">
+<w:numbering xmlns:wpc="http://schemas.microsoft.com/office/word/2010/wordprocessingCanvas" xmlns:cx="http://schemas.microsoft.com/office/drawing/2014/chartex" xmlns:cx1="http://schemas.microsoft.com/office/drawing/2015/9/8/chartex" xmlns:cx2="http://schemas.microsoft.com/office/drawing/2015/10/21/chartex" xmlns:cx3="http://schemas.microsoft.com/office/drawing/2016/5/9/chartex" xmlns:cx4="http://schemas.microsoft.com/office/drawing/2016/5/10/chartex" xmlns:cx5="http://schemas.microsoft.com/office/drawing/2016/5/11/chartex" xmlns:cx6="http://schemas.microsoft.com/office/drawing/2016/5/12/chartex" xmlns:cx7="http://schemas.microsoft.com/office/drawing/2016/5/13/chartex" xmlns:cx8="http://schemas.microsoft.com/office/drawing/2016/5/14/chartex" xmlns:mc="http://schemas.openxmlformats.org/markup-compatibility/2006" xmlns:aink="http://schemas.microsoft.com/office/drawing/2016/ink" xmlns:am3d="http://schemas.microsoft.com/office/drawing/2017/model3d" xmlns:o="urn:schemas-microsoft-com:office:office" xmlns:r="http://schemas.openxmlformats.org/officeDocument/2006/relationships" xmlns:m="http://schemas.openxmlformats.org/officeDocument/2006/math" xmlns:v="urn:schemas-microsoft-com:vml" xmlns:wp14="http://schemas.microsoft.com/office/word/2010/wordprocessingDrawing" xmlns:wp="http://schemas.openxmlformats.org/drawingml/2006/wordprocessingDrawing" xmlns:w10="urn:schemas-microsoft-com:office:word" xmlns:w="http://schemas.openxmlformats.org/wordprocessingml/2006/main" xmlns:w14="http://schemas.microsoft.com/office/word/2010/wordml" xmlns:w15="http://schemas.microsoft.com/office/word/2012/wordml" xmlns:w16cid="http://schemas.microsoft.com/office/word/2016/wordml/cid" xmlns:w16se="http://schemas.microsoft.com/office/word/2015/wordml/symex" xmlns:wpg="http://schemas.microsoft.com/office/word/2010/wordprocessingGroup" xmlns:wpi="http://schemas.microsoft.com/office/word/2010/wordprocessingInk" xmlns:wne="http://schemas.microsoft.com/office/word/2006/wordml" xmlns:wps="http://schemas.microsoft.com/office/word/2010/wordprocessingShape" mc:Ignorable="w14 w15 w16se w16cid wp14">
   <w:abstractNum w:abstractNumId="0" w15:restartNumberingAfterBreak="0">
     <w:nsid w:val="0203493E"/>
     <w:multiLevelType w:val="hybridMultilevel"/>
-    <w:tmpl w:val="71A2E9A6"/>
+    <w:tmpl w:val="6338D750"/>
     <w:lvl w:ilvl="0" w:tplc="100C000F">
       <w:start w:val="1"/>
       <w:numFmt w:val="decimal"/>
@@ -4203,6 +4545,92 @@
     </w:lvl>
   </w:abstractNum>
   <w:abstractNum w:abstractNumId="12" w15:restartNumberingAfterBreak="0">
+    <w:nsid w:val="1A893BAA"/>
+    <w:multiLevelType w:val="hybridMultilevel"/>
+    <w:tmpl w:val="D8B2BC10"/>
+    <w:lvl w:ilvl="0" w:tplc="100C000F">
+      <w:start w:val="1"/>
+      <w:numFmt w:val="decimal"/>
+      <w:lvlText w:val="%1."/>
+      <w:lvlJc w:val="left"/>
+      <w:pPr>
+        <w:ind w:left="720" w:hanging="360"/>
+      </w:pPr>
+    </w:lvl>
+    <w:lvl w:ilvl="1" w:tplc="100C0019">
+      <w:start w:val="1"/>
+      <w:numFmt w:val="lowerLetter"/>
+      <w:lvlText w:val="%2."/>
+      <w:lvlJc w:val="left"/>
+      <w:pPr>
+        <w:ind w:left="1440" w:hanging="360"/>
+      </w:pPr>
+    </w:lvl>
+    <w:lvl w:ilvl="2" w:tplc="100C001B">
+      <w:start w:val="1"/>
+      <w:numFmt w:val="lowerRoman"/>
+      <w:lvlText w:val="%3."/>
+      <w:lvlJc w:val="right"/>
+      <w:pPr>
+        <w:ind w:left="2160" w:hanging="180"/>
+      </w:pPr>
+    </w:lvl>
+    <w:lvl w:ilvl="3" w:tplc="100C000F">
+      <w:start w:val="1"/>
+      <w:numFmt w:val="decimal"/>
+      <w:lvlText w:val="%4."/>
+      <w:lvlJc w:val="left"/>
+      <w:pPr>
+        <w:ind w:left="2880" w:hanging="360"/>
+      </w:pPr>
+    </w:lvl>
+    <w:lvl w:ilvl="4" w:tplc="100C0019">
+      <w:start w:val="1"/>
+      <w:numFmt w:val="lowerLetter"/>
+      <w:lvlText w:val="%5."/>
+      <w:lvlJc w:val="left"/>
+      <w:pPr>
+        <w:ind w:left="3600" w:hanging="360"/>
+      </w:pPr>
+    </w:lvl>
+    <w:lvl w:ilvl="5" w:tplc="100C001B" w:tentative="1">
+      <w:start w:val="1"/>
+      <w:numFmt w:val="lowerRoman"/>
+      <w:lvlText w:val="%6."/>
+      <w:lvlJc w:val="right"/>
+      <w:pPr>
+        <w:ind w:left="4320" w:hanging="180"/>
+      </w:pPr>
+    </w:lvl>
+    <w:lvl w:ilvl="6" w:tplc="100C000F" w:tentative="1">
+      <w:start w:val="1"/>
+      <w:numFmt w:val="decimal"/>
+      <w:lvlText w:val="%7."/>
+      <w:lvlJc w:val="left"/>
+      <w:pPr>
+        <w:ind w:left="5040" w:hanging="360"/>
+      </w:pPr>
+    </w:lvl>
+    <w:lvl w:ilvl="7" w:tplc="100C0019" w:tentative="1">
+      <w:start w:val="1"/>
+      <w:numFmt w:val="lowerLetter"/>
+      <w:lvlText w:val="%8."/>
+      <w:lvlJc w:val="left"/>
+      <w:pPr>
+        <w:ind w:left="5760" w:hanging="360"/>
+      </w:pPr>
+    </w:lvl>
+    <w:lvl w:ilvl="8" w:tplc="100C001B" w:tentative="1">
+      <w:start w:val="1"/>
+      <w:numFmt w:val="lowerRoman"/>
+      <w:lvlText w:val="%9."/>
+      <w:lvlJc w:val="right"/>
+      <w:pPr>
+        <w:ind w:left="6480" w:hanging="180"/>
+      </w:pPr>
+    </w:lvl>
+  </w:abstractNum>
+  <w:abstractNum w:abstractNumId="13" w15:restartNumberingAfterBreak="0">
     <w:nsid w:val="1B26358B"/>
     <w:multiLevelType w:val="hybridMultilevel"/>
     <w:tmpl w:val="A8B81C3C"/>
@@ -4315,7 +4743,7 @@
       </w:rPr>
     </w:lvl>
   </w:abstractNum>
-  <w:abstractNum w:abstractNumId="13" w15:restartNumberingAfterBreak="0">
+  <w:abstractNum w:abstractNumId="14" w15:restartNumberingAfterBreak="0">
     <w:nsid w:val="1C75795F"/>
     <w:multiLevelType w:val="hybridMultilevel"/>
     <w:tmpl w:val="2BF60B10"/>
@@ -4428,7 +4856,7 @@
       </w:rPr>
     </w:lvl>
   </w:abstractNum>
-  <w:abstractNum w:abstractNumId="14" w15:restartNumberingAfterBreak="0">
+  <w:abstractNum w:abstractNumId="15" w15:restartNumberingAfterBreak="0">
     <w:nsid w:val="1E1A001D"/>
     <w:multiLevelType w:val="hybridMultilevel"/>
     <w:tmpl w:val="1782384C"/>
@@ -4541,7 +4969,7 @@
       </w:rPr>
     </w:lvl>
   </w:abstractNum>
-  <w:abstractNum w:abstractNumId="15" w15:restartNumberingAfterBreak="0">
+  <w:abstractNum w:abstractNumId="16" w15:restartNumberingAfterBreak="0">
     <w:nsid w:val="2041226D"/>
     <w:multiLevelType w:val="hybridMultilevel"/>
     <w:tmpl w:val="C360E000"/>
@@ -4654,7 +5082,7 @@
       </w:rPr>
     </w:lvl>
   </w:abstractNum>
-  <w:abstractNum w:abstractNumId="16" w15:restartNumberingAfterBreak="0">
+  <w:abstractNum w:abstractNumId="17" w15:restartNumberingAfterBreak="0">
     <w:nsid w:val="220E18DF"/>
     <w:multiLevelType w:val="hybridMultilevel"/>
     <w:tmpl w:val="C73CC306"/>
@@ -4767,7 +5195,7 @@
       </w:rPr>
     </w:lvl>
   </w:abstractNum>
-  <w:abstractNum w:abstractNumId="17" w15:restartNumberingAfterBreak="0">
+  <w:abstractNum w:abstractNumId="18" w15:restartNumberingAfterBreak="0">
     <w:nsid w:val="23F22866"/>
     <w:multiLevelType w:val="hybridMultilevel"/>
     <w:tmpl w:val="333C0EC6"/>
@@ -4880,7 +5308,7 @@
       </w:rPr>
     </w:lvl>
   </w:abstractNum>
-  <w:abstractNum w:abstractNumId="18" w15:restartNumberingAfterBreak="0">
+  <w:abstractNum w:abstractNumId="19" w15:restartNumberingAfterBreak="0">
     <w:nsid w:val="28771E18"/>
     <w:multiLevelType w:val="hybridMultilevel"/>
     <w:tmpl w:val="562C502E"/>
@@ -4993,7 +5421,7 @@
       </w:rPr>
     </w:lvl>
   </w:abstractNum>
-  <w:abstractNum w:abstractNumId="19" w15:restartNumberingAfterBreak="0">
+  <w:abstractNum w:abstractNumId="20" w15:restartNumberingAfterBreak="0">
     <w:nsid w:val="2B7311B0"/>
     <w:multiLevelType w:val="hybridMultilevel"/>
     <w:tmpl w:val="6A86F2D2"/>
@@ -5079,7 +5507,7 @@
       </w:pPr>
     </w:lvl>
   </w:abstractNum>
-  <w:abstractNum w:abstractNumId="20" w15:restartNumberingAfterBreak="0">
+  <w:abstractNum w:abstractNumId="21" w15:restartNumberingAfterBreak="0">
     <w:nsid w:val="2C916BBB"/>
     <w:multiLevelType w:val="hybridMultilevel"/>
     <w:tmpl w:val="470022CA"/>
@@ -5192,7 +5620,7 @@
       </w:rPr>
     </w:lvl>
   </w:abstractNum>
-  <w:abstractNum w:abstractNumId="21" w15:restartNumberingAfterBreak="0">
+  <w:abstractNum w:abstractNumId="22" w15:restartNumberingAfterBreak="0">
     <w:nsid w:val="2E4262EF"/>
     <w:multiLevelType w:val="hybridMultilevel"/>
     <w:tmpl w:val="6EECCBCE"/>
@@ -5305,7 +5733,7 @@
       </w:rPr>
     </w:lvl>
   </w:abstractNum>
-  <w:abstractNum w:abstractNumId="22" w15:restartNumberingAfterBreak="0">
+  <w:abstractNum w:abstractNumId="23" w15:restartNumberingAfterBreak="0">
     <w:nsid w:val="350C570A"/>
     <w:multiLevelType w:val="hybridMultilevel"/>
     <w:tmpl w:val="C3CC1F20"/>
@@ -5418,7 +5846,7 @@
       </w:rPr>
     </w:lvl>
   </w:abstractNum>
-  <w:abstractNum w:abstractNumId="23" w15:restartNumberingAfterBreak="0">
+  <w:abstractNum w:abstractNumId="24" w15:restartNumberingAfterBreak="0">
     <w:nsid w:val="3BE62C46"/>
     <w:multiLevelType w:val="hybridMultilevel"/>
     <w:tmpl w:val="7E68C346"/>
@@ -5531,7 +5959,93 @@
       </w:rPr>
     </w:lvl>
   </w:abstractNum>
-  <w:abstractNum w:abstractNumId="24" w15:restartNumberingAfterBreak="0">
+  <w:abstractNum w:abstractNumId="25" w15:restartNumberingAfterBreak="0">
+    <w:nsid w:val="469210EC"/>
+    <w:multiLevelType w:val="hybridMultilevel"/>
+    <w:tmpl w:val="71A2E9A6"/>
+    <w:lvl w:ilvl="0" w:tplc="100C000F">
+      <w:start w:val="1"/>
+      <w:numFmt w:val="decimal"/>
+      <w:lvlText w:val="%1."/>
+      <w:lvlJc w:val="left"/>
+      <w:pPr>
+        <w:ind w:left="720" w:hanging="360"/>
+      </w:pPr>
+    </w:lvl>
+    <w:lvl w:ilvl="1" w:tplc="100C0019">
+      <w:start w:val="1"/>
+      <w:numFmt w:val="lowerLetter"/>
+      <w:lvlText w:val="%2."/>
+      <w:lvlJc w:val="left"/>
+      <w:pPr>
+        <w:ind w:left="1440" w:hanging="360"/>
+      </w:pPr>
+    </w:lvl>
+    <w:lvl w:ilvl="2" w:tplc="100C001B">
+      <w:start w:val="1"/>
+      <w:numFmt w:val="lowerRoman"/>
+      <w:lvlText w:val="%3."/>
+      <w:lvlJc w:val="right"/>
+      <w:pPr>
+        <w:ind w:left="2160" w:hanging="180"/>
+      </w:pPr>
+    </w:lvl>
+    <w:lvl w:ilvl="3" w:tplc="100C000F">
+      <w:start w:val="1"/>
+      <w:numFmt w:val="decimal"/>
+      <w:lvlText w:val="%4."/>
+      <w:lvlJc w:val="left"/>
+      <w:pPr>
+        <w:ind w:left="2880" w:hanging="360"/>
+      </w:pPr>
+    </w:lvl>
+    <w:lvl w:ilvl="4" w:tplc="100C0019">
+      <w:start w:val="1"/>
+      <w:numFmt w:val="lowerLetter"/>
+      <w:lvlText w:val="%5."/>
+      <w:lvlJc w:val="left"/>
+      <w:pPr>
+        <w:ind w:left="3600" w:hanging="360"/>
+      </w:pPr>
+    </w:lvl>
+    <w:lvl w:ilvl="5" w:tplc="100C001B" w:tentative="1">
+      <w:start w:val="1"/>
+      <w:numFmt w:val="lowerRoman"/>
+      <w:lvlText w:val="%6."/>
+      <w:lvlJc w:val="right"/>
+      <w:pPr>
+        <w:ind w:left="4320" w:hanging="180"/>
+      </w:pPr>
+    </w:lvl>
+    <w:lvl w:ilvl="6" w:tplc="100C000F" w:tentative="1">
+      <w:start w:val="1"/>
+      <w:numFmt w:val="decimal"/>
+      <w:lvlText w:val="%7."/>
+      <w:lvlJc w:val="left"/>
+      <w:pPr>
+        <w:ind w:left="5040" w:hanging="360"/>
+      </w:pPr>
+    </w:lvl>
+    <w:lvl w:ilvl="7" w:tplc="100C0019" w:tentative="1">
+      <w:start w:val="1"/>
+      <w:numFmt w:val="lowerLetter"/>
+      <w:lvlText w:val="%8."/>
+      <w:lvlJc w:val="left"/>
+      <w:pPr>
+        <w:ind w:left="5760" w:hanging="360"/>
+      </w:pPr>
+    </w:lvl>
+    <w:lvl w:ilvl="8" w:tplc="100C001B" w:tentative="1">
+      <w:start w:val="1"/>
+      <w:numFmt w:val="lowerRoman"/>
+      <w:lvlText w:val="%9."/>
+      <w:lvlJc w:val="right"/>
+      <w:pPr>
+        <w:ind w:left="6480" w:hanging="180"/>
+      </w:pPr>
+    </w:lvl>
+  </w:abstractNum>
+  <w:abstractNum w:abstractNumId="26" w15:restartNumberingAfterBreak="0">
     <w:nsid w:val="49AE59B2"/>
     <w:multiLevelType w:val="hybridMultilevel"/>
     <w:tmpl w:val="8BFCC104"/>
@@ -5617,7 +6131,7 @@
       </w:pPr>
     </w:lvl>
   </w:abstractNum>
-  <w:abstractNum w:abstractNumId="25" w15:restartNumberingAfterBreak="0">
+  <w:abstractNum w:abstractNumId="27" w15:restartNumberingAfterBreak="0">
     <w:nsid w:val="4D834F8C"/>
     <w:multiLevelType w:val="hybridMultilevel"/>
     <w:tmpl w:val="FBF8ECB0"/>
@@ -5730,7 +6244,7 @@
       </w:rPr>
     </w:lvl>
   </w:abstractNum>
-  <w:abstractNum w:abstractNumId="26" w15:restartNumberingAfterBreak="0">
+  <w:abstractNum w:abstractNumId="28" w15:restartNumberingAfterBreak="0">
     <w:nsid w:val="4EB24BBC"/>
     <w:multiLevelType w:val="hybridMultilevel"/>
     <w:tmpl w:val="8338616C"/>
@@ -5816,7 +6330,7 @@
       </w:pPr>
     </w:lvl>
   </w:abstractNum>
-  <w:abstractNum w:abstractNumId="27" w15:restartNumberingAfterBreak="0">
+  <w:abstractNum w:abstractNumId="29" w15:restartNumberingAfterBreak="0">
     <w:nsid w:val="559B6780"/>
     <w:multiLevelType w:val="hybridMultilevel"/>
     <w:tmpl w:val="A7E45338"/>
@@ -5929,7 +6443,7 @@
       </w:rPr>
     </w:lvl>
   </w:abstractNum>
-  <w:abstractNum w:abstractNumId="28" w15:restartNumberingAfterBreak="0">
+  <w:abstractNum w:abstractNumId="30" w15:restartNumberingAfterBreak="0">
     <w:nsid w:val="5B5226FC"/>
     <w:multiLevelType w:val="hybridMultilevel"/>
     <w:tmpl w:val="B5AC101E"/>
@@ -6042,7 +6556,7 @@
       </w:rPr>
     </w:lvl>
   </w:abstractNum>
-  <w:abstractNum w:abstractNumId="29" w15:restartNumberingAfterBreak="0">
+  <w:abstractNum w:abstractNumId="31" w15:restartNumberingAfterBreak="0">
     <w:nsid w:val="5FC01693"/>
     <w:multiLevelType w:val="hybridMultilevel"/>
     <w:tmpl w:val="622A71DC"/>
@@ -6155,7 +6669,7 @@
       </w:rPr>
     </w:lvl>
   </w:abstractNum>
-  <w:abstractNum w:abstractNumId="30" w15:restartNumberingAfterBreak="0">
+  <w:abstractNum w:abstractNumId="32" w15:restartNumberingAfterBreak="0">
     <w:nsid w:val="61F1310A"/>
     <w:multiLevelType w:val="hybridMultilevel"/>
     <w:tmpl w:val="133EB1BE"/>
@@ -6268,7 +6782,7 @@
       </w:rPr>
     </w:lvl>
   </w:abstractNum>
-  <w:abstractNum w:abstractNumId="31" w15:restartNumberingAfterBreak="0">
+  <w:abstractNum w:abstractNumId="33" w15:restartNumberingAfterBreak="0">
     <w:nsid w:val="6FBF3430"/>
     <w:multiLevelType w:val="hybridMultilevel"/>
     <w:tmpl w:val="B900E876"/>
@@ -6381,7 +6895,7 @@
       </w:rPr>
     </w:lvl>
   </w:abstractNum>
-  <w:abstractNum w:abstractNumId="32" w15:restartNumberingAfterBreak="0">
+  <w:abstractNum w:abstractNumId="34" w15:restartNumberingAfterBreak="0">
     <w:nsid w:val="71226459"/>
     <w:multiLevelType w:val="hybridMultilevel"/>
     <w:tmpl w:val="CD90C7B6"/>
@@ -6467,7 +6981,7 @@
       </w:pPr>
     </w:lvl>
   </w:abstractNum>
-  <w:abstractNum w:abstractNumId="33" w15:restartNumberingAfterBreak="0">
+  <w:abstractNum w:abstractNumId="35" w15:restartNumberingAfterBreak="0">
     <w:nsid w:val="775C5557"/>
     <w:multiLevelType w:val="hybridMultilevel"/>
     <w:tmpl w:val="EC3C6480"/>
@@ -6553,7 +7067,7 @@
       </w:pPr>
     </w:lvl>
   </w:abstractNum>
-  <w:abstractNum w:abstractNumId="34" w15:restartNumberingAfterBreak="0">
+  <w:abstractNum w:abstractNumId="36" w15:restartNumberingAfterBreak="0">
     <w:nsid w:val="78F05935"/>
     <w:multiLevelType w:val="hybridMultilevel"/>
     <w:tmpl w:val="41EA1E22"/>
@@ -6666,7 +7180,7 @@
       </w:rPr>
     </w:lvl>
   </w:abstractNum>
-  <w:abstractNum w:abstractNumId="35" w15:restartNumberingAfterBreak="0">
+  <w:abstractNum w:abstractNumId="37" w15:restartNumberingAfterBreak="0">
     <w:nsid w:val="797C5C23"/>
     <w:multiLevelType w:val="hybridMultilevel"/>
     <w:tmpl w:val="0868D2EC"/>
@@ -6779,119 +7293,214 @@
       </w:rPr>
     </w:lvl>
   </w:abstractNum>
-  <w:num w:numId="1" w16cid:durableId="586115475">
+  <w:abstractNum w:abstractNumId="38" w15:restartNumberingAfterBreak="0">
+    <w:nsid w:val="7D114142"/>
+    <w:multiLevelType w:val="hybridMultilevel"/>
+    <w:tmpl w:val="42A635CE"/>
+    <w:lvl w:ilvl="0" w:tplc="100C000F">
+      <w:start w:val="1"/>
+      <w:numFmt w:val="decimal"/>
+      <w:lvlText w:val="%1."/>
+      <w:lvlJc w:val="left"/>
+      <w:pPr>
+        <w:ind w:left="720" w:hanging="360"/>
+      </w:pPr>
+    </w:lvl>
+    <w:lvl w:ilvl="1" w:tplc="100C0019">
+      <w:start w:val="1"/>
+      <w:numFmt w:val="lowerLetter"/>
+      <w:lvlText w:val="%2."/>
+      <w:lvlJc w:val="left"/>
+      <w:pPr>
+        <w:ind w:left="1440" w:hanging="360"/>
+      </w:pPr>
+    </w:lvl>
+    <w:lvl w:ilvl="2" w:tplc="100C001B">
+      <w:start w:val="1"/>
+      <w:numFmt w:val="lowerRoman"/>
+      <w:lvlText w:val="%3."/>
+      <w:lvlJc w:val="right"/>
+      <w:pPr>
+        <w:ind w:left="2160" w:hanging="180"/>
+      </w:pPr>
+    </w:lvl>
+    <w:lvl w:ilvl="3" w:tplc="100C000F">
+      <w:start w:val="1"/>
+      <w:numFmt w:val="decimal"/>
+      <w:lvlText w:val="%4."/>
+      <w:lvlJc w:val="left"/>
+      <w:pPr>
+        <w:ind w:left="2880" w:hanging="360"/>
+      </w:pPr>
+    </w:lvl>
+    <w:lvl w:ilvl="4" w:tplc="100C0019">
+      <w:start w:val="1"/>
+      <w:numFmt w:val="lowerLetter"/>
+      <w:lvlText w:val="%5."/>
+      <w:lvlJc w:val="left"/>
+      <w:pPr>
+        <w:ind w:left="3600" w:hanging="360"/>
+      </w:pPr>
+    </w:lvl>
+    <w:lvl w:ilvl="5" w:tplc="100C001B" w:tentative="1">
+      <w:start w:val="1"/>
+      <w:numFmt w:val="lowerRoman"/>
+      <w:lvlText w:val="%6."/>
+      <w:lvlJc w:val="right"/>
+      <w:pPr>
+        <w:ind w:left="4320" w:hanging="180"/>
+      </w:pPr>
+    </w:lvl>
+    <w:lvl w:ilvl="6" w:tplc="100C000F" w:tentative="1">
+      <w:start w:val="1"/>
+      <w:numFmt w:val="decimal"/>
+      <w:lvlText w:val="%7."/>
+      <w:lvlJc w:val="left"/>
+      <w:pPr>
+        <w:ind w:left="5040" w:hanging="360"/>
+      </w:pPr>
+    </w:lvl>
+    <w:lvl w:ilvl="7" w:tplc="100C0019" w:tentative="1">
+      <w:start w:val="1"/>
+      <w:numFmt w:val="lowerLetter"/>
+      <w:lvlText w:val="%8."/>
+      <w:lvlJc w:val="left"/>
+      <w:pPr>
+        <w:ind w:left="5760" w:hanging="360"/>
+      </w:pPr>
+    </w:lvl>
+    <w:lvl w:ilvl="8" w:tplc="100C001B" w:tentative="1">
+      <w:start w:val="1"/>
+      <w:numFmt w:val="lowerRoman"/>
+      <w:lvlText w:val="%9."/>
+      <w:lvlJc w:val="right"/>
+      <w:pPr>
+        <w:ind w:left="6480" w:hanging="180"/>
+      </w:pPr>
+    </w:lvl>
+  </w:abstractNum>
+  <w:num w:numId="1">
     <w:abstractNumId w:val="7"/>
   </w:num>
-  <w:num w:numId="2" w16cid:durableId="72357154">
+  <w:num w:numId="2">
+    <w:abstractNumId w:val="32"/>
+  </w:num>
+  <w:num w:numId="3">
+    <w:abstractNumId w:val="31"/>
+  </w:num>
+  <w:num w:numId="4">
+    <w:abstractNumId w:val="17"/>
+  </w:num>
+  <w:num w:numId="5">
+    <w:abstractNumId w:val="14"/>
+  </w:num>
+  <w:num w:numId="6">
+    <w:abstractNumId w:val="33"/>
+  </w:num>
+  <w:num w:numId="7">
+    <w:abstractNumId w:val="24"/>
+  </w:num>
+  <w:num w:numId="8">
+    <w:abstractNumId w:val="18"/>
+  </w:num>
+  <w:num w:numId="9">
+    <w:abstractNumId w:val="4"/>
+  </w:num>
+  <w:num w:numId="10">
+    <w:abstractNumId w:val="5"/>
+  </w:num>
+  <w:num w:numId="11">
+    <w:abstractNumId w:val="34"/>
+  </w:num>
+  <w:num w:numId="12">
+    <w:abstractNumId w:val="21"/>
+  </w:num>
+  <w:num w:numId="13">
+    <w:abstractNumId w:val="28"/>
+  </w:num>
+  <w:num w:numId="14">
+    <w:abstractNumId w:val="26"/>
+  </w:num>
+  <w:num w:numId="15">
+    <w:abstractNumId w:val="10"/>
+  </w:num>
+  <w:num w:numId="16">
+    <w:abstractNumId w:val="23"/>
+  </w:num>
+  <w:num w:numId="17">
+    <w:abstractNumId w:val="3"/>
+  </w:num>
+  <w:num w:numId="18">
+    <w:abstractNumId w:val="37"/>
+  </w:num>
+  <w:num w:numId="19">
+    <w:abstractNumId w:val="16"/>
+  </w:num>
+  <w:num w:numId="20">
     <w:abstractNumId w:val="30"/>
   </w:num>
-  <w:num w:numId="3" w16cid:durableId="1800605387">
+  <w:num w:numId="21">
+    <w:abstractNumId w:val="15"/>
+  </w:num>
+  <w:num w:numId="22">
+    <w:abstractNumId w:val="6"/>
+  </w:num>
+  <w:num w:numId="23">
+    <w:abstractNumId w:val="20"/>
+  </w:num>
+  <w:num w:numId="24">
+    <w:abstractNumId w:val="1"/>
+  </w:num>
+  <w:num w:numId="25">
+    <w:abstractNumId w:val="27"/>
+  </w:num>
+  <w:num w:numId="26">
+    <w:abstractNumId w:val="2"/>
+  </w:num>
+  <w:num w:numId="27">
+    <w:abstractNumId w:val="35"/>
+  </w:num>
+  <w:num w:numId="28">
+    <w:abstractNumId w:val="0"/>
+  </w:num>
+  <w:num w:numId="29">
+    <w:abstractNumId w:val="36"/>
+  </w:num>
+  <w:num w:numId="30">
+    <w:abstractNumId w:val="13"/>
+  </w:num>
+  <w:num w:numId="31">
+    <w:abstractNumId w:val="19"/>
+  </w:num>
+  <w:num w:numId="32">
+    <w:abstractNumId w:val="22"/>
+  </w:num>
+  <w:num w:numId="33">
+    <w:abstractNumId w:val="11"/>
+  </w:num>
+  <w:num w:numId="34">
     <w:abstractNumId w:val="29"/>
   </w:num>
-  <w:num w:numId="4" w16cid:durableId="896278017">
-    <w:abstractNumId w:val="16"/>
+  <w:num w:numId="35">
+    <w:abstractNumId w:val="8"/>
   </w:num>
-  <w:num w:numId="5" w16cid:durableId="1794712443">
-    <w:abstractNumId w:val="13"/>
+  <w:num w:numId="36">
+    <w:abstractNumId w:val="9"/>
   </w:num>
-  <w:num w:numId="6" w16cid:durableId="11539283">
-    <w:abstractNumId w:val="31"/>
-  </w:num>
-  <w:num w:numId="7" w16cid:durableId="560141620">
-    <w:abstractNumId w:val="23"/>
-  </w:num>
-  <w:num w:numId="8" w16cid:durableId="589389958">
-    <w:abstractNumId w:val="17"/>
-  </w:num>
-  <w:num w:numId="9" w16cid:durableId="913009385">
-    <w:abstractNumId w:val="4"/>
-  </w:num>
-  <w:num w:numId="10" w16cid:durableId="15470248">
-    <w:abstractNumId w:val="5"/>
-  </w:num>
-  <w:num w:numId="11" w16cid:durableId="373045425">
-    <w:abstractNumId w:val="32"/>
-  </w:num>
-  <w:num w:numId="12" w16cid:durableId="1398361262">
-    <w:abstractNumId w:val="20"/>
-  </w:num>
-  <w:num w:numId="13" w16cid:durableId="2115055324">
-    <w:abstractNumId w:val="26"/>
-  </w:num>
-  <w:num w:numId="14" w16cid:durableId="1754038242">
-    <w:abstractNumId w:val="24"/>
-  </w:num>
-  <w:num w:numId="15" w16cid:durableId="18553606">
-    <w:abstractNumId w:val="10"/>
-  </w:num>
-  <w:num w:numId="16" w16cid:durableId="1586960970">
-    <w:abstractNumId w:val="22"/>
-  </w:num>
-  <w:num w:numId="17" w16cid:durableId="682828856">
-    <w:abstractNumId w:val="3"/>
-  </w:num>
-  <w:num w:numId="18" w16cid:durableId="83843497">
-    <w:abstractNumId w:val="35"/>
-  </w:num>
-  <w:num w:numId="19" w16cid:durableId="1784962282">
-    <w:abstractNumId w:val="15"/>
-  </w:num>
-  <w:num w:numId="20" w16cid:durableId="1929846277">
-    <w:abstractNumId w:val="28"/>
-  </w:num>
-  <w:num w:numId="21" w16cid:durableId="1347639538">
-    <w:abstractNumId w:val="14"/>
-  </w:num>
-  <w:num w:numId="22" w16cid:durableId="1891066755">
-    <w:abstractNumId w:val="6"/>
-  </w:num>
-  <w:num w:numId="23" w16cid:durableId="1017316667">
-    <w:abstractNumId w:val="19"/>
-  </w:num>
-  <w:num w:numId="24" w16cid:durableId="813840182">
-    <w:abstractNumId w:val="1"/>
-  </w:num>
-  <w:num w:numId="25" w16cid:durableId="1512330143">
+  <w:num w:numId="37">
     <w:abstractNumId w:val="25"/>
   </w:num>
-  <w:num w:numId="26" w16cid:durableId="1310131122">
-    <w:abstractNumId w:val="2"/>
-  </w:num>
-  <w:num w:numId="27" w16cid:durableId="1590000915">
-    <w:abstractNumId w:val="33"/>
-  </w:num>
-  <w:num w:numId="28" w16cid:durableId="339627072">
-    <w:abstractNumId w:val="0"/>
-  </w:num>
-  <w:num w:numId="29" w16cid:durableId="490869778">
-    <w:abstractNumId w:val="34"/>
-  </w:num>
-  <w:num w:numId="30" w16cid:durableId="336923804">
+  <w:num w:numId="38">
     <w:abstractNumId w:val="12"/>
   </w:num>
-  <w:num w:numId="31" w16cid:durableId="1993095975">
-    <w:abstractNumId w:val="18"/>
-  </w:num>
-  <w:num w:numId="32" w16cid:durableId="248538108">
-    <w:abstractNumId w:val="21"/>
-  </w:num>
-  <w:num w:numId="33" w16cid:durableId="342712155">
-    <w:abstractNumId w:val="11"/>
-  </w:num>
-  <w:num w:numId="34" w16cid:durableId="365370046">
-    <w:abstractNumId w:val="27"/>
-  </w:num>
-  <w:num w:numId="35" w16cid:durableId="1339579428">
-    <w:abstractNumId w:val="8"/>
-  </w:num>
-  <w:num w:numId="36" w16cid:durableId="414594520">
-    <w:abstractNumId w:val="9"/>
+  <w:num w:numId="39">
+    <w:abstractNumId w:val="38"/>
   </w:num>
 </w:numbering>
 </file>
 
 <file path=word/styles.xml><?xml version="1.0" encoding="utf-8"?>
-<w:styles xmlns:mc="http://schemas.openxmlformats.org/markup-compatibility/2006" xmlns:r="http://schemas.openxmlformats.org/officeDocument/2006/relationships" xmlns:w="http://schemas.openxmlformats.org/wordprocessingml/2006/main" xmlns:w14="http://schemas.microsoft.com/office/word/2010/wordml" xmlns:w15="http://schemas.microsoft.com/office/word/2012/wordml" xmlns:w16cex="http://schemas.microsoft.com/office/word/2018/wordml/cex" xmlns:w16cid="http://schemas.microsoft.com/office/word/2016/wordml/cid" xmlns:w16="http://schemas.microsoft.com/office/word/2018/wordml" xmlns:w16du="http://schemas.microsoft.com/office/word/2023/wordml/word16du" xmlns:w16sdtdh="http://schemas.microsoft.com/office/word/2020/wordml/sdtdatahash" xmlns:w16sdtfl="http://schemas.microsoft.com/office/word/2024/wordml/sdtformatlock" xmlns:w16se="http://schemas.microsoft.com/office/word/2015/wordml/symex" mc:Ignorable="w14 w15 w16se w16cid w16 w16cex w16sdtdh w16sdtfl w16du">
+<w:styles xmlns:mc="http://schemas.openxmlformats.org/markup-compatibility/2006" xmlns:r="http://schemas.openxmlformats.org/officeDocument/2006/relationships" xmlns:w="http://schemas.openxmlformats.org/wordprocessingml/2006/main" xmlns:w14="http://schemas.microsoft.com/office/word/2010/wordml" xmlns:w15="http://schemas.microsoft.com/office/word/2012/wordml" xmlns:w16cid="http://schemas.microsoft.com/office/word/2016/wordml/cid" xmlns:w16se="http://schemas.microsoft.com/office/word/2015/wordml/symex" mc:Ignorable="w14 w15 w16se w16cid">
   <w:docDefaults>
     <w:rPrDefault>
       <w:rPr>
@@ -6907,7 +7516,7 @@
       </w:pPr>
     </w:pPrDefault>
   </w:docDefaults>
-  <w:latentStyles w:defLockedState="0" w:defUIPriority="99" w:defSemiHidden="0" w:defUnhideWhenUsed="0" w:defQFormat="0" w:count="376">
+  <w:latentStyles w:defLockedState="0" w:defUIPriority="99" w:defSemiHidden="0" w:defUnhideWhenUsed="0" w:defQFormat="0" w:count="375">
     <w:lsdException w:name="Normal" w:uiPriority="0" w:qFormat="1"/>
     <w:lsdException w:name="heading 1" w:uiPriority="9" w:qFormat="1"/>
     <w:lsdException w:name="heading 2" w:semiHidden="1" w:uiPriority="9" w:unhideWhenUsed="1" w:qFormat="1"/>
@@ -7283,7 +7892,6 @@
     <w:lsdException w:name="Smart Hyperlink" w:semiHidden="1" w:unhideWhenUsed="1"/>
     <w:lsdException w:name="Hashtag" w:semiHidden="1" w:unhideWhenUsed="1"/>
     <w:lsdException w:name="Unresolved Mention" w:semiHidden="1" w:unhideWhenUsed="1"/>
-    <w:lsdException w:name="Smart Link" w:semiHidden="1" w:unhideWhenUsed="1"/>
   </w:latentStyles>
   <w:style w:type="paragraph" w:default="1" w:styleId="Normal">
     <w:name w:val="Normal"/>
@@ -7922,7 +8530,7 @@
 </file>
 
 <file path=customXml/itemProps1.xml><?xml version="1.0" encoding="utf-8"?>
-<ds:datastoreItem xmlns:ds="http://schemas.openxmlformats.org/officeDocument/2006/customXml" ds:itemID="{2AD3F976-92B2-40F8-84E6-7FA0C2099313}">
+<ds:datastoreItem xmlns:ds="http://schemas.openxmlformats.org/officeDocument/2006/customXml" ds:itemID="{10060DFD-4699-4BA9-AD75-45B98B48C46C}">
   <ds:schemaRefs>
     <ds:schemaRef ds:uri="http://schemas.openxmlformats.org/officeDocument/2006/bibliography"/>
   </ds:schemaRefs>

</xml_diff>

<commit_message>
Speaker appears on both, updated JT
</commit_message>
<xml_diff>
--- a/Documentation/Journal de travail/JT-TPI.docx
+++ b/Documentation/Journal de travail/JT-TPI.docx
@@ -225,7 +225,7 @@
             </w:rPr>
             <w:fldChar w:fldCharType="separate"/>
           </w:r>
-          <w:hyperlink w:anchor="_Toc196806991" w:history="1">
+          <w:hyperlink w:anchor="_Toc198017739" w:history="1">
             <w:r>
               <w:rPr>
                 <w:rStyle w:val="Lienhypertexte"/>
@@ -267,7 +267,7 @@
                 <w:noProof/>
                 <w:webHidden/>
               </w:rPr>
-              <w:instrText xml:space="preserve"> PAGEREF _Toc196806991 \h </w:instrText>
+              <w:instrText xml:space="preserve"> PAGEREF _Toc198017739 \h </w:instrText>
             </w:r>
             <w:r>
               <w:rPr>
@@ -287,7 +287,7 @@
                 <w:noProof/>
                 <w:webHidden/>
               </w:rPr>
-              <w:t>3</w:t>
+              <w:t>4</w:t>
             </w:r>
             <w:r>
               <w:rPr>
@@ -310,7 +310,7 @@
               <w:lang w:eastAsia="fr-CH"/>
             </w:rPr>
           </w:pPr>
-          <w:hyperlink w:anchor="_Toc196806992" w:history="1">
+          <w:hyperlink w:anchor="_Toc198017740" w:history="1">
             <w:r>
               <w:rPr>
                 <w:rStyle w:val="Lienhypertexte"/>
@@ -337,7 +337,7 @@
                 <w:noProof/>
                 <w:webHidden/>
               </w:rPr>
-              <w:instrText xml:space="preserve"> PAGEREF _Toc196806992 \h </w:instrText>
+              <w:instrText xml:space="preserve"> PAGEREF _Toc198017740 \h </w:instrText>
             </w:r>
             <w:r>
               <w:rPr>
@@ -357,7 +357,7 @@
                 <w:noProof/>
                 <w:webHidden/>
               </w:rPr>
-              <w:t>3</w:t>
+              <w:t>4</w:t>
             </w:r>
             <w:r>
               <w:rPr>
@@ -380,7 +380,7 @@
               <w:lang w:eastAsia="fr-CH"/>
             </w:rPr>
           </w:pPr>
-          <w:hyperlink w:anchor="_Toc196806993" w:history="1">
+          <w:hyperlink w:anchor="_Toc198017741" w:history="1">
             <w:r>
               <w:rPr>
                 <w:rStyle w:val="Lienhypertexte"/>
@@ -407,7 +407,7 @@
                 <w:noProof/>
                 <w:webHidden/>
               </w:rPr>
-              <w:instrText xml:space="preserve"> PAGEREF _Toc196806993 \h </w:instrText>
+              <w:instrText xml:space="preserve"> PAGEREF _Toc198017741 \h </w:instrText>
             </w:r>
             <w:r>
               <w:rPr>
@@ -427,7 +427,7 @@
                 <w:noProof/>
                 <w:webHidden/>
               </w:rPr>
-              <w:t>3</w:t>
+              <w:t>4</w:t>
             </w:r>
             <w:r>
               <w:rPr>
@@ -450,7 +450,7 @@
               <w:lang w:eastAsia="fr-CH"/>
             </w:rPr>
           </w:pPr>
-          <w:hyperlink w:anchor="_Toc196806994" w:history="1">
+          <w:hyperlink w:anchor="_Toc198017742" w:history="1">
             <w:r>
               <w:rPr>
                 <w:rStyle w:val="Lienhypertexte"/>
@@ -477,7 +477,7 @@
                 <w:noProof/>
                 <w:webHidden/>
               </w:rPr>
-              <w:instrText xml:space="preserve"> PAGEREF _Toc196806994 \h </w:instrText>
+              <w:instrText xml:space="preserve"> PAGEREF _Toc198017742 \h </w:instrText>
             </w:r>
             <w:r>
               <w:rPr>
@@ -497,7 +497,7 @@
                 <w:noProof/>
                 <w:webHidden/>
               </w:rPr>
-              <w:t>3</w:t>
+              <w:t>4</w:t>
             </w:r>
             <w:r>
               <w:rPr>
@@ -521,7 +521,7 @@
               <w:lang w:eastAsia="fr-CH"/>
             </w:rPr>
           </w:pPr>
-          <w:hyperlink w:anchor="_Toc196806995" w:history="1">
+          <w:hyperlink w:anchor="_Toc198017743" w:history="1">
             <w:r>
               <w:rPr>
                 <w:rStyle w:val="Lienhypertexte"/>
@@ -563,7 +563,7 @@
                 <w:noProof/>
                 <w:webHidden/>
               </w:rPr>
-              <w:instrText xml:space="preserve"> PAGEREF _Toc196806995 \h </w:instrText>
+              <w:instrText xml:space="preserve"> PAGEREF _Toc198017743 \h </w:instrText>
             </w:r>
             <w:r>
               <w:rPr>
@@ -583,7 +583,7 @@
                 <w:noProof/>
                 <w:webHidden/>
               </w:rPr>
-              <w:t>4</w:t>
+              <w:t>5</w:t>
             </w:r>
             <w:r>
               <w:rPr>
@@ -606,7 +606,7 @@
               <w:lang w:eastAsia="fr-CH"/>
             </w:rPr>
           </w:pPr>
-          <w:hyperlink w:anchor="_Toc196806996" w:history="1">
+          <w:hyperlink w:anchor="_Toc198017744" w:history="1">
             <w:r>
               <w:rPr>
                 <w:rStyle w:val="Lienhypertexte"/>
@@ -633,7 +633,7 @@
                 <w:noProof/>
                 <w:webHidden/>
               </w:rPr>
-              <w:instrText xml:space="preserve"> PAGEREF _Toc196806996 \h </w:instrText>
+              <w:instrText xml:space="preserve"> PAGEREF _Toc198017744 \h </w:instrText>
             </w:r>
             <w:r>
               <w:rPr>
@@ -653,7 +653,7 @@
                 <w:noProof/>
                 <w:webHidden/>
               </w:rPr>
-              <w:t>4</w:t>
+              <w:t>5</w:t>
             </w:r>
             <w:r>
               <w:rPr>
@@ -676,7 +676,7 @@
               <w:lang w:eastAsia="fr-CH"/>
             </w:rPr>
           </w:pPr>
-          <w:hyperlink w:anchor="_Toc196806997" w:history="1">
+          <w:hyperlink w:anchor="_Toc198017745" w:history="1">
             <w:r>
               <w:rPr>
                 <w:rStyle w:val="Lienhypertexte"/>
@@ -703,7 +703,7 @@
                 <w:noProof/>
                 <w:webHidden/>
               </w:rPr>
-              <w:instrText xml:space="preserve"> PAGEREF _Toc196806997 \h </w:instrText>
+              <w:instrText xml:space="preserve"> PAGEREF _Toc198017745 \h </w:instrText>
             </w:r>
             <w:r>
               <w:rPr>
@@ -723,7 +723,7 @@
                 <w:noProof/>
                 <w:webHidden/>
               </w:rPr>
-              <w:t>4</w:t>
+              <w:t>5</w:t>
             </w:r>
             <w:r>
               <w:rPr>
@@ -746,7 +746,7 @@
               <w:lang w:eastAsia="fr-CH"/>
             </w:rPr>
           </w:pPr>
-          <w:hyperlink w:anchor="_Toc196806998" w:history="1">
+          <w:hyperlink w:anchor="_Toc198017746" w:history="1">
             <w:r>
               <w:rPr>
                 <w:rStyle w:val="Lienhypertexte"/>
@@ -773,7 +773,7 @@
                 <w:noProof/>
                 <w:webHidden/>
               </w:rPr>
-              <w:instrText xml:space="preserve"> PAGEREF _Toc196806998 \h </w:instrText>
+              <w:instrText xml:space="preserve"> PAGEREF _Toc198017746 \h </w:instrText>
             </w:r>
             <w:r>
               <w:rPr>
@@ -793,7 +793,7 @@
                 <w:noProof/>
                 <w:webHidden/>
               </w:rPr>
-              <w:t>4</w:t>
+              <w:t>5</w:t>
             </w:r>
             <w:r>
               <w:rPr>
@@ -817,7 +817,7 @@
               <w:lang w:eastAsia="fr-CH"/>
             </w:rPr>
           </w:pPr>
-          <w:hyperlink w:anchor="_Toc196806999" w:history="1">
+          <w:hyperlink w:anchor="_Toc198017747" w:history="1">
             <w:r>
               <w:rPr>
                 <w:rStyle w:val="Lienhypertexte"/>
@@ -859,7 +859,7 @@
                 <w:noProof/>
                 <w:webHidden/>
               </w:rPr>
-              <w:instrText xml:space="preserve"> PAGEREF _Toc196806999 \h </w:instrText>
+              <w:instrText xml:space="preserve"> PAGEREF _Toc198017747 \h </w:instrText>
             </w:r>
             <w:r>
               <w:rPr>
@@ -879,7 +879,7 @@
                 <w:noProof/>
                 <w:webHidden/>
               </w:rPr>
-              <w:t>5</w:t>
+              <w:t>6</w:t>
             </w:r>
             <w:r>
               <w:rPr>
@@ -902,7 +902,7 @@
               <w:lang w:eastAsia="fr-CH"/>
             </w:rPr>
           </w:pPr>
-          <w:hyperlink w:anchor="_Toc196807000" w:history="1">
+          <w:hyperlink w:anchor="_Toc198017748" w:history="1">
             <w:r>
               <w:rPr>
                 <w:rStyle w:val="Lienhypertexte"/>
@@ -929,7 +929,7 @@
                 <w:noProof/>
                 <w:webHidden/>
               </w:rPr>
-              <w:instrText xml:space="preserve"> PAGEREF _Toc196807000 \h </w:instrText>
+              <w:instrText xml:space="preserve"> PAGEREF _Toc198017748 \h </w:instrText>
             </w:r>
             <w:r>
               <w:rPr>
@@ -949,7 +949,7 @@
                 <w:noProof/>
                 <w:webHidden/>
               </w:rPr>
-              <w:t>5</w:t>
+              <w:t>6</w:t>
             </w:r>
             <w:r>
               <w:rPr>
@@ -972,7 +972,7 @@
               <w:lang w:eastAsia="fr-CH"/>
             </w:rPr>
           </w:pPr>
-          <w:hyperlink w:anchor="_Toc196807001" w:history="1">
+          <w:hyperlink w:anchor="_Toc198017749" w:history="1">
             <w:r>
               <w:rPr>
                 <w:rStyle w:val="Lienhypertexte"/>
@@ -999,7 +999,7 @@
                 <w:noProof/>
                 <w:webHidden/>
               </w:rPr>
-              <w:instrText xml:space="preserve"> PAGEREF _Toc196807001 \h </w:instrText>
+              <w:instrText xml:space="preserve"> PAGEREF _Toc198017749 \h </w:instrText>
             </w:r>
             <w:r>
               <w:rPr>
@@ -1019,7 +1019,7 @@
                 <w:noProof/>
                 <w:webHidden/>
               </w:rPr>
-              <w:t>6</w:t>
+              <w:t>7</w:t>
             </w:r>
             <w:r>
               <w:rPr>
@@ -1042,7 +1042,7 @@
               <w:lang w:eastAsia="fr-CH"/>
             </w:rPr>
           </w:pPr>
-          <w:hyperlink w:anchor="_Toc196807002" w:history="1">
+          <w:hyperlink w:anchor="_Toc198017750" w:history="1">
             <w:r>
               <w:rPr>
                 <w:rStyle w:val="Lienhypertexte"/>
@@ -1069,7 +1069,7 @@
                 <w:noProof/>
                 <w:webHidden/>
               </w:rPr>
-              <w:instrText xml:space="preserve"> PAGEREF _Toc196807002 \h </w:instrText>
+              <w:instrText xml:space="preserve"> PAGEREF _Toc198017750 \h </w:instrText>
             </w:r>
             <w:r>
               <w:rPr>
@@ -1089,7 +1089,7 @@
                 <w:noProof/>
                 <w:webHidden/>
               </w:rPr>
-              <w:t>6</w:t>
+              <w:t>7</w:t>
             </w:r>
             <w:r>
               <w:rPr>
@@ -1113,7 +1113,7 @@
               <w:lang w:eastAsia="fr-CH"/>
             </w:rPr>
           </w:pPr>
-          <w:hyperlink w:anchor="_Toc196807003" w:history="1">
+          <w:hyperlink w:anchor="_Toc198017751" w:history="1">
             <w:r>
               <w:rPr>
                 <w:rStyle w:val="Lienhypertexte"/>
@@ -1155,7 +1155,7 @@
                 <w:noProof/>
                 <w:webHidden/>
               </w:rPr>
-              <w:instrText xml:space="preserve"> PAGEREF _Toc196807003 \h </w:instrText>
+              <w:instrText xml:space="preserve"> PAGEREF _Toc198017751 \h </w:instrText>
             </w:r>
             <w:r>
               <w:rPr>
@@ -1175,7 +1175,7 @@
                 <w:noProof/>
                 <w:webHidden/>
               </w:rPr>
-              <w:t>7</w:t>
+              <w:t>8</w:t>
             </w:r>
             <w:r>
               <w:rPr>
@@ -1198,7 +1198,7 @@
               <w:lang w:eastAsia="fr-CH"/>
             </w:rPr>
           </w:pPr>
-          <w:hyperlink w:anchor="_Toc196807004" w:history="1">
+          <w:hyperlink w:anchor="_Toc198017752" w:history="1">
             <w:r>
               <w:rPr>
                 <w:rStyle w:val="Lienhypertexte"/>
@@ -1225,7 +1225,7 @@
                 <w:noProof/>
                 <w:webHidden/>
               </w:rPr>
-              <w:instrText xml:space="preserve"> PAGEREF _Toc196807004 \h </w:instrText>
+              <w:instrText xml:space="preserve"> PAGEREF _Toc198017752 \h </w:instrText>
             </w:r>
             <w:r>
               <w:rPr>
@@ -1245,7 +1245,7 @@
                 <w:noProof/>
                 <w:webHidden/>
               </w:rPr>
-              <w:t>7</w:t>
+              <w:t>8</w:t>
             </w:r>
             <w:r>
               <w:rPr>
@@ -1268,7 +1268,7 @@
               <w:lang w:eastAsia="fr-CH"/>
             </w:rPr>
           </w:pPr>
-          <w:hyperlink w:anchor="_Toc196807005" w:history="1">
+          <w:hyperlink w:anchor="_Toc198017753" w:history="1">
             <w:r>
               <w:rPr>
                 <w:rStyle w:val="Lienhypertexte"/>
@@ -1295,7 +1295,7 @@
                 <w:noProof/>
                 <w:webHidden/>
               </w:rPr>
-              <w:instrText xml:space="preserve"> PAGEREF _Toc196807005 \h </w:instrText>
+              <w:instrText xml:space="preserve"> PAGEREF _Toc198017753 \h </w:instrText>
             </w:r>
             <w:r>
               <w:rPr>
@@ -1315,7 +1315,7 @@
                 <w:noProof/>
                 <w:webHidden/>
               </w:rPr>
-              <w:t>7</w:t>
+              <w:t>8</w:t>
             </w:r>
             <w:r>
               <w:rPr>
@@ -1338,7 +1338,7 @@
               <w:lang w:eastAsia="fr-CH"/>
             </w:rPr>
           </w:pPr>
-          <w:hyperlink w:anchor="_Toc196807006" w:history="1">
+          <w:hyperlink w:anchor="_Toc198017754" w:history="1">
             <w:r>
               <w:rPr>
                 <w:rStyle w:val="Lienhypertexte"/>
@@ -1365,7 +1365,7 @@
                 <w:noProof/>
                 <w:webHidden/>
               </w:rPr>
-              <w:instrText xml:space="preserve"> PAGEREF _Toc196807006 \h </w:instrText>
+              <w:instrText xml:space="preserve"> PAGEREF _Toc198017754 \h </w:instrText>
             </w:r>
             <w:r>
               <w:rPr>
@@ -1385,7 +1385,1783 @@
                 <w:noProof/>
                 <w:webHidden/>
               </w:rPr>
-              <w:t>7</w:t>
+              <w:t>8</w:t>
+            </w:r>
+            <w:r>
+              <w:rPr>
+                <w:noProof/>
+                <w:webHidden/>
+              </w:rPr>
+              <w:fldChar w:fldCharType="end"/>
+            </w:r>
+          </w:hyperlink>
+        </w:p>
+        <w:p>
+          <w:pPr>
+            <w:pStyle w:val="TM1"/>
+            <w:tabs>
+              <w:tab w:val="left" w:pos="440"/>
+              <w:tab w:val="right" w:leader="dot" w:pos="9062"/>
+            </w:tabs>
+            <w:rPr>
+              <w:rFonts w:eastAsiaTheme="minorEastAsia"/>
+              <w:noProof/>
+              <w:lang w:eastAsia="fr-CH"/>
+            </w:rPr>
+          </w:pPr>
+          <w:hyperlink w:anchor="_Toc198017755" w:history="1">
+            <w:r>
+              <w:rPr>
+                <w:rStyle w:val="Lienhypertexte"/>
+                <w:noProof/>
+              </w:rPr>
+              <w:t>5.</w:t>
+            </w:r>
+            <w:r>
+              <w:rPr>
+                <w:rFonts w:eastAsiaTheme="minorEastAsia"/>
+                <w:noProof/>
+                <w:lang w:eastAsia="fr-CH"/>
+              </w:rPr>
+              <w:tab/>
+            </w:r>
+            <w:r>
+              <w:rPr>
+                <w:rStyle w:val="Lienhypertexte"/>
+                <w:noProof/>
+              </w:rPr>
+              <w:t>29.04.2025</w:t>
+            </w:r>
+            <w:r>
+              <w:rPr>
+                <w:noProof/>
+                <w:webHidden/>
+              </w:rPr>
+              <w:tab/>
+            </w:r>
+            <w:r>
+              <w:rPr>
+                <w:noProof/>
+                <w:webHidden/>
+              </w:rPr>
+              <w:fldChar w:fldCharType="begin"/>
+            </w:r>
+            <w:r>
+              <w:rPr>
+                <w:noProof/>
+                <w:webHidden/>
+              </w:rPr>
+              <w:instrText xml:space="preserve"> PAGEREF _Toc198017755 \h </w:instrText>
+            </w:r>
+            <w:r>
+              <w:rPr>
+                <w:noProof/>
+                <w:webHidden/>
+              </w:rPr>
+            </w:r>
+            <w:r>
+              <w:rPr>
+                <w:noProof/>
+                <w:webHidden/>
+              </w:rPr>
+              <w:fldChar w:fldCharType="separate"/>
+            </w:r>
+            <w:r>
+              <w:rPr>
+                <w:noProof/>
+                <w:webHidden/>
+              </w:rPr>
+              <w:t>9</w:t>
+            </w:r>
+            <w:r>
+              <w:rPr>
+                <w:noProof/>
+                <w:webHidden/>
+              </w:rPr>
+              <w:fldChar w:fldCharType="end"/>
+            </w:r>
+          </w:hyperlink>
+        </w:p>
+        <w:p>
+          <w:pPr>
+            <w:pStyle w:val="TM2"/>
+            <w:tabs>
+              <w:tab w:val="right" w:leader="dot" w:pos="9062"/>
+            </w:tabs>
+            <w:rPr>
+              <w:rFonts w:eastAsiaTheme="minorEastAsia"/>
+              <w:noProof/>
+              <w:lang w:eastAsia="fr-CH"/>
+            </w:rPr>
+          </w:pPr>
+          <w:hyperlink w:anchor="_Toc198017756" w:history="1">
+            <w:r>
+              <w:rPr>
+                <w:rStyle w:val="Lienhypertexte"/>
+                <w:noProof/>
+              </w:rPr>
+              <w:t>Étapes réalisées</w:t>
+            </w:r>
+            <w:r>
+              <w:rPr>
+                <w:noProof/>
+                <w:webHidden/>
+              </w:rPr>
+              <w:tab/>
+            </w:r>
+            <w:r>
+              <w:rPr>
+                <w:noProof/>
+                <w:webHidden/>
+              </w:rPr>
+              <w:fldChar w:fldCharType="begin"/>
+            </w:r>
+            <w:r>
+              <w:rPr>
+                <w:noProof/>
+                <w:webHidden/>
+              </w:rPr>
+              <w:instrText xml:space="preserve"> PAGEREF _Toc198017756 \h </w:instrText>
+            </w:r>
+            <w:r>
+              <w:rPr>
+                <w:noProof/>
+                <w:webHidden/>
+              </w:rPr>
+            </w:r>
+            <w:r>
+              <w:rPr>
+                <w:noProof/>
+                <w:webHidden/>
+              </w:rPr>
+              <w:fldChar w:fldCharType="separate"/>
+            </w:r>
+            <w:r>
+              <w:rPr>
+                <w:noProof/>
+                <w:webHidden/>
+              </w:rPr>
+              <w:t>9</w:t>
+            </w:r>
+            <w:r>
+              <w:rPr>
+                <w:noProof/>
+                <w:webHidden/>
+              </w:rPr>
+              <w:fldChar w:fldCharType="end"/>
+            </w:r>
+          </w:hyperlink>
+        </w:p>
+        <w:p>
+          <w:pPr>
+            <w:pStyle w:val="TM2"/>
+            <w:tabs>
+              <w:tab w:val="right" w:leader="dot" w:pos="9062"/>
+            </w:tabs>
+            <w:rPr>
+              <w:rFonts w:eastAsiaTheme="minorEastAsia"/>
+              <w:noProof/>
+              <w:lang w:eastAsia="fr-CH"/>
+            </w:rPr>
+          </w:pPr>
+          <w:hyperlink w:anchor="_Toc198017757" w:history="1">
+            <w:r>
+              <w:rPr>
+                <w:rStyle w:val="Lienhypertexte"/>
+                <w:noProof/>
+              </w:rPr>
+              <w:t>Problèmes rencontrés</w:t>
+            </w:r>
+            <w:r>
+              <w:rPr>
+                <w:noProof/>
+                <w:webHidden/>
+              </w:rPr>
+              <w:tab/>
+            </w:r>
+            <w:r>
+              <w:rPr>
+                <w:noProof/>
+                <w:webHidden/>
+              </w:rPr>
+              <w:fldChar w:fldCharType="begin"/>
+            </w:r>
+            <w:r>
+              <w:rPr>
+                <w:noProof/>
+                <w:webHidden/>
+              </w:rPr>
+              <w:instrText xml:space="preserve"> PAGEREF _Toc198017757 \h </w:instrText>
+            </w:r>
+            <w:r>
+              <w:rPr>
+                <w:noProof/>
+                <w:webHidden/>
+              </w:rPr>
+            </w:r>
+            <w:r>
+              <w:rPr>
+                <w:noProof/>
+                <w:webHidden/>
+              </w:rPr>
+              <w:fldChar w:fldCharType="separate"/>
+            </w:r>
+            <w:r>
+              <w:rPr>
+                <w:noProof/>
+                <w:webHidden/>
+              </w:rPr>
+              <w:t>9</w:t>
+            </w:r>
+            <w:r>
+              <w:rPr>
+                <w:noProof/>
+                <w:webHidden/>
+              </w:rPr>
+              <w:fldChar w:fldCharType="end"/>
+            </w:r>
+          </w:hyperlink>
+        </w:p>
+        <w:p>
+          <w:pPr>
+            <w:pStyle w:val="TM2"/>
+            <w:tabs>
+              <w:tab w:val="right" w:leader="dot" w:pos="9062"/>
+            </w:tabs>
+            <w:rPr>
+              <w:rFonts w:eastAsiaTheme="minorEastAsia"/>
+              <w:noProof/>
+              <w:lang w:eastAsia="fr-CH"/>
+            </w:rPr>
+          </w:pPr>
+          <w:hyperlink w:anchor="_Toc198017758" w:history="1">
+            <w:r>
+              <w:rPr>
+                <w:rStyle w:val="Lienhypertexte"/>
+                <w:noProof/>
+              </w:rPr>
+              <w:t>Étapes suivantes</w:t>
+            </w:r>
+            <w:r>
+              <w:rPr>
+                <w:noProof/>
+                <w:webHidden/>
+              </w:rPr>
+              <w:tab/>
+            </w:r>
+            <w:r>
+              <w:rPr>
+                <w:noProof/>
+                <w:webHidden/>
+              </w:rPr>
+              <w:fldChar w:fldCharType="begin"/>
+            </w:r>
+            <w:r>
+              <w:rPr>
+                <w:noProof/>
+                <w:webHidden/>
+              </w:rPr>
+              <w:instrText xml:space="preserve"> PAGEREF _Toc198017758 \h </w:instrText>
+            </w:r>
+            <w:r>
+              <w:rPr>
+                <w:noProof/>
+                <w:webHidden/>
+              </w:rPr>
+            </w:r>
+            <w:r>
+              <w:rPr>
+                <w:noProof/>
+                <w:webHidden/>
+              </w:rPr>
+              <w:fldChar w:fldCharType="separate"/>
+            </w:r>
+            <w:r>
+              <w:rPr>
+                <w:noProof/>
+                <w:webHidden/>
+              </w:rPr>
+              <w:t>9</w:t>
+            </w:r>
+            <w:r>
+              <w:rPr>
+                <w:noProof/>
+                <w:webHidden/>
+              </w:rPr>
+              <w:fldChar w:fldCharType="end"/>
+            </w:r>
+          </w:hyperlink>
+        </w:p>
+        <w:p>
+          <w:pPr>
+            <w:pStyle w:val="TM1"/>
+            <w:tabs>
+              <w:tab w:val="left" w:pos="440"/>
+              <w:tab w:val="right" w:leader="dot" w:pos="9062"/>
+            </w:tabs>
+            <w:rPr>
+              <w:rFonts w:eastAsiaTheme="minorEastAsia"/>
+              <w:noProof/>
+              <w:lang w:eastAsia="fr-CH"/>
+            </w:rPr>
+          </w:pPr>
+          <w:hyperlink w:anchor="_Toc198017759" w:history="1">
+            <w:r>
+              <w:rPr>
+                <w:rStyle w:val="Lienhypertexte"/>
+                <w:noProof/>
+              </w:rPr>
+              <w:t>6.</w:t>
+            </w:r>
+            <w:r>
+              <w:rPr>
+                <w:rFonts w:eastAsiaTheme="minorEastAsia"/>
+                <w:noProof/>
+                <w:lang w:eastAsia="fr-CH"/>
+              </w:rPr>
+              <w:tab/>
+            </w:r>
+            <w:r>
+              <w:rPr>
+                <w:rStyle w:val="Lienhypertexte"/>
+                <w:noProof/>
+              </w:rPr>
+              <w:t>02.05.2025</w:t>
+            </w:r>
+            <w:r>
+              <w:rPr>
+                <w:noProof/>
+                <w:webHidden/>
+              </w:rPr>
+              <w:tab/>
+            </w:r>
+            <w:r>
+              <w:rPr>
+                <w:noProof/>
+                <w:webHidden/>
+              </w:rPr>
+              <w:fldChar w:fldCharType="begin"/>
+            </w:r>
+            <w:r>
+              <w:rPr>
+                <w:noProof/>
+                <w:webHidden/>
+              </w:rPr>
+              <w:instrText xml:space="preserve"> PAGEREF _Toc198017759 \h </w:instrText>
+            </w:r>
+            <w:r>
+              <w:rPr>
+                <w:noProof/>
+                <w:webHidden/>
+              </w:rPr>
+            </w:r>
+            <w:r>
+              <w:rPr>
+                <w:noProof/>
+                <w:webHidden/>
+              </w:rPr>
+              <w:fldChar w:fldCharType="separate"/>
+            </w:r>
+            <w:r>
+              <w:rPr>
+                <w:noProof/>
+                <w:webHidden/>
+              </w:rPr>
+              <w:t>10</w:t>
+            </w:r>
+            <w:r>
+              <w:rPr>
+                <w:noProof/>
+                <w:webHidden/>
+              </w:rPr>
+              <w:fldChar w:fldCharType="end"/>
+            </w:r>
+          </w:hyperlink>
+        </w:p>
+        <w:p>
+          <w:pPr>
+            <w:pStyle w:val="TM2"/>
+            <w:tabs>
+              <w:tab w:val="right" w:leader="dot" w:pos="9062"/>
+            </w:tabs>
+            <w:rPr>
+              <w:rFonts w:eastAsiaTheme="minorEastAsia"/>
+              <w:noProof/>
+              <w:lang w:eastAsia="fr-CH"/>
+            </w:rPr>
+          </w:pPr>
+          <w:hyperlink w:anchor="_Toc198017760" w:history="1">
+            <w:r>
+              <w:rPr>
+                <w:rStyle w:val="Lienhypertexte"/>
+                <w:noProof/>
+              </w:rPr>
+              <w:t>Étapes réalisées</w:t>
+            </w:r>
+            <w:r>
+              <w:rPr>
+                <w:noProof/>
+                <w:webHidden/>
+              </w:rPr>
+              <w:tab/>
+            </w:r>
+            <w:r>
+              <w:rPr>
+                <w:noProof/>
+                <w:webHidden/>
+              </w:rPr>
+              <w:fldChar w:fldCharType="begin"/>
+            </w:r>
+            <w:r>
+              <w:rPr>
+                <w:noProof/>
+                <w:webHidden/>
+              </w:rPr>
+              <w:instrText xml:space="preserve"> PAGEREF _Toc198017760 \h </w:instrText>
+            </w:r>
+            <w:r>
+              <w:rPr>
+                <w:noProof/>
+                <w:webHidden/>
+              </w:rPr>
+            </w:r>
+            <w:r>
+              <w:rPr>
+                <w:noProof/>
+                <w:webHidden/>
+              </w:rPr>
+              <w:fldChar w:fldCharType="separate"/>
+            </w:r>
+            <w:r>
+              <w:rPr>
+                <w:noProof/>
+                <w:webHidden/>
+              </w:rPr>
+              <w:t>10</w:t>
+            </w:r>
+            <w:r>
+              <w:rPr>
+                <w:noProof/>
+                <w:webHidden/>
+              </w:rPr>
+              <w:fldChar w:fldCharType="end"/>
+            </w:r>
+          </w:hyperlink>
+        </w:p>
+        <w:p>
+          <w:pPr>
+            <w:pStyle w:val="TM2"/>
+            <w:tabs>
+              <w:tab w:val="right" w:leader="dot" w:pos="9062"/>
+            </w:tabs>
+            <w:rPr>
+              <w:rFonts w:eastAsiaTheme="minorEastAsia"/>
+              <w:noProof/>
+              <w:lang w:eastAsia="fr-CH"/>
+            </w:rPr>
+          </w:pPr>
+          <w:hyperlink w:anchor="_Toc198017761" w:history="1">
+            <w:r>
+              <w:rPr>
+                <w:rStyle w:val="Lienhypertexte"/>
+                <w:noProof/>
+              </w:rPr>
+              <w:t>Problèmes rencontrés</w:t>
+            </w:r>
+            <w:r>
+              <w:rPr>
+                <w:noProof/>
+                <w:webHidden/>
+              </w:rPr>
+              <w:tab/>
+            </w:r>
+            <w:r>
+              <w:rPr>
+                <w:noProof/>
+                <w:webHidden/>
+              </w:rPr>
+              <w:fldChar w:fldCharType="begin"/>
+            </w:r>
+            <w:r>
+              <w:rPr>
+                <w:noProof/>
+                <w:webHidden/>
+              </w:rPr>
+              <w:instrText xml:space="preserve"> PAGEREF _Toc198017761 \h </w:instrText>
+            </w:r>
+            <w:r>
+              <w:rPr>
+                <w:noProof/>
+                <w:webHidden/>
+              </w:rPr>
+            </w:r>
+            <w:r>
+              <w:rPr>
+                <w:noProof/>
+                <w:webHidden/>
+              </w:rPr>
+              <w:fldChar w:fldCharType="separate"/>
+            </w:r>
+            <w:r>
+              <w:rPr>
+                <w:noProof/>
+                <w:webHidden/>
+              </w:rPr>
+              <w:t>10</w:t>
+            </w:r>
+            <w:r>
+              <w:rPr>
+                <w:noProof/>
+                <w:webHidden/>
+              </w:rPr>
+              <w:fldChar w:fldCharType="end"/>
+            </w:r>
+          </w:hyperlink>
+        </w:p>
+        <w:p>
+          <w:pPr>
+            <w:pStyle w:val="TM2"/>
+            <w:tabs>
+              <w:tab w:val="right" w:leader="dot" w:pos="9062"/>
+            </w:tabs>
+            <w:rPr>
+              <w:rFonts w:eastAsiaTheme="minorEastAsia"/>
+              <w:noProof/>
+              <w:lang w:eastAsia="fr-CH"/>
+            </w:rPr>
+          </w:pPr>
+          <w:hyperlink w:anchor="_Toc198017762" w:history="1">
+            <w:r>
+              <w:rPr>
+                <w:rStyle w:val="Lienhypertexte"/>
+                <w:noProof/>
+              </w:rPr>
+              <w:t>Étapes suivantes</w:t>
+            </w:r>
+            <w:r>
+              <w:rPr>
+                <w:noProof/>
+                <w:webHidden/>
+              </w:rPr>
+              <w:tab/>
+            </w:r>
+            <w:r>
+              <w:rPr>
+                <w:noProof/>
+                <w:webHidden/>
+              </w:rPr>
+              <w:fldChar w:fldCharType="begin"/>
+            </w:r>
+            <w:r>
+              <w:rPr>
+                <w:noProof/>
+                <w:webHidden/>
+              </w:rPr>
+              <w:instrText xml:space="preserve"> PAGEREF _Toc198017762 \h </w:instrText>
+            </w:r>
+            <w:r>
+              <w:rPr>
+                <w:noProof/>
+                <w:webHidden/>
+              </w:rPr>
+            </w:r>
+            <w:r>
+              <w:rPr>
+                <w:noProof/>
+                <w:webHidden/>
+              </w:rPr>
+              <w:fldChar w:fldCharType="separate"/>
+            </w:r>
+            <w:r>
+              <w:rPr>
+                <w:noProof/>
+                <w:webHidden/>
+              </w:rPr>
+              <w:t>10</w:t>
+            </w:r>
+            <w:r>
+              <w:rPr>
+                <w:noProof/>
+                <w:webHidden/>
+              </w:rPr>
+              <w:fldChar w:fldCharType="end"/>
+            </w:r>
+          </w:hyperlink>
+        </w:p>
+        <w:p>
+          <w:pPr>
+            <w:pStyle w:val="TM1"/>
+            <w:tabs>
+              <w:tab w:val="left" w:pos="440"/>
+              <w:tab w:val="right" w:leader="dot" w:pos="9062"/>
+            </w:tabs>
+            <w:rPr>
+              <w:rFonts w:eastAsiaTheme="minorEastAsia"/>
+              <w:noProof/>
+              <w:lang w:eastAsia="fr-CH"/>
+            </w:rPr>
+          </w:pPr>
+          <w:hyperlink w:anchor="_Toc198017763" w:history="1">
+            <w:r>
+              <w:rPr>
+                <w:rStyle w:val="Lienhypertexte"/>
+                <w:noProof/>
+              </w:rPr>
+              <w:t>7.</w:t>
+            </w:r>
+            <w:r>
+              <w:rPr>
+                <w:rFonts w:eastAsiaTheme="minorEastAsia"/>
+                <w:noProof/>
+                <w:lang w:eastAsia="fr-CH"/>
+              </w:rPr>
+              <w:tab/>
+            </w:r>
+            <w:r>
+              <w:rPr>
+                <w:rStyle w:val="Lienhypertexte"/>
+                <w:noProof/>
+              </w:rPr>
+              <w:t>05.05.2025</w:t>
+            </w:r>
+            <w:r>
+              <w:rPr>
+                <w:noProof/>
+                <w:webHidden/>
+              </w:rPr>
+              <w:tab/>
+            </w:r>
+            <w:r>
+              <w:rPr>
+                <w:noProof/>
+                <w:webHidden/>
+              </w:rPr>
+              <w:fldChar w:fldCharType="begin"/>
+            </w:r>
+            <w:r>
+              <w:rPr>
+                <w:noProof/>
+                <w:webHidden/>
+              </w:rPr>
+              <w:instrText xml:space="preserve"> PAGEREF _Toc198017763 \h </w:instrText>
+            </w:r>
+            <w:r>
+              <w:rPr>
+                <w:noProof/>
+                <w:webHidden/>
+              </w:rPr>
+            </w:r>
+            <w:r>
+              <w:rPr>
+                <w:noProof/>
+                <w:webHidden/>
+              </w:rPr>
+              <w:fldChar w:fldCharType="separate"/>
+            </w:r>
+            <w:r>
+              <w:rPr>
+                <w:noProof/>
+                <w:webHidden/>
+              </w:rPr>
+              <w:t>10</w:t>
+            </w:r>
+            <w:r>
+              <w:rPr>
+                <w:noProof/>
+                <w:webHidden/>
+              </w:rPr>
+              <w:fldChar w:fldCharType="end"/>
+            </w:r>
+          </w:hyperlink>
+        </w:p>
+        <w:p>
+          <w:pPr>
+            <w:pStyle w:val="TM2"/>
+            <w:tabs>
+              <w:tab w:val="right" w:leader="dot" w:pos="9062"/>
+            </w:tabs>
+            <w:rPr>
+              <w:rFonts w:eastAsiaTheme="minorEastAsia"/>
+              <w:noProof/>
+              <w:lang w:eastAsia="fr-CH"/>
+            </w:rPr>
+          </w:pPr>
+          <w:hyperlink w:anchor="_Toc198017764" w:history="1">
+            <w:r>
+              <w:rPr>
+                <w:rStyle w:val="Lienhypertexte"/>
+                <w:noProof/>
+              </w:rPr>
+              <w:t>Étapes réalisées</w:t>
+            </w:r>
+            <w:r>
+              <w:rPr>
+                <w:noProof/>
+                <w:webHidden/>
+              </w:rPr>
+              <w:tab/>
+            </w:r>
+            <w:r>
+              <w:rPr>
+                <w:noProof/>
+                <w:webHidden/>
+              </w:rPr>
+              <w:fldChar w:fldCharType="begin"/>
+            </w:r>
+            <w:r>
+              <w:rPr>
+                <w:noProof/>
+                <w:webHidden/>
+              </w:rPr>
+              <w:instrText xml:space="preserve"> PAGEREF _Toc198017764 \h </w:instrText>
+            </w:r>
+            <w:r>
+              <w:rPr>
+                <w:noProof/>
+                <w:webHidden/>
+              </w:rPr>
+            </w:r>
+            <w:r>
+              <w:rPr>
+                <w:noProof/>
+                <w:webHidden/>
+              </w:rPr>
+              <w:fldChar w:fldCharType="separate"/>
+            </w:r>
+            <w:r>
+              <w:rPr>
+                <w:noProof/>
+                <w:webHidden/>
+              </w:rPr>
+              <w:t>10</w:t>
+            </w:r>
+            <w:r>
+              <w:rPr>
+                <w:noProof/>
+                <w:webHidden/>
+              </w:rPr>
+              <w:fldChar w:fldCharType="end"/>
+            </w:r>
+          </w:hyperlink>
+        </w:p>
+        <w:p>
+          <w:pPr>
+            <w:pStyle w:val="TM2"/>
+            <w:tabs>
+              <w:tab w:val="right" w:leader="dot" w:pos="9062"/>
+            </w:tabs>
+            <w:rPr>
+              <w:rFonts w:eastAsiaTheme="minorEastAsia"/>
+              <w:noProof/>
+              <w:lang w:eastAsia="fr-CH"/>
+            </w:rPr>
+          </w:pPr>
+          <w:hyperlink w:anchor="_Toc198017765" w:history="1">
+            <w:r>
+              <w:rPr>
+                <w:rStyle w:val="Lienhypertexte"/>
+                <w:noProof/>
+              </w:rPr>
+              <w:t>Problèmes rencontrés</w:t>
+            </w:r>
+            <w:r>
+              <w:rPr>
+                <w:noProof/>
+                <w:webHidden/>
+              </w:rPr>
+              <w:tab/>
+            </w:r>
+            <w:r>
+              <w:rPr>
+                <w:noProof/>
+                <w:webHidden/>
+              </w:rPr>
+              <w:fldChar w:fldCharType="begin"/>
+            </w:r>
+            <w:r>
+              <w:rPr>
+                <w:noProof/>
+                <w:webHidden/>
+              </w:rPr>
+              <w:instrText xml:space="preserve"> PAGEREF _Toc198017765 \h </w:instrText>
+            </w:r>
+            <w:r>
+              <w:rPr>
+                <w:noProof/>
+                <w:webHidden/>
+              </w:rPr>
+            </w:r>
+            <w:r>
+              <w:rPr>
+                <w:noProof/>
+                <w:webHidden/>
+              </w:rPr>
+              <w:fldChar w:fldCharType="separate"/>
+            </w:r>
+            <w:r>
+              <w:rPr>
+                <w:noProof/>
+                <w:webHidden/>
+              </w:rPr>
+              <w:t>10</w:t>
+            </w:r>
+            <w:r>
+              <w:rPr>
+                <w:noProof/>
+                <w:webHidden/>
+              </w:rPr>
+              <w:fldChar w:fldCharType="end"/>
+            </w:r>
+          </w:hyperlink>
+        </w:p>
+        <w:p>
+          <w:pPr>
+            <w:pStyle w:val="TM2"/>
+            <w:tabs>
+              <w:tab w:val="right" w:leader="dot" w:pos="9062"/>
+            </w:tabs>
+            <w:rPr>
+              <w:rFonts w:eastAsiaTheme="minorEastAsia"/>
+              <w:noProof/>
+              <w:lang w:eastAsia="fr-CH"/>
+            </w:rPr>
+          </w:pPr>
+          <w:hyperlink w:anchor="_Toc198017766" w:history="1">
+            <w:r>
+              <w:rPr>
+                <w:rStyle w:val="Lienhypertexte"/>
+                <w:noProof/>
+              </w:rPr>
+              <w:t>Étapes suivantes</w:t>
+            </w:r>
+            <w:r>
+              <w:rPr>
+                <w:noProof/>
+                <w:webHidden/>
+              </w:rPr>
+              <w:tab/>
+            </w:r>
+            <w:r>
+              <w:rPr>
+                <w:noProof/>
+                <w:webHidden/>
+              </w:rPr>
+              <w:fldChar w:fldCharType="begin"/>
+            </w:r>
+            <w:r>
+              <w:rPr>
+                <w:noProof/>
+                <w:webHidden/>
+              </w:rPr>
+              <w:instrText xml:space="preserve"> PAGEREF _Toc198017766 \h </w:instrText>
+            </w:r>
+            <w:r>
+              <w:rPr>
+                <w:noProof/>
+                <w:webHidden/>
+              </w:rPr>
+            </w:r>
+            <w:r>
+              <w:rPr>
+                <w:noProof/>
+                <w:webHidden/>
+              </w:rPr>
+              <w:fldChar w:fldCharType="separate"/>
+            </w:r>
+            <w:r>
+              <w:rPr>
+                <w:noProof/>
+                <w:webHidden/>
+              </w:rPr>
+              <w:t>10</w:t>
+            </w:r>
+            <w:r>
+              <w:rPr>
+                <w:noProof/>
+                <w:webHidden/>
+              </w:rPr>
+              <w:fldChar w:fldCharType="end"/>
+            </w:r>
+          </w:hyperlink>
+        </w:p>
+        <w:p>
+          <w:pPr>
+            <w:pStyle w:val="TM1"/>
+            <w:tabs>
+              <w:tab w:val="left" w:pos="440"/>
+              <w:tab w:val="right" w:leader="dot" w:pos="9062"/>
+            </w:tabs>
+            <w:rPr>
+              <w:rFonts w:eastAsiaTheme="minorEastAsia"/>
+              <w:noProof/>
+              <w:lang w:eastAsia="fr-CH"/>
+            </w:rPr>
+          </w:pPr>
+          <w:hyperlink w:anchor="_Toc198017767" w:history="1">
+            <w:r>
+              <w:rPr>
+                <w:rStyle w:val="Lienhypertexte"/>
+                <w:noProof/>
+              </w:rPr>
+              <w:t>8.</w:t>
+            </w:r>
+            <w:r>
+              <w:rPr>
+                <w:rFonts w:eastAsiaTheme="minorEastAsia"/>
+                <w:noProof/>
+                <w:lang w:eastAsia="fr-CH"/>
+              </w:rPr>
+              <w:tab/>
+            </w:r>
+            <w:r>
+              <w:rPr>
+                <w:rStyle w:val="Lienhypertexte"/>
+                <w:noProof/>
+              </w:rPr>
+              <w:t>06.05.2025</w:t>
+            </w:r>
+            <w:r>
+              <w:rPr>
+                <w:noProof/>
+                <w:webHidden/>
+              </w:rPr>
+              <w:tab/>
+            </w:r>
+            <w:r>
+              <w:rPr>
+                <w:noProof/>
+                <w:webHidden/>
+              </w:rPr>
+              <w:fldChar w:fldCharType="begin"/>
+            </w:r>
+            <w:r>
+              <w:rPr>
+                <w:noProof/>
+                <w:webHidden/>
+              </w:rPr>
+              <w:instrText xml:space="preserve"> PAGEREF _Toc198017767 \h </w:instrText>
+            </w:r>
+            <w:r>
+              <w:rPr>
+                <w:noProof/>
+                <w:webHidden/>
+              </w:rPr>
+            </w:r>
+            <w:r>
+              <w:rPr>
+                <w:noProof/>
+                <w:webHidden/>
+              </w:rPr>
+              <w:fldChar w:fldCharType="separate"/>
+            </w:r>
+            <w:r>
+              <w:rPr>
+                <w:noProof/>
+                <w:webHidden/>
+              </w:rPr>
+              <w:t>10</w:t>
+            </w:r>
+            <w:r>
+              <w:rPr>
+                <w:noProof/>
+                <w:webHidden/>
+              </w:rPr>
+              <w:fldChar w:fldCharType="end"/>
+            </w:r>
+          </w:hyperlink>
+        </w:p>
+        <w:p>
+          <w:pPr>
+            <w:pStyle w:val="TM2"/>
+            <w:tabs>
+              <w:tab w:val="right" w:leader="dot" w:pos="9062"/>
+            </w:tabs>
+            <w:rPr>
+              <w:rFonts w:eastAsiaTheme="minorEastAsia"/>
+              <w:noProof/>
+              <w:lang w:eastAsia="fr-CH"/>
+            </w:rPr>
+          </w:pPr>
+          <w:hyperlink w:anchor="_Toc198017768" w:history="1">
+            <w:r>
+              <w:rPr>
+                <w:rStyle w:val="Lienhypertexte"/>
+                <w:noProof/>
+              </w:rPr>
+              <w:t>Étapes réalisées</w:t>
+            </w:r>
+            <w:r>
+              <w:rPr>
+                <w:noProof/>
+                <w:webHidden/>
+              </w:rPr>
+              <w:tab/>
+            </w:r>
+            <w:r>
+              <w:rPr>
+                <w:noProof/>
+                <w:webHidden/>
+              </w:rPr>
+              <w:fldChar w:fldCharType="begin"/>
+            </w:r>
+            <w:r>
+              <w:rPr>
+                <w:noProof/>
+                <w:webHidden/>
+              </w:rPr>
+              <w:instrText xml:space="preserve"> PAGEREF _Toc198017768 \h </w:instrText>
+            </w:r>
+            <w:r>
+              <w:rPr>
+                <w:noProof/>
+                <w:webHidden/>
+              </w:rPr>
+            </w:r>
+            <w:r>
+              <w:rPr>
+                <w:noProof/>
+                <w:webHidden/>
+              </w:rPr>
+              <w:fldChar w:fldCharType="separate"/>
+            </w:r>
+            <w:r>
+              <w:rPr>
+                <w:noProof/>
+                <w:webHidden/>
+              </w:rPr>
+              <w:t>10</w:t>
+            </w:r>
+            <w:r>
+              <w:rPr>
+                <w:noProof/>
+                <w:webHidden/>
+              </w:rPr>
+              <w:fldChar w:fldCharType="end"/>
+            </w:r>
+          </w:hyperlink>
+        </w:p>
+        <w:p>
+          <w:pPr>
+            <w:pStyle w:val="TM2"/>
+            <w:tabs>
+              <w:tab w:val="right" w:leader="dot" w:pos="9062"/>
+            </w:tabs>
+            <w:rPr>
+              <w:rFonts w:eastAsiaTheme="minorEastAsia"/>
+              <w:noProof/>
+              <w:lang w:eastAsia="fr-CH"/>
+            </w:rPr>
+          </w:pPr>
+          <w:hyperlink w:anchor="_Toc198017769" w:history="1">
+            <w:r>
+              <w:rPr>
+                <w:rStyle w:val="Lienhypertexte"/>
+                <w:noProof/>
+              </w:rPr>
+              <w:t>Problèmes rencontrés</w:t>
+            </w:r>
+            <w:r>
+              <w:rPr>
+                <w:noProof/>
+                <w:webHidden/>
+              </w:rPr>
+              <w:tab/>
+            </w:r>
+            <w:r>
+              <w:rPr>
+                <w:noProof/>
+                <w:webHidden/>
+              </w:rPr>
+              <w:fldChar w:fldCharType="begin"/>
+            </w:r>
+            <w:r>
+              <w:rPr>
+                <w:noProof/>
+                <w:webHidden/>
+              </w:rPr>
+              <w:instrText xml:space="preserve"> PAGEREF _Toc198017769 \h </w:instrText>
+            </w:r>
+            <w:r>
+              <w:rPr>
+                <w:noProof/>
+                <w:webHidden/>
+              </w:rPr>
+            </w:r>
+            <w:r>
+              <w:rPr>
+                <w:noProof/>
+                <w:webHidden/>
+              </w:rPr>
+              <w:fldChar w:fldCharType="separate"/>
+            </w:r>
+            <w:r>
+              <w:rPr>
+                <w:noProof/>
+                <w:webHidden/>
+              </w:rPr>
+              <w:t>10</w:t>
+            </w:r>
+            <w:r>
+              <w:rPr>
+                <w:noProof/>
+                <w:webHidden/>
+              </w:rPr>
+              <w:fldChar w:fldCharType="end"/>
+            </w:r>
+          </w:hyperlink>
+        </w:p>
+        <w:p>
+          <w:pPr>
+            <w:pStyle w:val="TM2"/>
+            <w:tabs>
+              <w:tab w:val="right" w:leader="dot" w:pos="9062"/>
+            </w:tabs>
+            <w:rPr>
+              <w:rFonts w:eastAsiaTheme="minorEastAsia"/>
+              <w:noProof/>
+              <w:lang w:eastAsia="fr-CH"/>
+            </w:rPr>
+          </w:pPr>
+          <w:hyperlink w:anchor="_Toc198017770" w:history="1">
+            <w:r>
+              <w:rPr>
+                <w:rStyle w:val="Lienhypertexte"/>
+                <w:noProof/>
+              </w:rPr>
+              <w:t>Étapes suivantes</w:t>
+            </w:r>
+            <w:r>
+              <w:rPr>
+                <w:noProof/>
+                <w:webHidden/>
+              </w:rPr>
+              <w:tab/>
+            </w:r>
+            <w:r>
+              <w:rPr>
+                <w:noProof/>
+                <w:webHidden/>
+              </w:rPr>
+              <w:fldChar w:fldCharType="begin"/>
+            </w:r>
+            <w:r>
+              <w:rPr>
+                <w:noProof/>
+                <w:webHidden/>
+              </w:rPr>
+              <w:instrText xml:space="preserve"> PAGEREF _Toc198017770 \h </w:instrText>
+            </w:r>
+            <w:r>
+              <w:rPr>
+                <w:noProof/>
+                <w:webHidden/>
+              </w:rPr>
+            </w:r>
+            <w:r>
+              <w:rPr>
+                <w:noProof/>
+                <w:webHidden/>
+              </w:rPr>
+              <w:fldChar w:fldCharType="separate"/>
+            </w:r>
+            <w:r>
+              <w:rPr>
+                <w:noProof/>
+                <w:webHidden/>
+              </w:rPr>
+              <w:t>10</w:t>
+            </w:r>
+            <w:r>
+              <w:rPr>
+                <w:noProof/>
+                <w:webHidden/>
+              </w:rPr>
+              <w:fldChar w:fldCharType="end"/>
+            </w:r>
+          </w:hyperlink>
+        </w:p>
+        <w:p>
+          <w:pPr>
+            <w:pStyle w:val="TM1"/>
+            <w:tabs>
+              <w:tab w:val="left" w:pos="440"/>
+              <w:tab w:val="right" w:leader="dot" w:pos="9062"/>
+            </w:tabs>
+            <w:rPr>
+              <w:rFonts w:eastAsiaTheme="minorEastAsia"/>
+              <w:noProof/>
+              <w:lang w:eastAsia="fr-CH"/>
+            </w:rPr>
+          </w:pPr>
+          <w:hyperlink w:anchor="_Toc198017771" w:history="1">
+            <w:r>
+              <w:rPr>
+                <w:rStyle w:val="Lienhypertexte"/>
+                <w:noProof/>
+              </w:rPr>
+              <w:t>9.</w:t>
+            </w:r>
+            <w:r>
+              <w:rPr>
+                <w:rFonts w:eastAsiaTheme="minorEastAsia"/>
+                <w:noProof/>
+                <w:lang w:eastAsia="fr-CH"/>
+              </w:rPr>
+              <w:tab/>
+            </w:r>
+            <w:r>
+              <w:rPr>
+                <w:rStyle w:val="Lienhypertexte"/>
+                <w:noProof/>
+              </w:rPr>
+              <w:t>09.05.2025</w:t>
+            </w:r>
+            <w:r>
+              <w:rPr>
+                <w:noProof/>
+                <w:webHidden/>
+              </w:rPr>
+              <w:tab/>
+            </w:r>
+            <w:r>
+              <w:rPr>
+                <w:noProof/>
+                <w:webHidden/>
+              </w:rPr>
+              <w:fldChar w:fldCharType="begin"/>
+            </w:r>
+            <w:r>
+              <w:rPr>
+                <w:noProof/>
+                <w:webHidden/>
+              </w:rPr>
+              <w:instrText xml:space="preserve"> PAGEREF _Toc198017771 \h </w:instrText>
+            </w:r>
+            <w:r>
+              <w:rPr>
+                <w:noProof/>
+                <w:webHidden/>
+              </w:rPr>
+            </w:r>
+            <w:r>
+              <w:rPr>
+                <w:noProof/>
+                <w:webHidden/>
+              </w:rPr>
+              <w:fldChar w:fldCharType="separate"/>
+            </w:r>
+            <w:r>
+              <w:rPr>
+                <w:noProof/>
+                <w:webHidden/>
+              </w:rPr>
+              <w:t>10</w:t>
+            </w:r>
+            <w:r>
+              <w:rPr>
+                <w:noProof/>
+                <w:webHidden/>
+              </w:rPr>
+              <w:fldChar w:fldCharType="end"/>
+            </w:r>
+          </w:hyperlink>
+        </w:p>
+        <w:p>
+          <w:pPr>
+            <w:pStyle w:val="TM2"/>
+            <w:tabs>
+              <w:tab w:val="right" w:leader="dot" w:pos="9062"/>
+            </w:tabs>
+            <w:rPr>
+              <w:rFonts w:eastAsiaTheme="minorEastAsia"/>
+              <w:noProof/>
+              <w:lang w:eastAsia="fr-CH"/>
+            </w:rPr>
+          </w:pPr>
+          <w:hyperlink w:anchor="_Toc198017772" w:history="1">
+            <w:r>
+              <w:rPr>
+                <w:rStyle w:val="Lienhypertexte"/>
+                <w:noProof/>
+              </w:rPr>
+              <w:t>Étapes réalisées</w:t>
+            </w:r>
+            <w:r>
+              <w:rPr>
+                <w:noProof/>
+                <w:webHidden/>
+              </w:rPr>
+              <w:tab/>
+            </w:r>
+            <w:r>
+              <w:rPr>
+                <w:noProof/>
+                <w:webHidden/>
+              </w:rPr>
+              <w:fldChar w:fldCharType="begin"/>
+            </w:r>
+            <w:r>
+              <w:rPr>
+                <w:noProof/>
+                <w:webHidden/>
+              </w:rPr>
+              <w:instrText xml:space="preserve"> PAGEREF _Toc198017772 \h </w:instrText>
+            </w:r>
+            <w:r>
+              <w:rPr>
+                <w:noProof/>
+                <w:webHidden/>
+              </w:rPr>
+            </w:r>
+            <w:r>
+              <w:rPr>
+                <w:noProof/>
+                <w:webHidden/>
+              </w:rPr>
+              <w:fldChar w:fldCharType="separate"/>
+            </w:r>
+            <w:r>
+              <w:rPr>
+                <w:noProof/>
+                <w:webHidden/>
+              </w:rPr>
+              <w:t>10</w:t>
+            </w:r>
+            <w:r>
+              <w:rPr>
+                <w:noProof/>
+                <w:webHidden/>
+              </w:rPr>
+              <w:fldChar w:fldCharType="end"/>
+            </w:r>
+          </w:hyperlink>
+        </w:p>
+        <w:p>
+          <w:pPr>
+            <w:pStyle w:val="TM2"/>
+            <w:tabs>
+              <w:tab w:val="right" w:leader="dot" w:pos="9062"/>
+            </w:tabs>
+            <w:rPr>
+              <w:rFonts w:eastAsiaTheme="minorEastAsia"/>
+              <w:noProof/>
+              <w:lang w:eastAsia="fr-CH"/>
+            </w:rPr>
+          </w:pPr>
+          <w:hyperlink w:anchor="_Toc198017773" w:history="1">
+            <w:r>
+              <w:rPr>
+                <w:rStyle w:val="Lienhypertexte"/>
+                <w:noProof/>
+              </w:rPr>
+              <w:t>Problèmes rencontrés</w:t>
+            </w:r>
+            <w:r>
+              <w:rPr>
+                <w:noProof/>
+                <w:webHidden/>
+              </w:rPr>
+              <w:tab/>
+            </w:r>
+            <w:r>
+              <w:rPr>
+                <w:noProof/>
+                <w:webHidden/>
+              </w:rPr>
+              <w:fldChar w:fldCharType="begin"/>
+            </w:r>
+            <w:r>
+              <w:rPr>
+                <w:noProof/>
+                <w:webHidden/>
+              </w:rPr>
+              <w:instrText xml:space="preserve"> PAGEREF _Toc198017773 \h </w:instrText>
+            </w:r>
+            <w:r>
+              <w:rPr>
+                <w:noProof/>
+                <w:webHidden/>
+              </w:rPr>
+            </w:r>
+            <w:r>
+              <w:rPr>
+                <w:noProof/>
+                <w:webHidden/>
+              </w:rPr>
+              <w:fldChar w:fldCharType="separate"/>
+            </w:r>
+            <w:r>
+              <w:rPr>
+                <w:noProof/>
+                <w:webHidden/>
+              </w:rPr>
+              <w:t>10</w:t>
+            </w:r>
+            <w:r>
+              <w:rPr>
+                <w:noProof/>
+                <w:webHidden/>
+              </w:rPr>
+              <w:fldChar w:fldCharType="end"/>
+            </w:r>
+          </w:hyperlink>
+        </w:p>
+        <w:p>
+          <w:pPr>
+            <w:pStyle w:val="TM2"/>
+            <w:tabs>
+              <w:tab w:val="right" w:leader="dot" w:pos="9062"/>
+            </w:tabs>
+            <w:rPr>
+              <w:rFonts w:eastAsiaTheme="minorEastAsia"/>
+              <w:noProof/>
+              <w:lang w:eastAsia="fr-CH"/>
+            </w:rPr>
+          </w:pPr>
+          <w:hyperlink w:anchor="_Toc198017774" w:history="1">
+            <w:r>
+              <w:rPr>
+                <w:rStyle w:val="Lienhypertexte"/>
+                <w:noProof/>
+              </w:rPr>
+              <w:t>Étapes suivantes</w:t>
+            </w:r>
+            <w:r>
+              <w:rPr>
+                <w:noProof/>
+                <w:webHidden/>
+              </w:rPr>
+              <w:tab/>
+            </w:r>
+            <w:r>
+              <w:rPr>
+                <w:noProof/>
+                <w:webHidden/>
+              </w:rPr>
+              <w:fldChar w:fldCharType="begin"/>
+            </w:r>
+            <w:r>
+              <w:rPr>
+                <w:noProof/>
+                <w:webHidden/>
+              </w:rPr>
+              <w:instrText xml:space="preserve"> PAGEREF _Toc198017774 \h </w:instrText>
+            </w:r>
+            <w:r>
+              <w:rPr>
+                <w:noProof/>
+                <w:webHidden/>
+              </w:rPr>
+            </w:r>
+            <w:r>
+              <w:rPr>
+                <w:noProof/>
+                <w:webHidden/>
+              </w:rPr>
+              <w:fldChar w:fldCharType="separate"/>
+            </w:r>
+            <w:r>
+              <w:rPr>
+                <w:noProof/>
+                <w:webHidden/>
+              </w:rPr>
+              <w:t>10</w:t>
+            </w:r>
+            <w:r>
+              <w:rPr>
+                <w:noProof/>
+                <w:webHidden/>
+              </w:rPr>
+              <w:fldChar w:fldCharType="end"/>
+            </w:r>
+          </w:hyperlink>
+        </w:p>
+        <w:p>
+          <w:pPr>
+            <w:pStyle w:val="TM1"/>
+            <w:tabs>
+              <w:tab w:val="left" w:pos="660"/>
+              <w:tab w:val="right" w:leader="dot" w:pos="9062"/>
+            </w:tabs>
+            <w:rPr>
+              <w:rFonts w:eastAsiaTheme="minorEastAsia"/>
+              <w:noProof/>
+              <w:lang w:eastAsia="fr-CH"/>
+            </w:rPr>
+          </w:pPr>
+          <w:hyperlink w:anchor="_Toc198017775" w:history="1">
+            <w:r>
+              <w:rPr>
+                <w:rStyle w:val="Lienhypertexte"/>
+                <w:noProof/>
+              </w:rPr>
+              <w:t>10.</w:t>
+            </w:r>
+            <w:r>
+              <w:rPr>
+                <w:rFonts w:eastAsiaTheme="minorEastAsia"/>
+                <w:noProof/>
+                <w:lang w:eastAsia="fr-CH"/>
+              </w:rPr>
+              <w:tab/>
+            </w:r>
+            <w:r>
+              <w:rPr>
+                <w:rStyle w:val="Lienhypertexte"/>
+                <w:noProof/>
+              </w:rPr>
+              <w:t>10.05.2025</w:t>
+            </w:r>
+            <w:r>
+              <w:rPr>
+                <w:noProof/>
+                <w:webHidden/>
+              </w:rPr>
+              <w:tab/>
+            </w:r>
+            <w:r>
+              <w:rPr>
+                <w:noProof/>
+                <w:webHidden/>
+              </w:rPr>
+              <w:fldChar w:fldCharType="begin"/>
+            </w:r>
+            <w:r>
+              <w:rPr>
+                <w:noProof/>
+                <w:webHidden/>
+              </w:rPr>
+              <w:instrText xml:space="preserve"> PAGEREF _Toc198017775 \h </w:instrText>
+            </w:r>
+            <w:r>
+              <w:rPr>
+                <w:noProof/>
+                <w:webHidden/>
+              </w:rPr>
+            </w:r>
+            <w:r>
+              <w:rPr>
+                <w:noProof/>
+                <w:webHidden/>
+              </w:rPr>
+              <w:fldChar w:fldCharType="separate"/>
+            </w:r>
+            <w:r>
+              <w:rPr>
+                <w:noProof/>
+                <w:webHidden/>
+              </w:rPr>
+              <w:t>10</w:t>
+            </w:r>
+            <w:r>
+              <w:rPr>
+                <w:noProof/>
+                <w:webHidden/>
+              </w:rPr>
+              <w:fldChar w:fldCharType="end"/>
+            </w:r>
+          </w:hyperlink>
+        </w:p>
+        <w:p>
+          <w:pPr>
+            <w:pStyle w:val="TM2"/>
+            <w:tabs>
+              <w:tab w:val="right" w:leader="dot" w:pos="9062"/>
+            </w:tabs>
+            <w:rPr>
+              <w:rFonts w:eastAsiaTheme="minorEastAsia"/>
+              <w:noProof/>
+              <w:lang w:eastAsia="fr-CH"/>
+            </w:rPr>
+          </w:pPr>
+          <w:hyperlink w:anchor="_Toc198017776" w:history="1">
+            <w:r>
+              <w:rPr>
+                <w:rStyle w:val="Lienhypertexte"/>
+                <w:noProof/>
+              </w:rPr>
+              <w:t>Étapes réalisées</w:t>
+            </w:r>
+            <w:r>
+              <w:rPr>
+                <w:noProof/>
+                <w:webHidden/>
+              </w:rPr>
+              <w:tab/>
+            </w:r>
+            <w:r>
+              <w:rPr>
+                <w:noProof/>
+                <w:webHidden/>
+              </w:rPr>
+              <w:fldChar w:fldCharType="begin"/>
+            </w:r>
+            <w:r>
+              <w:rPr>
+                <w:noProof/>
+                <w:webHidden/>
+              </w:rPr>
+              <w:instrText xml:space="preserve"> PAGEREF _Toc198017776 \h </w:instrText>
+            </w:r>
+            <w:r>
+              <w:rPr>
+                <w:noProof/>
+                <w:webHidden/>
+              </w:rPr>
+            </w:r>
+            <w:r>
+              <w:rPr>
+                <w:noProof/>
+                <w:webHidden/>
+              </w:rPr>
+              <w:fldChar w:fldCharType="separate"/>
+            </w:r>
+            <w:r>
+              <w:rPr>
+                <w:noProof/>
+                <w:webHidden/>
+              </w:rPr>
+              <w:t>10</w:t>
+            </w:r>
+            <w:r>
+              <w:rPr>
+                <w:noProof/>
+                <w:webHidden/>
+              </w:rPr>
+              <w:fldChar w:fldCharType="end"/>
+            </w:r>
+          </w:hyperlink>
+        </w:p>
+        <w:p>
+          <w:pPr>
+            <w:pStyle w:val="TM2"/>
+            <w:tabs>
+              <w:tab w:val="right" w:leader="dot" w:pos="9062"/>
+            </w:tabs>
+            <w:rPr>
+              <w:rFonts w:eastAsiaTheme="minorEastAsia"/>
+              <w:noProof/>
+              <w:lang w:eastAsia="fr-CH"/>
+            </w:rPr>
+          </w:pPr>
+          <w:hyperlink w:anchor="_Toc198017777" w:history="1">
+            <w:r>
+              <w:rPr>
+                <w:rStyle w:val="Lienhypertexte"/>
+                <w:noProof/>
+              </w:rPr>
+              <w:t>Problèmes rencontrés</w:t>
+            </w:r>
+            <w:r>
+              <w:rPr>
+                <w:noProof/>
+                <w:webHidden/>
+              </w:rPr>
+              <w:tab/>
+            </w:r>
+            <w:r>
+              <w:rPr>
+                <w:noProof/>
+                <w:webHidden/>
+              </w:rPr>
+              <w:fldChar w:fldCharType="begin"/>
+            </w:r>
+            <w:r>
+              <w:rPr>
+                <w:noProof/>
+                <w:webHidden/>
+              </w:rPr>
+              <w:instrText xml:space="preserve"> PAGEREF _Toc198017777 \h </w:instrText>
+            </w:r>
+            <w:r>
+              <w:rPr>
+                <w:noProof/>
+                <w:webHidden/>
+              </w:rPr>
+            </w:r>
+            <w:r>
+              <w:rPr>
+                <w:noProof/>
+                <w:webHidden/>
+              </w:rPr>
+              <w:fldChar w:fldCharType="separate"/>
+            </w:r>
+            <w:r>
+              <w:rPr>
+                <w:noProof/>
+                <w:webHidden/>
+              </w:rPr>
+              <w:t>10</w:t>
+            </w:r>
+            <w:r>
+              <w:rPr>
+                <w:noProof/>
+                <w:webHidden/>
+              </w:rPr>
+              <w:fldChar w:fldCharType="end"/>
+            </w:r>
+          </w:hyperlink>
+        </w:p>
+        <w:p>
+          <w:pPr>
+            <w:pStyle w:val="TM2"/>
+            <w:tabs>
+              <w:tab w:val="right" w:leader="dot" w:pos="9062"/>
+            </w:tabs>
+            <w:rPr>
+              <w:rFonts w:eastAsiaTheme="minorEastAsia"/>
+              <w:noProof/>
+              <w:lang w:eastAsia="fr-CH"/>
+            </w:rPr>
+          </w:pPr>
+          <w:hyperlink w:anchor="_Toc198017778" w:history="1">
+            <w:r>
+              <w:rPr>
+                <w:rStyle w:val="Lienhypertexte"/>
+                <w:noProof/>
+              </w:rPr>
+              <w:t>Étapes suivantes</w:t>
+            </w:r>
+            <w:r>
+              <w:rPr>
+                <w:noProof/>
+                <w:webHidden/>
+              </w:rPr>
+              <w:tab/>
+            </w:r>
+            <w:r>
+              <w:rPr>
+                <w:noProof/>
+                <w:webHidden/>
+              </w:rPr>
+              <w:fldChar w:fldCharType="begin"/>
+            </w:r>
+            <w:r>
+              <w:rPr>
+                <w:noProof/>
+                <w:webHidden/>
+              </w:rPr>
+              <w:instrText xml:space="preserve"> PAGEREF _Toc198017778 \h </w:instrText>
+            </w:r>
+            <w:r>
+              <w:rPr>
+                <w:noProof/>
+                <w:webHidden/>
+              </w:rPr>
+            </w:r>
+            <w:r>
+              <w:rPr>
+                <w:noProof/>
+                <w:webHidden/>
+              </w:rPr>
+              <w:fldChar w:fldCharType="separate"/>
+            </w:r>
+            <w:r>
+              <w:rPr>
+                <w:noProof/>
+                <w:webHidden/>
+              </w:rPr>
+              <w:t>10</w:t>
             </w:r>
             <w:r>
               <w:rPr>
@@ -1431,7 +3207,7 @@
           <w:numId w:val="28"/>
         </w:numPr>
       </w:pPr>
-      <w:bookmarkStart w:id="0" w:name="_Toc196806991"/>
+      <w:bookmarkStart w:id="0" w:name="_Toc198017739"/>
       <w:r>
         <w:lastRenderedPageBreak/>
         <w:t>08.04.2025</w:t>
@@ -1442,7 +3218,7 @@
       <w:pPr>
         <w:pStyle w:val="Titre2"/>
       </w:pPr>
-      <w:bookmarkStart w:id="1" w:name="_Toc196806992"/>
+      <w:bookmarkStart w:id="1" w:name="_Toc198017740"/>
       <w:r>
         <w:t>Étapes réalisées</w:t>
       </w:r>
@@ -1504,15 +3280,7 @@
         </w:numPr>
       </w:pPr>
       <w:r>
-        <w:t>Préparation des différents documents (</w:t>
-      </w:r>
-      <w:proofErr w:type="spellStart"/>
-      <w:r>
-        <w:t>Websummary</w:t>
-      </w:r>
-      <w:proofErr w:type="spellEnd"/>
-      <w:r>
-        <w:t>, JT, Rapport, etc…).</w:t>
+        <w:t>Préparation des différents documents (Websummary, JT, Rapport, etc…).</w:t>
       </w:r>
     </w:p>
     <w:p>
@@ -1576,7 +3344,7 @@
       <w:pPr>
         <w:pStyle w:val="Titre2"/>
       </w:pPr>
-      <w:bookmarkStart w:id="2" w:name="_Toc196806993"/>
+      <w:bookmarkStart w:id="2" w:name="_Toc198017741"/>
       <w:r>
         <w:t>Problèmes rencontrés</w:t>
       </w:r>
@@ -1594,7 +3362,7 @@
       <w:pPr>
         <w:pStyle w:val="Titre2"/>
       </w:pPr>
-      <w:bookmarkStart w:id="3" w:name="_Toc196806994"/>
+      <w:bookmarkStart w:id="3" w:name="_Toc198017742"/>
       <w:r>
         <w:t>Étapes suivantes</w:t>
       </w:r>
@@ -1622,7 +3390,7 @@
           <w:numId w:val="28"/>
         </w:numPr>
       </w:pPr>
-      <w:bookmarkStart w:id="4" w:name="_Toc196806995"/>
+      <w:bookmarkStart w:id="4" w:name="_Toc198017743"/>
       <w:r>
         <w:t>09.04.2025</w:t>
       </w:r>
@@ -1632,7 +3400,7 @@
       <w:pPr>
         <w:pStyle w:val="Titre2"/>
       </w:pPr>
-      <w:bookmarkStart w:id="5" w:name="_Toc196806996"/>
+      <w:bookmarkStart w:id="5" w:name="_Toc198017744"/>
       <w:r>
         <w:t>Étapes réalisées</w:t>
       </w:r>
@@ -1717,19 +3485,7 @@
           <w:rPr>
             <w:rStyle w:val="Lienhypertexte"/>
           </w:rPr>
-          <w:t>getavat</w:t>
-        </w:r>
-        <w:r>
-          <w:rPr>
-            <w:rStyle w:val="Lienhypertexte"/>
-          </w:rPr>
-          <w:t>a</w:t>
-        </w:r>
-        <w:r>
-          <w:rPr>
-            <w:rStyle w:val="Lienhypertexte"/>
-          </w:rPr>
-          <w:t>aars.com</w:t>
+          <w:t>getavataaars.com</w:t>
         </w:r>
       </w:hyperlink>
       <w:r>
@@ -1796,7 +3552,7 @@
       <w:pPr>
         <w:pStyle w:val="Titre2"/>
       </w:pPr>
-      <w:bookmarkStart w:id="6" w:name="_Toc196806997"/>
+      <w:bookmarkStart w:id="6" w:name="_Toc198017745"/>
       <w:r>
         <w:t>Problèmes rencontrés</w:t>
       </w:r>
@@ -1811,7 +3567,7 @@
       <w:pPr>
         <w:pStyle w:val="Titre2"/>
       </w:pPr>
-      <w:bookmarkStart w:id="7" w:name="_Toc196806998"/>
+      <w:bookmarkStart w:id="7" w:name="_Toc198017746"/>
       <w:r>
         <w:t>Étapes suivantes</w:t>
       </w:r>
@@ -1854,7 +3610,7 @@
           <w:numId w:val="28"/>
         </w:numPr>
       </w:pPr>
-      <w:bookmarkStart w:id="8" w:name="_Toc196806999"/>
+      <w:bookmarkStart w:id="8" w:name="_Toc198017747"/>
       <w:r>
         <w:lastRenderedPageBreak/>
         <w:t>11.04.2025</w:t>
@@ -1865,7 +3621,7 @@
       <w:pPr>
         <w:pStyle w:val="Titre2"/>
       </w:pPr>
-      <w:bookmarkStart w:id="9" w:name="_Toc196807000"/>
+      <w:bookmarkStart w:id="9" w:name="_Toc198017748"/>
       <w:r>
         <w:t>Étapes réalisées</w:t>
       </w:r>
@@ -2169,7 +3925,7 @@
       <w:pPr>
         <w:pStyle w:val="Titre2"/>
       </w:pPr>
-      <w:bookmarkStart w:id="10" w:name="_Toc196807001"/>
+      <w:bookmarkStart w:id="10" w:name="_Toc198017749"/>
       <w:r>
         <w:t>Problèmes rencontrés</w:t>
       </w:r>
@@ -2216,7 +3972,7 @@
       <w:pPr>
         <w:pStyle w:val="Titre2"/>
       </w:pPr>
-      <w:bookmarkStart w:id="11" w:name="_Toc196807002"/>
+      <w:bookmarkStart w:id="11" w:name="_Toc198017750"/>
       <w:r>
         <w:t>Étapes suivantes</w:t>
       </w:r>
@@ -2236,10 +3992,11 @@
       <w:r>
         <w:t xml:space="preserve"> de création de portraits sans sosies.</w:t>
       </w:r>
-      <w:bookmarkStart w:id="12" w:name="_GoBack"/>
-      <w:bookmarkEnd w:id="12"/>
-    </w:p>
-    <w:p>
+    </w:p>
+    <w:p>
+      <w:pPr>
+        <w:spacing w:after="360"/>
+      </w:pPr>
       <w:r>
         <w:br w:type="page"/>
       </w:r>
@@ -2252,22 +4009,22 @@
           <w:numId w:val="28"/>
         </w:numPr>
       </w:pPr>
-      <w:bookmarkStart w:id="13" w:name="_Toc196807003"/>
+      <w:bookmarkStart w:id="12" w:name="_Toc198017751"/>
       <w:r>
         <w:lastRenderedPageBreak/>
         <w:t>28.04.2025</w:t>
       </w:r>
+      <w:bookmarkEnd w:id="12"/>
+    </w:p>
+    <w:p>
+      <w:pPr>
+        <w:pStyle w:val="Titre2"/>
+      </w:pPr>
+      <w:bookmarkStart w:id="13" w:name="_Toc198017752"/>
+      <w:r>
+        <w:t>Étapes réalisées</w:t>
+      </w:r>
       <w:bookmarkEnd w:id="13"/>
-    </w:p>
-    <w:p>
-      <w:pPr>
-        <w:pStyle w:val="Titre2"/>
-      </w:pPr>
-      <w:bookmarkStart w:id="14" w:name="_Toc196807004"/>
-      <w:r>
-        <w:t>Étapes réalisées</w:t>
-      </w:r>
-      <w:bookmarkEnd w:id="14"/>
     </w:p>
     <w:p>
       <w:r>
@@ -2546,26 +4303,26 @@
       <w:pPr>
         <w:pStyle w:val="Titre2"/>
       </w:pPr>
-      <w:bookmarkStart w:id="15" w:name="_Toc196807005"/>
+      <w:bookmarkStart w:id="14" w:name="_Toc198017753"/>
       <w:r>
         <w:t>Problèmes rencontrés</w:t>
       </w:r>
+      <w:bookmarkEnd w:id="14"/>
+    </w:p>
+    <w:p>
+      <w:r>
+        <w:t>Aucun problème rencontré.</w:t>
+      </w:r>
+    </w:p>
+    <w:p>
+      <w:pPr>
+        <w:pStyle w:val="Titre2"/>
+      </w:pPr>
+      <w:bookmarkStart w:id="15" w:name="_Toc198017754"/>
+      <w:r>
+        <w:t>Étapes suivantes</w:t>
+      </w:r>
       <w:bookmarkEnd w:id="15"/>
-    </w:p>
-    <w:p>
-      <w:r>
-        <w:t>Aucun problème rencontré.</w:t>
-      </w:r>
-    </w:p>
-    <w:p>
-      <w:pPr>
-        <w:pStyle w:val="Titre2"/>
-      </w:pPr>
-      <w:bookmarkStart w:id="16" w:name="_Toc196807006"/>
-      <w:r>
-        <w:t>Étapes suivantes</w:t>
-      </w:r>
-      <w:bookmarkEnd w:id="16"/>
     </w:p>
     <w:p>
       <w:pPr>
@@ -2607,17 +4364,36 @@
           <w:numId w:val="28"/>
         </w:numPr>
       </w:pPr>
+      <w:bookmarkStart w:id="16" w:name="_Toc198017755"/>
       <w:r>
         <w:lastRenderedPageBreak/>
         <w:t>29.04.2025</w:t>
       </w:r>
+      <w:bookmarkEnd w:id="16"/>
     </w:p>
     <w:p>
       <w:pPr>
         <w:pStyle w:val="Titre2"/>
       </w:pPr>
+      <w:bookmarkStart w:id="17" w:name="_Toc198017756"/>
       <w:r>
         <w:t>Étapes réalisées</w:t>
+      </w:r>
+      <w:bookmarkEnd w:id="17"/>
+    </w:p>
+    <w:p>
+      <w:pPr>
+        <w:rPr>
+          <w:b/>
+          <w:sz w:val="32"/>
+        </w:rPr>
+      </w:pPr>
+      <w:r>
+        <w:rPr>
+          <w:b/>
+          <w:sz w:val="32"/>
+        </w:rPr>
+        <w:t>PortraitGenerator</w:t>
       </w:r>
     </w:p>
     <w:p>
@@ -2757,7 +4533,7 @@
     </w:p>
     <w:p>
       <w:pPr>
-        <w:spacing w:after="600"/>
+        <w:spacing w:after="120"/>
       </w:pPr>
       <w:r>
         <w:t>« </w:t>
@@ -2842,15 +4618,21 @@
       </w:r>
     </w:p>
     <w:p>
-      <w:r>
-        <w:t>La création</w:t>
-      </w:r>
-      <w:r>
-        <w:t xml:space="preserve"> la classe </w:t>
-      </w:r>
-      <w:r>
-        <w:t>« </w:t>
-      </w:r>
+      <w:pPr>
+        <w:rPr>
+          <w:b/>
+          <w:sz w:val="32"/>
+        </w:rPr>
+      </w:pPr>
+      <w:r>
+        <w:rPr>
+          <w:b/>
+          <w:sz w:val="32"/>
+        </w:rPr>
+        <w:t>UIManager</w:t>
+      </w:r>
+    </w:p>
+    <w:p>
       <w:r>
         <w:rPr>
           <w:b/>
@@ -2858,33 +4640,46 @@
         <w:t>UIManager</w:t>
       </w:r>
       <w:r>
-        <w:t> »</w:t>
-      </w:r>
-      <w:r>
-        <w:t xml:space="preserve"> </w:t>
-      </w:r>
-      <w:r>
-        <w:t>a été démarrée.</w:t>
-      </w:r>
-    </w:p>
-    <w:p>
-      <w:r>
-        <w:rPr>
-          <w:b/>
-        </w:rPr>
-        <w:t>UIManager</w:t>
-      </w:r>
-      <w:r>
         <w:t xml:space="preserve"> s’occupera de </w:t>
       </w:r>
       <w:r>
-        <w:t xml:space="preserve">gérer toute l’interface utilisateur du jeu </w:t>
-      </w:r>
-      <w:r>
-        <w:t>« Qui est-ce ? »</w:t>
-      </w:r>
-      <w:r>
-        <w:t>. Elle orchestre l’affichage dynamique en fonction de l’état du jeu (menu, partie, génération, création, options, victoire).</w:t>
+        <w:t>dessiner</w:t>
+      </w:r>
+      <w:r>
+        <w:t xml:space="preserve"> toute</w:t>
+      </w:r>
+      <w:r>
+        <w:t xml:space="preserve">s les </w:t>
+      </w:r>
+      <w:r>
+        <w:t>interface</w:t>
+      </w:r>
+      <w:r>
+        <w:t>s</w:t>
+      </w:r>
+      <w:r>
+        <w:t xml:space="preserve"> du jeu</w:t>
+      </w:r>
+      <w:r>
+        <w:t>. Cette classe</w:t>
+      </w:r>
+      <w:r>
+        <w:t xml:space="preserve"> orchestre </w:t>
+      </w:r>
+      <w:r>
+        <w:t>change d’</w:t>
+      </w:r>
+      <w:r>
+        <w:t>affichage dynamique</w:t>
+      </w:r>
+      <w:r>
+        <w:t>ment</w:t>
+      </w:r>
+      <w:r>
+        <w:t xml:space="preserve"> en fonction de l’état du jeu (menu, partie, génération, création, options, victoire)</w:t>
+      </w:r>
+      <w:r>
+        <w:t xml:space="preserve"> et incarne le visage de la communication avec l’utilisateur.</w:t>
       </w:r>
     </w:p>
     <w:p>
@@ -2920,9 +4715,11 @@
       <w:pPr>
         <w:pStyle w:val="Titre2"/>
       </w:pPr>
+      <w:bookmarkStart w:id="18" w:name="_Toc198017757"/>
       <w:r>
         <w:t>Problèmes rencontrés</w:t>
       </w:r>
+      <w:bookmarkEnd w:id="18"/>
     </w:p>
     <w:p>
       <w:pPr>
@@ -3000,9 +4797,11 @@
       <w:pPr>
         <w:pStyle w:val="Titre2"/>
       </w:pPr>
+      <w:bookmarkStart w:id="19" w:name="_Toc198017758"/>
       <w:r>
         <w:t>Étapes suivantes</w:t>
       </w:r>
+      <w:bookmarkEnd w:id="19"/>
     </w:p>
     <w:p>
       <w:pPr>
@@ -3013,7 +4812,7 @@
         </w:numPr>
       </w:pPr>
       <w:r>
-        <w:t>Choisir un portrait à faire deviner.</w:t>
+        <w:t>Classe GameManager et Player</w:t>
       </w:r>
     </w:p>
     <w:p>
@@ -3025,10 +4824,8 @@
         </w:numPr>
       </w:pPr>
       <w:r>
-        <w:t>Travail UX/UI</w:t>
-      </w:r>
-    </w:p>
-    <w:p>
+        <w:t>Choisir un portrait à faire deviner.</w:t>
+      </w:r>
       <w:r>
         <w:br w:type="page"/>
       </w:r>
@@ -3041,33 +4838,637 @@
           <w:numId w:val="28"/>
         </w:numPr>
       </w:pPr>
+      <w:bookmarkStart w:id="20" w:name="_Toc198017759"/>
       <w:r>
         <w:lastRenderedPageBreak/>
         <w:t>02.05.2025</w:t>
       </w:r>
+      <w:bookmarkEnd w:id="20"/>
     </w:p>
     <w:p>
       <w:pPr>
         <w:pStyle w:val="Titre2"/>
       </w:pPr>
+      <w:bookmarkStart w:id="21" w:name="_Toc198017760"/>
       <w:r>
         <w:t>Étapes réalisées</w:t>
       </w:r>
+      <w:bookmarkEnd w:id="21"/>
+    </w:p>
+    <w:p>
+      <w:pPr>
+        <w:rPr>
+          <w:b/>
+          <w:sz w:val="32"/>
+        </w:rPr>
+      </w:pPr>
+      <w:r>
+        <w:rPr>
+          <w:b/>
+          <w:sz w:val="32"/>
+        </w:rPr>
+        <w:t>Player</w:t>
+      </w:r>
     </w:p>
     <w:p>
       <w:pPr>
         <w:pStyle w:val="Titre2"/>
-      </w:pPr>
-      <w:r>
+        <w:spacing w:after="240"/>
+        <w:rPr>
+          <w:rFonts w:asciiTheme="minorHAnsi" w:eastAsiaTheme="minorHAnsi" w:hAnsiTheme="minorHAnsi" w:cstheme="minorBidi"/>
+          <w:color w:val="auto"/>
+          <w:sz w:val="22"/>
+          <w:szCs w:val="22"/>
+        </w:rPr>
+      </w:pPr>
+      <w:bookmarkStart w:id="22" w:name="_Toc198017761"/>
+      <w:r>
+        <w:rPr>
+          <w:rFonts w:asciiTheme="minorHAnsi" w:eastAsiaTheme="minorHAnsi" w:hAnsiTheme="minorHAnsi" w:cstheme="minorBidi"/>
+          <w:color w:val="auto"/>
+          <w:sz w:val="22"/>
+          <w:szCs w:val="22"/>
+        </w:rPr>
+        <w:t xml:space="preserve">La classe </w:t>
+      </w:r>
+      <w:r>
+        <w:rPr>
+          <w:rFonts w:asciiTheme="minorHAnsi" w:eastAsiaTheme="minorHAnsi" w:hAnsiTheme="minorHAnsi" w:cstheme="minorBidi"/>
+          <w:b/>
+          <w:color w:val="auto"/>
+          <w:sz w:val="22"/>
+          <w:szCs w:val="22"/>
+        </w:rPr>
+        <w:t>Player</w:t>
+      </w:r>
+      <w:r>
+        <w:rPr>
+          <w:rFonts w:asciiTheme="minorHAnsi" w:eastAsiaTheme="minorHAnsi" w:hAnsiTheme="minorHAnsi" w:cstheme="minorBidi"/>
+          <w:color w:val="auto"/>
+          <w:sz w:val="22"/>
+          <w:szCs w:val="22"/>
+        </w:rPr>
+        <w:t xml:space="preserve"> a été développée pour représe</w:t>
+      </w:r>
+      <w:r>
+        <w:rPr>
+          <w:rFonts w:asciiTheme="minorHAnsi" w:eastAsiaTheme="minorHAnsi" w:hAnsiTheme="minorHAnsi" w:cstheme="minorBidi"/>
+          <w:color w:val="auto"/>
+          <w:sz w:val="22"/>
+          <w:szCs w:val="22"/>
+        </w:rPr>
+        <w:t>nter u</w:t>
+      </w:r>
+      <w:r>
+        <w:rPr>
+          <w:rFonts w:asciiTheme="minorHAnsi" w:eastAsiaTheme="minorHAnsi" w:hAnsiTheme="minorHAnsi" w:cstheme="minorBidi"/>
+          <w:color w:val="auto"/>
+          <w:sz w:val="22"/>
+          <w:szCs w:val="22"/>
+        </w:rPr>
+        <w:t>n joueur</w:t>
+      </w:r>
+      <w:r>
+        <w:rPr>
+          <w:rFonts w:asciiTheme="minorHAnsi" w:eastAsiaTheme="minorHAnsi" w:hAnsiTheme="minorHAnsi" w:cstheme="minorBidi"/>
+          <w:color w:val="auto"/>
+          <w:sz w:val="22"/>
+          <w:szCs w:val="22"/>
+        </w:rPr>
+        <w:t xml:space="preserve">. </w:t>
+      </w:r>
+      <w:r>
+        <w:rPr>
+          <w:rFonts w:asciiTheme="minorHAnsi" w:eastAsiaTheme="minorHAnsi" w:hAnsiTheme="minorHAnsi" w:cstheme="minorBidi"/>
+          <w:color w:val="auto"/>
+          <w:sz w:val="22"/>
+          <w:szCs w:val="22"/>
+        </w:rPr>
+        <w:t xml:space="preserve">Cette classe incarne à la fois </w:t>
+      </w:r>
+      <w:r>
+        <w:rPr>
+          <w:rFonts w:asciiTheme="minorHAnsi" w:eastAsiaTheme="minorHAnsi" w:hAnsiTheme="minorHAnsi" w:cstheme="minorBidi"/>
+          <w:b/>
+          <w:color w:val="auto"/>
+          <w:sz w:val="22"/>
+          <w:szCs w:val="22"/>
+        </w:rPr>
+        <w:t xml:space="preserve">l’état </w:t>
+      </w:r>
+      <w:r>
+        <w:rPr>
+          <w:rFonts w:asciiTheme="minorHAnsi" w:eastAsiaTheme="minorHAnsi" w:hAnsiTheme="minorHAnsi" w:cstheme="minorBidi"/>
+          <w:color w:val="auto"/>
+          <w:sz w:val="22"/>
+          <w:szCs w:val="22"/>
+        </w:rPr>
+        <w:t xml:space="preserve">et les </w:t>
+      </w:r>
+      <w:r>
+        <w:rPr>
+          <w:rFonts w:asciiTheme="minorHAnsi" w:eastAsiaTheme="minorHAnsi" w:hAnsiTheme="minorHAnsi" w:cstheme="minorBidi"/>
+          <w:b/>
+          <w:color w:val="auto"/>
+          <w:sz w:val="22"/>
+          <w:szCs w:val="22"/>
+        </w:rPr>
+        <w:t xml:space="preserve">actions </w:t>
+      </w:r>
+      <w:r>
+        <w:rPr>
+          <w:rFonts w:asciiTheme="minorHAnsi" w:eastAsiaTheme="minorHAnsi" w:hAnsiTheme="minorHAnsi" w:cstheme="minorBidi"/>
+          <w:color w:val="auto"/>
+          <w:sz w:val="22"/>
+          <w:szCs w:val="22"/>
+        </w:rPr>
+        <w:t xml:space="preserve">possibles d’un joueur au cours d’une partie. </w:t>
+      </w:r>
+    </w:p>
+    <w:p>
+      <w:pPr>
+        <w:pStyle w:val="Paragraphedeliste"/>
+        <w:numPr>
+          <w:ilvl w:val="0"/>
+          <w:numId w:val="43"/>
+        </w:numPr>
+      </w:pPr>
+      <w:proofErr w:type="spellStart"/>
+      <w:r>
+        <w:rPr>
+          <w:b/>
+          <w:bCs/>
+        </w:rPr>
+        <w:t>Board</w:t>
+      </w:r>
+      <w:proofErr w:type="spellEnd"/>
+      <w:r>
+        <w:t xml:space="preserve"> : Chaque joueur possède son propre plateau de jeu, initialisé via un tableau de portraits transmis au constructeur.</w:t>
+      </w:r>
+    </w:p>
+    <w:p>
+      <w:pPr>
+        <w:pStyle w:val="Paragraphedeliste"/>
+        <w:numPr>
+          <w:ilvl w:val="0"/>
+          <w:numId w:val="42"/>
+        </w:numPr>
+      </w:pPr>
+      <w:proofErr w:type="spellStart"/>
+      <w:r>
+        <w:rPr>
+          <w:b/>
+          <w:bCs/>
+        </w:rPr>
+        <w:t>TargetPortrait</w:t>
+      </w:r>
+      <w:proofErr w:type="spellEnd"/>
+      <w:r>
+        <w:rPr>
+          <w:b/>
+          <w:bCs/>
+        </w:rPr>
+        <w:t xml:space="preserve"> et </w:t>
+      </w:r>
+      <w:proofErr w:type="spellStart"/>
+      <w:r>
+        <w:rPr>
+          <w:b/>
+          <w:bCs/>
+        </w:rPr>
+        <w:t>SelectedGuess</w:t>
+      </w:r>
+      <w:proofErr w:type="spellEnd"/>
+      <w:r>
+        <w:t xml:space="preserve"> : Ces propriétés représentent respectivement le portrait à deviner</w:t>
+      </w:r>
+      <w:r>
+        <w:t xml:space="preserve"> </w:t>
+      </w:r>
+      <w:r>
+        <w:t>et le portrait actuellement sélectionné comme devinette.</w:t>
+      </w:r>
+    </w:p>
+    <w:p>
+      <w:pPr>
+        <w:pStyle w:val="Paragraphedeliste"/>
+        <w:numPr>
+          <w:ilvl w:val="0"/>
+          <w:numId w:val="41"/>
+        </w:numPr>
+      </w:pPr>
+      <w:r>
+        <w:rPr>
+          <w:b/>
+          <w:bCs/>
+        </w:rPr>
+        <w:t xml:space="preserve">Méthode </w:t>
+      </w:r>
+      <w:proofErr w:type="spellStart"/>
+      <w:r>
+        <w:rPr>
+          <w:b/>
+          <w:bCs/>
+        </w:rPr>
+        <w:t>MakeGuess</w:t>
+      </w:r>
+      <w:proofErr w:type="spellEnd"/>
+      <w:r>
+        <w:t xml:space="preserve"> : Elle compare la sélection du joueur avec le portrait cible et retourne un booléen indiquant si la devinette est correcte.</w:t>
+      </w:r>
+    </w:p>
+    <w:p>
+      <w:pPr>
+        <w:pStyle w:val="Paragraphedeliste"/>
+        <w:numPr>
+          <w:ilvl w:val="0"/>
+          <w:numId w:val="40"/>
+        </w:numPr>
+        <w:spacing w:after="360"/>
+        <w:ind w:left="714" w:hanging="357"/>
+      </w:pPr>
+      <w:r>
+        <w:rPr>
+          <w:b/>
+          <w:bCs/>
+        </w:rPr>
+        <w:t>Zone</w:t>
+      </w:r>
+      <w:r>
+        <w:t xml:space="preserve"> : Une propriété graphique a été ajoutée pour permettre le positionnement personnalisé du joueur sur l’interface, avec une précision importante sur le type (</w:t>
+      </w:r>
+      <w:proofErr w:type="spellStart"/>
+      <w:r>
+        <w:t>Raylib_</w:t>
+      </w:r>
+      <w:proofErr w:type="gramStart"/>
+      <w:r>
+        <w:t>cs.Rectangle</w:t>
+      </w:r>
+      <w:proofErr w:type="spellEnd"/>
+      <w:proofErr w:type="gramEnd"/>
+      <w:r>
+        <w:t xml:space="preserve">), afin d’éviter toute ambiguïté avec le type </w:t>
+      </w:r>
+      <w:proofErr w:type="spellStart"/>
+      <w:r>
+        <w:t>System.Drawing.Rectangle</w:t>
+      </w:r>
+      <w:proofErr w:type="spellEnd"/>
+      <w:r>
+        <w:t>.</w:t>
+      </w:r>
+    </w:p>
+    <w:p>
+      <w:r>
+        <w:t xml:space="preserve">Un point notable a été la gestion du conflit entre deux bibliothèques de rectangles. La décision de spécifier explicitement le type </w:t>
+      </w:r>
+      <w:proofErr w:type="spellStart"/>
+      <w:r>
+        <w:rPr>
+          <w:b/>
+          <w:i/>
+        </w:rPr>
+        <w:t>Raylib_</w:t>
+      </w:r>
+      <w:proofErr w:type="gramStart"/>
+      <w:r>
+        <w:rPr>
+          <w:b/>
+          <w:i/>
+        </w:rPr>
+        <w:t>cs.Rectangle</w:t>
+      </w:r>
+      <w:proofErr w:type="spellEnd"/>
+      <w:proofErr w:type="gramEnd"/>
+      <w:r>
+        <w:t xml:space="preserve"> s’est imposée afin d’éviter les collisions de noms et de garantir la cohérence graphique avec l’environnement Raylib.</w:t>
+      </w:r>
+    </w:p>
+    <w:p>
+      <w:pPr>
+        <w:rPr>
+          <w:b/>
+          <w:sz w:val="32"/>
+        </w:rPr>
+      </w:pPr>
+      <w:r>
+        <w:rPr>
+          <w:b/>
+          <w:sz w:val="32"/>
+        </w:rPr>
+        <w:t>GameManager</w:t>
+      </w:r>
+    </w:p>
+    <w:p>
+      <w:pPr>
+        <w:pStyle w:val="Paragraphedeliste"/>
+        <w:numPr>
+          <w:ilvl w:val="0"/>
+          <w:numId w:val="40"/>
+        </w:numPr>
+      </w:pPr>
+      <w:r>
+        <w:t xml:space="preserve">Mettre en place un </w:t>
+      </w:r>
+      <w:r>
+        <w:rPr>
+          <w:b/>
+          <w:bCs/>
+        </w:rPr>
+        <w:t>squelette fonctionnel</w:t>
+      </w:r>
+      <w:r>
+        <w:t xml:space="preserve"> de la machine à états du jeu via une énumération </w:t>
+      </w:r>
+      <w:proofErr w:type="spellStart"/>
+      <w:r>
+        <w:t>GameState</w:t>
+      </w:r>
+      <w:proofErr w:type="spellEnd"/>
+      <w:r>
+        <w:t>.</w:t>
+      </w:r>
+      <w:r>
+        <w:t xml:space="preserve"> (</w:t>
+      </w:r>
+      <w:proofErr w:type="spellStart"/>
+      <w:r>
+        <w:t>InGame</w:t>
+      </w:r>
+      <w:proofErr w:type="spellEnd"/>
+      <w:r>
+        <w:t>, Menu, Options, etc…)</w:t>
+      </w:r>
+    </w:p>
+    <w:p>
+      <w:pPr>
+        <w:pStyle w:val="Paragraphedeliste"/>
+        <w:numPr>
+          <w:ilvl w:val="0"/>
+          <w:numId w:val="40"/>
+        </w:numPr>
+      </w:pPr>
+      <w:r>
+        <w:t xml:space="preserve">Définir les </w:t>
+      </w:r>
+      <w:r>
+        <w:rPr>
+          <w:b/>
+          <w:bCs/>
+        </w:rPr>
+        <w:t>variables de contrôle</w:t>
+      </w:r>
+      <w:r>
+        <w:t xml:space="preserve"> essentielles (état du jeu, tours de joueurs,</w:t>
+      </w:r>
+      <w:r>
+        <w:t xml:space="preserve"> </w:t>
+      </w:r>
+      <w:r>
+        <w:t>sélection de portrait).</w:t>
+      </w:r>
+    </w:p>
+    <w:p>
+      <w:pPr>
+        <w:pStyle w:val="Paragraphedeliste"/>
+        <w:numPr>
+          <w:ilvl w:val="0"/>
+          <w:numId w:val="40"/>
+        </w:numPr>
+      </w:pPr>
+      <w:r>
+        <w:t>Connecter les composants principaux : interface utilisateur (UIManager</w:t>
+      </w:r>
+      <w:r>
+        <w:t xml:space="preserve">), </w:t>
+      </w:r>
+      <w:r>
+        <w:t>rendu des portraits (</w:t>
+      </w:r>
+      <w:proofErr w:type="spellStart"/>
+      <w:r>
+        <w:t>PortraitRenderer</w:t>
+      </w:r>
+      <w:proofErr w:type="spellEnd"/>
+      <w:r>
+        <w:t>)</w:t>
+      </w:r>
+      <w:r>
+        <w:t xml:space="preserve"> </w:t>
+      </w:r>
+      <w:r>
+        <w:t>et les deux joueurs (Player).</w:t>
+      </w:r>
+    </w:p>
+    <w:p>
+      <w:r>
+        <w:t>Ce qui a été fait :</w:t>
+      </w:r>
+    </w:p>
+    <w:p>
+      <w:pPr>
+        <w:pStyle w:val="Paragraphedeliste"/>
+        <w:numPr>
+          <w:ilvl w:val="0"/>
+          <w:numId w:val="44"/>
+        </w:numPr>
+      </w:pPr>
+      <w:r>
+        <w:t xml:space="preserve">Implémentation de l’énumération </w:t>
+      </w:r>
+      <w:proofErr w:type="spellStart"/>
+      <w:r>
+        <w:t>GameState</w:t>
+      </w:r>
+      <w:proofErr w:type="spellEnd"/>
+      <w:r>
+        <w:t xml:space="preserve"> : permet de structurer les différentes phases du jeu — du menu principal jusqu'à l'écran de victoire. Cela servira de fondation pour un cycle de jeu clair et maintenable.</w:t>
+      </w:r>
+    </w:p>
+    <w:p>
+      <w:pPr>
+        <w:pStyle w:val="Paragraphedeliste"/>
+        <w:numPr>
+          <w:ilvl w:val="0"/>
+          <w:numId w:val="44"/>
+        </w:numPr>
+      </w:pPr>
+      <w:r>
+        <w:t xml:space="preserve">Initialisation des composants : les méthodes </w:t>
+      </w:r>
+      <w:proofErr w:type="spellStart"/>
+      <w:proofErr w:type="gramStart"/>
+      <w:r>
+        <w:t>Initialize</w:t>
+      </w:r>
+      <w:proofErr w:type="spellEnd"/>
+      <w:r>
+        <w:t>(</w:t>
+      </w:r>
+      <w:proofErr w:type="gramEnd"/>
+      <w:r>
+        <w:t xml:space="preserve">) et </w:t>
+      </w:r>
+      <w:proofErr w:type="spellStart"/>
+      <w:r>
+        <w:t>InitializeCreator</w:t>
+      </w:r>
+      <w:proofErr w:type="spellEnd"/>
+      <w:r>
+        <w:t>() ont été définies pour préparer les managers nécessaires selon le contexte (jeu ou création de portraits).</w:t>
+      </w:r>
+    </w:p>
+    <w:p>
+      <w:pPr>
+        <w:pStyle w:val="Paragraphedeliste"/>
+        <w:numPr>
+          <w:ilvl w:val="0"/>
+          <w:numId w:val="44"/>
+        </w:numPr>
+      </w:pPr>
+      <w:r>
+        <w:t xml:space="preserve">Gestion du son : une logique conditionnelle a été mise en place pour activer ou désactiver la musique selon la variable </w:t>
+      </w:r>
+      <w:proofErr w:type="spellStart"/>
+      <w:r>
+        <w:t>isMusicMuted</w:t>
+      </w:r>
+      <w:proofErr w:type="spellEnd"/>
+      <w:r>
+        <w:t>, assurant une flexibilité immédiate pour l’expérience utilisateur.</w:t>
+      </w:r>
+    </w:p>
+    <w:p>
+      <w:pPr>
+        <w:pStyle w:val="Paragraphedeliste"/>
+        <w:numPr>
+          <w:ilvl w:val="0"/>
+          <w:numId w:val="44"/>
+        </w:numPr>
+      </w:pPr>
+      <w:r>
+        <w:t xml:space="preserve">Première version de Update() : l’ossature de cette méthode a été construite pour gérer les transitions entre les états Menu, </w:t>
+      </w:r>
+      <w:proofErr w:type="spellStart"/>
+      <w:r>
+        <w:t>InGame</w:t>
+      </w:r>
+      <w:proofErr w:type="spellEnd"/>
+      <w:r>
+        <w:t xml:space="preserve">, Options, </w:t>
+      </w:r>
+      <w:proofErr w:type="spellStart"/>
+      <w:r>
+        <w:t>Creating</w:t>
+      </w:r>
+      <w:proofErr w:type="spellEnd"/>
+      <w:r>
+        <w:t xml:space="preserve"> et </w:t>
+      </w:r>
+      <w:proofErr w:type="spellStart"/>
+      <w:r>
+        <w:t>Generation</w:t>
+      </w:r>
+      <w:proofErr w:type="spellEnd"/>
+      <w:r>
+        <w:t>. Chaque cas appelle les modules correspondants (UI, son, génération de portraits).</w:t>
+      </w:r>
+    </w:p>
+    <w:p>
+      <w:pPr>
+        <w:pStyle w:val="Paragraphedeliste"/>
+        <w:numPr>
+          <w:ilvl w:val="0"/>
+          <w:numId w:val="44"/>
+        </w:numPr>
+      </w:pPr>
+      <w:r>
+        <w:t xml:space="preserve">Séparation des responsabilités : des méthodes comme </w:t>
+      </w:r>
+      <w:proofErr w:type="spellStart"/>
+      <w:proofErr w:type="gramStart"/>
+      <w:r>
+        <w:t>Generate</w:t>
+      </w:r>
+      <w:proofErr w:type="spellEnd"/>
+      <w:r>
+        <w:t>(</w:t>
+      </w:r>
+      <w:proofErr w:type="gramEnd"/>
+      <w:r>
+        <w:t xml:space="preserve">), </w:t>
+      </w:r>
+      <w:proofErr w:type="spellStart"/>
+      <w:r>
+        <w:t>GenerateExample</w:t>
+      </w:r>
+      <w:proofErr w:type="spellEnd"/>
+      <w:r>
+        <w:t>() ou Reset() ont été introduites pour découpler les actions majeures du jeu, facilitant ainsi la lisibilité du code et la maintenance future.</w:t>
+      </w:r>
+    </w:p>
+    <w:p/>
+    <w:p>
+      <w:pPr>
+        <w:pStyle w:val="Titre2"/>
+      </w:pPr>
+      <w:r>
+        <w:lastRenderedPageBreak/>
         <w:t>Problèmes rencontrés</w:t>
       </w:r>
+      <w:bookmarkEnd w:id="22"/>
+    </w:p>
+    <w:p>
+      <w:r>
+        <w:t xml:space="preserve">Conflits avec </w:t>
+      </w:r>
+      <w:proofErr w:type="spellStart"/>
+      <w:r>
+        <w:rPr>
+          <w:b/>
+          <w:i/>
+        </w:rPr>
+        <w:t>Raylib_</w:t>
+      </w:r>
+      <w:proofErr w:type="gramStart"/>
+      <w:r>
+        <w:rPr>
+          <w:b/>
+          <w:i/>
+        </w:rPr>
+        <w:t>cs.Rectangle</w:t>
+      </w:r>
+      <w:proofErr w:type="spellEnd"/>
+      <w:proofErr w:type="gramEnd"/>
+      <w:r>
+        <w:rPr>
+          <w:b/>
+          <w:i/>
+        </w:rPr>
+        <w:t>.</w:t>
+      </w:r>
     </w:p>
     <w:p>
       <w:pPr>
         <w:pStyle w:val="Titre2"/>
       </w:pPr>
+      <w:bookmarkStart w:id="23" w:name="_Toc198017762"/>
       <w:r>
         <w:t>Étapes suivantes</w:t>
+      </w:r>
+      <w:bookmarkEnd w:id="23"/>
+    </w:p>
+    <w:p>
+      <w:pPr>
+        <w:pStyle w:val="Paragraphedeliste"/>
+        <w:numPr>
+          <w:ilvl w:val="0"/>
+          <w:numId w:val="45"/>
+        </w:numPr>
+      </w:pPr>
+      <w:r>
+        <w:t>Finir le GameManager</w:t>
       </w:r>
     </w:p>
     <w:p>
@@ -3078,33 +5479,42 @@
           <w:numId w:val="28"/>
         </w:numPr>
       </w:pPr>
+      <w:bookmarkStart w:id="24" w:name="_Toc198017763"/>
       <w:r>
         <w:t>05.05.2025</w:t>
       </w:r>
+      <w:bookmarkEnd w:id="24"/>
     </w:p>
     <w:p>
       <w:pPr>
         <w:pStyle w:val="Titre2"/>
       </w:pPr>
+      <w:bookmarkStart w:id="25" w:name="_Toc198017764"/>
       <w:r>
         <w:t>Étapes réalisées</w:t>
       </w:r>
-    </w:p>
+      <w:bookmarkEnd w:id="25"/>
+    </w:p>
+    <w:p/>
     <w:p>
       <w:pPr>
         <w:pStyle w:val="Titre2"/>
       </w:pPr>
+      <w:bookmarkStart w:id="26" w:name="_Toc198017765"/>
       <w:r>
         <w:t>Problèmes rencontrés</w:t>
       </w:r>
+      <w:bookmarkEnd w:id="26"/>
     </w:p>
     <w:p>
       <w:pPr>
         <w:pStyle w:val="Titre2"/>
       </w:pPr>
+      <w:bookmarkStart w:id="27" w:name="_Toc198017766"/>
       <w:r>
         <w:t>Étapes suivantes</w:t>
       </w:r>
+      <w:bookmarkEnd w:id="27"/>
     </w:p>
     <w:p>
       <w:pPr>
@@ -3114,6 +5524,7 @@
           <w:numId w:val="28"/>
         </w:numPr>
       </w:pPr>
+      <w:bookmarkStart w:id="28" w:name="_Toc198017767"/>
       <w:r>
         <w:t>0</w:t>
       </w:r>
@@ -3123,30 +5534,37 @@
       <w:r>
         <w:t>.05.2025</w:t>
       </w:r>
+      <w:bookmarkEnd w:id="28"/>
     </w:p>
     <w:p>
       <w:pPr>
         <w:pStyle w:val="Titre2"/>
       </w:pPr>
+      <w:bookmarkStart w:id="29" w:name="_Toc198017768"/>
       <w:r>
         <w:t>Étapes réalisées</w:t>
       </w:r>
+      <w:bookmarkEnd w:id="29"/>
     </w:p>
     <w:p>
       <w:pPr>
         <w:pStyle w:val="Titre2"/>
       </w:pPr>
+      <w:bookmarkStart w:id="30" w:name="_Toc198017769"/>
       <w:r>
         <w:t>Problèmes rencontrés</w:t>
       </w:r>
+      <w:bookmarkEnd w:id="30"/>
     </w:p>
     <w:p>
       <w:pPr>
         <w:pStyle w:val="Titre2"/>
       </w:pPr>
+      <w:bookmarkStart w:id="31" w:name="_Toc198017770"/>
       <w:r>
         <w:t>Étapes suivantes</w:t>
       </w:r>
+      <w:bookmarkEnd w:id="31"/>
     </w:p>
     <w:p>
       <w:pPr>
@@ -3156,39 +5574,64 @@
           <w:numId w:val="28"/>
         </w:numPr>
       </w:pPr>
-      <w:r>
-        <w:t>0</w:t>
-      </w:r>
-      <w:r>
-        <w:t>9</w:t>
-      </w:r>
-      <w:r>
-        <w:t>.05.2025</w:t>
-      </w:r>
+      <w:bookmarkStart w:id="32" w:name="_Toc198017771"/>
+      <w:r>
+        <w:t>09.05.2025</w:t>
+      </w:r>
+      <w:bookmarkStart w:id="33" w:name="_GoBack"/>
+      <w:bookmarkEnd w:id="32"/>
+      <w:bookmarkEnd w:id="33"/>
     </w:p>
     <w:p>
       <w:pPr>
         <w:pStyle w:val="Titre2"/>
       </w:pPr>
+      <w:bookmarkStart w:id="34" w:name="_Toc198017772"/>
       <w:r>
         <w:t>Étapes réalisées</w:t>
       </w:r>
+      <w:bookmarkEnd w:id="34"/>
+    </w:p>
+    <w:p>
+      <w:r>
+        <w:t xml:space="preserve">Ajout de sons interactifs, </w:t>
+      </w:r>
+      <w:proofErr w:type="spellStart"/>
+      <w:r>
+        <w:t>plaçement</w:t>
+      </w:r>
+      <w:proofErr w:type="spellEnd"/>
+      <w:r>
+        <w:t xml:space="preserve"> de la souris selon le tour, changement de chemin pour la génération de personnage, </w:t>
+      </w:r>
+      <w:proofErr w:type="gramStart"/>
+      <w:r>
+        <w:t>menu options</w:t>
+      </w:r>
+      <w:proofErr w:type="gramEnd"/>
+      <w:r>
+        <w:t xml:space="preserve"> avec volume de musique et d’effets sonores.</w:t>
+      </w:r>
     </w:p>
     <w:p>
       <w:pPr>
         <w:pStyle w:val="Titre2"/>
       </w:pPr>
+      <w:bookmarkStart w:id="35" w:name="_Toc198017773"/>
       <w:r>
         <w:t>Problèmes rencontrés</w:t>
       </w:r>
+      <w:bookmarkEnd w:id="35"/>
     </w:p>
     <w:p>
       <w:pPr>
         <w:pStyle w:val="Titre2"/>
       </w:pPr>
+      <w:bookmarkStart w:id="36" w:name="_Toc198017774"/>
       <w:r>
         <w:t>Étapes suivantes</w:t>
       </w:r>
+      <w:bookmarkEnd w:id="36"/>
     </w:p>
     <w:p>
       <w:pPr>
@@ -3198,36 +5641,41 @@
           <w:numId w:val="28"/>
         </w:numPr>
       </w:pPr>
-      <w:r>
-        <w:t>10</w:t>
-      </w:r>
-      <w:r>
-        <w:t>.05.2025</w:t>
-      </w:r>
+      <w:bookmarkStart w:id="37" w:name="_Toc198017775"/>
+      <w:r>
+        <w:t>10.05.2025</w:t>
+      </w:r>
+      <w:bookmarkEnd w:id="37"/>
     </w:p>
     <w:p>
       <w:pPr>
         <w:pStyle w:val="Titre2"/>
       </w:pPr>
+      <w:bookmarkStart w:id="38" w:name="_Toc198017776"/>
       <w:r>
         <w:t>Étapes réalisées</w:t>
       </w:r>
+      <w:bookmarkEnd w:id="38"/>
     </w:p>
     <w:p>
       <w:pPr>
         <w:pStyle w:val="Titre2"/>
       </w:pPr>
+      <w:bookmarkStart w:id="39" w:name="_Toc198017777"/>
       <w:r>
         <w:t>Problèmes rencontrés</w:t>
       </w:r>
+      <w:bookmarkEnd w:id="39"/>
     </w:p>
     <w:p>
       <w:pPr>
         <w:pStyle w:val="Titre2"/>
       </w:pPr>
+      <w:bookmarkStart w:id="40" w:name="_Toc198017778"/>
       <w:r>
         <w:t>Étapes suivantes</w:t>
       </w:r>
+      <w:bookmarkEnd w:id="40"/>
     </w:p>
     <w:p/>
     <w:p/>
@@ -3283,7 +5731,6 @@
         <w:docPartUnique/>
       </w:docPartObj>
     </w:sdtPr>
-    <w:sdtEndPr/>
     <w:sdtContent>
       <w:p>
         <w:pPr>
@@ -3311,7 +5758,6 @@
         <w:docPartUnique/>
       </w:docPartObj>
     </w:sdtPr>
-    <w:sdtEndPr/>
     <w:sdtContent>
       <w:p>
         <w:pPr>
@@ -3886,6 +6332,119 @@
     </w:lvl>
   </w:abstractNum>
   <w:abstractNum w:abstractNumId="5" w15:restartNumberingAfterBreak="0">
+    <w:nsid w:val="058437BC"/>
+    <w:multiLevelType w:val="hybridMultilevel"/>
+    <w:tmpl w:val="DB38904E"/>
+    <w:lvl w:ilvl="0" w:tplc="100C0001">
+      <w:start w:val="1"/>
+      <w:numFmt w:val="bullet"/>
+      <w:lvlText w:val=""/>
+      <w:lvlJc w:val="left"/>
+      <w:pPr>
+        <w:ind w:left="720" w:hanging="360"/>
+      </w:pPr>
+      <w:rPr>
+        <w:rFonts w:ascii="Symbol" w:hAnsi="Symbol" w:hint="default"/>
+      </w:rPr>
+    </w:lvl>
+    <w:lvl w:ilvl="1" w:tplc="100C0003" w:tentative="1">
+      <w:start w:val="1"/>
+      <w:numFmt w:val="bullet"/>
+      <w:lvlText w:val="o"/>
+      <w:lvlJc w:val="left"/>
+      <w:pPr>
+        <w:ind w:left="1440" w:hanging="360"/>
+      </w:pPr>
+      <w:rPr>
+        <w:rFonts w:ascii="Courier New" w:hAnsi="Courier New" w:cs="Courier New" w:hint="default"/>
+      </w:rPr>
+    </w:lvl>
+    <w:lvl w:ilvl="2" w:tplc="100C0005" w:tentative="1">
+      <w:start w:val="1"/>
+      <w:numFmt w:val="bullet"/>
+      <w:lvlText w:val=""/>
+      <w:lvlJc w:val="left"/>
+      <w:pPr>
+        <w:ind w:left="2160" w:hanging="360"/>
+      </w:pPr>
+      <w:rPr>
+        <w:rFonts w:ascii="Wingdings" w:hAnsi="Wingdings" w:hint="default"/>
+      </w:rPr>
+    </w:lvl>
+    <w:lvl w:ilvl="3" w:tplc="100C0001" w:tentative="1">
+      <w:start w:val="1"/>
+      <w:numFmt w:val="bullet"/>
+      <w:lvlText w:val=""/>
+      <w:lvlJc w:val="left"/>
+      <w:pPr>
+        <w:ind w:left="2880" w:hanging="360"/>
+      </w:pPr>
+      <w:rPr>
+        <w:rFonts w:ascii="Symbol" w:hAnsi="Symbol" w:hint="default"/>
+      </w:rPr>
+    </w:lvl>
+    <w:lvl w:ilvl="4" w:tplc="100C0003" w:tentative="1">
+      <w:start w:val="1"/>
+      <w:numFmt w:val="bullet"/>
+      <w:lvlText w:val="o"/>
+      <w:lvlJc w:val="left"/>
+      <w:pPr>
+        <w:ind w:left="3600" w:hanging="360"/>
+      </w:pPr>
+      <w:rPr>
+        <w:rFonts w:ascii="Courier New" w:hAnsi="Courier New" w:cs="Courier New" w:hint="default"/>
+      </w:rPr>
+    </w:lvl>
+    <w:lvl w:ilvl="5" w:tplc="100C0005" w:tentative="1">
+      <w:start w:val="1"/>
+      <w:numFmt w:val="bullet"/>
+      <w:lvlText w:val=""/>
+      <w:lvlJc w:val="left"/>
+      <w:pPr>
+        <w:ind w:left="4320" w:hanging="360"/>
+      </w:pPr>
+      <w:rPr>
+        <w:rFonts w:ascii="Wingdings" w:hAnsi="Wingdings" w:hint="default"/>
+      </w:rPr>
+    </w:lvl>
+    <w:lvl w:ilvl="6" w:tplc="100C0001" w:tentative="1">
+      <w:start w:val="1"/>
+      <w:numFmt w:val="bullet"/>
+      <w:lvlText w:val=""/>
+      <w:lvlJc w:val="left"/>
+      <w:pPr>
+        <w:ind w:left="5040" w:hanging="360"/>
+      </w:pPr>
+      <w:rPr>
+        <w:rFonts w:ascii="Symbol" w:hAnsi="Symbol" w:hint="default"/>
+      </w:rPr>
+    </w:lvl>
+    <w:lvl w:ilvl="7" w:tplc="100C0003" w:tentative="1">
+      <w:start w:val="1"/>
+      <w:numFmt w:val="bullet"/>
+      <w:lvlText w:val="o"/>
+      <w:lvlJc w:val="left"/>
+      <w:pPr>
+        <w:ind w:left="5760" w:hanging="360"/>
+      </w:pPr>
+      <w:rPr>
+        <w:rFonts w:ascii="Courier New" w:hAnsi="Courier New" w:cs="Courier New" w:hint="default"/>
+      </w:rPr>
+    </w:lvl>
+    <w:lvl w:ilvl="8" w:tplc="100C0005" w:tentative="1">
+      <w:start w:val="1"/>
+      <w:numFmt w:val="bullet"/>
+      <w:lvlText w:val=""/>
+      <w:lvlJc w:val="left"/>
+      <w:pPr>
+        <w:ind w:left="6480" w:hanging="360"/>
+      </w:pPr>
+      <w:rPr>
+        <w:rFonts w:ascii="Wingdings" w:hAnsi="Wingdings" w:hint="default"/>
+      </w:rPr>
+    </w:lvl>
+  </w:abstractNum>
+  <w:abstractNum w:abstractNumId="6" w15:restartNumberingAfterBreak="0">
     <w:nsid w:val="0A7025C0"/>
     <w:multiLevelType w:val="hybridMultilevel"/>
     <w:tmpl w:val="F93C3170"/>
@@ -3998,7 +6557,7 @@
       </w:rPr>
     </w:lvl>
   </w:abstractNum>
-  <w:abstractNum w:abstractNumId="6" w15:restartNumberingAfterBreak="0">
+  <w:abstractNum w:abstractNumId="7" w15:restartNumberingAfterBreak="0">
     <w:nsid w:val="0CCC0D19"/>
     <w:multiLevelType w:val="hybridMultilevel"/>
     <w:tmpl w:val="43322C90"/>
@@ -4087,7 +6646,7 @@
       </w:pPr>
     </w:lvl>
   </w:abstractNum>
-  <w:abstractNum w:abstractNumId="7" w15:restartNumberingAfterBreak="0">
+  <w:abstractNum w:abstractNumId="8" w15:restartNumberingAfterBreak="0">
     <w:nsid w:val="0E8414DF"/>
     <w:multiLevelType w:val="hybridMultilevel"/>
     <w:tmpl w:val="EC3C6480"/>
@@ -4173,7 +6732,7 @@
       </w:pPr>
     </w:lvl>
   </w:abstractNum>
-  <w:abstractNum w:abstractNumId="8" w15:restartNumberingAfterBreak="0">
+  <w:abstractNum w:abstractNumId="9" w15:restartNumberingAfterBreak="0">
     <w:nsid w:val="125877B8"/>
     <w:multiLevelType w:val="hybridMultilevel"/>
     <w:tmpl w:val="2D9AFBBA"/>
@@ -4286,7 +6845,7 @@
       </w:rPr>
     </w:lvl>
   </w:abstractNum>
-  <w:abstractNum w:abstractNumId="9" w15:restartNumberingAfterBreak="0">
+  <w:abstractNum w:abstractNumId="10" w15:restartNumberingAfterBreak="0">
     <w:nsid w:val="153F53A2"/>
     <w:multiLevelType w:val="hybridMultilevel"/>
     <w:tmpl w:val="D276843A"/>
@@ -4372,7 +6931,7 @@
       </w:pPr>
     </w:lvl>
   </w:abstractNum>
-  <w:abstractNum w:abstractNumId="10" w15:restartNumberingAfterBreak="0">
+  <w:abstractNum w:abstractNumId="11" w15:restartNumberingAfterBreak="0">
     <w:nsid w:val="15477B94"/>
     <w:multiLevelType w:val="hybridMultilevel"/>
     <w:tmpl w:val="11BC9D68"/>
@@ -4458,7 +7017,7 @@
       </w:pPr>
     </w:lvl>
   </w:abstractNum>
-  <w:abstractNum w:abstractNumId="11" w15:restartNumberingAfterBreak="0">
+  <w:abstractNum w:abstractNumId="12" w15:restartNumberingAfterBreak="0">
     <w:nsid w:val="19B44B3F"/>
     <w:multiLevelType w:val="hybridMultilevel"/>
     <w:tmpl w:val="164CC694"/>
@@ -4544,7 +7103,7 @@
       </w:pPr>
     </w:lvl>
   </w:abstractNum>
-  <w:abstractNum w:abstractNumId="12" w15:restartNumberingAfterBreak="0">
+  <w:abstractNum w:abstractNumId="13" w15:restartNumberingAfterBreak="0">
     <w:nsid w:val="1A893BAA"/>
     <w:multiLevelType w:val="hybridMultilevel"/>
     <w:tmpl w:val="D8B2BC10"/>
@@ -4630,7 +7189,7 @@
       </w:pPr>
     </w:lvl>
   </w:abstractNum>
-  <w:abstractNum w:abstractNumId="13" w15:restartNumberingAfterBreak="0">
+  <w:abstractNum w:abstractNumId="14" w15:restartNumberingAfterBreak="0">
     <w:nsid w:val="1B26358B"/>
     <w:multiLevelType w:val="hybridMultilevel"/>
     <w:tmpl w:val="A8B81C3C"/>
@@ -4743,7 +7302,120 @@
       </w:rPr>
     </w:lvl>
   </w:abstractNum>
-  <w:abstractNum w:abstractNumId="14" w15:restartNumberingAfterBreak="0">
+  <w:abstractNum w:abstractNumId="15" w15:restartNumberingAfterBreak="0">
+    <w:nsid w:val="1BAF423E"/>
+    <w:multiLevelType w:val="hybridMultilevel"/>
+    <w:tmpl w:val="13B20BB6"/>
+    <w:lvl w:ilvl="0" w:tplc="100C0001">
+      <w:start w:val="1"/>
+      <w:numFmt w:val="bullet"/>
+      <w:lvlText w:val=""/>
+      <w:lvlJc w:val="left"/>
+      <w:pPr>
+        <w:ind w:left="720" w:hanging="360"/>
+      </w:pPr>
+      <w:rPr>
+        <w:rFonts w:ascii="Symbol" w:hAnsi="Symbol" w:hint="default"/>
+      </w:rPr>
+    </w:lvl>
+    <w:lvl w:ilvl="1" w:tplc="100C0003" w:tentative="1">
+      <w:start w:val="1"/>
+      <w:numFmt w:val="bullet"/>
+      <w:lvlText w:val="o"/>
+      <w:lvlJc w:val="left"/>
+      <w:pPr>
+        <w:ind w:left="1440" w:hanging="360"/>
+      </w:pPr>
+      <w:rPr>
+        <w:rFonts w:ascii="Courier New" w:hAnsi="Courier New" w:cs="Courier New" w:hint="default"/>
+      </w:rPr>
+    </w:lvl>
+    <w:lvl w:ilvl="2" w:tplc="100C0005" w:tentative="1">
+      <w:start w:val="1"/>
+      <w:numFmt w:val="bullet"/>
+      <w:lvlText w:val=""/>
+      <w:lvlJc w:val="left"/>
+      <w:pPr>
+        <w:ind w:left="2160" w:hanging="360"/>
+      </w:pPr>
+      <w:rPr>
+        <w:rFonts w:ascii="Wingdings" w:hAnsi="Wingdings" w:hint="default"/>
+      </w:rPr>
+    </w:lvl>
+    <w:lvl w:ilvl="3" w:tplc="100C0001" w:tentative="1">
+      <w:start w:val="1"/>
+      <w:numFmt w:val="bullet"/>
+      <w:lvlText w:val=""/>
+      <w:lvlJc w:val="left"/>
+      <w:pPr>
+        <w:ind w:left="2880" w:hanging="360"/>
+      </w:pPr>
+      <w:rPr>
+        <w:rFonts w:ascii="Symbol" w:hAnsi="Symbol" w:hint="default"/>
+      </w:rPr>
+    </w:lvl>
+    <w:lvl w:ilvl="4" w:tplc="100C0003" w:tentative="1">
+      <w:start w:val="1"/>
+      <w:numFmt w:val="bullet"/>
+      <w:lvlText w:val="o"/>
+      <w:lvlJc w:val="left"/>
+      <w:pPr>
+        <w:ind w:left="3600" w:hanging="360"/>
+      </w:pPr>
+      <w:rPr>
+        <w:rFonts w:ascii="Courier New" w:hAnsi="Courier New" w:cs="Courier New" w:hint="default"/>
+      </w:rPr>
+    </w:lvl>
+    <w:lvl w:ilvl="5" w:tplc="100C0005" w:tentative="1">
+      <w:start w:val="1"/>
+      <w:numFmt w:val="bullet"/>
+      <w:lvlText w:val=""/>
+      <w:lvlJc w:val="left"/>
+      <w:pPr>
+        <w:ind w:left="4320" w:hanging="360"/>
+      </w:pPr>
+      <w:rPr>
+        <w:rFonts w:ascii="Wingdings" w:hAnsi="Wingdings" w:hint="default"/>
+      </w:rPr>
+    </w:lvl>
+    <w:lvl w:ilvl="6" w:tplc="100C0001" w:tentative="1">
+      <w:start w:val="1"/>
+      <w:numFmt w:val="bullet"/>
+      <w:lvlText w:val=""/>
+      <w:lvlJc w:val="left"/>
+      <w:pPr>
+        <w:ind w:left="5040" w:hanging="360"/>
+      </w:pPr>
+      <w:rPr>
+        <w:rFonts w:ascii="Symbol" w:hAnsi="Symbol" w:hint="default"/>
+      </w:rPr>
+    </w:lvl>
+    <w:lvl w:ilvl="7" w:tplc="100C0003" w:tentative="1">
+      <w:start w:val="1"/>
+      <w:numFmt w:val="bullet"/>
+      <w:lvlText w:val="o"/>
+      <w:lvlJc w:val="left"/>
+      <w:pPr>
+        <w:ind w:left="5760" w:hanging="360"/>
+      </w:pPr>
+      <w:rPr>
+        <w:rFonts w:ascii="Courier New" w:hAnsi="Courier New" w:cs="Courier New" w:hint="default"/>
+      </w:rPr>
+    </w:lvl>
+    <w:lvl w:ilvl="8" w:tplc="100C0005" w:tentative="1">
+      <w:start w:val="1"/>
+      <w:numFmt w:val="bullet"/>
+      <w:lvlText w:val=""/>
+      <w:lvlJc w:val="left"/>
+      <w:pPr>
+        <w:ind w:left="6480" w:hanging="360"/>
+      </w:pPr>
+      <w:rPr>
+        <w:rFonts w:ascii="Wingdings" w:hAnsi="Wingdings" w:hint="default"/>
+      </w:rPr>
+    </w:lvl>
+  </w:abstractNum>
+  <w:abstractNum w:abstractNumId="16" w15:restartNumberingAfterBreak="0">
     <w:nsid w:val="1C75795F"/>
     <w:multiLevelType w:val="hybridMultilevel"/>
     <w:tmpl w:val="2BF60B10"/>
@@ -4856,7 +7528,120 @@
       </w:rPr>
     </w:lvl>
   </w:abstractNum>
-  <w:abstractNum w:abstractNumId="15" w15:restartNumberingAfterBreak="0">
+  <w:abstractNum w:abstractNumId="17" w15:restartNumberingAfterBreak="0">
+    <w:nsid w:val="1D143497"/>
+    <w:multiLevelType w:val="hybridMultilevel"/>
+    <w:tmpl w:val="72886110"/>
+    <w:lvl w:ilvl="0" w:tplc="100C0001">
+      <w:start w:val="1"/>
+      <w:numFmt w:val="bullet"/>
+      <w:lvlText w:val=""/>
+      <w:lvlJc w:val="left"/>
+      <w:pPr>
+        <w:ind w:left="720" w:hanging="360"/>
+      </w:pPr>
+      <w:rPr>
+        <w:rFonts w:ascii="Symbol" w:hAnsi="Symbol" w:hint="default"/>
+      </w:rPr>
+    </w:lvl>
+    <w:lvl w:ilvl="1" w:tplc="100C0003" w:tentative="1">
+      <w:start w:val="1"/>
+      <w:numFmt w:val="bullet"/>
+      <w:lvlText w:val="o"/>
+      <w:lvlJc w:val="left"/>
+      <w:pPr>
+        <w:ind w:left="1440" w:hanging="360"/>
+      </w:pPr>
+      <w:rPr>
+        <w:rFonts w:ascii="Courier New" w:hAnsi="Courier New" w:cs="Courier New" w:hint="default"/>
+      </w:rPr>
+    </w:lvl>
+    <w:lvl w:ilvl="2" w:tplc="100C0005" w:tentative="1">
+      <w:start w:val="1"/>
+      <w:numFmt w:val="bullet"/>
+      <w:lvlText w:val=""/>
+      <w:lvlJc w:val="left"/>
+      <w:pPr>
+        <w:ind w:left="2160" w:hanging="360"/>
+      </w:pPr>
+      <w:rPr>
+        <w:rFonts w:ascii="Wingdings" w:hAnsi="Wingdings" w:hint="default"/>
+      </w:rPr>
+    </w:lvl>
+    <w:lvl w:ilvl="3" w:tplc="100C0001" w:tentative="1">
+      <w:start w:val="1"/>
+      <w:numFmt w:val="bullet"/>
+      <w:lvlText w:val=""/>
+      <w:lvlJc w:val="left"/>
+      <w:pPr>
+        <w:ind w:left="2880" w:hanging="360"/>
+      </w:pPr>
+      <w:rPr>
+        <w:rFonts w:ascii="Symbol" w:hAnsi="Symbol" w:hint="default"/>
+      </w:rPr>
+    </w:lvl>
+    <w:lvl w:ilvl="4" w:tplc="100C0003" w:tentative="1">
+      <w:start w:val="1"/>
+      <w:numFmt w:val="bullet"/>
+      <w:lvlText w:val="o"/>
+      <w:lvlJc w:val="left"/>
+      <w:pPr>
+        <w:ind w:left="3600" w:hanging="360"/>
+      </w:pPr>
+      <w:rPr>
+        <w:rFonts w:ascii="Courier New" w:hAnsi="Courier New" w:cs="Courier New" w:hint="default"/>
+      </w:rPr>
+    </w:lvl>
+    <w:lvl w:ilvl="5" w:tplc="100C0005" w:tentative="1">
+      <w:start w:val="1"/>
+      <w:numFmt w:val="bullet"/>
+      <w:lvlText w:val=""/>
+      <w:lvlJc w:val="left"/>
+      <w:pPr>
+        <w:ind w:left="4320" w:hanging="360"/>
+      </w:pPr>
+      <w:rPr>
+        <w:rFonts w:ascii="Wingdings" w:hAnsi="Wingdings" w:hint="default"/>
+      </w:rPr>
+    </w:lvl>
+    <w:lvl w:ilvl="6" w:tplc="100C0001" w:tentative="1">
+      <w:start w:val="1"/>
+      <w:numFmt w:val="bullet"/>
+      <w:lvlText w:val=""/>
+      <w:lvlJc w:val="left"/>
+      <w:pPr>
+        <w:ind w:left="5040" w:hanging="360"/>
+      </w:pPr>
+      <w:rPr>
+        <w:rFonts w:ascii="Symbol" w:hAnsi="Symbol" w:hint="default"/>
+      </w:rPr>
+    </w:lvl>
+    <w:lvl w:ilvl="7" w:tplc="100C0003" w:tentative="1">
+      <w:start w:val="1"/>
+      <w:numFmt w:val="bullet"/>
+      <w:lvlText w:val="o"/>
+      <w:lvlJc w:val="left"/>
+      <w:pPr>
+        <w:ind w:left="5760" w:hanging="360"/>
+      </w:pPr>
+      <w:rPr>
+        <w:rFonts w:ascii="Courier New" w:hAnsi="Courier New" w:cs="Courier New" w:hint="default"/>
+      </w:rPr>
+    </w:lvl>
+    <w:lvl w:ilvl="8" w:tplc="100C0005" w:tentative="1">
+      <w:start w:val="1"/>
+      <w:numFmt w:val="bullet"/>
+      <w:lvlText w:val=""/>
+      <w:lvlJc w:val="left"/>
+      <w:pPr>
+        <w:ind w:left="6480" w:hanging="360"/>
+      </w:pPr>
+      <w:rPr>
+        <w:rFonts w:ascii="Wingdings" w:hAnsi="Wingdings" w:hint="default"/>
+      </w:rPr>
+    </w:lvl>
+  </w:abstractNum>
+  <w:abstractNum w:abstractNumId="18" w15:restartNumberingAfterBreak="0">
     <w:nsid w:val="1E1A001D"/>
     <w:multiLevelType w:val="hybridMultilevel"/>
     <w:tmpl w:val="1782384C"/>
@@ -4969,7 +7754,7 @@
       </w:rPr>
     </w:lvl>
   </w:abstractNum>
-  <w:abstractNum w:abstractNumId="16" w15:restartNumberingAfterBreak="0">
+  <w:abstractNum w:abstractNumId="19" w15:restartNumberingAfterBreak="0">
     <w:nsid w:val="2041226D"/>
     <w:multiLevelType w:val="hybridMultilevel"/>
     <w:tmpl w:val="C360E000"/>
@@ -5082,7 +7867,7 @@
       </w:rPr>
     </w:lvl>
   </w:abstractNum>
-  <w:abstractNum w:abstractNumId="17" w15:restartNumberingAfterBreak="0">
+  <w:abstractNum w:abstractNumId="20" w15:restartNumberingAfterBreak="0">
     <w:nsid w:val="220E18DF"/>
     <w:multiLevelType w:val="hybridMultilevel"/>
     <w:tmpl w:val="C73CC306"/>
@@ -5195,7 +7980,7 @@
       </w:rPr>
     </w:lvl>
   </w:abstractNum>
-  <w:abstractNum w:abstractNumId="18" w15:restartNumberingAfterBreak="0">
+  <w:abstractNum w:abstractNumId="21" w15:restartNumberingAfterBreak="0">
     <w:nsid w:val="23F22866"/>
     <w:multiLevelType w:val="hybridMultilevel"/>
     <w:tmpl w:val="333C0EC6"/>
@@ -5308,7 +8093,7 @@
       </w:rPr>
     </w:lvl>
   </w:abstractNum>
-  <w:abstractNum w:abstractNumId="19" w15:restartNumberingAfterBreak="0">
+  <w:abstractNum w:abstractNumId="22" w15:restartNumberingAfterBreak="0">
     <w:nsid w:val="28771E18"/>
     <w:multiLevelType w:val="hybridMultilevel"/>
     <w:tmpl w:val="562C502E"/>
@@ -5421,7 +8206,7 @@
       </w:rPr>
     </w:lvl>
   </w:abstractNum>
-  <w:abstractNum w:abstractNumId="20" w15:restartNumberingAfterBreak="0">
+  <w:abstractNum w:abstractNumId="23" w15:restartNumberingAfterBreak="0">
     <w:nsid w:val="2B7311B0"/>
     <w:multiLevelType w:val="hybridMultilevel"/>
     <w:tmpl w:val="6A86F2D2"/>
@@ -5507,7 +8292,7 @@
       </w:pPr>
     </w:lvl>
   </w:abstractNum>
-  <w:abstractNum w:abstractNumId="21" w15:restartNumberingAfterBreak="0">
+  <w:abstractNum w:abstractNumId="24" w15:restartNumberingAfterBreak="0">
     <w:nsid w:val="2C916BBB"/>
     <w:multiLevelType w:val="hybridMultilevel"/>
     <w:tmpl w:val="470022CA"/>
@@ -5620,7 +8405,7 @@
       </w:rPr>
     </w:lvl>
   </w:abstractNum>
-  <w:abstractNum w:abstractNumId="22" w15:restartNumberingAfterBreak="0">
+  <w:abstractNum w:abstractNumId="25" w15:restartNumberingAfterBreak="0">
     <w:nsid w:val="2E4262EF"/>
     <w:multiLevelType w:val="hybridMultilevel"/>
     <w:tmpl w:val="6EECCBCE"/>
@@ -5733,7 +8518,233 @@
       </w:rPr>
     </w:lvl>
   </w:abstractNum>
-  <w:abstractNum w:abstractNumId="23" w15:restartNumberingAfterBreak="0">
+  <w:abstractNum w:abstractNumId="26" w15:restartNumberingAfterBreak="0">
+    <w:nsid w:val="338F2680"/>
+    <w:multiLevelType w:val="hybridMultilevel"/>
+    <w:tmpl w:val="46EAF5DC"/>
+    <w:lvl w:ilvl="0" w:tplc="100C0001">
+      <w:start w:val="1"/>
+      <w:numFmt w:val="bullet"/>
+      <w:lvlText w:val=""/>
+      <w:lvlJc w:val="left"/>
+      <w:pPr>
+        <w:ind w:left="720" w:hanging="360"/>
+      </w:pPr>
+      <w:rPr>
+        <w:rFonts w:ascii="Symbol" w:hAnsi="Symbol" w:hint="default"/>
+      </w:rPr>
+    </w:lvl>
+    <w:lvl w:ilvl="1" w:tplc="100C0003" w:tentative="1">
+      <w:start w:val="1"/>
+      <w:numFmt w:val="bullet"/>
+      <w:lvlText w:val="o"/>
+      <w:lvlJc w:val="left"/>
+      <w:pPr>
+        <w:ind w:left="1440" w:hanging="360"/>
+      </w:pPr>
+      <w:rPr>
+        <w:rFonts w:ascii="Courier New" w:hAnsi="Courier New" w:cs="Courier New" w:hint="default"/>
+      </w:rPr>
+    </w:lvl>
+    <w:lvl w:ilvl="2" w:tplc="100C0005" w:tentative="1">
+      <w:start w:val="1"/>
+      <w:numFmt w:val="bullet"/>
+      <w:lvlText w:val=""/>
+      <w:lvlJc w:val="left"/>
+      <w:pPr>
+        <w:ind w:left="2160" w:hanging="360"/>
+      </w:pPr>
+      <w:rPr>
+        <w:rFonts w:ascii="Wingdings" w:hAnsi="Wingdings" w:hint="default"/>
+      </w:rPr>
+    </w:lvl>
+    <w:lvl w:ilvl="3" w:tplc="100C0001" w:tentative="1">
+      <w:start w:val="1"/>
+      <w:numFmt w:val="bullet"/>
+      <w:lvlText w:val=""/>
+      <w:lvlJc w:val="left"/>
+      <w:pPr>
+        <w:ind w:left="2880" w:hanging="360"/>
+      </w:pPr>
+      <w:rPr>
+        <w:rFonts w:ascii="Symbol" w:hAnsi="Symbol" w:hint="default"/>
+      </w:rPr>
+    </w:lvl>
+    <w:lvl w:ilvl="4" w:tplc="100C0003" w:tentative="1">
+      <w:start w:val="1"/>
+      <w:numFmt w:val="bullet"/>
+      <w:lvlText w:val="o"/>
+      <w:lvlJc w:val="left"/>
+      <w:pPr>
+        <w:ind w:left="3600" w:hanging="360"/>
+      </w:pPr>
+      <w:rPr>
+        <w:rFonts w:ascii="Courier New" w:hAnsi="Courier New" w:cs="Courier New" w:hint="default"/>
+      </w:rPr>
+    </w:lvl>
+    <w:lvl w:ilvl="5" w:tplc="100C0005" w:tentative="1">
+      <w:start w:val="1"/>
+      <w:numFmt w:val="bullet"/>
+      <w:lvlText w:val=""/>
+      <w:lvlJc w:val="left"/>
+      <w:pPr>
+        <w:ind w:left="4320" w:hanging="360"/>
+      </w:pPr>
+      <w:rPr>
+        <w:rFonts w:ascii="Wingdings" w:hAnsi="Wingdings" w:hint="default"/>
+      </w:rPr>
+    </w:lvl>
+    <w:lvl w:ilvl="6" w:tplc="100C0001" w:tentative="1">
+      <w:start w:val="1"/>
+      <w:numFmt w:val="bullet"/>
+      <w:lvlText w:val=""/>
+      <w:lvlJc w:val="left"/>
+      <w:pPr>
+        <w:ind w:left="5040" w:hanging="360"/>
+      </w:pPr>
+      <w:rPr>
+        <w:rFonts w:ascii="Symbol" w:hAnsi="Symbol" w:hint="default"/>
+      </w:rPr>
+    </w:lvl>
+    <w:lvl w:ilvl="7" w:tplc="100C0003" w:tentative="1">
+      <w:start w:val="1"/>
+      <w:numFmt w:val="bullet"/>
+      <w:lvlText w:val="o"/>
+      <w:lvlJc w:val="left"/>
+      <w:pPr>
+        <w:ind w:left="5760" w:hanging="360"/>
+      </w:pPr>
+      <w:rPr>
+        <w:rFonts w:ascii="Courier New" w:hAnsi="Courier New" w:cs="Courier New" w:hint="default"/>
+      </w:rPr>
+    </w:lvl>
+    <w:lvl w:ilvl="8" w:tplc="100C0005" w:tentative="1">
+      <w:start w:val="1"/>
+      <w:numFmt w:val="bullet"/>
+      <w:lvlText w:val=""/>
+      <w:lvlJc w:val="left"/>
+      <w:pPr>
+        <w:ind w:left="6480" w:hanging="360"/>
+      </w:pPr>
+      <w:rPr>
+        <w:rFonts w:ascii="Wingdings" w:hAnsi="Wingdings" w:hint="default"/>
+      </w:rPr>
+    </w:lvl>
+  </w:abstractNum>
+  <w:abstractNum w:abstractNumId="27" w15:restartNumberingAfterBreak="0">
+    <w:nsid w:val="34456F67"/>
+    <w:multiLevelType w:val="hybridMultilevel"/>
+    <w:tmpl w:val="286C32F0"/>
+    <w:lvl w:ilvl="0" w:tplc="100C0001">
+      <w:start w:val="1"/>
+      <w:numFmt w:val="bullet"/>
+      <w:lvlText w:val=""/>
+      <w:lvlJc w:val="left"/>
+      <w:pPr>
+        <w:ind w:left="720" w:hanging="360"/>
+      </w:pPr>
+      <w:rPr>
+        <w:rFonts w:ascii="Symbol" w:hAnsi="Symbol" w:hint="default"/>
+      </w:rPr>
+    </w:lvl>
+    <w:lvl w:ilvl="1" w:tplc="100C0003" w:tentative="1">
+      <w:start w:val="1"/>
+      <w:numFmt w:val="bullet"/>
+      <w:lvlText w:val="o"/>
+      <w:lvlJc w:val="left"/>
+      <w:pPr>
+        <w:ind w:left="1440" w:hanging="360"/>
+      </w:pPr>
+      <w:rPr>
+        <w:rFonts w:ascii="Courier New" w:hAnsi="Courier New" w:cs="Courier New" w:hint="default"/>
+      </w:rPr>
+    </w:lvl>
+    <w:lvl w:ilvl="2" w:tplc="100C0005" w:tentative="1">
+      <w:start w:val="1"/>
+      <w:numFmt w:val="bullet"/>
+      <w:lvlText w:val=""/>
+      <w:lvlJc w:val="left"/>
+      <w:pPr>
+        <w:ind w:left="2160" w:hanging="360"/>
+      </w:pPr>
+      <w:rPr>
+        <w:rFonts w:ascii="Wingdings" w:hAnsi="Wingdings" w:hint="default"/>
+      </w:rPr>
+    </w:lvl>
+    <w:lvl w:ilvl="3" w:tplc="100C0001" w:tentative="1">
+      <w:start w:val="1"/>
+      <w:numFmt w:val="bullet"/>
+      <w:lvlText w:val=""/>
+      <w:lvlJc w:val="left"/>
+      <w:pPr>
+        <w:ind w:left="2880" w:hanging="360"/>
+      </w:pPr>
+      <w:rPr>
+        <w:rFonts w:ascii="Symbol" w:hAnsi="Symbol" w:hint="default"/>
+      </w:rPr>
+    </w:lvl>
+    <w:lvl w:ilvl="4" w:tplc="100C0003" w:tentative="1">
+      <w:start w:val="1"/>
+      <w:numFmt w:val="bullet"/>
+      <w:lvlText w:val="o"/>
+      <w:lvlJc w:val="left"/>
+      <w:pPr>
+        <w:ind w:left="3600" w:hanging="360"/>
+      </w:pPr>
+      <w:rPr>
+        <w:rFonts w:ascii="Courier New" w:hAnsi="Courier New" w:cs="Courier New" w:hint="default"/>
+      </w:rPr>
+    </w:lvl>
+    <w:lvl w:ilvl="5" w:tplc="100C0005" w:tentative="1">
+      <w:start w:val="1"/>
+      <w:numFmt w:val="bullet"/>
+      <w:lvlText w:val=""/>
+      <w:lvlJc w:val="left"/>
+      <w:pPr>
+        <w:ind w:left="4320" w:hanging="360"/>
+      </w:pPr>
+      <w:rPr>
+        <w:rFonts w:ascii="Wingdings" w:hAnsi="Wingdings" w:hint="default"/>
+      </w:rPr>
+    </w:lvl>
+    <w:lvl w:ilvl="6" w:tplc="100C0001" w:tentative="1">
+      <w:start w:val="1"/>
+      <w:numFmt w:val="bullet"/>
+      <w:lvlText w:val=""/>
+      <w:lvlJc w:val="left"/>
+      <w:pPr>
+        <w:ind w:left="5040" w:hanging="360"/>
+      </w:pPr>
+      <w:rPr>
+        <w:rFonts w:ascii="Symbol" w:hAnsi="Symbol" w:hint="default"/>
+      </w:rPr>
+    </w:lvl>
+    <w:lvl w:ilvl="7" w:tplc="100C0003" w:tentative="1">
+      <w:start w:val="1"/>
+      <w:numFmt w:val="bullet"/>
+      <w:lvlText w:val="o"/>
+      <w:lvlJc w:val="left"/>
+      <w:pPr>
+        <w:ind w:left="5760" w:hanging="360"/>
+      </w:pPr>
+      <w:rPr>
+        <w:rFonts w:ascii="Courier New" w:hAnsi="Courier New" w:cs="Courier New" w:hint="default"/>
+      </w:rPr>
+    </w:lvl>
+    <w:lvl w:ilvl="8" w:tplc="100C0005" w:tentative="1">
+      <w:start w:val="1"/>
+      <w:numFmt w:val="bullet"/>
+      <w:lvlText w:val=""/>
+      <w:lvlJc w:val="left"/>
+      <w:pPr>
+        <w:ind w:left="6480" w:hanging="360"/>
+      </w:pPr>
+      <w:rPr>
+        <w:rFonts w:ascii="Wingdings" w:hAnsi="Wingdings" w:hint="default"/>
+      </w:rPr>
+    </w:lvl>
+  </w:abstractNum>
+  <w:abstractNum w:abstractNumId="28" w15:restartNumberingAfterBreak="0">
     <w:nsid w:val="350C570A"/>
     <w:multiLevelType w:val="hybridMultilevel"/>
     <w:tmpl w:val="C3CC1F20"/>
@@ -5846,7 +8857,7 @@
       </w:rPr>
     </w:lvl>
   </w:abstractNum>
-  <w:abstractNum w:abstractNumId="24" w15:restartNumberingAfterBreak="0">
+  <w:abstractNum w:abstractNumId="29" w15:restartNumberingAfterBreak="0">
     <w:nsid w:val="3BE62C46"/>
     <w:multiLevelType w:val="hybridMultilevel"/>
     <w:tmpl w:val="7E68C346"/>
@@ -5959,7 +8970,7 @@
       </w:rPr>
     </w:lvl>
   </w:abstractNum>
-  <w:abstractNum w:abstractNumId="25" w15:restartNumberingAfterBreak="0">
+  <w:abstractNum w:abstractNumId="30" w15:restartNumberingAfterBreak="0">
     <w:nsid w:val="469210EC"/>
     <w:multiLevelType w:val="hybridMultilevel"/>
     <w:tmpl w:val="71A2E9A6"/>
@@ -6045,7 +9056,7 @@
       </w:pPr>
     </w:lvl>
   </w:abstractNum>
-  <w:abstractNum w:abstractNumId="26" w15:restartNumberingAfterBreak="0">
+  <w:abstractNum w:abstractNumId="31" w15:restartNumberingAfterBreak="0">
     <w:nsid w:val="49AE59B2"/>
     <w:multiLevelType w:val="hybridMultilevel"/>
     <w:tmpl w:val="8BFCC104"/>
@@ -6131,7 +9142,7 @@
       </w:pPr>
     </w:lvl>
   </w:abstractNum>
-  <w:abstractNum w:abstractNumId="27" w15:restartNumberingAfterBreak="0">
+  <w:abstractNum w:abstractNumId="32" w15:restartNumberingAfterBreak="0">
     <w:nsid w:val="4D834F8C"/>
     <w:multiLevelType w:val="hybridMultilevel"/>
     <w:tmpl w:val="FBF8ECB0"/>
@@ -6244,7 +9255,7 @@
       </w:rPr>
     </w:lvl>
   </w:abstractNum>
-  <w:abstractNum w:abstractNumId="28" w15:restartNumberingAfterBreak="0">
+  <w:abstractNum w:abstractNumId="33" w15:restartNumberingAfterBreak="0">
     <w:nsid w:val="4EB24BBC"/>
     <w:multiLevelType w:val="hybridMultilevel"/>
     <w:tmpl w:val="8338616C"/>
@@ -6330,7 +9341,7 @@
       </w:pPr>
     </w:lvl>
   </w:abstractNum>
-  <w:abstractNum w:abstractNumId="29" w15:restartNumberingAfterBreak="0">
+  <w:abstractNum w:abstractNumId="34" w15:restartNumberingAfterBreak="0">
     <w:nsid w:val="559B6780"/>
     <w:multiLevelType w:val="hybridMultilevel"/>
     <w:tmpl w:val="A7E45338"/>
@@ -6443,7 +9454,7 @@
       </w:rPr>
     </w:lvl>
   </w:abstractNum>
-  <w:abstractNum w:abstractNumId="30" w15:restartNumberingAfterBreak="0">
+  <w:abstractNum w:abstractNumId="35" w15:restartNumberingAfterBreak="0">
     <w:nsid w:val="5B5226FC"/>
     <w:multiLevelType w:val="hybridMultilevel"/>
     <w:tmpl w:val="B5AC101E"/>
@@ -6556,7 +9567,7 @@
       </w:rPr>
     </w:lvl>
   </w:abstractNum>
-  <w:abstractNum w:abstractNumId="31" w15:restartNumberingAfterBreak="0">
+  <w:abstractNum w:abstractNumId="36" w15:restartNumberingAfterBreak="0">
     <w:nsid w:val="5FC01693"/>
     <w:multiLevelType w:val="hybridMultilevel"/>
     <w:tmpl w:val="622A71DC"/>
@@ -6669,7 +9680,120 @@
       </w:rPr>
     </w:lvl>
   </w:abstractNum>
-  <w:abstractNum w:abstractNumId="32" w15:restartNumberingAfterBreak="0">
+  <w:abstractNum w:abstractNumId="37" w15:restartNumberingAfterBreak="0">
+    <w:nsid w:val="60F0159B"/>
+    <w:multiLevelType w:val="hybridMultilevel"/>
+    <w:tmpl w:val="C986A530"/>
+    <w:lvl w:ilvl="0" w:tplc="100C0001">
+      <w:start w:val="1"/>
+      <w:numFmt w:val="bullet"/>
+      <w:lvlText w:val=""/>
+      <w:lvlJc w:val="left"/>
+      <w:pPr>
+        <w:ind w:left="720" w:hanging="360"/>
+      </w:pPr>
+      <w:rPr>
+        <w:rFonts w:ascii="Symbol" w:hAnsi="Symbol" w:hint="default"/>
+      </w:rPr>
+    </w:lvl>
+    <w:lvl w:ilvl="1" w:tplc="100C0003" w:tentative="1">
+      <w:start w:val="1"/>
+      <w:numFmt w:val="bullet"/>
+      <w:lvlText w:val="o"/>
+      <w:lvlJc w:val="left"/>
+      <w:pPr>
+        <w:ind w:left="1440" w:hanging="360"/>
+      </w:pPr>
+      <w:rPr>
+        <w:rFonts w:ascii="Courier New" w:hAnsi="Courier New" w:cs="Courier New" w:hint="default"/>
+      </w:rPr>
+    </w:lvl>
+    <w:lvl w:ilvl="2" w:tplc="100C0005" w:tentative="1">
+      <w:start w:val="1"/>
+      <w:numFmt w:val="bullet"/>
+      <w:lvlText w:val=""/>
+      <w:lvlJc w:val="left"/>
+      <w:pPr>
+        <w:ind w:left="2160" w:hanging="360"/>
+      </w:pPr>
+      <w:rPr>
+        <w:rFonts w:ascii="Wingdings" w:hAnsi="Wingdings" w:hint="default"/>
+      </w:rPr>
+    </w:lvl>
+    <w:lvl w:ilvl="3" w:tplc="100C0001" w:tentative="1">
+      <w:start w:val="1"/>
+      <w:numFmt w:val="bullet"/>
+      <w:lvlText w:val=""/>
+      <w:lvlJc w:val="left"/>
+      <w:pPr>
+        <w:ind w:left="2880" w:hanging="360"/>
+      </w:pPr>
+      <w:rPr>
+        <w:rFonts w:ascii="Symbol" w:hAnsi="Symbol" w:hint="default"/>
+      </w:rPr>
+    </w:lvl>
+    <w:lvl w:ilvl="4" w:tplc="100C0003" w:tentative="1">
+      <w:start w:val="1"/>
+      <w:numFmt w:val="bullet"/>
+      <w:lvlText w:val="o"/>
+      <w:lvlJc w:val="left"/>
+      <w:pPr>
+        <w:ind w:left="3600" w:hanging="360"/>
+      </w:pPr>
+      <w:rPr>
+        <w:rFonts w:ascii="Courier New" w:hAnsi="Courier New" w:cs="Courier New" w:hint="default"/>
+      </w:rPr>
+    </w:lvl>
+    <w:lvl w:ilvl="5" w:tplc="100C0005" w:tentative="1">
+      <w:start w:val="1"/>
+      <w:numFmt w:val="bullet"/>
+      <w:lvlText w:val=""/>
+      <w:lvlJc w:val="left"/>
+      <w:pPr>
+        <w:ind w:left="4320" w:hanging="360"/>
+      </w:pPr>
+      <w:rPr>
+        <w:rFonts w:ascii="Wingdings" w:hAnsi="Wingdings" w:hint="default"/>
+      </w:rPr>
+    </w:lvl>
+    <w:lvl w:ilvl="6" w:tplc="100C0001" w:tentative="1">
+      <w:start w:val="1"/>
+      <w:numFmt w:val="bullet"/>
+      <w:lvlText w:val=""/>
+      <w:lvlJc w:val="left"/>
+      <w:pPr>
+        <w:ind w:left="5040" w:hanging="360"/>
+      </w:pPr>
+      <w:rPr>
+        <w:rFonts w:ascii="Symbol" w:hAnsi="Symbol" w:hint="default"/>
+      </w:rPr>
+    </w:lvl>
+    <w:lvl w:ilvl="7" w:tplc="100C0003" w:tentative="1">
+      <w:start w:val="1"/>
+      <w:numFmt w:val="bullet"/>
+      <w:lvlText w:val="o"/>
+      <w:lvlJc w:val="left"/>
+      <w:pPr>
+        <w:ind w:left="5760" w:hanging="360"/>
+      </w:pPr>
+      <w:rPr>
+        <w:rFonts w:ascii="Courier New" w:hAnsi="Courier New" w:cs="Courier New" w:hint="default"/>
+      </w:rPr>
+    </w:lvl>
+    <w:lvl w:ilvl="8" w:tplc="100C0005" w:tentative="1">
+      <w:start w:val="1"/>
+      <w:numFmt w:val="bullet"/>
+      <w:lvlText w:val=""/>
+      <w:lvlJc w:val="left"/>
+      <w:pPr>
+        <w:ind w:left="6480" w:hanging="360"/>
+      </w:pPr>
+      <w:rPr>
+        <w:rFonts w:ascii="Wingdings" w:hAnsi="Wingdings" w:hint="default"/>
+      </w:rPr>
+    </w:lvl>
+  </w:abstractNum>
+  <w:abstractNum w:abstractNumId="38" w15:restartNumberingAfterBreak="0">
     <w:nsid w:val="61F1310A"/>
     <w:multiLevelType w:val="hybridMultilevel"/>
     <w:tmpl w:val="133EB1BE"/>
@@ -6782,7 +9906,7 @@
       </w:rPr>
     </w:lvl>
   </w:abstractNum>
-  <w:abstractNum w:abstractNumId="33" w15:restartNumberingAfterBreak="0">
+  <w:abstractNum w:abstractNumId="39" w15:restartNumberingAfterBreak="0">
     <w:nsid w:val="6FBF3430"/>
     <w:multiLevelType w:val="hybridMultilevel"/>
     <w:tmpl w:val="B900E876"/>
@@ -6895,7 +10019,7 @@
       </w:rPr>
     </w:lvl>
   </w:abstractNum>
-  <w:abstractNum w:abstractNumId="34" w15:restartNumberingAfterBreak="0">
+  <w:abstractNum w:abstractNumId="40" w15:restartNumberingAfterBreak="0">
     <w:nsid w:val="71226459"/>
     <w:multiLevelType w:val="hybridMultilevel"/>
     <w:tmpl w:val="CD90C7B6"/>
@@ -6981,7 +10105,7 @@
       </w:pPr>
     </w:lvl>
   </w:abstractNum>
-  <w:abstractNum w:abstractNumId="35" w15:restartNumberingAfterBreak="0">
+  <w:abstractNum w:abstractNumId="41" w15:restartNumberingAfterBreak="0">
     <w:nsid w:val="775C5557"/>
     <w:multiLevelType w:val="hybridMultilevel"/>
     <w:tmpl w:val="EC3C6480"/>
@@ -7067,7 +10191,7 @@
       </w:pPr>
     </w:lvl>
   </w:abstractNum>
-  <w:abstractNum w:abstractNumId="36" w15:restartNumberingAfterBreak="0">
+  <w:abstractNum w:abstractNumId="42" w15:restartNumberingAfterBreak="0">
     <w:nsid w:val="78F05935"/>
     <w:multiLevelType w:val="hybridMultilevel"/>
     <w:tmpl w:val="41EA1E22"/>
@@ -7180,7 +10304,7 @@
       </w:rPr>
     </w:lvl>
   </w:abstractNum>
-  <w:abstractNum w:abstractNumId="37" w15:restartNumberingAfterBreak="0">
+  <w:abstractNum w:abstractNumId="43" w15:restartNumberingAfterBreak="0">
     <w:nsid w:val="797C5C23"/>
     <w:multiLevelType w:val="hybridMultilevel"/>
     <w:tmpl w:val="0868D2EC"/>
@@ -7293,7 +10417,7 @@
       </w:rPr>
     </w:lvl>
   </w:abstractNum>
-  <w:abstractNum w:abstractNumId="38" w15:restartNumberingAfterBreak="0">
+  <w:abstractNum w:abstractNumId="44" w15:restartNumberingAfterBreak="0">
     <w:nsid w:val="7D114142"/>
     <w:multiLevelType w:val="hybridMultilevel"/>
     <w:tmpl w:val="42A635CE"/>
@@ -7380,121 +10504,139 @@
     </w:lvl>
   </w:abstractNum>
   <w:num w:numId="1">
-    <w:abstractNumId w:val="7"/>
+    <w:abstractNumId w:val="8"/>
   </w:num>
   <w:num w:numId="2">
-    <w:abstractNumId w:val="32"/>
+    <w:abstractNumId w:val="38"/>
   </w:num>
   <w:num w:numId="3">
-    <w:abstractNumId w:val="31"/>
+    <w:abstractNumId w:val="36"/>
   </w:num>
   <w:num w:numId="4">
-    <w:abstractNumId w:val="17"/>
+    <w:abstractNumId w:val="20"/>
   </w:num>
   <w:num w:numId="5">
-    <w:abstractNumId w:val="14"/>
+    <w:abstractNumId w:val="16"/>
   </w:num>
   <w:num w:numId="6">
-    <w:abstractNumId w:val="33"/>
+    <w:abstractNumId w:val="39"/>
   </w:num>
   <w:num w:numId="7">
-    <w:abstractNumId w:val="24"/>
+    <w:abstractNumId w:val="29"/>
   </w:num>
   <w:num w:numId="8">
-    <w:abstractNumId w:val="18"/>
+    <w:abstractNumId w:val="21"/>
   </w:num>
   <w:num w:numId="9">
     <w:abstractNumId w:val="4"/>
   </w:num>
   <w:num w:numId="10">
-    <w:abstractNumId w:val="5"/>
+    <w:abstractNumId w:val="6"/>
   </w:num>
   <w:num w:numId="11">
-    <w:abstractNumId w:val="34"/>
+    <w:abstractNumId w:val="40"/>
   </w:num>
   <w:num w:numId="12">
-    <w:abstractNumId w:val="21"/>
+    <w:abstractNumId w:val="24"/>
   </w:num>
   <w:num w:numId="13">
-    <w:abstractNumId w:val="28"/>
+    <w:abstractNumId w:val="33"/>
   </w:num>
   <w:num w:numId="14">
-    <w:abstractNumId w:val="26"/>
+    <w:abstractNumId w:val="31"/>
   </w:num>
   <w:num w:numId="15">
-    <w:abstractNumId w:val="10"/>
+    <w:abstractNumId w:val="11"/>
   </w:num>
   <w:num w:numId="16">
-    <w:abstractNumId w:val="23"/>
+    <w:abstractNumId w:val="28"/>
   </w:num>
   <w:num w:numId="17">
     <w:abstractNumId w:val="3"/>
   </w:num>
   <w:num w:numId="18">
-    <w:abstractNumId w:val="37"/>
+    <w:abstractNumId w:val="43"/>
   </w:num>
   <w:num w:numId="19">
-    <w:abstractNumId w:val="16"/>
+    <w:abstractNumId w:val="19"/>
   </w:num>
   <w:num w:numId="20">
-    <w:abstractNumId w:val="30"/>
+    <w:abstractNumId w:val="35"/>
   </w:num>
   <w:num w:numId="21">
-    <w:abstractNumId w:val="15"/>
+    <w:abstractNumId w:val="18"/>
   </w:num>
   <w:num w:numId="22">
-    <w:abstractNumId w:val="6"/>
+    <w:abstractNumId w:val="7"/>
   </w:num>
   <w:num w:numId="23">
-    <w:abstractNumId w:val="20"/>
+    <w:abstractNumId w:val="23"/>
   </w:num>
   <w:num w:numId="24">
     <w:abstractNumId w:val="1"/>
   </w:num>
   <w:num w:numId="25">
-    <w:abstractNumId w:val="27"/>
+    <w:abstractNumId w:val="32"/>
   </w:num>
   <w:num w:numId="26">
     <w:abstractNumId w:val="2"/>
   </w:num>
   <w:num w:numId="27">
-    <w:abstractNumId w:val="35"/>
+    <w:abstractNumId w:val="41"/>
   </w:num>
   <w:num w:numId="28">
     <w:abstractNumId w:val="0"/>
   </w:num>
   <w:num w:numId="29">
-    <w:abstractNumId w:val="36"/>
+    <w:abstractNumId w:val="42"/>
   </w:num>
   <w:num w:numId="30">
+    <w:abstractNumId w:val="14"/>
+  </w:num>
+  <w:num w:numId="31">
+    <w:abstractNumId w:val="22"/>
+  </w:num>
+  <w:num w:numId="32">
+    <w:abstractNumId w:val="25"/>
+  </w:num>
+  <w:num w:numId="33">
+    <w:abstractNumId w:val="12"/>
+  </w:num>
+  <w:num w:numId="34">
+    <w:abstractNumId w:val="34"/>
+  </w:num>
+  <w:num w:numId="35">
+    <w:abstractNumId w:val="9"/>
+  </w:num>
+  <w:num w:numId="36">
+    <w:abstractNumId w:val="10"/>
+  </w:num>
+  <w:num w:numId="37">
+    <w:abstractNumId w:val="30"/>
+  </w:num>
+  <w:num w:numId="38">
     <w:abstractNumId w:val="13"/>
   </w:num>
-  <w:num w:numId="31">
-    <w:abstractNumId w:val="19"/>
+  <w:num w:numId="39">
+    <w:abstractNumId w:val="44"/>
   </w:num>
-  <w:num w:numId="32">
-    <w:abstractNumId w:val="22"/>
+  <w:num w:numId="40">
+    <w:abstractNumId w:val="37"/>
   </w:num>
-  <w:num w:numId="33">
-    <w:abstractNumId w:val="11"/>
+  <w:num w:numId="41">
+    <w:abstractNumId w:val="5"/>
   </w:num>
-  <w:num w:numId="34">
-    <w:abstractNumId w:val="29"/>
+  <w:num w:numId="42">
+    <w:abstractNumId w:val="26"/>
   </w:num>
-  <w:num w:numId="35">
-    <w:abstractNumId w:val="8"/>
+  <w:num w:numId="43">
+    <w:abstractNumId w:val="27"/>
   </w:num>
-  <w:num w:numId="36">
-    <w:abstractNumId w:val="9"/>
+  <w:num w:numId="44">
+    <w:abstractNumId w:val="17"/>
   </w:num>
-  <w:num w:numId="37">
-    <w:abstractNumId w:val="25"/>
-  </w:num>
-  <w:num w:numId="38">
-    <w:abstractNumId w:val="12"/>
-  </w:num>
-  <w:num w:numId="39">
-    <w:abstractNumId w:val="38"/>
+  <w:num w:numId="45">
+    <w:abstractNumId w:val="15"/>
   </w:num>
 </w:numbering>
 </file>
@@ -7941,10 +11083,32 @@
       <w:szCs w:val="26"/>
     </w:rPr>
   </w:style>
+  <w:style w:type="paragraph" w:styleId="Titre4">
+    <w:name w:val="heading 4"/>
+    <w:basedOn w:val="Normal"/>
+    <w:next w:val="Normal"/>
+    <w:link w:val="Titre4Car"/>
+    <w:uiPriority w:val="9"/>
+    <w:semiHidden/>
+    <w:unhideWhenUsed/>
+    <w:qFormat/>
+    <w:rsid w:val="00BB574F"/>
+    <w:pPr>
+      <w:keepNext/>
+      <w:keepLines/>
+      <w:spacing w:before="40" w:after="0"/>
+      <w:outlineLvl w:val="3"/>
+    </w:pPr>
+    <w:rPr>
+      <w:rFonts w:asciiTheme="majorHAnsi" w:eastAsiaTheme="majorEastAsia" w:hAnsiTheme="majorHAnsi" w:cstheme="majorBidi"/>
+      <w:i/>
+      <w:iCs/>
+      <w:color w:val="2F5496" w:themeColor="accent1" w:themeShade="BF"/>
+    </w:rPr>
+  </w:style>
   <w:style w:type="character" w:default="1" w:styleId="Policepardfaut">
     <w:name w:val="Default Paragraph Font"/>
     <w:uiPriority w:val="1"/>
-    <w:semiHidden/>
     <w:unhideWhenUsed/>
   </w:style>
   <w:style w:type="table" w:default="1" w:styleId="TableauNormal">
@@ -8226,6 +11390,33 @@
       <w:spacing w:after="100"/>
       <w:ind w:left="220"/>
     </w:pPr>
+  </w:style>
+  <w:style w:type="paragraph" w:styleId="NormalWeb">
+    <w:name w:val="Normal (Web)"/>
+    <w:basedOn w:val="Normal"/>
+    <w:uiPriority w:val="99"/>
+    <w:semiHidden/>
+    <w:unhideWhenUsed/>
+    <w:rsid w:val="00661FEC"/>
+    <w:rPr>
+      <w:rFonts w:ascii="Times New Roman" w:hAnsi="Times New Roman" w:cs="Times New Roman"/>
+      <w:sz w:val="24"/>
+      <w:szCs w:val="24"/>
+    </w:rPr>
+  </w:style>
+  <w:style w:type="character" w:customStyle="1" w:styleId="Titre4Car">
+    <w:name w:val="Titre 4 Car"/>
+    <w:basedOn w:val="Policepardfaut"/>
+    <w:link w:val="Titre4"/>
+    <w:uiPriority w:val="9"/>
+    <w:semiHidden/>
+    <w:rsid w:val="00BB574F"/>
+    <w:rPr>
+      <w:rFonts w:asciiTheme="majorHAnsi" w:eastAsiaTheme="majorEastAsia" w:hAnsiTheme="majorHAnsi" w:cstheme="majorBidi"/>
+      <w:i/>
+      <w:iCs/>
+      <w:color w:val="2F5496" w:themeColor="accent1" w:themeShade="BF"/>
+    </w:rPr>
   </w:style>
 </w:styles>
 </file>
@@ -8530,7 +11721,7 @@
 </file>
 
 <file path=customXml/itemProps1.xml><?xml version="1.0" encoding="utf-8"?>
-<ds:datastoreItem xmlns:ds="http://schemas.openxmlformats.org/officeDocument/2006/customXml" ds:itemID="{10060DFD-4699-4BA9-AD75-45B98B48C46C}">
+<ds:datastoreItem xmlns:ds="http://schemas.openxmlformats.org/officeDocument/2006/customXml" ds:itemID="{B790365A-DBC5-49D1-9276-3D76E2C82118}">
   <ds:schemaRefs>
     <ds:schemaRef ds:uri="http://schemas.openxmlformats.org/officeDocument/2006/bibliography"/>
   </ds:schemaRefs>

</xml_diff>

<commit_message>
Added lines to separate settings, rapport
</commit_message>
<xml_diff>
--- a/Documentation/Journal de travail/JT-TPI.docx
+++ b/Documentation/Journal de travail/JT-TPI.docx
@@ -1,6 +1,6 @@
 
 <file path=word/document.xml><?xml version="1.0" encoding="utf-8"?>
-<w:document xmlns:wpc="http://schemas.microsoft.com/office/word/2010/wordprocessingCanvas" xmlns:cx="http://schemas.microsoft.com/office/drawing/2014/chartex" xmlns:cx1="http://schemas.microsoft.com/office/drawing/2015/9/8/chartex" xmlns:cx2="http://schemas.microsoft.com/office/drawing/2015/10/21/chartex" xmlns:cx3="http://schemas.microsoft.com/office/drawing/2016/5/9/chartex" xmlns:cx4="http://schemas.microsoft.com/office/drawing/2016/5/10/chartex" xmlns:cx5="http://schemas.microsoft.com/office/drawing/2016/5/11/chartex" xmlns:cx6="http://schemas.microsoft.com/office/drawing/2016/5/12/chartex" xmlns:cx7="http://schemas.microsoft.com/office/drawing/2016/5/13/chartex" xmlns:cx8="http://schemas.microsoft.com/office/drawing/2016/5/14/chartex" xmlns:mc="http://schemas.openxmlformats.org/markup-compatibility/2006" xmlns:aink="http://schemas.microsoft.com/office/drawing/2016/ink" xmlns:am3d="http://schemas.microsoft.com/office/drawing/2017/model3d" xmlns:o="urn:schemas-microsoft-com:office:office" xmlns:oel="http://schemas.microsoft.com/office/2019/extlst" xmlns:r="http://schemas.openxmlformats.org/officeDocument/2006/relationships" xmlns:m="http://schemas.openxmlformats.org/officeDocument/2006/math" xmlns:v="urn:schemas-microsoft-com:vml" xmlns:wp14="http://schemas.microsoft.com/office/word/2010/wordprocessingDrawing" xmlns:wp="http://schemas.openxmlformats.org/drawingml/2006/wordprocessingDrawing" xmlns:w10="urn:schemas-microsoft-com:office:word" xmlns:w="http://schemas.openxmlformats.org/wordprocessingml/2006/main" xmlns:w14="http://schemas.microsoft.com/office/word/2010/wordml" xmlns:w15="http://schemas.microsoft.com/office/word/2012/wordml" xmlns:w16cex="http://schemas.microsoft.com/office/word/2018/wordml/cex" xmlns:w16cid="http://schemas.microsoft.com/office/word/2016/wordml/cid" xmlns:w16="http://schemas.microsoft.com/office/word/2018/wordml" xmlns:w16du="http://schemas.microsoft.com/office/word/2023/wordml/word16du" xmlns:w16sdtdh="http://schemas.microsoft.com/office/word/2020/wordml/sdtdatahash" xmlns:w16sdtfl="http://schemas.microsoft.com/office/word/2024/wordml/sdtformatlock" xmlns:w16se="http://schemas.microsoft.com/office/word/2015/wordml/symex" xmlns:wpg="http://schemas.microsoft.com/office/word/2010/wordprocessingGroup" xmlns:wpi="http://schemas.microsoft.com/office/word/2010/wordprocessingInk" xmlns:wne="http://schemas.microsoft.com/office/word/2006/wordml" xmlns:wps="http://schemas.microsoft.com/office/word/2010/wordprocessingShape" mc:Ignorable="w14 w15 w16se w16cid w16 w16cex w16sdtdh w16sdtfl w16du wp14">
+<w:document xmlns:wpc="http://schemas.microsoft.com/office/word/2010/wordprocessingCanvas" xmlns:cx="http://schemas.microsoft.com/office/drawing/2014/chartex" xmlns:cx1="http://schemas.microsoft.com/office/drawing/2015/9/8/chartex" xmlns:cx2="http://schemas.microsoft.com/office/drawing/2015/10/21/chartex" xmlns:cx3="http://schemas.microsoft.com/office/drawing/2016/5/9/chartex" xmlns:cx4="http://schemas.microsoft.com/office/drawing/2016/5/10/chartex" xmlns:cx5="http://schemas.microsoft.com/office/drawing/2016/5/11/chartex" xmlns:cx6="http://schemas.microsoft.com/office/drawing/2016/5/12/chartex" xmlns:cx7="http://schemas.microsoft.com/office/drawing/2016/5/13/chartex" xmlns:cx8="http://schemas.microsoft.com/office/drawing/2016/5/14/chartex" xmlns:mc="http://schemas.openxmlformats.org/markup-compatibility/2006" xmlns:aink="http://schemas.microsoft.com/office/drawing/2016/ink" xmlns:am3d="http://schemas.microsoft.com/office/drawing/2017/model3d" xmlns:o="urn:schemas-microsoft-com:office:office" xmlns:r="http://schemas.openxmlformats.org/officeDocument/2006/relationships" xmlns:m="http://schemas.openxmlformats.org/officeDocument/2006/math" xmlns:v="urn:schemas-microsoft-com:vml" xmlns:wp14="http://schemas.microsoft.com/office/word/2010/wordprocessingDrawing" xmlns:wp="http://schemas.openxmlformats.org/drawingml/2006/wordprocessingDrawing" xmlns:w10="urn:schemas-microsoft-com:office:word" xmlns:w="http://schemas.openxmlformats.org/wordprocessingml/2006/main" xmlns:w14="http://schemas.microsoft.com/office/word/2010/wordml" xmlns:w15="http://schemas.microsoft.com/office/word/2012/wordml" xmlns:w16cid="http://schemas.microsoft.com/office/word/2016/wordml/cid" xmlns:w16se="http://schemas.microsoft.com/office/word/2015/wordml/symex" xmlns:wpg="http://schemas.microsoft.com/office/word/2010/wordprocessingGroup" xmlns:wpi="http://schemas.microsoft.com/office/word/2010/wordprocessingInk" xmlns:wne="http://schemas.microsoft.com/office/word/2006/wordml" xmlns:wps="http://schemas.microsoft.com/office/word/2010/wordprocessingShape" mc:Ignorable="w14 w15 w16se w16cid wp14">
   <w:body>
     <w:p>
       <w:pPr>
@@ -1950,11 +1950,11 @@
     </w:p>
     <w:p>
       <w:r>
-        <w:t xml:space="preserve">Raylib en C# (via </w:t>
+        <w:t>Raylib en C# (via Raylib-</w:t>
       </w:r>
       <w:proofErr w:type="spellStart"/>
       <w:r>
-        <w:t>Raylib-cs</w:t>
+        <w:t>cs</w:t>
       </w:r>
       <w:proofErr w:type="spellEnd"/>
       <w:r>
@@ -2257,15 +2257,7 @@
     </w:p>
     <w:p>
       <w:r>
-        <w:t xml:space="preserve">Le code étant majoritairement écrit en </w:t>
-      </w:r>
-      <w:proofErr w:type="spellStart"/>
-      <w:r>
-        <w:t>TypeScript</w:t>
-      </w:r>
-      <w:proofErr w:type="spellEnd"/>
-      <w:r>
-        <w:t xml:space="preserve"> avec une architecture HTML dense et peu lisible, il n’a pas été jugé pertinent de pousser l’exploration plus loin. Une décision a donc été prise : plutôt que de s'attarder sur ce fonctionnement interne, il a semblé plus efficace de concevoir une solution autonome en reconstituant l’algorithme de génération, pour gagner en flexibilité et en compréhension globale du processus.</w:t>
+        <w:t>Le code étant majoritairement écrit en TypeScript avec une architecture HTML dense et peu lisible, il n’a pas été jugé pertinent de pousser l’exploration plus loin. Une décision a donc été prise : plutôt que de s'attarder sur ce fonctionnement interne, il a semblé plus efficace de concevoir une solution autonome en reconstituant l’algorithme de génération, pour gagner en flexibilité et en compréhension globale du processus.</w:t>
       </w:r>
     </w:p>
     <w:p>
@@ -3537,9 +3529,14 @@
       </w:r>
       <w:proofErr w:type="spellStart"/>
       <w:r>
-        <w:t>Raylib_cs.Rectangle</w:t>
+        <w:t>Raylib_</w:t>
+      </w:r>
+      <w:proofErr w:type="gramStart"/>
+      <w:r>
+        <w:t>cs.Rectangle</w:t>
       </w:r>
       <w:proofErr w:type="spellEnd"/>
+      <w:proofErr w:type="gramEnd"/>
       <w:r>
         <w:t xml:space="preserve">), afin d’éviter toute ambiguïté avec le type </w:t>
       </w:r>
@@ -3562,9 +3559,18 @@
           <w:b/>
           <w:i/>
         </w:rPr>
-        <w:t>Raylib_cs.Rectangle</w:t>
+        <w:t>Raylib_</w:t>
+      </w:r>
+      <w:proofErr w:type="gramStart"/>
+      <w:r>
+        <w:rPr>
+          <w:b/>
+          <w:i/>
+        </w:rPr>
+        <w:t>cs.Rectangle</w:t>
       </w:r>
       <w:proofErr w:type="spellEnd"/>
+      <w:proofErr w:type="gramEnd"/>
       <w:r>
         <w:t xml:space="preserve"> s’est imposée afin d’éviter les collisions de noms et de garantir la cohérence graphique avec l’environnement Raylib.</w:t>
       </w:r>
@@ -3607,65 +3613,49 @@
         <w:br/>
       </w:r>
       <w:r>
-        <w:t xml:space="preserve">Pour cela, une énumération </w:t>
+        <w:t xml:space="preserve">Pour cela, une énumération GameState a été introduite, regroupant tous les écrans nécessaires : Menu, Options, </w:t>
       </w:r>
       <w:proofErr w:type="spellStart"/>
       <w:r>
-        <w:t>GameState</w:t>
+        <w:t>Generation</w:t>
       </w:r>
       <w:proofErr w:type="spellEnd"/>
       <w:r>
-        <w:t xml:space="preserve"> a été introduite, regroupant tous les écrans nécessaires : Menu, Options, </w:t>
+        <w:t xml:space="preserve">, Creating, InGame, </w:t>
       </w:r>
       <w:proofErr w:type="spellStart"/>
       <w:r>
-        <w:t>Generation</w:t>
+        <w:t>Guessing</w:t>
       </w:r>
       <w:proofErr w:type="spellEnd"/>
       <w:r>
-        <w:t xml:space="preserve">, </w:t>
+        <w:t xml:space="preserve"> et Victory. </w:t>
+      </w:r>
+    </w:p>
+    <w:p>
+      <w:r>
+        <w:t>Plusieurs variables de contrôle ont ensuite été ajoutées, notamment pour suivre la progression du jeu. Par exemple, pour récupérer à qui est le tour actuel « </w:t>
       </w:r>
       <w:proofErr w:type="spellStart"/>
       <w:r>
-        <w:t>Creating</w:t>
+        <w:t>currentPlayerTurn</w:t>
       </w:r>
       <w:proofErr w:type="spellEnd"/>
       <w:r>
-        <w:t xml:space="preserve">, </w:t>
-      </w:r>
-      <w:proofErr w:type="spellStart"/>
-      <w:r>
-        <w:t>InGame</w:t>
-      </w:r>
-      <w:proofErr w:type="spellEnd"/>
-      <w:r>
-        <w:t xml:space="preserve">, </w:t>
-      </w:r>
-      <w:proofErr w:type="spellStart"/>
-      <w:r>
-        <w:t>Guessing</w:t>
-      </w:r>
-      <w:proofErr w:type="spellEnd"/>
-      <w:r>
-        <w:t xml:space="preserve"> et Victory. </w:t>
-      </w:r>
-    </w:p>
-    <w:p>
-      <w:r>
-        <w:t>Plusieurs variables de contrôle ont ensuite été ajoutées, notamment pour suivre la progression du jeu. Par exemple, pour récupérer à qui est le tour actuel « </w:t>
-      </w:r>
-      <w:proofErr w:type="spellStart"/>
-      <w:r>
-        <w:t>currentPlayerTurn</w:t>
-      </w:r>
-      <w:proofErr w:type="spellEnd"/>
-      <w:r>
         <w:t> ».</w:t>
       </w:r>
     </w:p>
     <w:p>
       <w:r>
-        <w:t xml:space="preserve">La méthode « Update() » dans le GameManager détecte tout changement d’état et appelle </w:t>
+        <w:t>La méthode « </w:t>
+      </w:r>
+      <w:proofErr w:type="gramStart"/>
+      <w:r>
+        <w:t>Update(</w:t>
+      </w:r>
+      <w:proofErr w:type="gramEnd"/>
+      <w:r>
+        <w:t xml:space="preserve">) » dans le GameManager détecte tout changement d’état et appelle </w:t>
       </w:r>
       <w:r>
         <w:t>toutes les classes nécessaires</w:t>
@@ -3729,9 +3719,18 @@
           <w:b/>
           <w:i/>
         </w:rPr>
-        <w:t>Raylib_cs.Rectangle</w:t>
+        <w:t>Raylib_</w:t>
+      </w:r>
+      <w:proofErr w:type="gramStart"/>
+      <w:r>
+        <w:rPr>
+          <w:b/>
+          <w:i/>
+        </w:rPr>
+        <w:t>cs.Rectangle</w:t>
       </w:r>
       <w:proofErr w:type="spellEnd"/>
+      <w:proofErr w:type="gramEnd"/>
       <w:r>
         <w:rPr>
           <w:b/>
@@ -4014,9 +4013,11 @@
       <w:r>
         <w:t xml:space="preserve"> de la souris selon le tour, changement de chemin pour la génération de personnage, </w:t>
       </w:r>
+      <w:proofErr w:type="gramStart"/>
       <w:r>
         <w:t>menu options</w:t>
       </w:r>
+      <w:proofErr w:type="gramEnd"/>
       <w:r>
         <w:t xml:space="preserve"> avec volume de musique et d’effets sonores</w:t>
       </w:r>
@@ -4285,6 +4286,226 @@
         <w:t>Étapes suivantes</w:t>
       </w:r>
       <w:bookmarkEnd w:id="67"/>
+    </w:p>
+    <w:p>
+      <w:pPr>
+        <w:pStyle w:val="Paragraphedeliste"/>
+        <w:numPr>
+          <w:ilvl w:val="0"/>
+          <w:numId w:val="49"/>
+        </w:numPr>
+      </w:pPr>
+      <w:r>
+        <w:t>Rédaction du rapport</w:t>
+      </w:r>
+    </w:p>
+    <w:p>
+      <w:pPr>
+        <w:pStyle w:val="Titre1"/>
+        <w:numPr>
+          <w:ilvl w:val="0"/>
+          <w:numId w:val="28"/>
+        </w:numPr>
+      </w:pPr>
+      <w:r>
+        <w:br w:type="page"/>
+      </w:r>
+      <w:r>
+        <w:lastRenderedPageBreak/>
+        <w:t>Jeud</w:t>
+      </w:r>
+      <w:r>
+        <w:t>i</w:t>
+      </w:r>
+      <w:r>
+        <w:t xml:space="preserve"> 1</w:t>
+      </w:r>
+      <w:r>
+        <w:t>5</w:t>
+      </w:r>
+      <w:r>
+        <w:t>.05.2025</w:t>
+      </w:r>
+    </w:p>
+    <w:p>
+      <w:pPr>
+        <w:pStyle w:val="Titre2"/>
+      </w:pPr>
+      <w:r>
+        <w:t>Étapes réalisées</w:t>
+      </w:r>
+    </w:p>
+    <w:p>
+      <w:r>
+        <w:t>Rédaction du rapport.</w:t>
+      </w:r>
+    </w:p>
+    <w:p>
+      <w:pPr>
+        <w:pStyle w:val="Titre2"/>
+      </w:pPr>
+      <w:r>
+        <w:t>Problèmes rencontrés</w:t>
+      </w:r>
+    </w:p>
+    <w:p>
+      <w:r>
+        <w:t>Aucun problème rencontré.</w:t>
+      </w:r>
+    </w:p>
+    <w:p>
+      <w:pPr>
+        <w:pStyle w:val="Titre2"/>
+      </w:pPr>
+      <w:r>
+        <w:t>Étapes suivantes</w:t>
+      </w:r>
+    </w:p>
+    <w:p>
+      <w:pPr>
+        <w:pStyle w:val="Paragraphedeliste"/>
+        <w:numPr>
+          <w:ilvl w:val="0"/>
+          <w:numId w:val="49"/>
+        </w:numPr>
+      </w:pPr>
+      <w:r>
+        <w:t>Rédaction du rapport</w:t>
+      </w:r>
+    </w:p>
+    <w:p>
+      <w:r>
+        <w:br w:type="page"/>
+      </w:r>
+    </w:p>
+    <w:p>
+      <w:pPr>
+        <w:pStyle w:val="Titre1"/>
+        <w:numPr>
+          <w:ilvl w:val="0"/>
+          <w:numId w:val="28"/>
+        </w:numPr>
+      </w:pPr>
+      <w:r>
+        <w:lastRenderedPageBreak/>
+        <w:t>Vendredi</w:t>
+      </w:r>
+      <w:r>
+        <w:t xml:space="preserve"> 1</w:t>
+      </w:r>
+      <w:r>
+        <w:t>6</w:t>
+      </w:r>
+      <w:r>
+        <w:t>.05.2025</w:t>
+      </w:r>
+    </w:p>
+    <w:p>
+      <w:pPr>
+        <w:pStyle w:val="Titre2"/>
+      </w:pPr>
+      <w:r>
+        <w:t>Étapes réalisées</w:t>
+      </w:r>
+    </w:p>
+    <w:p>
+      <w:r>
+        <w:t>Rédaction du rapport.</w:t>
+      </w:r>
+    </w:p>
+    <w:p>
+      <w:pPr>
+        <w:pStyle w:val="Titre2"/>
+      </w:pPr>
+      <w:r>
+        <w:t>Problèmes rencontrés</w:t>
+      </w:r>
+    </w:p>
+    <w:p>
+      <w:r>
+        <w:t>Aucun problème rencontré.</w:t>
+      </w:r>
+    </w:p>
+    <w:p>
+      <w:pPr>
+        <w:pStyle w:val="Titre2"/>
+      </w:pPr>
+      <w:r>
+        <w:t>Étapes suivantes</w:t>
+      </w:r>
+    </w:p>
+    <w:p>
+      <w:pPr>
+        <w:pStyle w:val="Paragraphedeliste"/>
+        <w:numPr>
+          <w:ilvl w:val="0"/>
+          <w:numId w:val="49"/>
+        </w:numPr>
+      </w:pPr>
+      <w:r>
+        <w:t>Rédaction du rapport</w:t>
+      </w:r>
+    </w:p>
+    <w:p>
+      <w:pPr>
+        <w:pStyle w:val="Titre1"/>
+        <w:numPr>
+          <w:ilvl w:val="0"/>
+          <w:numId w:val="28"/>
+        </w:numPr>
+      </w:pPr>
+      <w:r>
+        <w:br w:type="page"/>
+      </w:r>
+      <w:r>
+        <w:lastRenderedPageBreak/>
+        <w:t>Lundi</w:t>
+      </w:r>
+      <w:r>
+        <w:t xml:space="preserve"> 1</w:t>
+      </w:r>
+      <w:r>
+        <w:t>9</w:t>
+      </w:r>
+      <w:r>
+        <w:t>.05.2025</w:t>
+      </w:r>
+    </w:p>
+    <w:p>
+      <w:pPr>
+        <w:pStyle w:val="Titre2"/>
+      </w:pPr>
+      <w:r>
+        <w:t>Étapes réalisées</w:t>
+      </w:r>
+    </w:p>
+    <w:p>
+      <w:r>
+        <w:t>Rédaction du rapport.</w:t>
+      </w:r>
+      <w:bookmarkStart w:id="68" w:name="_GoBack"/>
+      <w:bookmarkEnd w:id="68"/>
+    </w:p>
+    <w:p>
+      <w:pPr>
+        <w:pStyle w:val="Titre2"/>
+      </w:pPr>
+      <w:r>
+        <w:t>Problèmes rencontrés</w:t>
+      </w:r>
+    </w:p>
+    <w:p>
+      <w:r>
+        <w:t>Aucun problème rencontré.</w:t>
+      </w:r>
+    </w:p>
+    <w:p>
+      <w:pPr>
+        <w:pStyle w:val="Titre2"/>
+      </w:pPr>
+      <w:r>
+        <w:t>Étapes suivantes</w:t>
+      </w:r>
     </w:p>
     <w:p>
       <w:pPr>
@@ -4316,7 +4537,7 @@
 </file>
 
 <file path=word/endnotes.xml><?xml version="1.0" encoding="utf-8"?>
-<w:endnotes xmlns:wpc="http://schemas.microsoft.com/office/word/2010/wordprocessingCanvas" xmlns:cx="http://schemas.microsoft.com/office/drawing/2014/chartex" xmlns:cx1="http://schemas.microsoft.com/office/drawing/2015/9/8/chartex" xmlns:cx2="http://schemas.microsoft.com/office/drawing/2015/10/21/chartex" xmlns:cx3="http://schemas.microsoft.com/office/drawing/2016/5/9/chartex" xmlns:cx4="http://schemas.microsoft.com/office/drawing/2016/5/10/chartex" xmlns:cx5="http://schemas.microsoft.com/office/drawing/2016/5/11/chartex" xmlns:cx6="http://schemas.microsoft.com/office/drawing/2016/5/12/chartex" xmlns:cx7="http://schemas.microsoft.com/office/drawing/2016/5/13/chartex" xmlns:cx8="http://schemas.microsoft.com/office/drawing/2016/5/14/chartex" xmlns:mc="http://schemas.openxmlformats.org/markup-compatibility/2006" xmlns:aink="http://schemas.microsoft.com/office/drawing/2016/ink" xmlns:am3d="http://schemas.microsoft.com/office/drawing/2017/model3d" xmlns:o="urn:schemas-microsoft-com:office:office" xmlns:oel="http://schemas.microsoft.com/office/2019/extlst" xmlns:r="http://schemas.openxmlformats.org/officeDocument/2006/relationships" xmlns:m="http://schemas.openxmlformats.org/officeDocument/2006/math" xmlns:v="urn:schemas-microsoft-com:vml" xmlns:wp14="http://schemas.microsoft.com/office/word/2010/wordprocessingDrawing" xmlns:wp="http://schemas.openxmlformats.org/drawingml/2006/wordprocessingDrawing" xmlns:w10="urn:schemas-microsoft-com:office:word" xmlns:w="http://schemas.openxmlformats.org/wordprocessingml/2006/main" xmlns:w14="http://schemas.microsoft.com/office/word/2010/wordml" xmlns:w15="http://schemas.microsoft.com/office/word/2012/wordml" xmlns:w16cex="http://schemas.microsoft.com/office/word/2018/wordml/cex" xmlns:w16cid="http://schemas.microsoft.com/office/word/2016/wordml/cid" xmlns:w16="http://schemas.microsoft.com/office/word/2018/wordml" xmlns:w16du="http://schemas.microsoft.com/office/word/2023/wordml/word16du" xmlns:w16sdtdh="http://schemas.microsoft.com/office/word/2020/wordml/sdtdatahash" xmlns:w16sdtfl="http://schemas.microsoft.com/office/word/2024/wordml/sdtformatlock" xmlns:w16se="http://schemas.microsoft.com/office/word/2015/wordml/symex" xmlns:wpg="http://schemas.microsoft.com/office/word/2010/wordprocessingGroup" xmlns:wpi="http://schemas.microsoft.com/office/word/2010/wordprocessingInk" xmlns:wne="http://schemas.microsoft.com/office/word/2006/wordml" xmlns:wps="http://schemas.microsoft.com/office/word/2010/wordprocessingShape" mc:Ignorable="w14 w15 w16se w16cid w16 w16cex w16sdtdh w16sdtfl w16du wp14">
+<w:endnotes xmlns:wpc="http://schemas.microsoft.com/office/word/2010/wordprocessingCanvas" xmlns:cx="http://schemas.microsoft.com/office/drawing/2014/chartex" xmlns:cx1="http://schemas.microsoft.com/office/drawing/2015/9/8/chartex" xmlns:cx2="http://schemas.microsoft.com/office/drawing/2015/10/21/chartex" xmlns:cx3="http://schemas.microsoft.com/office/drawing/2016/5/9/chartex" xmlns:cx4="http://schemas.microsoft.com/office/drawing/2016/5/10/chartex" xmlns:cx5="http://schemas.microsoft.com/office/drawing/2016/5/11/chartex" xmlns:cx6="http://schemas.microsoft.com/office/drawing/2016/5/12/chartex" xmlns:cx7="http://schemas.microsoft.com/office/drawing/2016/5/13/chartex" xmlns:cx8="http://schemas.microsoft.com/office/drawing/2016/5/14/chartex" xmlns:mc="http://schemas.openxmlformats.org/markup-compatibility/2006" xmlns:aink="http://schemas.microsoft.com/office/drawing/2016/ink" xmlns:am3d="http://schemas.microsoft.com/office/drawing/2017/model3d" xmlns:o="urn:schemas-microsoft-com:office:office" xmlns:r="http://schemas.openxmlformats.org/officeDocument/2006/relationships" xmlns:m="http://schemas.openxmlformats.org/officeDocument/2006/math" xmlns:v="urn:schemas-microsoft-com:vml" xmlns:wp14="http://schemas.microsoft.com/office/word/2010/wordprocessingDrawing" xmlns:wp="http://schemas.openxmlformats.org/drawingml/2006/wordprocessingDrawing" xmlns:w10="urn:schemas-microsoft-com:office:word" xmlns:w="http://schemas.openxmlformats.org/wordprocessingml/2006/main" xmlns:w14="http://schemas.microsoft.com/office/word/2010/wordml" xmlns:w15="http://schemas.microsoft.com/office/word/2012/wordml" xmlns:w16cid="http://schemas.microsoft.com/office/word/2016/wordml/cid" xmlns:w16se="http://schemas.microsoft.com/office/word/2015/wordml/symex" xmlns:wpg="http://schemas.microsoft.com/office/word/2010/wordprocessingGroup" xmlns:wpi="http://schemas.microsoft.com/office/word/2010/wordprocessingInk" xmlns:wne="http://schemas.microsoft.com/office/word/2006/wordml" xmlns:wps="http://schemas.microsoft.com/office/word/2010/wordprocessingShape" mc:Ignorable="w14 w15 w16se w16cid wp14">
   <w:endnote w:type="separator" w:id="-1">
     <w:p>
       <w:pPr>
@@ -4341,7 +4562,7 @@
 </file>
 
 <file path=word/footer1.xml><?xml version="1.0" encoding="utf-8"?>
-<w:ftr xmlns:wpc="http://schemas.microsoft.com/office/word/2010/wordprocessingCanvas" xmlns:cx="http://schemas.microsoft.com/office/drawing/2014/chartex" xmlns:cx1="http://schemas.microsoft.com/office/drawing/2015/9/8/chartex" xmlns:cx2="http://schemas.microsoft.com/office/drawing/2015/10/21/chartex" xmlns:cx3="http://schemas.microsoft.com/office/drawing/2016/5/9/chartex" xmlns:cx4="http://schemas.microsoft.com/office/drawing/2016/5/10/chartex" xmlns:cx5="http://schemas.microsoft.com/office/drawing/2016/5/11/chartex" xmlns:cx6="http://schemas.microsoft.com/office/drawing/2016/5/12/chartex" xmlns:cx7="http://schemas.microsoft.com/office/drawing/2016/5/13/chartex" xmlns:cx8="http://schemas.microsoft.com/office/drawing/2016/5/14/chartex" xmlns:mc="http://schemas.openxmlformats.org/markup-compatibility/2006" xmlns:aink="http://schemas.microsoft.com/office/drawing/2016/ink" xmlns:am3d="http://schemas.microsoft.com/office/drawing/2017/model3d" xmlns:o="urn:schemas-microsoft-com:office:office" xmlns:oel="http://schemas.microsoft.com/office/2019/extlst" xmlns:r="http://schemas.openxmlformats.org/officeDocument/2006/relationships" xmlns:m="http://schemas.openxmlformats.org/officeDocument/2006/math" xmlns:v="urn:schemas-microsoft-com:vml" xmlns:wp14="http://schemas.microsoft.com/office/word/2010/wordprocessingDrawing" xmlns:wp="http://schemas.openxmlformats.org/drawingml/2006/wordprocessingDrawing" xmlns:w10="urn:schemas-microsoft-com:office:word" xmlns:w="http://schemas.openxmlformats.org/wordprocessingml/2006/main" xmlns:w14="http://schemas.microsoft.com/office/word/2010/wordml" xmlns:w15="http://schemas.microsoft.com/office/word/2012/wordml" xmlns:w16cex="http://schemas.microsoft.com/office/word/2018/wordml/cex" xmlns:w16cid="http://schemas.microsoft.com/office/word/2016/wordml/cid" xmlns:w16="http://schemas.microsoft.com/office/word/2018/wordml" xmlns:w16du="http://schemas.microsoft.com/office/word/2023/wordml/word16du" xmlns:w16sdtdh="http://schemas.microsoft.com/office/word/2020/wordml/sdtdatahash" xmlns:w16sdtfl="http://schemas.microsoft.com/office/word/2024/wordml/sdtformatlock" xmlns:w16se="http://schemas.microsoft.com/office/word/2015/wordml/symex" xmlns:wpg="http://schemas.microsoft.com/office/word/2010/wordprocessingGroup" xmlns:wpi="http://schemas.microsoft.com/office/word/2010/wordprocessingInk" xmlns:wne="http://schemas.microsoft.com/office/word/2006/wordml" xmlns:wps="http://schemas.microsoft.com/office/word/2010/wordprocessingShape" mc:Ignorable="w14 w15 w16se w16cid w16 w16cex w16sdtdh w16sdtfl w16du wp14">
+<w:ftr xmlns:wpc="http://schemas.microsoft.com/office/word/2010/wordprocessingCanvas" xmlns:cx="http://schemas.microsoft.com/office/drawing/2014/chartex" xmlns:cx1="http://schemas.microsoft.com/office/drawing/2015/9/8/chartex" xmlns:cx2="http://schemas.microsoft.com/office/drawing/2015/10/21/chartex" xmlns:cx3="http://schemas.microsoft.com/office/drawing/2016/5/9/chartex" xmlns:cx4="http://schemas.microsoft.com/office/drawing/2016/5/10/chartex" xmlns:cx5="http://schemas.microsoft.com/office/drawing/2016/5/11/chartex" xmlns:cx6="http://schemas.microsoft.com/office/drawing/2016/5/12/chartex" xmlns:cx7="http://schemas.microsoft.com/office/drawing/2016/5/13/chartex" xmlns:cx8="http://schemas.microsoft.com/office/drawing/2016/5/14/chartex" xmlns:mc="http://schemas.openxmlformats.org/markup-compatibility/2006" xmlns:aink="http://schemas.microsoft.com/office/drawing/2016/ink" xmlns:am3d="http://schemas.microsoft.com/office/drawing/2017/model3d" xmlns:o="urn:schemas-microsoft-com:office:office" xmlns:r="http://schemas.openxmlformats.org/officeDocument/2006/relationships" xmlns:m="http://schemas.openxmlformats.org/officeDocument/2006/math" xmlns:v="urn:schemas-microsoft-com:vml" xmlns:wp14="http://schemas.microsoft.com/office/word/2010/wordprocessingDrawing" xmlns:wp="http://schemas.openxmlformats.org/drawingml/2006/wordprocessingDrawing" xmlns:w10="urn:schemas-microsoft-com:office:word" xmlns:w="http://schemas.openxmlformats.org/wordprocessingml/2006/main" xmlns:w14="http://schemas.microsoft.com/office/word/2010/wordml" xmlns:w15="http://schemas.microsoft.com/office/word/2012/wordml" xmlns:w16cid="http://schemas.microsoft.com/office/word/2016/wordml/cid" xmlns:w16se="http://schemas.microsoft.com/office/word/2015/wordml/symex" xmlns:wpg="http://schemas.microsoft.com/office/word/2010/wordprocessingGroup" xmlns:wpi="http://schemas.microsoft.com/office/word/2010/wordprocessingInk" xmlns:wne="http://schemas.microsoft.com/office/word/2006/wordml" xmlns:wps="http://schemas.microsoft.com/office/word/2010/wordprocessingShape" mc:Ignorable="w14 w15 w16se w16cid wp14">
   <w:sdt>
     <w:sdtPr>
       <w:id w:val="894324788"/>
@@ -4350,6 +4571,7 @@
         <w:docPartUnique/>
       </w:docPartObj>
     </w:sdtPr>
+    <w:sdtEndPr/>
     <w:sdtContent>
       <w:p>
         <w:pPr>
@@ -4368,7 +4590,7 @@
 </file>
 
 <file path=word/footer2.xml><?xml version="1.0" encoding="utf-8"?>
-<w:ftr xmlns:wpc="http://schemas.microsoft.com/office/word/2010/wordprocessingCanvas" xmlns:cx="http://schemas.microsoft.com/office/drawing/2014/chartex" xmlns:cx1="http://schemas.microsoft.com/office/drawing/2015/9/8/chartex" xmlns:cx2="http://schemas.microsoft.com/office/drawing/2015/10/21/chartex" xmlns:cx3="http://schemas.microsoft.com/office/drawing/2016/5/9/chartex" xmlns:cx4="http://schemas.microsoft.com/office/drawing/2016/5/10/chartex" xmlns:cx5="http://schemas.microsoft.com/office/drawing/2016/5/11/chartex" xmlns:cx6="http://schemas.microsoft.com/office/drawing/2016/5/12/chartex" xmlns:cx7="http://schemas.microsoft.com/office/drawing/2016/5/13/chartex" xmlns:cx8="http://schemas.microsoft.com/office/drawing/2016/5/14/chartex" xmlns:mc="http://schemas.openxmlformats.org/markup-compatibility/2006" xmlns:aink="http://schemas.microsoft.com/office/drawing/2016/ink" xmlns:am3d="http://schemas.microsoft.com/office/drawing/2017/model3d" xmlns:o="urn:schemas-microsoft-com:office:office" xmlns:oel="http://schemas.microsoft.com/office/2019/extlst" xmlns:r="http://schemas.openxmlformats.org/officeDocument/2006/relationships" xmlns:m="http://schemas.openxmlformats.org/officeDocument/2006/math" xmlns:v="urn:schemas-microsoft-com:vml" xmlns:wp14="http://schemas.microsoft.com/office/word/2010/wordprocessingDrawing" xmlns:wp="http://schemas.openxmlformats.org/drawingml/2006/wordprocessingDrawing" xmlns:w10="urn:schemas-microsoft-com:office:word" xmlns:w="http://schemas.openxmlformats.org/wordprocessingml/2006/main" xmlns:w14="http://schemas.microsoft.com/office/word/2010/wordml" xmlns:w15="http://schemas.microsoft.com/office/word/2012/wordml" xmlns:w16cex="http://schemas.microsoft.com/office/word/2018/wordml/cex" xmlns:w16cid="http://schemas.microsoft.com/office/word/2016/wordml/cid" xmlns:w16="http://schemas.microsoft.com/office/word/2018/wordml" xmlns:w16du="http://schemas.microsoft.com/office/word/2023/wordml/word16du" xmlns:w16sdtdh="http://schemas.microsoft.com/office/word/2020/wordml/sdtdatahash" xmlns:w16sdtfl="http://schemas.microsoft.com/office/word/2024/wordml/sdtformatlock" xmlns:w16se="http://schemas.microsoft.com/office/word/2015/wordml/symex" xmlns:wpg="http://schemas.microsoft.com/office/word/2010/wordprocessingGroup" xmlns:wpi="http://schemas.microsoft.com/office/word/2010/wordprocessingInk" xmlns:wne="http://schemas.microsoft.com/office/word/2006/wordml" xmlns:wps="http://schemas.microsoft.com/office/word/2010/wordprocessingShape" mc:Ignorable="w14 w15 w16se w16cid w16 w16cex w16sdtdh w16sdtfl w16du wp14">
+<w:ftr xmlns:wpc="http://schemas.microsoft.com/office/word/2010/wordprocessingCanvas" xmlns:cx="http://schemas.microsoft.com/office/drawing/2014/chartex" xmlns:cx1="http://schemas.microsoft.com/office/drawing/2015/9/8/chartex" xmlns:cx2="http://schemas.microsoft.com/office/drawing/2015/10/21/chartex" xmlns:cx3="http://schemas.microsoft.com/office/drawing/2016/5/9/chartex" xmlns:cx4="http://schemas.microsoft.com/office/drawing/2016/5/10/chartex" xmlns:cx5="http://schemas.microsoft.com/office/drawing/2016/5/11/chartex" xmlns:cx6="http://schemas.microsoft.com/office/drawing/2016/5/12/chartex" xmlns:cx7="http://schemas.microsoft.com/office/drawing/2016/5/13/chartex" xmlns:cx8="http://schemas.microsoft.com/office/drawing/2016/5/14/chartex" xmlns:mc="http://schemas.openxmlformats.org/markup-compatibility/2006" xmlns:aink="http://schemas.microsoft.com/office/drawing/2016/ink" xmlns:am3d="http://schemas.microsoft.com/office/drawing/2017/model3d" xmlns:o="urn:schemas-microsoft-com:office:office" xmlns:r="http://schemas.openxmlformats.org/officeDocument/2006/relationships" xmlns:m="http://schemas.openxmlformats.org/officeDocument/2006/math" xmlns:v="urn:schemas-microsoft-com:vml" xmlns:wp14="http://schemas.microsoft.com/office/word/2010/wordprocessingDrawing" xmlns:wp="http://schemas.openxmlformats.org/drawingml/2006/wordprocessingDrawing" xmlns:w10="urn:schemas-microsoft-com:office:word" xmlns:w="http://schemas.openxmlformats.org/wordprocessingml/2006/main" xmlns:w14="http://schemas.microsoft.com/office/word/2010/wordml" xmlns:w15="http://schemas.microsoft.com/office/word/2012/wordml" xmlns:w16cid="http://schemas.microsoft.com/office/word/2016/wordml/cid" xmlns:w16se="http://schemas.microsoft.com/office/word/2015/wordml/symex" xmlns:wpg="http://schemas.microsoft.com/office/word/2010/wordprocessingGroup" xmlns:wpi="http://schemas.microsoft.com/office/word/2010/wordprocessingInk" xmlns:wne="http://schemas.microsoft.com/office/word/2006/wordml" xmlns:wps="http://schemas.microsoft.com/office/word/2010/wordprocessingShape" mc:Ignorable="w14 w15 w16se w16cid wp14">
   <w:sdt>
     <w:sdtPr>
       <w:id w:val="-1107803172"/>
@@ -4377,6 +4599,7 @@
         <w:docPartUnique/>
       </w:docPartObj>
     </w:sdtPr>
+    <w:sdtEndPr/>
     <w:sdtContent>
       <w:p>
         <w:pPr>
@@ -4413,7 +4636,7 @@
 </file>
 
 <file path=word/footnotes.xml><?xml version="1.0" encoding="utf-8"?>
-<w:footnotes xmlns:wpc="http://schemas.microsoft.com/office/word/2010/wordprocessingCanvas" xmlns:cx="http://schemas.microsoft.com/office/drawing/2014/chartex" xmlns:cx1="http://schemas.microsoft.com/office/drawing/2015/9/8/chartex" xmlns:cx2="http://schemas.microsoft.com/office/drawing/2015/10/21/chartex" xmlns:cx3="http://schemas.microsoft.com/office/drawing/2016/5/9/chartex" xmlns:cx4="http://schemas.microsoft.com/office/drawing/2016/5/10/chartex" xmlns:cx5="http://schemas.microsoft.com/office/drawing/2016/5/11/chartex" xmlns:cx6="http://schemas.microsoft.com/office/drawing/2016/5/12/chartex" xmlns:cx7="http://schemas.microsoft.com/office/drawing/2016/5/13/chartex" xmlns:cx8="http://schemas.microsoft.com/office/drawing/2016/5/14/chartex" xmlns:mc="http://schemas.openxmlformats.org/markup-compatibility/2006" xmlns:aink="http://schemas.microsoft.com/office/drawing/2016/ink" xmlns:am3d="http://schemas.microsoft.com/office/drawing/2017/model3d" xmlns:o="urn:schemas-microsoft-com:office:office" xmlns:oel="http://schemas.microsoft.com/office/2019/extlst" xmlns:r="http://schemas.openxmlformats.org/officeDocument/2006/relationships" xmlns:m="http://schemas.openxmlformats.org/officeDocument/2006/math" xmlns:v="urn:schemas-microsoft-com:vml" xmlns:wp14="http://schemas.microsoft.com/office/word/2010/wordprocessingDrawing" xmlns:wp="http://schemas.openxmlformats.org/drawingml/2006/wordprocessingDrawing" xmlns:w10="urn:schemas-microsoft-com:office:word" xmlns:w="http://schemas.openxmlformats.org/wordprocessingml/2006/main" xmlns:w14="http://schemas.microsoft.com/office/word/2010/wordml" xmlns:w15="http://schemas.microsoft.com/office/word/2012/wordml" xmlns:w16cex="http://schemas.microsoft.com/office/word/2018/wordml/cex" xmlns:w16cid="http://schemas.microsoft.com/office/word/2016/wordml/cid" xmlns:w16="http://schemas.microsoft.com/office/word/2018/wordml" xmlns:w16du="http://schemas.microsoft.com/office/word/2023/wordml/word16du" xmlns:w16sdtdh="http://schemas.microsoft.com/office/word/2020/wordml/sdtdatahash" xmlns:w16sdtfl="http://schemas.microsoft.com/office/word/2024/wordml/sdtformatlock" xmlns:w16se="http://schemas.microsoft.com/office/word/2015/wordml/symex" xmlns:wpg="http://schemas.microsoft.com/office/word/2010/wordprocessingGroup" xmlns:wpi="http://schemas.microsoft.com/office/word/2010/wordprocessingInk" xmlns:wne="http://schemas.microsoft.com/office/word/2006/wordml" xmlns:wps="http://schemas.microsoft.com/office/word/2010/wordprocessingShape" mc:Ignorable="w14 w15 w16se w16cid w16 w16cex w16sdtdh w16sdtfl w16du wp14">
+<w:footnotes xmlns:wpc="http://schemas.microsoft.com/office/word/2010/wordprocessingCanvas" xmlns:cx="http://schemas.microsoft.com/office/drawing/2014/chartex" xmlns:cx1="http://schemas.microsoft.com/office/drawing/2015/9/8/chartex" xmlns:cx2="http://schemas.microsoft.com/office/drawing/2015/10/21/chartex" xmlns:cx3="http://schemas.microsoft.com/office/drawing/2016/5/9/chartex" xmlns:cx4="http://schemas.microsoft.com/office/drawing/2016/5/10/chartex" xmlns:cx5="http://schemas.microsoft.com/office/drawing/2016/5/11/chartex" xmlns:cx6="http://schemas.microsoft.com/office/drawing/2016/5/12/chartex" xmlns:cx7="http://schemas.microsoft.com/office/drawing/2016/5/13/chartex" xmlns:cx8="http://schemas.microsoft.com/office/drawing/2016/5/14/chartex" xmlns:mc="http://schemas.openxmlformats.org/markup-compatibility/2006" xmlns:aink="http://schemas.microsoft.com/office/drawing/2016/ink" xmlns:am3d="http://schemas.microsoft.com/office/drawing/2017/model3d" xmlns:o="urn:schemas-microsoft-com:office:office" xmlns:r="http://schemas.openxmlformats.org/officeDocument/2006/relationships" xmlns:m="http://schemas.openxmlformats.org/officeDocument/2006/math" xmlns:v="urn:schemas-microsoft-com:vml" xmlns:wp14="http://schemas.microsoft.com/office/word/2010/wordprocessingDrawing" xmlns:wp="http://schemas.openxmlformats.org/drawingml/2006/wordprocessingDrawing" xmlns:w10="urn:schemas-microsoft-com:office:word" xmlns:w="http://schemas.openxmlformats.org/wordprocessingml/2006/main" xmlns:w14="http://schemas.microsoft.com/office/word/2010/wordml" xmlns:w15="http://schemas.microsoft.com/office/word/2012/wordml" xmlns:w16cid="http://schemas.microsoft.com/office/word/2016/wordml/cid" xmlns:w16se="http://schemas.microsoft.com/office/word/2015/wordml/symex" xmlns:wpg="http://schemas.microsoft.com/office/word/2010/wordprocessingGroup" xmlns:wpi="http://schemas.microsoft.com/office/word/2010/wordprocessingInk" xmlns:wne="http://schemas.microsoft.com/office/word/2006/wordml" xmlns:wps="http://schemas.microsoft.com/office/word/2010/wordprocessingShape" mc:Ignorable="w14 w15 w16se w16cid wp14">
   <w:footnote w:type="separator" w:id="-1">
     <w:p>
       <w:pPr>
@@ -4474,11 +4697,11 @@
 </file>
 
 <file path=word/numbering.xml><?xml version="1.0" encoding="utf-8"?>
-<w:numbering xmlns:wpc="http://schemas.microsoft.com/office/word/2010/wordprocessingCanvas" xmlns:cx="http://schemas.microsoft.com/office/drawing/2014/chartex" xmlns:cx1="http://schemas.microsoft.com/office/drawing/2015/9/8/chartex" xmlns:cx2="http://schemas.microsoft.com/office/drawing/2015/10/21/chartex" xmlns:cx3="http://schemas.microsoft.com/office/drawing/2016/5/9/chartex" xmlns:cx4="http://schemas.microsoft.com/office/drawing/2016/5/10/chartex" xmlns:cx5="http://schemas.microsoft.com/office/drawing/2016/5/11/chartex" xmlns:cx6="http://schemas.microsoft.com/office/drawing/2016/5/12/chartex" xmlns:cx7="http://schemas.microsoft.com/office/drawing/2016/5/13/chartex" xmlns:cx8="http://schemas.microsoft.com/office/drawing/2016/5/14/chartex" xmlns:mc="http://schemas.openxmlformats.org/markup-compatibility/2006" xmlns:aink="http://schemas.microsoft.com/office/drawing/2016/ink" xmlns:am3d="http://schemas.microsoft.com/office/drawing/2017/model3d" xmlns:o="urn:schemas-microsoft-com:office:office" xmlns:oel="http://schemas.microsoft.com/office/2019/extlst" xmlns:r="http://schemas.openxmlformats.org/officeDocument/2006/relationships" xmlns:m="http://schemas.openxmlformats.org/officeDocument/2006/math" xmlns:v="urn:schemas-microsoft-com:vml" xmlns:wp14="http://schemas.microsoft.com/office/word/2010/wordprocessingDrawing" xmlns:wp="http://schemas.openxmlformats.org/drawingml/2006/wordprocessingDrawing" xmlns:w10="urn:schemas-microsoft-com:office:word" xmlns:w="http://schemas.openxmlformats.org/wordprocessingml/2006/main" xmlns:w14="http://schemas.microsoft.com/office/word/2010/wordml" xmlns:w15="http://schemas.microsoft.com/office/word/2012/wordml" xmlns:w16cex="http://schemas.microsoft.com/office/word/2018/wordml/cex" xmlns:w16cid="http://schemas.microsoft.com/office/word/2016/wordml/cid" xmlns:w16="http://schemas.microsoft.com/office/word/2018/wordml" xmlns:w16du="http://schemas.microsoft.com/office/word/2023/wordml/word16du" xmlns:w16sdtdh="http://schemas.microsoft.com/office/word/2020/wordml/sdtdatahash" xmlns:w16sdtfl="http://schemas.microsoft.com/office/word/2024/wordml/sdtformatlock" xmlns:w16se="http://schemas.microsoft.com/office/word/2015/wordml/symex" xmlns:wpg="http://schemas.microsoft.com/office/word/2010/wordprocessingGroup" xmlns:wpi="http://schemas.microsoft.com/office/word/2010/wordprocessingInk" xmlns:wne="http://schemas.microsoft.com/office/word/2006/wordml" xmlns:wps="http://schemas.microsoft.com/office/word/2010/wordprocessingShape" mc:Ignorable="w14 w15 w16se w16cid w16 w16cex w16sdtdh w16sdtfl w16du wp14">
+<w:numbering xmlns:wpc="http://schemas.microsoft.com/office/word/2010/wordprocessingCanvas" xmlns:cx="http://schemas.microsoft.com/office/drawing/2014/chartex" xmlns:cx1="http://schemas.microsoft.com/office/drawing/2015/9/8/chartex" xmlns:cx2="http://schemas.microsoft.com/office/drawing/2015/10/21/chartex" xmlns:cx3="http://schemas.microsoft.com/office/drawing/2016/5/9/chartex" xmlns:cx4="http://schemas.microsoft.com/office/drawing/2016/5/10/chartex" xmlns:cx5="http://schemas.microsoft.com/office/drawing/2016/5/11/chartex" xmlns:cx6="http://schemas.microsoft.com/office/drawing/2016/5/12/chartex" xmlns:cx7="http://schemas.microsoft.com/office/drawing/2016/5/13/chartex" xmlns:cx8="http://schemas.microsoft.com/office/drawing/2016/5/14/chartex" xmlns:mc="http://schemas.openxmlformats.org/markup-compatibility/2006" xmlns:aink="http://schemas.microsoft.com/office/drawing/2016/ink" xmlns:am3d="http://schemas.microsoft.com/office/drawing/2017/model3d" xmlns:o="urn:schemas-microsoft-com:office:office" xmlns:r="http://schemas.openxmlformats.org/officeDocument/2006/relationships" xmlns:m="http://schemas.openxmlformats.org/officeDocument/2006/math" xmlns:v="urn:schemas-microsoft-com:vml" xmlns:wp14="http://schemas.microsoft.com/office/word/2010/wordprocessingDrawing" xmlns:wp="http://schemas.openxmlformats.org/drawingml/2006/wordprocessingDrawing" xmlns:w10="urn:schemas-microsoft-com:office:word" xmlns:w="http://schemas.openxmlformats.org/wordprocessingml/2006/main" xmlns:w14="http://schemas.microsoft.com/office/word/2010/wordml" xmlns:w15="http://schemas.microsoft.com/office/word/2012/wordml" xmlns:w16cid="http://schemas.microsoft.com/office/word/2016/wordml/cid" xmlns:w16se="http://schemas.microsoft.com/office/word/2015/wordml/symex" xmlns:wpg="http://schemas.microsoft.com/office/word/2010/wordprocessingGroup" xmlns:wpi="http://schemas.microsoft.com/office/word/2010/wordprocessingInk" xmlns:wne="http://schemas.microsoft.com/office/word/2006/wordml" xmlns:wps="http://schemas.microsoft.com/office/word/2010/wordprocessingShape" mc:Ignorable="w14 w15 w16se w16cid wp14">
   <w:abstractNum w:abstractNumId="0" w15:restartNumberingAfterBreak="0">
     <w:nsid w:val="0203493E"/>
     <w:multiLevelType w:val="hybridMultilevel"/>
-    <w:tmpl w:val="2384CAA4"/>
+    <w:tmpl w:val="F43C37AE"/>
     <w:lvl w:ilvl="0" w:tplc="100C000F">
       <w:start w:val="1"/>
       <w:numFmt w:val="decimal"/>
@@ -5388,6 +5611,92 @@
     </w:lvl>
   </w:abstractNum>
   <w:abstractNum w:abstractNumId="9" w15:restartNumberingAfterBreak="0">
+    <w:nsid w:val="112A2F44"/>
+    <w:multiLevelType w:val="hybridMultilevel"/>
+    <w:tmpl w:val="2384CAA4"/>
+    <w:lvl w:ilvl="0" w:tplc="100C000F">
+      <w:start w:val="1"/>
+      <w:numFmt w:val="decimal"/>
+      <w:lvlText w:val="%1."/>
+      <w:lvlJc w:val="left"/>
+      <w:pPr>
+        <w:ind w:left="720" w:hanging="360"/>
+      </w:pPr>
+    </w:lvl>
+    <w:lvl w:ilvl="1" w:tplc="100C0019">
+      <w:start w:val="1"/>
+      <w:numFmt w:val="lowerLetter"/>
+      <w:lvlText w:val="%2."/>
+      <w:lvlJc w:val="left"/>
+      <w:pPr>
+        <w:ind w:left="1440" w:hanging="360"/>
+      </w:pPr>
+    </w:lvl>
+    <w:lvl w:ilvl="2" w:tplc="100C001B">
+      <w:start w:val="1"/>
+      <w:numFmt w:val="lowerRoman"/>
+      <w:lvlText w:val="%3."/>
+      <w:lvlJc w:val="right"/>
+      <w:pPr>
+        <w:ind w:left="2160" w:hanging="180"/>
+      </w:pPr>
+    </w:lvl>
+    <w:lvl w:ilvl="3" w:tplc="100C000F">
+      <w:start w:val="1"/>
+      <w:numFmt w:val="decimal"/>
+      <w:lvlText w:val="%4."/>
+      <w:lvlJc w:val="left"/>
+      <w:pPr>
+        <w:ind w:left="2880" w:hanging="360"/>
+      </w:pPr>
+    </w:lvl>
+    <w:lvl w:ilvl="4" w:tplc="100C0019">
+      <w:start w:val="1"/>
+      <w:numFmt w:val="lowerLetter"/>
+      <w:lvlText w:val="%5."/>
+      <w:lvlJc w:val="left"/>
+      <w:pPr>
+        <w:ind w:left="3600" w:hanging="360"/>
+      </w:pPr>
+    </w:lvl>
+    <w:lvl w:ilvl="5" w:tplc="100C001B" w:tentative="1">
+      <w:start w:val="1"/>
+      <w:numFmt w:val="lowerRoman"/>
+      <w:lvlText w:val="%6."/>
+      <w:lvlJc w:val="right"/>
+      <w:pPr>
+        <w:ind w:left="4320" w:hanging="180"/>
+      </w:pPr>
+    </w:lvl>
+    <w:lvl w:ilvl="6" w:tplc="100C000F" w:tentative="1">
+      <w:start w:val="1"/>
+      <w:numFmt w:val="decimal"/>
+      <w:lvlText w:val="%7."/>
+      <w:lvlJc w:val="left"/>
+      <w:pPr>
+        <w:ind w:left="5040" w:hanging="360"/>
+      </w:pPr>
+    </w:lvl>
+    <w:lvl w:ilvl="7" w:tplc="100C0019" w:tentative="1">
+      <w:start w:val="1"/>
+      <w:numFmt w:val="lowerLetter"/>
+      <w:lvlText w:val="%8."/>
+      <w:lvlJc w:val="left"/>
+      <w:pPr>
+        <w:ind w:left="5760" w:hanging="360"/>
+      </w:pPr>
+    </w:lvl>
+    <w:lvl w:ilvl="8" w:tplc="100C001B" w:tentative="1">
+      <w:start w:val="1"/>
+      <w:numFmt w:val="lowerRoman"/>
+      <w:lvlText w:val="%9."/>
+      <w:lvlJc w:val="right"/>
+      <w:pPr>
+        <w:ind w:left="6480" w:hanging="180"/>
+      </w:pPr>
+    </w:lvl>
+  </w:abstractNum>
+  <w:abstractNum w:abstractNumId="10" w15:restartNumberingAfterBreak="0">
     <w:nsid w:val="125877B8"/>
     <w:multiLevelType w:val="hybridMultilevel"/>
     <w:tmpl w:val="2D9AFBBA"/>
@@ -5500,7 +5809,7 @@
       </w:rPr>
     </w:lvl>
   </w:abstractNum>
-  <w:abstractNum w:abstractNumId="10" w15:restartNumberingAfterBreak="0">
+  <w:abstractNum w:abstractNumId="11" w15:restartNumberingAfterBreak="0">
     <w:nsid w:val="153F53A2"/>
     <w:multiLevelType w:val="hybridMultilevel"/>
     <w:tmpl w:val="D276843A"/>
@@ -5586,7 +5895,7 @@
       </w:pPr>
     </w:lvl>
   </w:abstractNum>
-  <w:abstractNum w:abstractNumId="11" w15:restartNumberingAfterBreak="0">
+  <w:abstractNum w:abstractNumId="12" w15:restartNumberingAfterBreak="0">
     <w:nsid w:val="15477B94"/>
     <w:multiLevelType w:val="hybridMultilevel"/>
     <w:tmpl w:val="11BC9D68"/>
@@ -5672,7 +5981,7 @@
       </w:pPr>
     </w:lvl>
   </w:abstractNum>
-  <w:abstractNum w:abstractNumId="12" w15:restartNumberingAfterBreak="0">
+  <w:abstractNum w:abstractNumId="13" w15:restartNumberingAfterBreak="0">
     <w:nsid w:val="1671350A"/>
     <w:multiLevelType w:val="hybridMultilevel"/>
     <w:tmpl w:val="F4D2CB5C"/>
@@ -5758,7 +6067,7 @@
       </w:pPr>
     </w:lvl>
   </w:abstractNum>
-  <w:abstractNum w:abstractNumId="13" w15:restartNumberingAfterBreak="0">
+  <w:abstractNum w:abstractNumId="14" w15:restartNumberingAfterBreak="0">
     <w:nsid w:val="19B44B3F"/>
     <w:multiLevelType w:val="hybridMultilevel"/>
     <w:tmpl w:val="164CC694"/>
@@ -5844,7 +6153,7 @@
       </w:pPr>
     </w:lvl>
   </w:abstractNum>
-  <w:abstractNum w:abstractNumId="14" w15:restartNumberingAfterBreak="0">
+  <w:abstractNum w:abstractNumId="15" w15:restartNumberingAfterBreak="0">
     <w:nsid w:val="19E23168"/>
     <w:multiLevelType w:val="hybridMultilevel"/>
     <w:tmpl w:val="5D2255C8"/>
@@ -5957,7 +6266,7 @@
       </w:rPr>
     </w:lvl>
   </w:abstractNum>
-  <w:abstractNum w:abstractNumId="15" w15:restartNumberingAfterBreak="0">
+  <w:abstractNum w:abstractNumId="16" w15:restartNumberingAfterBreak="0">
     <w:nsid w:val="1A893BAA"/>
     <w:multiLevelType w:val="hybridMultilevel"/>
     <w:tmpl w:val="D8B2BC10"/>
@@ -6043,7 +6352,7 @@
       </w:pPr>
     </w:lvl>
   </w:abstractNum>
-  <w:abstractNum w:abstractNumId="16" w15:restartNumberingAfterBreak="0">
+  <w:abstractNum w:abstractNumId="17" w15:restartNumberingAfterBreak="0">
     <w:nsid w:val="1B26358B"/>
     <w:multiLevelType w:val="hybridMultilevel"/>
     <w:tmpl w:val="A8B81C3C"/>
@@ -6156,7 +6465,7 @@
       </w:rPr>
     </w:lvl>
   </w:abstractNum>
-  <w:abstractNum w:abstractNumId="17" w15:restartNumberingAfterBreak="0">
+  <w:abstractNum w:abstractNumId="18" w15:restartNumberingAfterBreak="0">
     <w:nsid w:val="1BAF423E"/>
     <w:multiLevelType w:val="hybridMultilevel"/>
     <w:tmpl w:val="13B20BB6"/>
@@ -6269,7 +6578,7 @@
       </w:rPr>
     </w:lvl>
   </w:abstractNum>
-  <w:abstractNum w:abstractNumId="18" w15:restartNumberingAfterBreak="0">
+  <w:abstractNum w:abstractNumId="19" w15:restartNumberingAfterBreak="0">
     <w:nsid w:val="1C75795F"/>
     <w:multiLevelType w:val="hybridMultilevel"/>
     <w:tmpl w:val="2BF60B10"/>
@@ -6382,7 +6691,7 @@
       </w:rPr>
     </w:lvl>
   </w:abstractNum>
-  <w:abstractNum w:abstractNumId="19" w15:restartNumberingAfterBreak="0">
+  <w:abstractNum w:abstractNumId="20" w15:restartNumberingAfterBreak="0">
     <w:nsid w:val="1D143497"/>
     <w:multiLevelType w:val="hybridMultilevel"/>
     <w:tmpl w:val="72886110"/>
@@ -6495,7 +6804,7 @@
       </w:rPr>
     </w:lvl>
   </w:abstractNum>
-  <w:abstractNum w:abstractNumId="20" w15:restartNumberingAfterBreak="0">
+  <w:abstractNum w:abstractNumId="21" w15:restartNumberingAfterBreak="0">
     <w:nsid w:val="1E1A001D"/>
     <w:multiLevelType w:val="hybridMultilevel"/>
     <w:tmpl w:val="1782384C"/>
@@ -6608,7 +6917,7 @@
       </w:rPr>
     </w:lvl>
   </w:abstractNum>
-  <w:abstractNum w:abstractNumId="21" w15:restartNumberingAfterBreak="0">
+  <w:abstractNum w:abstractNumId="22" w15:restartNumberingAfterBreak="0">
     <w:nsid w:val="2041226D"/>
     <w:multiLevelType w:val="hybridMultilevel"/>
     <w:tmpl w:val="C360E000"/>
@@ -6721,7 +7030,7 @@
       </w:rPr>
     </w:lvl>
   </w:abstractNum>
-  <w:abstractNum w:abstractNumId="22" w15:restartNumberingAfterBreak="0">
+  <w:abstractNum w:abstractNumId="23" w15:restartNumberingAfterBreak="0">
     <w:nsid w:val="220E18DF"/>
     <w:multiLevelType w:val="hybridMultilevel"/>
     <w:tmpl w:val="C73CC306"/>
@@ -6834,7 +7143,7 @@
       </w:rPr>
     </w:lvl>
   </w:abstractNum>
-  <w:abstractNum w:abstractNumId="23" w15:restartNumberingAfterBreak="0">
+  <w:abstractNum w:abstractNumId="24" w15:restartNumberingAfterBreak="0">
     <w:nsid w:val="23F22866"/>
     <w:multiLevelType w:val="hybridMultilevel"/>
     <w:tmpl w:val="333C0EC6"/>
@@ -6947,7 +7256,7 @@
       </w:rPr>
     </w:lvl>
   </w:abstractNum>
-  <w:abstractNum w:abstractNumId="24" w15:restartNumberingAfterBreak="0">
+  <w:abstractNum w:abstractNumId="25" w15:restartNumberingAfterBreak="0">
     <w:nsid w:val="28771E18"/>
     <w:multiLevelType w:val="hybridMultilevel"/>
     <w:tmpl w:val="562C502E"/>
@@ -7060,7 +7369,7 @@
       </w:rPr>
     </w:lvl>
   </w:abstractNum>
-  <w:abstractNum w:abstractNumId="25" w15:restartNumberingAfterBreak="0">
+  <w:abstractNum w:abstractNumId="26" w15:restartNumberingAfterBreak="0">
     <w:nsid w:val="2B7311B0"/>
     <w:multiLevelType w:val="hybridMultilevel"/>
     <w:tmpl w:val="6A86F2D2"/>
@@ -7146,7 +7455,7 @@
       </w:pPr>
     </w:lvl>
   </w:abstractNum>
-  <w:abstractNum w:abstractNumId="26" w15:restartNumberingAfterBreak="0">
+  <w:abstractNum w:abstractNumId="27" w15:restartNumberingAfterBreak="0">
     <w:nsid w:val="2C916BBB"/>
     <w:multiLevelType w:val="hybridMultilevel"/>
     <w:tmpl w:val="470022CA"/>
@@ -7259,7 +7568,7 @@
       </w:rPr>
     </w:lvl>
   </w:abstractNum>
-  <w:abstractNum w:abstractNumId="27" w15:restartNumberingAfterBreak="0">
+  <w:abstractNum w:abstractNumId="28" w15:restartNumberingAfterBreak="0">
     <w:nsid w:val="2E4262EF"/>
     <w:multiLevelType w:val="hybridMultilevel"/>
     <w:tmpl w:val="6EECCBCE"/>
@@ -7372,7 +7681,7 @@
       </w:rPr>
     </w:lvl>
   </w:abstractNum>
-  <w:abstractNum w:abstractNumId="28" w15:restartNumberingAfterBreak="0">
+  <w:abstractNum w:abstractNumId="29" w15:restartNumberingAfterBreak="0">
     <w:nsid w:val="338F2680"/>
     <w:multiLevelType w:val="hybridMultilevel"/>
     <w:tmpl w:val="46EAF5DC"/>
@@ -7485,7 +7794,7 @@
       </w:rPr>
     </w:lvl>
   </w:abstractNum>
-  <w:abstractNum w:abstractNumId="29" w15:restartNumberingAfterBreak="0">
+  <w:abstractNum w:abstractNumId="30" w15:restartNumberingAfterBreak="0">
     <w:nsid w:val="34456F67"/>
     <w:multiLevelType w:val="hybridMultilevel"/>
     <w:tmpl w:val="286C32F0"/>
@@ -7598,7 +7907,7 @@
       </w:rPr>
     </w:lvl>
   </w:abstractNum>
-  <w:abstractNum w:abstractNumId="30" w15:restartNumberingAfterBreak="0">
+  <w:abstractNum w:abstractNumId="31" w15:restartNumberingAfterBreak="0">
     <w:nsid w:val="350C570A"/>
     <w:multiLevelType w:val="hybridMultilevel"/>
     <w:tmpl w:val="C3CC1F20"/>
@@ -7711,7 +8020,7 @@
       </w:rPr>
     </w:lvl>
   </w:abstractNum>
-  <w:abstractNum w:abstractNumId="31" w15:restartNumberingAfterBreak="0">
+  <w:abstractNum w:abstractNumId="32" w15:restartNumberingAfterBreak="0">
     <w:nsid w:val="3BE62C46"/>
     <w:multiLevelType w:val="hybridMultilevel"/>
     <w:tmpl w:val="7E68C346"/>
@@ -7824,7 +8133,7 @@
       </w:rPr>
     </w:lvl>
   </w:abstractNum>
-  <w:abstractNum w:abstractNumId="32" w15:restartNumberingAfterBreak="0">
+  <w:abstractNum w:abstractNumId="33" w15:restartNumberingAfterBreak="0">
     <w:nsid w:val="469210EC"/>
     <w:multiLevelType w:val="hybridMultilevel"/>
     <w:tmpl w:val="71A2E9A6"/>
@@ -7910,7 +8219,7 @@
       </w:pPr>
     </w:lvl>
   </w:abstractNum>
-  <w:abstractNum w:abstractNumId="33" w15:restartNumberingAfterBreak="0">
+  <w:abstractNum w:abstractNumId="34" w15:restartNumberingAfterBreak="0">
     <w:nsid w:val="49AE59B2"/>
     <w:multiLevelType w:val="hybridMultilevel"/>
     <w:tmpl w:val="8BFCC104"/>
@@ -7996,7 +8305,7 @@
       </w:pPr>
     </w:lvl>
   </w:abstractNum>
-  <w:abstractNum w:abstractNumId="34" w15:restartNumberingAfterBreak="0">
+  <w:abstractNum w:abstractNumId="35" w15:restartNumberingAfterBreak="0">
     <w:nsid w:val="4D834F8C"/>
     <w:multiLevelType w:val="hybridMultilevel"/>
     <w:tmpl w:val="FBF8ECB0"/>
@@ -8109,7 +8418,7 @@
       </w:rPr>
     </w:lvl>
   </w:abstractNum>
-  <w:abstractNum w:abstractNumId="35" w15:restartNumberingAfterBreak="0">
+  <w:abstractNum w:abstractNumId="36" w15:restartNumberingAfterBreak="0">
     <w:nsid w:val="4EB24BBC"/>
     <w:multiLevelType w:val="hybridMultilevel"/>
     <w:tmpl w:val="8338616C"/>
@@ -8195,7 +8504,7 @@
       </w:pPr>
     </w:lvl>
   </w:abstractNum>
-  <w:abstractNum w:abstractNumId="36" w15:restartNumberingAfterBreak="0">
+  <w:abstractNum w:abstractNumId="37" w15:restartNumberingAfterBreak="0">
     <w:nsid w:val="527E6810"/>
     <w:multiLevelType w:val="hybridMultilevel"/>
     <w:tmpl w:val="6338D750"/>
@@ -8281,7 +8590,7 @@
       </w:pPr>
     </w:lvl>
   </w:abstractNum>
-  <w:abstractNum w:abstractNumId="37" w15:restartNumberingAfterBreak="0">
+  <w:abstractNum w:abstractNumId="38" w15:restartNumberingAfterBreak="0">
     <w:nsid w:val="559B6780"/>
     <w:multiLevelType w:val="hybridMultilevel"/>
     <w:tmpl w:val="A7E45338"/>
@@ -8394,7 +8703,7 @@
       </w:rPr>
     </w:lvl>
   </w:abstractNum>
-  <w:abstractNum w:abstractNumId="38" w15:restartNumberingAfterBreak="0">
+  <w:abstractNum w:abstractNumId="39" w15:restartNumberingAfterBreak="0">
     <w:nsid w:val="58F16A53"/>
     <w:multiLevelType w:val="hybridMultilevel"/>
     <w:tmpl w:val="646C1C4C"/>
@@ -8507,7 +8816,7 @@
       </w:rPr>
     </w:lvl>
   </w:abstractNum>
-  <w:abstractNum w:abstractNumId="39" w15:restartNumberingAfterBreak="0">
+  <w:abstractNum w:abstractNumId="40" w15:restartNumberingAfterBreak="0">
     <w:nsid w:val="5B5226FC"/>
     <w:multiLevelType w:val="hybridMultilevel"/>
     <w:tmpl w:val="B5AC101E"/>
@@ -8620,7 +8929,7 @@
       </w:rPr>
     </w:lvl>
   </w:abstractNum>
-  <w:abstractNum w:abstractNumId="40" w15:restartNumberingAfterBreak="0">
+  <w:abstractNum w:abstractNumId="41" w15:restartNumberingAfterBreak="0">
     <w:nsid w:val="5FC01693"/>
     <w:multiLevelType w:val="hybridMultilevel"/>
     <w:tmpl w:val="622A71DC"/>
@@ -8733,7 +9042,7 @@
       </w:rPr>
     </w:lvl>
   </w:abstractNum>
-  <w:abstractNum w:abstractNumId="41" w15:restartNumberingAfterBreak="0">
+  <w:abstractNum w:abstractNumId="42" w15:restartNumberingAfterBreak="0">
     <w:nsid w:val="60F0159B"/>
     <w:multiLevelType w:val="hybridMultilevel"/>
     <w:tmpl w:val="C986A530"/>
@@ -8846,7 +9155,7 @@
       </w:rPr>
     </w:lvl>
   </w:abstractNum>
-  <w:abstractNum w:abstractNumId="42" w15:restartNumberingAfterBreak="0">
+  <w:abstractNum w:abstractNumId="43" w15:restartNumberingAfterBreak="0">
     <w:nsid w:val="61F1310A"/>
     <w:multiLevelType w:val="hybridMultilevel"/>
     <w:tmpl w:val="133EB1BE"/>
@@ -8959,7 +9268,7 @@
       </w:rPr>
     </w:lvl>
   </w:abstractNum>
-  <w:abstractNum w:abstractNumId="43" w15:restartNumberingAfterBreak="0">
+  <w:abstractNum w:abstractNumId="44" w15:restartNumberingAfterBreak="0">
     <w:nsid w:val="6FBF3430"/>
     <w:multiLevelType w:val="hybridMultilevel"/>
     <w:tmpl w:val="B900E876"/>
@@ -9072,7 +9381,7 @@
       </w:rPr>
     </w:lvl>
   </w:abstractNum>
-  <w:abstractNum w:abstractNumId="44" w15:restartNumberingAfterBreak="0">
+  <w:abstractNum w:abstractNumId="45" w15:restartNumberingAfterBreak="0">
     <w:nsid w:val="71226459"/>
     <w:multiLevelType w:val="hybridMultilevel"/>
     <w:tmpl w:val="CD90C7B6"/>
@@ -9158,7 +9467,7 @@
       </w:pPr>
     </w:lvl>
   </w:abstractNum>
-  <w:abstractNum w:abstractNumId="45" w15:restartNumberingAfterBreak="0">
+  <w:abstractNum w:abstractNumId="46" w15:restartNumberingAfterBreak="0">
     <w:nsid w:val="775C5557"/>
     <w:multiLevelType w:val="hybridMultilevel"/>
     <w:tmpl w:val="EC3C6480"/>
@@ -9244,7 +9553,7 @@
       </w:pPr>
     </w:lvl>
   </w:abstractNum>
-  <w:abstractNum w:abstractNumId="46" w15:restartNumberingAfterBreak="0">
+  <w:abstractNum w:abstractNumId="47" w15:restartNumberingAfterBreak="0">
     <w:nsid w:val="78F05935"/>
     <w:multiLevelType w:val="hybridMultilevel"/>
     <w:tmpl w:val="41EA1E22"/>
@@ -9357,7 +9666,7 @@
       </w:rPr>
     </w:lvl>
   </w:abstractNum>
-  <w:abstractNum w:abstractNumId="47" w15:restartNumberingAfterBreak="0">
+  <w:abstractNum w:abstractNumId="48" w15:restartNumberingAfterBreak="0">
     <w:nsid w:val="797C5C23"/>
     <w:multiLevelType w:val="hybridMultilevel"/>
     <w:tmpl w:val="0868D2EC"/>
@@ -9470,7 +9779,7 @@
       </w:rPr>
     </w:lvl>
   </w:abstractNum>
-  <w:abstractNum w:abstractNumId="48" w15:restartNumberingAfterBreak="0">
+  <w:abstractNum w:abstractNumId="49" w15:restartNumberingAfterBreak="0">
     <w:nsid w:val="7D114142"/>
     <w:multiLevelType w:val="hybridMultilevel"/>
     <w:tmpl w:val="42A635CE"/>
@@ -9556,158 +9865,161 @@
       </w:pPr>
     </w:lvl>
   </w:abstractNum>
-  <w:num w:numId="1" w16cid:durableId="418719353">
+  <w:num w:numId="1">
     <w:abstractNumId w:val="8"/>
   </w:num>
-  <w:num w:numId="2" w16cid:durableId="1549681389">
+  <w:num w:numId="2">
+    <w:abstractNumId w:val="43"/>
+  </w:num>
+  <w:num w:numId="3">
+    <w:abstractNumId w:val="41"/>
+  </w:num>
+  <w:num w:numId="4">
+    <w:abstractNumId w:val="23"/>
+  </w:num>
+  <w:num w:numId="5">
+    <w:abstractNumId w:val="19"/>
+  </w:num>
+  <w:num w:numId="6">
+    <w:abstractNumId w:val="44"/>
+  </w:num>
+  <w:num w:numId="7">
+    <w:abstractNumId w:val="32"/>
+  </w:num>
+  <w:num w:numId="8">
+    <w:abstractNumId w:val="24"/>
+  </w:num>
+  <w:num w:numId="9">
+    <w:abstractNumId w:val="4"/>
+  </w:num>
+  <w:num w:numId="10">
+    <w:abstractNumId w:val="6"/>
+  </w:num>
+  <w:num w:numId="11">
+    <w:abstractNumId w:val="45"/>
+  </w:num>
+  <w:num w:numId="12">
+    <w:abstractNumId w:val="27"/>
+  </w:num>
+  <w:num w:numId="13">
+    <w:abstractNumId w:val="36"/>
+  </w:num>
+  <w:num w:numId="14">
+    <w:abstractNumId w:val="34"/>
+  </w:num>
+  <w:num w:numId="15">
+    <w:abstractNumId w:val="12"/>
+  </w:num>
+  <w:num w:numId="16">
+    <w:abstractNumId w:val="31"/>
+  </w:num>
+  <w:num w:numId="17">
+    <w:abstractNumId w:val="3"/>
+  </w:num>
+  <w:num w:numId="18">
+    <w:abstractNumId w:val="48"/>
+  </w:num>
+  <w:num w:numId="19">
+    <w:abstractNumId w:val="22"/>
+  </w:num>
+  <w:num w:numId="20">
+    <w:abstractNumId w:val="40"/>
+  </w:num>
+  <w:num w:numId="21">
+    <w:abstractNumId w:val="21"/>
+  </w:num>
+  <w:num w:numId="22">
+    <w:abstractNumId w:val="7"/>
+  </w:num>
+  <w:num w:numId="23">
+    <w:abstractNumId w:val="26"/>
+  </w:num>
+  <w:num w:numId="24">
+    <w:abstractNumId w:val="1"/>
+  </w:num>
+  <w:num w:numId="25">
+    <w:abstractNumId w:val="35"/>
+  </w:num>
+  <w:num w:numId="26">
+    <w:abstractNumId w:val="2"/>
+  </w:num>
+  <w:num w:numId="27">
+    <w:abstractNumId w:val="46"/>
+  </w:num>
+  <w:num w:numId="28">
+    <w:abstractNumId w:val="0"/>
+  </w:num>
+  <w:num w:numId="29">
+    <w:abstractNumId w:val="47"/>
+  </w:num>
+  <w:num w:numId="30">
+    <w:abstractNumId w:val="17"/>
+  </w:num>
+  <w:num w:numId="31">
+    <w:abstractNumId w:val="25"/>
+  </w:num>
+  <w:num w:numId="32">
+    <w:abstractNumId w:val="28"/>
+  </w:num>
+  <w:num w:numId="33">
+    <w:abstractNumId w:val="14"/>
+  </w:num>
+  <w:num w:numId="34">
+    <w:abstractNumId w:val="38"/>
+  </w:num>
+  <w:num w:numId="35">
+    <w:abstractNumId w:val="10"/>
+  </w:num>
+  <w:num w:numId="36">
+    <w:abstractNumId w:val="11"/>
+  </w:num>
+  <w:num w:numId="37">
+    <w:abstractNumId w:val="33"/>
+  </w:num>
+  <w:num w:numId="38">
+    <w:abstractNumId w:val="16"/>
+  </w:num>
+  <w:num w:numId="39">
+    <w:abstractNumId w:val="49"/>
+  </w:num>
+  <w:num w:numId="40">
     <w:abstractNumId w:val="42"/>
   </w:num>
-  <w:num w:numId="3" w16cid:durableId="1242329122">
-    <w:abstractNumId w:val="40"/>
+  <w:num w:numId="41">
+    <w:abstractNumId w:val="5"/>
   </w:num>
-  <w:num w:numId="4" w16cid:durableId="1814374011">
-    <w:abstractNumId w:val="22"/>
+  <w:num w:numId="42">
+    <w:abstractNumId w:val="29"/>
   </w:num>
-  <w:num w:numId="5" w16cid:durableId="1495758128">
+  <w:num w:numId="43">
+    <w:abstractNumId w:val="30"/>
+  </w:num>
+  <w:num w:numId="44">
+    <w:abstractNumId w:val="20"/>
+  </w:num>
+  <w:num w:numId="45">
     <w:abstractNumId w:val="18"/>
   </w:num>
-  <w:num w:numId="6" w16cid:durableId="1811046428">
-    <w:abstractNumId w:val="43"/>
+  <w:num w:numId="46">
+    <w:abstractNumId w:val="37"/>
   </w:num>
-  <w:num w:numId="7" w16cid:durableId="391539543">
-    <w:abstractNumId w:val="31"/>
+  <w:num w:numId="47">
+    <w:abstractNumId w:val="13"/>
   </w:num>
-  <w:num w:numId="8" w16cid:durableId="1956523257">
-    <w:abstractNumId w:val="23"/>
-  </w:num>
-  <w:num w:numId="9" w16cid:durableId="1781679985">
-    <w:abstractNumId w:val="4"/>
-  </w:num>
-  <w:num w:numId="10" w16cid:durableId="1932081542">
-    <w:abstractNumId w:val="6"/>
-  </w:num>
-  <w:num w:numId="11" w16cid:durableId="1381246533">
-    <w:abstractNumId w:val="44"/>
-  </w:num>
-  <w:num w:numId="12" w16cid:durableId="1539320515">
-    <w:abstractNumId w:val="26"/>
-  </w:num>
-  <w:num w:numId="13" w16cid:durableId="110786212">
-    <w:abstractNumId w:val="35"/>
-  </w:num>
-  <w:num w:numId="14" w16cid:durableId="1641035781">
-    <w:abstractNumId w:val="33"/>
-  </w:num>
-  <w:num w:numId="15" w16cid:durableId="1956324267">
-    <w:abstractNumId w:val="11"/>
-  </w:num>
-  <w:num w:numId="16" w16cid:durableId="659191948">
-    <w:abstractNumId w:val="30"/>
-  </w:num>
-  <w:num w:numId="17" w16cid:durableId="1189561761">
-    <w:abstractNumId w:val="3"/>
-  </w:num>
-  <w:num w:numId="18" w16cid:durableId="715205368">
-    <w:abstractNumId w:val="47"/>
-  </w:num>
-  <w:num w:numId="19" w16cid:durableId="1841850256">
-    <w:abstractNumId w:val="21"/>
-  </w:num>
-  <w:num w:numId="20" w16cid:durableId="911309039">
+  <w:num w:numId="48">
     <w:abstractNumId w:val="39"/>
   </w:num>
-  <w:num w:numId="21" w16cid:durableId="601453028">
-    <w:abstractNumId w:val="20"/>
-  </w:num>
-  <w:num w:numId="22" w16cid:durableId="21637085">
-    <w:abstractNumId w:val="7"/>
-  </w:num>
-  <w:num w:numId="23" w16cid:durableId="181286563">
-    <w:abstractNumId w:val="25"/>
-  </w:num>
-  <w:num w:numId="24" w16cid:durableId="1503542477">
-    <w:abstractNumId w:val="1"/>
-  </w:num>
-  <w:num w:numId="25" w16cid:durableId="1188520523">
-    <w:abstractNumId w:val="34"/>
-  </w:num>
-  <w:num w:numId="26" w16cid:durableId="1264456796">
-    <w:abstractNumId w:val="2"/>
-  </w:num>
-  <w:num w:numId="27" w16cid:durableId="564949089">
-    <w:abstractNumId w:val="45"/>
-  </w:num>
-  <w:num w:numId="28" w16cid:durableId="2119176765">
-    <w:abstractNumId w:val="0"/>
-  </w:num>
-  <w:num w:numId="29" w16cid:durableId="594753120">
-    <w:abstractNumId w:val="46"/>
-  </w:num>
-  <w:num w:numId="30" w16cid:durableId="1000693179">
-    <w:abstractNumId w:val="16"/>
-  </w:num>
-  <w:num w:numId="31" w16cid:durableId="1338194560">
-    <w:abstractNumId w:val="24"/>
-  </w:num>
-  <w:num w:numId="32" w16cid:durableId="649988549">
-    <w:abstractNumId w:val="27"/>
-  </w:num>
-  <w:num w:numId="33" w16cid:durableId="1680230145">
-    <w:abstractNumId w:val="13"/>
-  </w:num>
-  <w:num w:numId="34" w16cid:durableId="213584834">
-    <w:abstractNumId w:val="37"/>
-  </w:num>
-  <w:num w:numId="35" w16cid:durableId="904875379">
-    <w:abstractNumId w:val="9"/>
-  </w:num>
-  <w:num w:numId="36" w16cid:durableId="2079747079">
-    <w:abstractNumId w:val="10"/>
-  </w:num>
-  <w:num w:numId="37" w16cid:durableId="556815500">
-    <w:abstractNumId w:val="32"/>
-  </w:num>
-  <w:num w:numId="38" w16cid:durableId="790132879">
+  <w:num w:numId="49">
     <w:abstractNumId w:val="15"/>
   </w:num>
-  <w:num w:numId="39" w16cid:durableId="1142035970">
-    <w:abstractNumId w:val="48"/>
-  </w:num>
-  <w:num w:numId="40" w16cid:durableId="153685927">
-    <w:abstractNumId w:val="41"/>
-  </w:num>
-  <w:num w:numId="41" w16cid:durableId="300619259">
-    <w:abstractNumId w:val="5"/>
-  </w:num>
-  <w:num w:numId="42" w16cid:durableId="1634095319">
-    <w:abstractNumId w:val="28"/>
-  </w:num>
-  <w:num w:numId="43" w16cid:durableId="495649387">
-    <w:abstractNumId w:val="29"/>
-  </w:num>
-  <w:num w:numId="44" w16cid:durableId="2007592052">
-    <w:abstractNumId w:val="19"/>
-  </w:num>
-  <w:num w:numId="45" w16cid:durableId="1038047726">
-    <w:abstractNumId w:val="17"/>
-  </w:num>
-  <w:num w:numId="46" w16cid:durableId="1280798433">
-    <w:abstractNumId w:val="36"/>
-  </w:num>
-  <w:num w:numId="47" w16cid:durableId="250621936">
-    <w:abstractNumId w:val="12"/>
-  </w:num>
-  <w:num w:numId="48" w16cid:durableId="77604228">
-    <w:abstractNumId w:val="38"/>
-  </w:num>
-  <w:num w:numId="49" w16cid:durableId="1770663902">
-    <w:abstractNumId w:val="14"/>
+  <w:num w:numId="50">
+    <w:abstractNumId w:val="9"/>
   </w:num>
 </w:numbering>
 </file>
 
 <file path=word/styles.xml><?xml version="1.0" encoding="utf-8"?>
-<w:styles xmlns:mc="http://schemas.openxmlformats.org/markup-compatibility/2006" xmlns:r="http://schemas.openxmlformats.org/officeDocument/2006/relationships" xmlns:w="http://schemas.openxmlformats.org/wordprocessingml/2006/main" xmlns:w14="http://schemas.microsoft.com/office/word/2010/wordml" xmlns:w15="http://schemas.microsoft.com/office/word/2012/wordml" xmlns:w16cex="http://schemas.microsoft.com/office/word/2018/wordml/cex" xmlns:w16cid="http://schemas.microsoft.com/office/word/2016/wordml/cid" xmlns:w16="http://schemas.microsoft.com/office/word/2018/wordml" xmlns:w16du="http://schemas.microsoft.com/office/word/2023/wordml/word16du" xmlns:w16sdtdh="http://schemas.microsoft.com/office/word/2020/wordml/sdtdatahash" xmlns:w16sdtfl="http://schemas.microsoft.com/office/word/2024/wordml/sdtformatlock" xmlns:w16se="http://schemas.microsoft.com/office/word/2015/wordml/symex" mc:Ignorable="w14 w15 w16se w16cid w16 w16cex w16sdtdh w16sdtfl w16du">
+<w:styles xmlns:mc="http://schemas.openxmlformats.org/markup-compatibility/2006" xmlns:r="http://schemas.openxmlformats.org/officeDocument/2006/relationships" xmlns:w="http://schemas.openxmlformats.org/wordprocessingml/2006/main" xmlns:w14="http://schemas.microsoft.com/office/word/2010/wordml" xmlns:w15="http://schemas.microsoft.com/office/word/2012/wordml" xmlns:w16cid="http://schemas.microsoft.com/office/word/2016/wordml/cid" xmlns:w16se="http://schemas.microsoft.com/office/word/2015/wordml/symex" mc:Ignorable="w14 w15 w16se w16cid">
   <w:docDefaults>
     <w:rPrDefault>
       <w:rPr>
@@ -9723,7 +10035,7 @@
       </w:pPr>
     </w:pPrDefault>
   </w:docDefaults>
-  <w:latentStyles w:defLockedState="0" w:defUIPriority="99" w:defSemiHidden="0" w:defUnhideWhenUsed="0" w:defQFormat="0" w:count="376">
+  <w:latentStyles w:defLockedState="0" w:defUIPriority="99" w:defSemiHidden="0" w:defUnhideWhenUsed="0" w:defQFormat="0" w:count="375">
     <w:lsdException w:name="Normal" w:uiPriority="0" w:qFormat="1"/>
     <w:lsdException w:name="heading 1" w:uiPriority="9" w:qFormat="1"/>
     <w:lsdException w:name="heading 2" w:semiHidden="1" w:uiPriority="9" w:unhideWhenUsed="1" w:qFormat="1"/>
@@ -10099,7 +10411,6 @@
     <w:lsdException w:name="Smart Hyperlink" w:semiHidden="1" w:unhideWhenUsed="1"/>
     <w:lsdException w:name="Hashtag" w:semiHidden="1" w:unhideWhenUsed="1"/>
     <w:lsdException w:name="Unresolved Mention" w:semiHidden="1" w:unhideWhenUsed="1"/>
-    <w:lsdException w:name="Smart Link" w:semiHidden="1" w:unhideWhenUsed="1"/>
   </w:latentStyles>
   <w:style w:type="paragraph" w:default="1" w:styleId="Normal">
     <w:name w:val="Normal"/>
@@ -10980,7 +11291,7 @@
 </file>
 
 <file path=customXml/itemProps1.xml><?xml version="1.0" encoding="utf-8"?>
-<ds:datastoreItem xmlns:ds="http://schemas.openxmlformats.org/officeDocument/2006/customXml" ds:itemID="{71EC4359-986A-43BB-BD17-2E9DCB1DC462}">
+<ds:datastoreItem xmlns:ds="http://schemas.openxmlformats.org/officeDocument/2006/customXml" ds:itemID="{BC4F6FC0-CEDE-47B7-917D-5E31BA338750}">
   <ds:schemaRefs>
     <ds:schemaRef ds:uri="http://schemas.openxmlformats.org/officeDocument/2006/bibliography"/>
   </ds:schemaRefs>

</xml_diff>